<commit_message>
updated the github paper, need to complete two sections
</commit_message>
<xml_diff>
--- a/graduate_research/github_paper.docx
+++ b/graduate_research/github_paper.docx
@@ -81,6 +81,130 @@
           <w:sz w:val="24"/>
           <w:szCs w:val="24"/>
         </w:rPr>
+        <w:t xml:space="preserve">Environmental crises have also propagated ecologists to a rapid shift into “big science” ecology (Hampton et al., 2013). </w:t>
+      </w:r>
+      <w:r>
+        <w:rPr>
+          <w:rFonts w:ascii="Arial" w:hAnsi="Arial" w:cs="Arial"/>
+          <w:color w:val="000000" w:themeColor="text1"/>
+          <w:sz w:val="24"/>
+          <w:szCs w:val="24"/>
+        </w:rPr>
+        <w:t xml:space="preserve">Currently, there is a </w:t>
+      </w:r>
+      <w:r>
+        <w:rPr>
+          <w:rFonts w:ascii="Arial" w:hAnsi="Arial" w:cs="Arial"/>
+          <w:color w:val="000000" w:themeColor="text1"/>
+          <w:sz w:val="24"/>
+          <w:szCs w:val="24"/>
+        </w:rPr>
+        <w:t xml:space="preserve">lack of training in basic data management, curation, and workflow </w:t>
+      </w:r>
+      <w:r>
+        <w:rPr>
+          <w:rFonts w:ascii="Arial" w:hAnsi="Arial" w:cs="Arial"/>
+          <w:color w:val="000000" w:themeColor="text1"/>
+          <w:sz w:val="24"/>
+          <w:szCs w:val="24"/>
+        </w:rPr>
+        <w:t>design among scientists</w:t>
+      </w:r>
+      <w:r>
+        <w:rPr>
+          <w:rFonts w:ascii="Arial" w:hAnsi="Arial" w:cs="Arial"/>
+          <w:color w:val="000000" w:themeColor="text1"/>
+          <w:sz w:val="24"/>
+          <w:szCs w:val="24"/>
+        </w:rPr>
+        <w:t xml:space="preserve"> working with “big science” data </w:t>
+      </w:r>
+      <w:r>
+        <w:rPr>
+          <w:rFonts w:ascii="Arial" w:hAnsi="Arial" w:cs="Arial"/>
+          <w:color w:val="000000" w:themeColor="text1"/>
+          <w:sz w:val="24"/>
+          <w:szCs w:val="24"/>
+        </w:rPr>
+        <w:t>(Lowndes et al., 2017</w:t>
+      </w:r>
+      <w:r>
+        <w:rPr>
+          <w:rFonts w:ascii="Arial" w:hAnsi="Arial" w:cs="Arial"/>
+          <w:color w:val="000000" w:themeColor="text1"/>
+          <w:sz w:val="24"/>
+          <w:szCs w:val="24"/>
+        </w:rPr>
+        <w:t xml:space="preserve">, </w:t>
+      </w:r>
+      <w:r>
+        <w:rPr>
+          <w:rFonts w:ascii="Arial" w:hAnsi="Arial" w:cs="Arial"/>
+          <w:sz w:val="24"/>
+          <w:szCs w:val="24"/>
+        </w:rPr>
+        <w:t>Wilson et al., 2016</w:t>
+      </w:r>
+      <w:r>
+        <w:rPr>
+          <w:rFonts w:ascii="Arial" w:hAnsi="Arial" w:cs="Arial"/>
+          <w:color w:val="000000" w:themeColor="text1"/>
+          <w:sz w:val="24"/>
+          <w:szCs w:val="24"/>
+        </w:rPr>
+        <w:t>)</w:t>
+      </w:r>
+      <w:r>
+        <w:rPr>
+          <w:rFonts w:ascii="Arial" w:hAnsi="Arial" w:cs="Arial"/>
+          <w:color w:val="000000" w:themeColor="text1"/>
+          <w:sz w:val="24"/>
+          <w:szCs w:val="24"/>
+        </w:rPr>
+        <w:t>. A</w:t>
+      </w:r>
+      <w:r>
+        <w:rPr>
+          <w:rFonts w:ascii="Arial" w:hAnsi="Arial" w:cs="Arial"/>
+          <w:color w:val="000000" w:themeColor="text1"/>
+          <w:sz w:val="24"/>
+          <w:szCs w:val="24"/>
+        </w:rPr>
+        <w:t xml:space="preserve"> recent NSF (National Science Foundation) survey (Lowndes et al., 2017) </w:t>
+      </w:r>
+      <w:r>
+        <w:rPr>
+          <w:rFonts w:ascii="Arial" w:hAnsi="Arial" w:cs="Arial"/>
+          <w:color w:val="000000" w:themeColor="text1"/>
+          <w:sz w:val="24"/>
+          <w:szCs w:val="24"/>
+        </w:rPr>
+        <w:t>demonstrated</w:t>
+      </w:r>
+      <w:r>
+        <w:rPr>
+          <w:rFonts w:ascii="Arial" w:hAnsi="Arial" w:cs="Arial"/>
+          <w:color w:val="000000" w:themeColor="text1"/>
+          <w:sz w:val="24"/>
+          <w:szCs w:val="24"/>
+        </w:rPr>
+        <w:t xml:space="preserve"> that of the 704 scientists who participated in the survey, “data skills” (e.g. multi-step workflows, ability to store, share and publish data) was identified as the largest unmet need (Barone, Williams, and Micklos, 2017; Lowndes et al., 2017).</w:t>
+      </w:r>
+      <w:r>
+        <w:rPr>
+          <w:rFonts w:ascii="Arial" w:hAnsi="Arial" w:cs="Arial"/>
+          <w:color w:val="000000" w:themeColor="text1"/>
+          <w:sz w:val="24"/>
+          <w:szCs w:val="24"/>
+        </w:rPr>
+        <w:t xml:space="preserve"> </w:t>
+      </w:r>
+      <w:r>
+        <w:rPr>
+          <w:rFonts w:ascii="Arial" w:hAnsi="Arial" w:cs="Arial"/>
+          <w:sz w:val="24"/>
+          <w:szCs w:val="24"/>
+        </w:rPr>
         <w:t>It is</w:t>
       </w:r>
       <w:r>
@@ -89,6 +213,14 @@
           <w:sz w:val="24"/>
           <w:szCs w:val="24"/>
         </w:rPr>
+        <w:t xml:space="preserve"> also</w:t>
+      </w:r>
+      <w:r>
+        <w:rPr>
+          <w:rFonts w:ascii="Arial" w:hAnsi="Arial" w:cs="Arial"/>
+          <w:sz w:val="24"/>
+          <w:szCs w:val="24"/>
+        </w:rPr>
         <w:t xml:space="preserve"> becoming more</w:t>
       </w:r>
       <w:r>
@@ -113,25 +245,23 @@
           <w:sz w:val="24"/>
           <w:szCs w:val="24"/>
         </w:rPr>
-        <w:t xml:space="preserve"> code as part of their field, lab and modeling research (</w:t>
-      </w:r>
-      <w:proofErr w:type="spellStart"/>
-      <w:r>
-        <w:rPr>
-          <w:rFonts w:ascii="Arial" w:hAnsi="Arial" w:cs="Arial"/>
-          <w:sz w:val="24"/>
-          <w:szCs w:val="24"/>
-        </w:rPr>
-        <w:t>Mislan</w:t>
-      </w:r>
-      <w:proofErr w:type="spellEnd"/>
-      <w:r>
-        <w:rPr>
-          <w:rFonts w:ascii="Arial" w:hAnsi="Arial" w:cs="Arial"/>
-          <w:sz w:val="24"/>
-          <w:szCs w:val="24"/>
-        </w:rPr>
-        <w:t xml:space="preserve"> et al., 2016).</w:t>
+        <w:t xml:space="preserve"> code as part of their field, </w:t>
+      </w:r>
+      <w:r>
+        <w:rPr>
+          <w:rFonts w:ascii="Arial" w:hAnsi="Arial" w:cs="Arial"/>
+          <w:sz w:val="24"/>
+          <w:szCs w:val="24"/>
+        </w:rPr>
+        <w:t>lab,</w:t>
+      </w:r>
+      <w:r>
+        <w:rPr>
+          <w:rFonts w:ascii="Arial" w:hAnsi="Arial" w:cs="Arial"/>
+          <w:sz w:val="24"/>
+          <w:szCs w:val="24"/>
+        </w:rPr>
+        <w:t xml:space="preserve"> and modeling research (Mislan et al., 2016).</w:t>
       </w:r>
       <w:r>
         <w:rPr>
@@ -147,226 +277,87 @@
           <w:sz w:val="24"/>
           <w:szCs w:val="24"/>
         </w:rPr>
-        <w:t xml:space="preserve">code, store the code, and allow for other researchers to reproduce </w:t>
-      </w:r>
-      <w:r>
-        <w:rPr>
-          <w:rFonts w:ascii="Arial" w:hAnsi="Arial" w:cs="Arial"/>
-          <w:sz w:val="24"/>
-          <w:szCs w:val="24"/>
-        </w:rPr>
-        <w:t xml:space="preserve">the </w:t>
-      </w:r>
-      <w:r>
-        <w:rPr>
-          <w:rFonts w:ascii="Arial" w:hAnsi="Arial" w:cs="Arial"/>
-          <w:sz w:val="24"/>
-          <w:szCs w:val="24"/>
-        </w:rPr>
-        <w:t xml:space="preserve">analyses </w:t>
-      </w:r>
-      <w:r>
-        <w:rPr>
-          <w:rFonts w:ascii="Arial" w:hAnsi="Arial" w:cs="Arial"/>
-          <w:sz w:val="24"/>
-          <w:szCs w:val="24"/>
-        </w:rPr>
-        <w:t xml:space="preserve">for the project is becoming a growing concern. </w:t>
-      </w:r>
-      <w:r>
-        <w:rPr>
-          <w:rFonts w:ascii="Arial" w:hAnsi="Arial" w:cs="Arial"/>
-          <w:sz w:val="24"/>
-          <w:szCs w:val="24"/>
-        </w:rPr>
-        <w:t xml:space="preserve">Environmental crises </w:t>
-      </w:r>
-      <w:r>
-        <w:rPr>
-          <w:rFonts w:ascii="Arial" w:hAnsi="Arial" w:cs="Arial"/>
-          <w:sz w:val="24"/>
-          <w:szCs w:val="24"/>
-        </w:rPr>
-        <w:t>have</w:t>
-      </w:r>
-      <w:r>
-        <w:rPr>
-          <w:rFonts w:ascii="Arial" w:hAnsi="Arial" w:cs="Arial"/>
-          <w:sz w:val="24"/>
-          <w:szCs w:val="24"/>
-        </w:rPr>
-        <w:t xml:space="preserve"> </w:t>
-      </w:r>
-      <w:r>
-        <w:rPr>
-          <w:rFonts w:ascii="Arial" w:hAnsi="Arial" w:cs="Arial"/>
-          <w:sz w:val="24"/>
-          <w:szCs w:val="24"/>
-        </w:rPr>
-        <w:t xml:space="preserve">also </w:t>
-      </w:r>
-      <w:r>
-        <w:rPr>
-          <w:rFonts w:ascii="Arial" w:hAnsi="Arial" w:cs="Arial"/>
-          <w:sz w:val="24"/>
-          <w:szCs w:val="24"/>
-        </w:rPr>
-        <w:t>propagated ecologists to a rapid shi</w:t>
-      </w:r>
-      <w:r>
-        <w:rPr>
-          <w:rFonts w:ascii="Arial" w:hAnsi="Arial" w:cs="Arial"/>
-          <w:sz w:val="24"/>
-          <w:szCs w:val="24"/>
-        </w:rPr>
-        <w:t>f</w:t>
-      </w:r>
-      <w:r>
-        <w:rPr>
-          <w:rFonts w:ascii="Arial" w:hAnsi="Arial" w:cs="Arial"/>
-          <w:sz w:val="24"/>
-          <w:szCs w:val="24"/>
-        </w:rPr>
-        <w:t xml:space="preserve">t into “big science” ecology (Hampton et al., 2013).  </w:t>
-      </w:r>
-      <w:proofErr w:type="gramStart"/>
-      <w:r>
-        <w:rPr>
-          <w:rFonts w:ascii="Arial" w:hAnsi="Arial" w:cs="Arial"/>
-          <w:color w:val="000000" w:themeColor="text1"/>
-          <w:sz w:val="24"/>
-          <w:szCs w:val="24"/>
-        </w:rPr>
-        <w:t>A</w:t>
-      </w:r>
-      <w:r>
-        <w:rPr>
-          <w:rFonts w:ascii="Arial" w:hAnsi="Arial" w:cs="Arial"/>
-          <w:color w:val="000000" w:themeColor="text1"/>
-          <w:sz w:val="24"/>
-          <w:szCs w:val="24"/>
-        </w:rPr>
-        <w:t>t</w:t>
-      </w:r>
-      <w:r>
-        <w:rPr>
-          <w:rFonts w:ascii="Arial" w:hAnsi="Arial" w:cs="Arial"/>
-          <w:color w:val="000000" w:themeColor="text1"/>
-          <w:sz w:val="24"/>
-          <w:szCs w:val="24"/>
-        </w:rPr>
-        <w:t xml:space="preserve"> this time</w:t>
-      </w:r>
-      <w:proofErr w:type="gramEnd"/>
-      <w:r>
-        <w:rPr>
-          <w:rFonts w:ascii="Arial" w:hAnsi="Arial" w:cs="Arial"/>
-          <w:color w:val="000000" w:themeColor="text1"/>
-          <w:sz w:val="24"/>
-          <w:szCs w:val="24"/>
-        </w:rPr>
-        <w:t>,</w:t>
-      </w:r>
-      <w:r>
-        <w:rPr>
-          <w:rFonts w:ascii="Arial" w:hAnsi="Arial" w:cs="Arial"/>
-          <w:color w:val="000000" w:themeColor="text1"/>
-          <w:sz w:val="24"/>
-          <w:szCs w:val="24"/>
-        </w:rPr>
-        <w:t xml:space="preserve"> there is a </w:t>
-      </w:r>
-      <w:r>
-        <w:rPr>
-          <w:rFonts w:ascii="Arial" w:hAnsi="Arial" w:cs="Arial"/>
-          <w:color w:val="000000" w:themeColor="text1"/>
-          <w:sz w:val="24"/>
-          <w:szCs w:val="24"/>
-        </w:rPr>
-        <w:t xml:space="preserve">lack of training in basic data management, curation, and workflow </w:t>
-      </w:r>
-      <w:r>
-        <w:rPr>
-          <w:rFonts w:ascii="Arial" w:hAnsi="Arial" w:cs="Arial"/>
-          <w:color w:val="000000" w:themeColor="text1"/>
-          <w:sz w:val="24"/>
-          <w:szCs w:val="24"/>
-        </w:rPr>
-        <w:t xml:space="preserve">design among scientists </w:t>
-      </w:r>
-      <w:r>
-        <w:rPr>
-          <w:rFonts w:ascii="Arial" w:hAnsi="Arial" w:cs="Arial"/>
-          <w:color w:val="000000" w:themeColor="text1"/>
-          <w:sz w:val="24"/>
-          <w:szCs w:val="24"/>
-        </w:rPr>
-        <w:t>(Lowndes et al., 2017)</w:t>
-      </w:r>
-      <w:r>
-        <w:rPr>
-          <w:rFonts w:ascii="Arial" w:hAnsi="Arial" w:cs="Arial"/>
-          <w:color w:val="000000" w:themeColor="text1"/>
-          <w:sz w:val="24"/>
-          <w:szCs w:val="24"/>
-        </w:rPr>
-        <w:t>. A</w:t>
-      </w:r>
-      <w:r>
-        <w:rPr>
-          <w:rFonts w:ascii="Arial" w:hAnsi="Arial" w:cs="Arial"/>
-          <w:color w:val="000000" w:themeColor="text1"/>
-          <w:sz w:val="24"/>
-          <w:szCs w:val="24"/>
-        </w:rPr>
-        <w:t xml:space="preserve"> recent NSF (National Science Foundation) survey (Lowndes et al., 2017) </w:t>
-      </w:r>
-      <w:r>
-        <w:rPr>
-          <w:rFonts w:ascii="Arial" w:hAnsi="Arial" w:cs="Arial"/>
-          <w:color w:val="000000" w:themeColor="text1"/>
-          <w:sz w:val="24"/>
-          <w:szCs w:val="24"/>
-        </w:rPr>
-        <w:t>demonstrated</w:t>
-      </w:r>
-      <w:r>
-        <w:rPr>
-          <w:rFonts w:ascii="Arial" w:hAnsi="Arial" w:cs="Arial"/>
-          <w:color w:val="000000" w:themeColor="text1"/>
-          <w:sz w:val="24"/>
-          <w:szCs w:val="24"/>
-        </w:rPr>
-        <w:t xml:space="preserve"> that of the 704 scientists who participated in the survey, “data skills” (e.g. multi-step workflows, ability to store, share and publish data) was identified as the largest unmet need (Barone, Williams, and </w:t>
-      </w:r>
-      <w:proofErr w:type="spellStart"/>
-      <w:r>
-        <w:rPr>
-          <w:rFonts w:ascii="Arial" w:hAnsi="Arial" w:cs="Arial"/>
-          <w:color w:val="000000" w:themeColor="text1"/>
-          <w:sz w:val="24"/>
-          <w:szCs w:val="24"/>
-        </w:rPr>
-        <w:t>Micklos</w:t>
-      </w:r>
-      <w:proofErr w:type="spellEnd"/>
-      <w:r>
-        <w:rPr>
-          <w:rFonts w:ascii="Arial" w:hAnsi="Arial" w:cs="Arial"/>
-          <w:color w:val="000000" w:themeColor="text1"/>
-          <w:sz w:val="24"/>
-          <w:szCs w:val="24"/>
-        </w:rPr>
-        <w:t>, 2017; Lowndes et al., 2017).</w:t>
-      </w:r>
-      <w:r>
-        <w:rPr>
-          <w:rFonts w:ascii="Arial" w:hAnsi="Arial" w:cs="Arial"/>
-          <w:color w:val="000000" w:themeColor="text1"/>
-          <w:sz w:val="24"/>
-          <w:szCs w:val="24"/>
-        </w:rPr>
-        <w:t xml:space="preserve"> </w:t>
+        <w:t xml:space="preserve">code, store the code, </w:t>
+      </w:r>
+      <w:r>
+        <w:rPr>
+          <w:rFonts w:ascii="Arial" w:hAnsi="Arial" w:cs="Arial"/>
+          <w:sz w:val="24"/>
+          <w:szCs w:val="24"/>
+        </w:rPr>
+        <w:t xml:space="preserve">and increase project </w:t>
+      </w:r>
+      <w:r>
+        <w:rPr>
+          <w:rFonts w:ascii="Arial" w:hAnsi="Arial" w:cs="Arial"/>
+          <w:sz w:val="24"/>
+          <w:szCs w:val="24"/>
+        </w:rPr>
+        <w:t>analysis</w:t>
+      </w:r>
+      <w:r>
+        <w:rPr>
+          <w:rFonts w:ascii="Arial" w:hAnsi="Arial" w:cs="Arial"/>
+          <w:sz w:val="24"/>
+          <w:szCs w:val="24"/>
+        </w:rPr>
+        <w:t xml:space="preserve"> reproducibility is becoming more of a requirement for </w:t>
+      </w:r>
+      <w:r>
+        <w:rPr>
+          <w:rFonts w:ascii="Arial" w:hAnsi="Arial" w:cs="Arial"/>
+          <w:sz w:val="24"/>
+          <w:szCs w:val="24"/>
+        </w:rPr>
+        <w:t>publications</w:t>
+      </w:r>
+      <w:r>
+        <w:rPr>
+          <w:rFonts w:ascii="Arial" w:hAnsi="Arial" w:cs="Arial"/>
+          <w:sz w:val="24"/>
+          <w:szCs w:val="24"/>
+        </w:rPr>
+        <w:t xml:space="preserve"> (</w:t>
+      </w:r>
+      <w:r>
+        <w:rPr>
+          <w:rFonts w:ascii="Arial" w:hAnsi="Arial" w:cs="Arial"/>
+          <w:sz w:val="24"/>
+          <w:szCs w:val="24"/>
+        </w:rPr>
+        <w:t>Alarid</w:t>
+      </w:r>
+      <w:r>
+        <w:rPr>
+          <w:rFonts w:ascii="Cambria Math" w:hAnsi="Cambria Math" w:cs="Cambria Math"/>
+          <w:sz w:val="24"/>
+          <w:szCs w:val="24"/>
+        </w:rPr>
+        <w:t>‑</w:t>
+      </w:r>
+      <w:r>
+        <w:rPr>
+          <w:rFonts w:ascii="Arial" w:hAnsi="Arial" w:cs="Arial"/>
+          <w:sz w:val="24"/>
+          <w:szCs w:val="24"/>
+        </w:rPr>
+        <w:t>Escudero</w:t>
+      </w:r>
+      <w:r>
+        <w:rPr>
+          <w:rFonts w:ascii="Arial" w:hAnsi="Arial" w:cs="Arial"/>
+          <w:sz w:val="24"/>
+          <w:szCs w:val="24"/>
+        </w:rPr>
+        <w:t xml:space="preserve"> et al., 2019)</w:t>
+      </w:r>
+      <w:r>
+        <w:rPr>
+          <w:rFonts w:ascii="Arial" w:hAnsi="Arial" w:cs="Arial"/>
+          <w:sz w:val="24"/>
+          <w:szCs w:val="24"/>
+        </w:rPr>
+        <w:t xml:space="preserve">. </w:t>
       </w:r>
     </w:p>
     <w:p>
@@ -477,7 +468,151 @@
           <w:sz w:val="24"/>
           <w:szCs w:val="24"/>
         </w:rPr>
-        <w:t xml:space="preserve"> by field biologists</w:t>
+        <w:t xml:space="preserve"> by field biologists </w:t>
+      </w:r>
+      <w:r>
+        <w:rPr>
+          <w:rFonts w:ascii="Arial" w:hAnsi="Arial" w:cs="Arial"/>
+          <w:color w:val="000000" w:themeColor="text1"/>
+          <w:sz w:val="24"/>
+          <w:szCs w:val="24"/>
+        </w:rPr>
+        <w:t xml:space="preserve">and </w:t>
+      </w:r>
+      <w:r>
+        <w:rPr>
+          <w:rFonts w:ascii="Arial" w:hAnsi="Arial" w:cs="Arial"/>
+          <w:color w:val="000000" w:themeColor="text1"/>
+          <w:sz w:val="24"/>
+          <w:szCs w:val="24"/>
+        </w:rPr>
+        <w:t>continuous autonomous water quality data via sensors.</w:t>
+      </w:r>
+      <w:r>
+        <w:rPr>
+          <w:rFonts w:ascii="Arial" w:hAnsi="Arial" w:cs="Arial"/>
+          <w:color w:val="000000" w:themeColor="text1"/>
+          <w:sz w:val="24"/>
+          <w:szCs w:val="24"/>
+        </w:rPr>
+        <w:t xml:space="preserve"> These data </w:t>
+      </w:r>
+      <w:r>
+        <w:rPr>
+          <w:rFonts w:ascii="Arial" w:hAnsi="Arial" w:cs="Arial"/>
+          <w:color w:val="000000" w:themeColor="text1"/>
+          <w:sz w:val="24"/>
+          <w:szCs w:val="24"/>
+        </w:rPr>
+        <w:t>are updated at different frequencies and require spec</w:t>
+      </w:r>
+      <w:r>
+        <w:rPr>
+          <w:rFonts w:ascii="Arial" w:hAnsi="Arial" w:cs="Arial"/>
+          <w:color w:val="000000" w:themeColor="text1"/>
+          <w:sz w:val="24"/>
+          <w:szCs w:val="24"/>
+        </w:rPr>
+        <w:t xml:space="preserve">ific attention </w:t>
+      </w:r>
+      <w:r>
+        <w:rPr>
+          <w:rFonts w:ascii="Arial" w:hAnsi="Arial" w:cs="Arial"/>
+          <w:color w:val="000000" w:themeColor="text1"/>
+          <w:sz w:val="24"/>
+          <w:szCs w:val="24"/>
+        </w:rPr>
+        <w:t>to be processed</w:t>
+      </w:r>
+      <w:r>
+        <w:rPr>
+          <w:rFonts w:ascii="Arial" w:hAnsi="Arial" w:cs="Arial"/>
+          <w:color w:val="000000" w:themeColor="text1"/>
+          <w:sz w:val="24"/>
+          <w:szCs w:val="24"/>
+        </w:rPr>
+        <w:t xml:space="preserve"> (Moreno et al., 2020 hopefully). However</w:t>
+      </w:r>
+      <w:r>
+        <w:rPr>
+          <w:rFonts w:ascii="Arial" w:hAnsi="Arial" w:cs="Arial"/>
+          <w:color w:val="000000" w:themeColor="text1"/>
+          <w:sz w:val="24"/>
+          <w:szCs w:val="24"/>
+        </w:rPr>
+        <w:t>,</w:t>
+      </w:r>
+      <w:r>
+        <w:rPr>
+          <w:rFonts w:ascii="Arial" w:hAnsi="Arial" w:cs="Arial"/>
+          <w:color w:val="000000" w:themeColor="text1"/>
+          <w:sz w:val="24"/>
+          <w:szCs w:val="24"/>
+        </w:rPr>
+        <w:t xml:space="preserve"> once they are </w:t>
+      </w:r>
+      <w:r>
+        <w:rPr>
+          <w:rFonts w:ascii="Arial" w:hAnsi="Arial" w:cs="Arial"/>
+          <w:color w:val="000000" w:themeColor="text1"/>
+          <w:sz w:val="24"/>
+          <w:szCs w:val="24"/>
+        </w:rPr>
+        <w:t xml:space="preserve">processed there is a need to store these data so that they made be used among project team members and collaborators. </w:t>
+      </w:r>
+      <w:r>
+        <w:rPr>
+          <w:rFonts w:ascii="Arial" w:hAnsi="Arial" w:cs="Arial"/>
+          <w:color w:val="000000" w:themeColor="text1"/>
+          <w:sz w:val="24"/>
+          <w:szCs w:val="24"/>
+        </w:rPr>
+        <w:t xml:space="preserve">We use GitHub version control software to keep track of regularly updated data, and to keep the multiple </w:t>
+      </w:r>
+      <w:r>
+        <w:rPr>
+          <w:rFonts w:ascii="Arial" w:hAnsi="Arial" w:cs="Arial"/>
+          <w:color w:val="000000" w:themeColor="text1"/>
+          <w:sz w:val="24"/>
+          <w:szCs w:val="24"/>
+        </w:rPr>
+        <w:t xml:space="preserve">working </w:t>
+      </w:r>
+      <w:r>
+        <w:rPr>
+          <w:rFonts w:ascii="Arial" w:hAnsi="Arial" w:cs="Arial"/>
+          <w:color w:val="000000" w:themeColor="text1"/>
+          <w:sz w:val="24"/>
+          <w:szCs w:val="24"/>
+        </w:rPr>
+        <w:t xml:space="preserve">projects </w:t>
+      </w:r>
+      <w:r>
+        <w:rPr>
+          <w:rFonts w:ascii="Arial" w:hAnsi="Arial" w:cs="Arial"/>
+          <w:color w:val="000000" w:themeColor="text1"/>
+          <w:sz w:val="24"/>
+          <w:szCs w:val="24"/>
+        </w:rPr>
+        <w:t>using</w:t>
+      </w:r>
+      <w:r>
+        <w:rPr>
+          <w:rFonts w:ascii="Arial" w:hAnsi="Arial" w:cs="Arial"/>
+          <w:color w:val="000000" w:themeColor="text1"/>
+          <w:sz w:val="24"/>
+          <w:szCs w:val="24"/>
+        </w:rPr>
+        <w:t xml:space="preserve"> these data </w:t>
+      </w:r>
+      <w:r>
+        <w:rPr>
+          <w:rFonts w:ascii="Arial" w:hAnsi="Arial" w:cs="Arial"/>
+          <w:color w:val="000000" w:themeColor="text1"/>
+          <w:sz w:val="24"/>
+          <w:szCs w:val="24"/>
+        </w:rPr>
+        <w:t xml:space="preserve">organized. </w:t>
       </w:r>
       <w:r>
         <w:rPr>
@@ -495,173 +630,70 @@
           <w:sz w:val="24"/>
           <w:szCs w:val="24"/>
         </w:rPr>
-        <w:t xml:space="preserve">and </w:t>
-      </w:r>
-      <w:r>
-        <w:rPr>
-          <w:rFonts w:ascii="Arial" w:hAnsi="Arial" w:cs="Arial"/>
-          <w:color w:val="000000" w:themeColor="text1"/>
-          <w:sz w:val="24"/>
-          <w:szCs w:val="24"/>
-        </w:rPr>
-        <w:t>continuous autonomous water quality data via sensors.</w:t>
-      </w:r>
-      <w:r>
-        <w:rPr>
-          <w:rFonts w:ascii="Arial" w:hAnsi="Arial" w:cs="Arial"/>
-          <w:color w:val="000000" w:themeColor="text1"/>
-          <w:sz w:val="24"/>
-          <w:szCs w:val="24"/>
-        </w:rPr>
-        <w:t xml:space="preserve"> These data </w:t>
-      </w:r>
-      <w:proofErr w:type="gramStart"/>
-      <w:r>
-        <w:rPr>
-          <w:rFonts w:ascii="Arial" w:hAnsi="Arial" w:cs="Arial"/>
-          <w:color w:val="000000" w:themeColor="text1"/>
-          <w:sz w:val="24"/>
-          <w:szCs w:val="24"/>
-        </w:rPr>
-        <w:t>are updated</w:t>
-      </w:r>
-      <w:proofErr w:type="gramEnd"/>
-      <w:r>
-        <w:rPr>
-          <w:rFonts w:ascii="Arial" w:hAnsi="Arial" w:cs="Arial"/>
-          <w:color w:val="000000" w:themeColor="text1"/>
-          <w:sz w:val="24"/>
-          <w:szCs w:val="24"/>
-        </w:rPr>
-        <w:t xml:space="preserve"> at different frequencies and require spec</w:t>
-      </w:r>
-      <w:r>
-        <w:rPr>
-          <w:rFonts w:ascii="Arial" w:hAnsi="Arial" w:cs="Arial"/>
-          <w:color w:val="000000" w:themeColor="text1"/>
-          <w:sz w:val="24"/>
-          <w:szCs w:val="24"/>
-        </w:rPr>
-        <w:t xml:space="preserve">ific attention </w:t>
-      </w:r>
-      <w:r>
-        <w:rPr>
-          <w:rFonts w:ascii="Arial" w:hAnsi="Arial" w:cs="Arial"/>
-          <w:color w:val="000000" w:themeColor="text1"/>
-          <w:sz w:val="24"/>
-          <w:szCs w:val="24"/>
-        </w:rPr>
-        <w:t>to be processed</w:t>
-      </w:r>
-      <w:r>
-        <w:rPr>
-          <w:rFonts w:ascii="Arial" w:hAnsi="Arial" w:cs="Arial"/>
-          <w:color w:val="000000" w:themeColor="text1"/>
-          <w:sz w:val="24"/>
-          <w:szCs w:val="24"/>
-        </w:rPr>
-        <w:t xml:space="preserve"> (Moreno et al., 2020 hopefully). However</w:t>
-      </w:r>
-      <w:r>
-        <w:rPr>
-          <w:rFonts w:ascii="Arial" w:hAnsi="Arial" w:cs="Arial"/>
-          <w:color w:val="000000" w:themeColor="text1"/>
-          <w:sz w:val="24"/>
-          <w:szCs w:val="24"/>
-        </w:rPr>
-        <w:t>,</w:t>
-      </w:r>
-      <w:r>
-        <w:rPr>
-          <w:rFonts w:ascii="Arial" w:hAnsi="Arial" w:cs="Arial"/>
-          <w:color w:val="000000" w:themeColor="text1"/>
-          <w:sz w:val="24"/>
-          <w:szCs w:val="24"/>
-        </w:rPr>
-        <w:t xml:space="preserve"> once they </w:t>
-      </w:r>
-      <w:proofErr w:type="gramStart"/>
-      <w:r>
-        <w:rPr>
-          <w:rFonts w:ascii="Arial" w:hAnsi="Arial" w:cs="Arial"/>
-          <w:color w:val="000000" w:themeColor="text1"/>
-          <w:sz w:val="24"/>
-          <w:szCs w:val="24"/>
-        </w:rPr>
-        <w:t xml:space="preserve">are </w:t>
-      </w:r>
-      <w:r>
-        <w:rPr>
-          <w:rFonts w:ascii="Arial" w:hAnsi="Arial" w:cs="Arial"/>
-          <w:color w:val="000000" w:themeColor="text1"/>
-          <w:sz w:val="24"/>
-          <w:szCs w:val="24"/>
-        </w:rPr>
-        <w:t>processed</w:t>
-      </w:r>
-      <w:proofErr w:type="gramEnd"/>
-      <w:r>
-        <w:rPr>
-          <w:rFonts w:ascii="Arial" w:hAnsi="Arial" w:cs="Arial"/>
-          <w:color w:val="000000" w:themeColor="text1"/>
-          <w:sz w:val="24"/>
-          <w:szCs w:val="24"/>
-        </w:rPr>
-        <w:t xml:space="preserve"> there is a need to store these data so that they made be used among project team members and collaborators. </w:t>
-      </w:r>
-      <w:r>
-        <w:rPr>
-          <w:rFonts w:ascii="Arial" w:hAnsi="Arial" w:cs="Arial"/>
-          <w:color w:val="000000" w:themeColor="text1"/>
-          <w:sz w:val="24"/>
-          <w:szCs w:val="24"/>
-        </w:rPr>
-        <w:t xml:space="preserve">We use GitHub version control software to keep track of regularly updated data, and to keep the multiple </w:t>
-      </w:r>
-      <w:r>
-        <w:rPr>
-          <w:rFonts w:ascii="Arial" w:hAnsi="Arial" w:cs="Arial"/>
-          <w:color w:val="000000" w:themeColor="text1"/>
-          <w:sz w:val="24"/>
-          <w:szCs w:val="24"/>
-        </w:rPr>
-        <w:t xml:space="preserve">working </w:t>
-      </w:r>
-      <w:r>
-        <w:rPr>
-          <w:rFonts w:ascii="Arial" w:hAnsi="Arial" w:cs="Arial"/>
-          <w:color w:val="000000" w:themeColor="text1"/>
-          <w:sz w:val="24"/>
-          <w:szCs w:val="24"/>
-        </w:rPr>
-        <w:t xml:space="preserve">projects </w:t>
-      </w:r>
-      <w:r>
-        <w:rPr>
-          <w:rFonts w:ascii="Arial" w:hAnsi="Arial" w:cs="Arial"/>
-          <w:color w:val="000000" w:themeColor="text1"/>
-          <w:sz w:val="24"/>
-          <w:szCs w:val="24"/>
-        </w:rPr>
-        <w:t>using</w:t>
-      </w:r>
-      <w:r>
-        <w:rPr>
-          <w:rFonts w:ascii="Arial" w:hAnsi="Arial" w:cs="Arial"/>
-          <w:color w:val="000000" w:themeColor="text1"/>
-          <w:sz w:val="24"/>
-          <w:szCs w:val="24"/>
-        </w:rPr>
-        <w:t xml:space="preserve"> these data </w:t>
-      </w:r>
-      <w:r>
-        <w:rPr>
-          <w:rFonts w:ascii="Arial" w:hAnsi="Arial" w:cs="Arial"/>
-          <w:color w:val="000000" w:themeColor="text1"/>
-          <w:sz w:val="24"/>
-          <w:szCs w:val="24"/>
-        </w:rPr>
-        <w:t xml:space="preserve">organized. </w:t>
+        <w:t xml:space="preserve">This paper describes our approach </w:t>
+      </w:r>
+      <w:r>
+        <w:rPr>
+          <w:rFonts w:ascii="Arial" w:hAnsi="Arial" w:cs="Arial"/>
+          <w:color w:val="000000" w:themeColor="text1"/>
+          <w:sz w:val="24"/>
+          <w:szCs w:val="24"/>
+        </w:rPr>
+        <w:t xml:space="preserve">to address concerns regarding </w:t>
+      </w:r>
+      <w:r>
+        <w:rPr>
+          <w:rFonts w:ascii="Arial" w:hAnsi="Arial" w:cs="Arial"/>
+          <w:color w:val="000000" w:themeColor="text1"/>
+          <w:sz w:val="24"/>
+          <w:szCs w:val="24"/>
+        </w:rPr>
+        <w:t>standardizing</w:t>
+      </w:r>
+      <w:r>
+        <w:rPr>
+          <w:rFonts w:ascii="Arial" w:hAnsi="Arial" w:cs="Arial"/>
+          <w:color w:val="000000" w:themeColor="text1"/>
+          <w:sz w:val="24"/>
+          <w:szCs w:val="24"/>
+        </w:rPr>
+        <w:t xml:space="preserve"> naming conventions, </w:t>
+      </w:r>
+      <w:r>
+        <w:rPr>
+          <w:rFonts w:ascii="Arial" w:hAnsi="Arial" w:cs="Arial"/>
+          <w:color w:val="000000" w:themeColor="text1"/>
+          <w:sz w:val="24"/>
+          <w:szCs w:val="24"/>
+        </w:rPr>
+        <w:t xml:space="preserve">GitHub repository structures, and </w:t>
+      </w:r>
+      <w:r>
+        <w:rPr>
+          <w:rFonts w:ascii="Arial" w:hAnsi="Arial" w:cs="Arial"/>
+          <w:color w:val="000000" w:themeColor="text1"/>
+          <w:sz w:val="24"/>
+          <w:szCs w:val="24"/>
+        </w:rPr>
+        <w:t>data availability</w:t>
+      </w:r>
+      <w:r>
+        <w:rPr>
+          <w:rFonts w:ascii="Arial" w:hAnsi="Arial" w:cs="Arial"/>
+          <w:color w:val="000000" w:themeColor="text1"/>
+          <w:sz w:val="24"/>
+          <w:szCs w:val="24"/>
+        </w:rPr>
+        <w:t xml:space="preserve"> to differing LCR project</w:t>
+      </w:r>
+      <w:r>
+        <w:rPr>
+          <w:rFonts w:ascii="Arial" w:hAnsi="Arial" w:cs="Arial"/>
+          <w:color w:val="000000" w:themeColor="text1"/>
+          <w:sz w:val="24"/>
+          <w:szCs w:val="24"/>
+        </w:rPr>
+        <w:t xml:space="preserve"> repositories</w:t>
       </w:r>
       <w:r>
         <w:rPr>
@@ -671,6 +703,292 @@
           <w:szCs w:val="24"/>
         </w:rPr>
         <w:t xml:space="preserve"> </w:t>
+      </w:r>
+      <w:r>
+        <w:rPr>
+          <w:rFonts w:ascii="Arial" w:hAnsi="Arial" w:cs="Arial"/>
+          <w:color w:val="000000" w:themeColor="text1"/>
+          <w:sz w:val="24"/>
+          <w:szCs w:val="24"/>
+        </w:rPr>
+        <w:t>to</w:t>
+      </w:r>
+      <w:r>
+        <w:rPr>
+          <w:rFonts w:ascii="Arial" w:hAnsi="Arial" w:cs="Arial"/>
+          <w:color w:val="000000" w:themeColor="text1"/>
+          <w:sz w:val="24"/>
+          <w:szCs w:val="24"/>
+        </w:rPr>
+        <w:t xml:space="preserve"> increase reproducibility and transparency</w:t>
+      </w:r>
+      <w:r>
+        <w:rPr>
+          <w:rFonts w:ascii="Arial" w:hAnsi="Arial" w:cs="Arial"/>
+          <w:color w:val="000000" w:themeColor="text1"/>
+          <w:sz w:val="24"/>
+          <w:szCs w:val="24"/>
+        </w:rPr>
+        <w:t xml:space="preserve">. </w:t>
+      </w:r>
+    </w:p>
+    <w:p>
+      <w:pPr>
+        <w:spacing w:line="360" w:lineRule="auto"/>
+        <w:rPr>
+          <w:rFonts w:ascii="Arial" w:hAnsi="Arial" w:cs="Arial"/>
+          <w:sz w:val="24"/>
+          <w:szCs w:val="24"/>
+        </w:rPr>
+      </w:pPr>
+      <w:r>
+        <w:rPr>
+          <w:rFonts w:ascii="Arial" w:hAnsi="Arial" w:cs="Arial"/>
+          <w:sz w:val="24"/>
+          <w:szCs w:val="24"/>
+        </w:rPr>
+        <w:lastRenderedPageBreak/>
+        <w:t>#### Box. 1 Terminology</w:t>
+      </w:r>
+    </w:p>
+    <w:p>
+      <w:pPr>
+        <w:spacing w:line="360" w:lineRule="auto"/>
+        <w:rPr>
+          <w:rFonts w:ascii="Arial" w:hAnsi="Arial" w:cs="Arial"/>
+          <w:sz w:val="24"/>
+          <w:szCs w:val="24"/>
+        </w:rPr>
+      </w:pPr>
+      <w:r>
+        <w:rPr>
+          <w:rFonts w:ascii="Arial" w:hAnsi="Arial" w:cs="Arial"/>
+          <w:sz w:val="24"/>
+          <w:szCs w:val="24"/>
+        </w:rPr>
+        <w:t xml:space="preserve">big science- </w:t>
+      </w:r>
+      <w:r>
+        <w:rPr>
+          <w:rFonts w:ascii="Arial" w:hAnsi="Arial" w:cs="Arial"/>
+          <w:sz w:val="24"/>
+          <w:szCs w:val="24"/>
+        </w:rPr>
+        <w:t>o</w:t>
+      </w:r>
+      <w:r>
+        <w:rPr>
+          <w:rFonts w:ascii="Arial" w:hAnsi="Arial" w:cs="Arial"/>
+          <w:sz w:val="24"/>
+          <w:szCs w:val="24"/>
+        </w:rPr>
+        <w:t xml:space="preserve">riginally termed by Alvin Wienberg in 1961, as a sizeable investment, involving international and collaborative efforts among scientists (Wienberg, 1961) </w:t>
+      </w:r>
+    </w:p>
+    <w:p>
+      <w:pPr>
+        <w:spacing w:line="360" w:lineRule="auto"/>
+        <w:rPr>
+          <w:rFonts w:ascii="Arial" w:hAnsi="Arial" w:cs="Arial"/>
+          <w:sz w:val="24"/>
+          <w:szCs w:val="24"/>
+        </w:rPr>
+      </w:pPr>
+      <w:r>
+        <w:rPr>
+          <w:rFonts w:ascii="Arial" w:hAnsi="Arial" w:cs="Arial"/>
+          <w:sz w:val="24"/>
+          <w:szCs w:val="24"/>
+        </w:rPr>
+        <w:t>version control- a system which allows the users to track iterative changes to code and text (</w:t>
+      </w:r>
+      <w:r>
+        <w:rPr>
+          <w:rFonts w:ascii="Arial" w:hAnsi="Arial" w:cs="Arial"/>
+          <w:sz w:val="24"/>
+          <w:szCs w:val="24"/>
+        </w:rPr>
+        <w:t>Blischak</w:t>
+      </w:r>
+      <w:r>
+        <w:rPr>
+          <w:rFonts w:ascii="Arial" w:hAnsi="Arial" w:cs="Arial"/>
+          <w:sz w:val="24"/>
+          <w:szCs w:val="24"/>
+        </w:rPr>
+        <w:t xml:space="preserve"> et al., 2016)</w:t>
+      </w:r>
+    </w:p>
+    <w:p>
+      <w:pPr>
+        <w:spacing w:line="360" w:lineRule="auto"/>
+        <w:rPr>
+          <w:rFonts w:ascii="Arial" w:hAnsi="Arial" w:cs="Arial"/>
+          <w:sz w:val="24"/>
+          <w:szCs w:val="24"/>
+        </w:rPr>
+      </w:pPr>
+      <w:r>
+        <w:rPr>
+          <w:rFonts w:ascii="Arial" w:hAnsi="Arial" w:cs="Arial"/>
+          <w:sz w:val="24"/>
+          <w:szCs w:val="24"/>
+        </w:rPr>
+        <w:t>project repository- term used to identify one type of analysis that is being conducted on a LCR project dataset</w:t>
+      </w:r>
+    </w:p>
+    <w:p>
+      <w:pPr>
+        <w:spacing w:line="360" w:lineRule="auto"/>
+        <w:rPr>
+          <w:rFonts w:ascii="Arial" w:hAnsi="Arial" w:cs="Arial"/>
+          <w:sz w:val="24"/>
+          <w:szCs w:val="24"/>
+        </w:rPr>
+      </w:pPr>
+      <w:r>
+        <w:rPr>
+          <w:rFonts w:ascii="Arial" w:hAnsi="Arial" w:cs="Arial"/>
+          <w:sz w:val="24"/>
+          <w:szCs w:val="24"/>
+        </w:rPr>
+        <w:t>README.md</w:t>
+      </w:r>
+      <w:r>
+        <w:rPr>
+          <w:rFonts w:ascii="Arial" w:hAnsi="Arial" w:cs="Arial"/>
+          <w:sz w:val="24"/>
+          <w:szCs w:val="24"/>
+        </w:rPr>
+        <w:t>- a markdown file which includes information about folder and files in a repository</w:t>
+      </w:r>
+    </w:p>
+    <w:p>
+      <w:pPr>
+        <w:spacing w:line="360" w:lineRule="auto"/>
+        <w:rPr>
+          <w:rFonts w:ascii="Arial" w:hAnsi="Arial" w:cs="Arial"/>
+          <w:sz w:val="24"/>
+          <w:szCs w:val="24"/>
+        </w:rPr>
+      </w:pPr>
+      <w:r>
+        <w:rPr>
+          <w:rFonts w:ascii="Arial" w:hAnsi="Arial" w:cs="Arial"/>
+          <w:sz w:val="24"/>
+          <w:szCs w:val="24"/>
+        </w:rPr>
+        <w:t>user- any person using GitHub</w:t>
+      </w:r>
+    </w:p>
+    <w:p>
+      <w:pPr>
+        <w:spacing w:line="360" w:lineRule="auto"/>
+        <w:rPr>
+          <w:rFonts w:ascii="Arial" w:hAnsi="Arial" w:cs="Arial"/>
+          <w:sz w:val="24"/>
+          <w:szCs w:val="24"/>
+        </w:rPr>
+      </w:pPr>
+      <w:r>
+        <w:rPr>
+          <w:rFonts w:ascii="Arial" w:hAnsi="Arial" w:cs="Arial"/>
+          <w:sz w:val="24"/>
+          <w:szCs w:val="24"/>
+        </w:rPr>
+        <w:t>team member- specifically referring to an LCR project collaborator</w:t>
+      </w:r>
+      <w:r>
+        <w:rPr>
+          <w:rFonts w:ascii="Arial" w:hAnsi="Arial" w:cs="Arial"/>
+          <w:sz w:val="24"/>
+          <w:szCs w:val="24"/>
+        </w:rPr>
+        <w:t xml:space="preserve"> </w:t>
+      </w:r>
+    </w:p>
+    <w:p>
+      <w:pPr>
+        <w:spacing w:line="360" w:lineRule="auto"/>
+        <w:rPr>
+          <w:rFonts w:ascii="Arial" w:hAnsi="Arial" w:cs="Arial"/>
+          <w:sz w:val="24"/>
+          <w:szCs w:val="24"/>
+        </w:rPr>
+      </w:pPr>
+      <w:r>
+        <w:rPr>
+          <w:rFonts w:ascii="Arial" w:hAnsi="Arial" w:cs="Arial"/>
+          <w:sz w:val="24"/>
+          <w:szCs w:val="24"/>
+        </w:rPr>
+        <w:t xml:space="preserve">admin- specific members </w:t>
+      </w:r>
+      <w:r>
+        <w:rPr>
+          <w:rFonts w:ascii="Arial" w:hAnsi="Arial" w:cs="Arial"/>
+          <w:sz w:val="24"/>
+          <w:szCs w:val="24"/>
+        </w:rPr>
+        <w:t xml:space="preserve">of the LCR project tasked to monitor GitHub repository’s pull requests </w:t>
+      </w:r>
+    </w:p>
+    <w:p>
+      <w:pPr>
+        <w:spacing w:line="360" w:lineRule="auto"/>
+        <w:rPr>
+          <w:rFonts w:ascii="Arial" w:hAnsi="Arial" w:cs="Arial"/>
+          <w:sz w:val="24"/>
+          <w:szCs w:val="24"/>
+        </w:rPr>
+      </w:pPr>
+      <w:r>
+        <w:rPr>
+          <w:rFonts w:ascii="Arial" w:hAnsi="Arial" w:cs="Arial"/>
+          <w:sz w:val="24"/>
+          <w:szCs w:val="24"/>
+        </w:rPr>
+        <w:t>pull request- a process in GitHub to submit changes and a message containing a description of the change, in order for an admin to review and accept the changes</w:t>
+      </w:r>
+    </w:p>
+    <w:p>
+      <w:pPr>
+        <w:spacing w:line="360" w:lineRule="auto"/>
+        <w:rPr>
+          <w:rFonts w:ascii="Arial" w:hAnsi="Arial" w:cs="Arial"/>
+          <w:sz w:val="24"/>
+          <w:szCs w:val="24"/>
+        </w:rPr>
+      </w:pPr>
+      <w:r>
+        <w:rPr>
+          <w:rFonts w:ascii="Arial" w:hAnsi="Arial" w:cs="Arial"/>
+          <w:sz w:val="24"/>
+          <w:szCs w:val="24"/>
+        </w:rPr>
+        <w:t>#### End of Box 1</w:t>
+      </w:r>
+    </w:p>
+    <w:p>
+      <w:pPr>
+        <w:spacing w:line="360" w:lineRule="auto"/>
+        <w:rPr>
+          <w:rFonts w:ascii="Arial" w:hAnsi="Arial" w:cs="Arial"/>
+          <w:b/>
+          <w:bCs/>
+          <w:sz w:val="24"/>
+          <w:szCs w:val="24"/>
+        </w:rPr>
+      </w:pPr>
+      <w:r>
+        <w:rPr>
+          <w:rFonts w:ascii="Arial" w:hAnsi="Arial" w:cs="Arial"/>
+          <w:b/>
+          <w:bCs/>
+          <w:sz w:val="24"/>
+          <w:szCs w:val="24"/>
+        </w:rPr>
+        <w:t xml:space="preserve">GitHub and version and control </w:t>
       </w:r>
     </w:p>
     <w:p>
@@ -679,7 +997,6 @@
         <w:ind w:firstLine="720"/>
         <w:rPr>
           <w:rFonts w:ascii="Arial" w:hAnsi="Arial" w:cs="Arial"/>
-          <w:color w:val="000000" w:themeColor="text1"/>
           <w:sz w:val="24"/>
           <w:szCs w:val="24"/>
         </w:rPr>
@@ -687,70 +1004,120 @@
       <w:r>
         <w:rPr>
           <w:rFonts w:ascii="Arial" w:hAnsi="Arial" w:cs="Arial"/>
-          <w:color w:val="000000" w:themeColor="text1"/>
-          <w:sz w:val="24"/>
-          <w:szCs w:val="24"/>
-        </w:rPr>
-        <w:t>This paper describes our approach at standardizing</w:t>
-      </w:r>
-      <w:r>
-        <w:rPr>
-          <w:rFonts w:ascii="Arial" w:hAnsi="Arial" w:cs="Arial"/>
-          <w:color w:val="000000" w:themeColor="text1"/>
-          <w:sz w:val="24"/>
-          <w:szCs w:val="24"/>
-        </w:rPr>
-        <w:t xml:space="preserve"> </w:t>
-      </w:r>
-      <w:r>
-        <w:rPr>
-          <w:rFonts w:ascii="Arial" w:hAnsi="Arial" w:cs="Arial"/>
-          <w:color w:val="000000" w:themeColor="text1"/>
-          <w:sz w:val="24"/>
-          <w:szCs w:val="24"/>
-        </w:rPr>
-        <w:t xml:space="preserve">file </w:t>
-      </w:r>
-      <w:r>
-        <w:rPr>
-          <w:rFonts w:ascii="Arial" w:hAnsi="Arial" w:cs="Arial"/>
-          <w:color w:val="000000" w:themeColor="text1"/>
-          <w:sz w:val="24"/>
-          <w:szCs w:val="24"/>
-        </w:rPr>
-        <w:t xml:space="preserve">naming conventions, </w:t>
-      </w:r>
-      <w:r>
-        <w:rPr>
-          <w:rFonts w:ascii="Arial" w:hAnsi="Arial" w:cs="Arial"/>
-          <w:color w:val="000000" w:themeColor="text1"/>
-          <w:sz w:val="24"/>
-          <w:szCs w:val="24"/>
-        </w:rPr>
-        <w:t xml:space="preserve">GitHub repository structures, and </w:t>
-      </w:r>
-      <w:r>
-        <w:rPr>
-          <w:rFonts w:ascii="Arial" w:hAnsi="Arial" w:cs="Arial"/>
-          <w:color w:val="000000" w:themeColor="text1"/>
-          <w:sz w:val="24"/>
-          <w:szCs w:val="24"/>
-        </w:rPr>
-        <w:t xml:space="preserve">our repository workflow to streamline the availability of data to differing LCR projects. </w:t>
-      </w:r>
-      <w:r>
-        <w:rPr>
-          <w:rFonts w:ascii="Arial" w:hAnsi="Arial" w:cs="Arial"/>
-          <w:color w:val="000000" w:themeColor="text1"/>
-          <w:sz w:val="24"/>
-          <w:szCs w:val="24"/>
-        </w:rPr>
-        <w:t xml:space="preserve">Our main concerns were for different team members to have access to the most up-to-date data relating their projects, without having to constantly e-mail or ask for the data. </w:t>
+          <w:sz w:val="24"/>
+          <w:szCs w:val="24"/>
+        </w:rPr>
+        <w:t xml:space="preserve">Scripts and text can make it difficult to track </w:t>
+      </w:r>
+      <w:r>
+        <w:rPr>
+          <w:rFonts w:ascii="Arial" w:hAnsi="Arial" w:cs="Arial"/>
+          <w:sz w:val="24"/>
+          <w:szCs w:val="24"/>
+        </w:rPr>
+        <w:t>changes in collaborative efforts (</w:t>
+      </w:r>
+      <w:r>
+        <w:rPr>
+          <w:rFonts w:ascii="Arial" w:hAnsi="Arial" w:cs="Arial"/>
+          <w:sz w:val="24"/>
+          <w:szCs w:val="24"/>
+        </w:rPr>
+        <w:t>Blischak</w:t>
+      </w:r>
+      <w:r>
+        <w:rPr>
+          <w:rFonts w:ascii="Arial" w:hAnsi="Arial" w:cs="Arial"/>
+          <w:sz w:val="24"/>
+          <w:szCs w:val="24"/>
+        </w:rPr>
+        <w:t xml:space="preserve"> et al., 2016)</w:t>
+      </w:r>
+      <w:r>
+        <w:rPr>
+          <w:rFonts w:ascii="Arial" w:hAnsi="Arial" w:cs="Arial"/>
+          <w:sz w:val="24"/>
+          <w:szCs w:val="24"/>
+        </w:rPr>
+        <w:t>. To keep track of these changes version control systems are generally implement</w:t>
+      </w:r>
+      <w:r>
+        <w:rPr>
+          <w:rFonts w:ascii="Arial" w:hAnsi="Arial" w:cs="Arial"/>
+          <w:sz w:val="24"/>
+          <w:szCs w:val="24"/>
+        </w:rPr>
+        <w:t>ed</w:t>
+      </w:r>
+      <w:r>
+        <w:rPr>
+          <w:rFonts w:ascii="Arial" w:hAnsi="Arial" w:cs="Arial"/>
+          <w:sz w:val="24"/>
+          <w:szCs w:val="24"/>
+        </w:rPr>
+        <w:t xml:space="preserve">. Version control allows the user to track changes </w:t>
+      </w:r>
+      <w:r>
+        <w:rPr>
+          <w:rFonts w:ascii="Arial" w:hAnsi="Arial" w:cs="Arial"/>
+          <w:sz w:val="24"/>
+          <w:szCs w:val="24"/>
+        </w:rPr>
+        <w:t>by</w:t>
+      </w:r>
+      <w:r>
+        <w:rPr>
+          <w:rFonts w:ascii="Arial" w:hAnsi="Arial" w:cs="Arial"/>
+          <w:sz w:val="24"/>
+          <w:szCs w:val="24"/>
+        </w:rPr>
+        <w:t xml:space="preserve"> recording messages for each change. The version control software will then create a</w:t>
+      </w:r>
+      <w:r>
+        <w:rPr>
+          <w:rFonts w:ascii="Arial" w:hAnsi="Arial" w:cs="Arial"/>
+          <w:sz w:val="24"/>
+          <w:szCs w:val="24"/>
+        </w:rPr>
+        <w:t xml:space="preserve"> unique</w:t>
+      </w:r>
+      <w:r>
+        <w:rPr>
+          <w:rFonts w:ascii="Arial" w:hAnsi="Arial" w:cs="Arial"/>
+          <w:sz w:val="24"/>
+          <w:szCs w:val="24"/>
+        </w:rPr>
+        <w:t xml:space="preserve"> version identifier to track each change and allow the user to revert back to those changes if needed</w:t>
+      </w:r>
+      <w:r>
+        <w:rPr>
+          <w:rFonts w:ascii="Arial" w:hAnsi="Arial" w:cs="Arial"/>
+          <w:sz w:val="24"/>
+          <w:szCs w:val="24"/>
+        </w:rPr>
+        <w:t xml:space="preserve"> (Noble, 2009)</w:t>
+      </w:r>
+      <w:r>
+        <w:rPr>
+          <w:rFonts w:ascii="Arial" w:hAnsi="Arial" w:cs="Arial"/>
+          <w:sz w:val="24"/>
+          <w:szCs w:val="24"/>
+        </w:rPr>
+        <w:t>. This is especially useful when a user decides to share their code or text with other collaborators. When the user receives new comments from the code/text they have shared, the user will be able to implement those changes</w:t>
+      </w:r>
+      <w:r>
+        <w:rPr>
+          <w:rFonts w:ascii="Arial" w:hAnsi="Arial" w:cs="Arial"/>
+          <w:sz w:val="24"/>
+          <w:szCs w:val="24"/>
+        </w:rPr>
+        <w:t xml:space="preserve"> through a version control system. </w:t>
       </w:r>
     </w:p>
     <w:p>
       <w:pPr>
         <w:spacing w:line="360" w:lineRule="auto"/>
+        <w:ind w:firstLine="720"/>
         <w:rPr>
           <w:rFonts w:ascii="Arial" w:hAnsi="Arial" w:cs="Arial"/>
           <w:sz w:val="24"/>
@@ -764,189 +1131,223 @@
           <w:szCs w:val="24"/>
         </w:rPr>
         <w:lastRenderedPageBreak/>
-        <w:t>#### Box. 1 Terminology</w:t>
-      </w:r>
-    </w:p>
-    <w:p>
-      <w:pPr>
-        <w:spacing w:line="360" w:lineRule="auto"/>
-        <w:rPr>
-          <w:rFonts w:ascii="Arial" w:hAnsi="Arial" w:cs="Arial"/>
-          <w:sz w:val="24"/>
-          <w:szCs w:val="24"/>
-        </w:rPr>
-      </w:pPr>
-      <w:r>
-        <w:rPr>
-          <w:rFonts w:ascii="Arial" w:hAnsi="Arial" w:cs="Arial"/>
-          <w:sz w:val="24"/>
-          <w:szCs w:val="24"/>
-        </w:rPr>
-        <w:t xml:space="preserve">big science- </w:t>
-      </w:r>
-      <w:r>
-        <w:rPr>
-          <w:rFonts w:ascii="Arial" w:hAnsi="Arial" w:cs="Arial"/>
-          <w:sz w:val="24"/>
-          <w:szCs w:val="24"/>
-        </w:rPr>
-        <w:t>o</w:t>
-      </w:r>
-      <w:r>
-        <w:rPr>
-          <w:rFonts w:ascii="Arial" w:hAnsi="Arial" w:cs="Arial"/>
-          <w:sz w:val="24"/>
-          <w:szCs w:val="24"/>
-        </w:rPr>
-        <w:t xml:space="preserve">riginally termed by Alvin </w:t>
-      </w:r>
-      <w:proofErr w:type="spellStart"/>
-      <w:r>
-        <w:rPr>
-          <w:rFonts w:ascii="Arial" w:hAnsi="Arial" w:cs="Arial"/>
-          <w:sz w:val="24"/>
-          <w:szCs w:val="24"/>
-        </w:rPr>
-        <w:t>Wienberg</w:t>
-      </w:r>
-      <w:proofErr w:type="spellEnd"/>
-      <w:r>
-        <w:rPr>
-          <w:rFonts w:ascii="Arial" w:hAnsi="Arial" w:cs="Arial"/>
-          <w:sz w:val="24"/>
-          <w:szCs w:val="24"/>
-        </w:rPr>
-        <w:t xml:space="preserve"> in 1961, as a sizeable investment, involving international and collaborative efforts among scientists (</w:t>
-      </w:r>
-      <w:proofErr w:type="spellStart"/>
-      <w:r>
-        <w:rPr>
-          <w:rFonts w:ascii="Arial" w:hAnsi="Arial" w:cs="Arial"/>
-          <w:sz w:val="24"/>
-          <w:szCs w:val="24"/>
-        </w:rPr>
-        <w:t>Wienberg</w:t>
-      </w:r>
-      <w:proofErr w:type="spellEnd"/>
-      <w:r>
-        <w:rPr>
-          <w:rFonts w:ascii="Arial" w:hAnsi="Arial" w:cs="Arial"/>
-          <w:sz w:val="24"/>
-          <w:szCs w:val="24"/>
-        </w:rPr>
-        <w:t xml:space="preserve">, 1961) </w:t>
-      </w:r>
-    </w:p>
-    <w:p>
-      <w:pPr>
-        <w:spacing w:line="360" w:lineRule="auto"/>
-        <w:rPr>
-          <w:rFonts w:ascii="Arial" w:hAnsi="Arial" w:cs="Arial"/>
-          <w:sz w:val="24"/>
-          <w:szCs w:val="24"/>
-        </w:rPr>
-      </w:pPr>
-      <w:r>
-        <w:rPr>
-          <w:rFonts w:ascii="Arial" w:hAnsi="Arial" w:cs="Arial"/>
-          <w:sz w:val="24"/>
-          <w:szCs w:val="24"/>
-        </w:rPr>
-        <w:t>version control- a system which allows the users to track iterative changes to code and text (</w:t>
-      </w:r>
-      <w:proofErr w:type="spellStart"/>
-      <w:r>
-        <w:rPr>
-          <w:rFonts w:ascii="Arial" w:hAnsi="Arial" w:cs="Arial"/>
-          <w:sz w:val="24"/>
-          <w:szCs w:val="24"/>
-        </w:rPr>
-        <w:t>Blischak</w:t>
-      </w:r>
-      <w:proofErr w:type="spellEnd"/>
-      <w:r>
-        <w:rPr>
-          <w:rFonts w:ascii="Arial" w:hAnsi="Arial" w:cs="Arial"/>
-          <w:sz w:val="24"/>
-          <w:szCs w:val="24"/>
-        </w:rPr>
-        <w:t xml:space="preserve"> et al., 2016)</w:t>
-      </w:r>
-    </w:p>
-    <w:p>
-      <w:pPr>
-        <w:spacing w:line="360" w:lineRule="auto"/>
-        <w:rPr>
-          <w:rFonts w:ascii="Arial" w:hAnsi="Arial" w:cs="Arial"/>
-          <w:sz w:val="24"/>
-          <w:szCs w:val="24"/>
-        </w:rPr>
-      </w:pPr>
-      <w:r>
-        <w:rPr>
-          <w:rFonts w:ascii="Arial" w:hAnsi="Arial" w:cs="Arial"/>
-          <w:sz w:val="24"/>
-          <w:szCs w:val="24"/>
-        </w:rPr>
-        <w:t xml:space="preserve">project repository- term used to identify one type of analysis that is being conducted on </w:t>
-      </w:r>
-      <w:proofErr w:type="gramStart"/>
-      <w:r>
-        <w:rPr>
-          <w:rFonts w:ascii="Arial" w:hAnsi="Arial" w:cs="Arial"/>
-          <w:sz w:val="24"/>
-          <w:szCs w:val="24"/>
-        </w:rPr>
-        <w:t>a</w:t>
-      </w:r>
-      <w:proofErr w:type="gramEnd"/>
-      <w:r>
-        <w:rPr>
-          <w:rFonts w:ascii="Arial" w:hAnsi="Arial" w:cs="Arial"/>
-          <w:sz w:val="24"/>
-          <w:szCs w:val="24"/>
-        </w:rPr>
-        <w:t xml:space="preserve"> LCR project dataset</w:t>
-      </w:r>
-    </w:p>
-    <w:p>
-      <w:pPr>
-        <w:spacing w:line="360" w:lineRule="auto"/>
-        <w:rPr>
-          <w:rFonts w:ascii="Arial" w:hAnsi="Arial" w:cs="Arial"/>
-          <w:sz w:val="24"/>
-          <w:szCs w:val="24"/>
-        </w:rPr>
-      </w:pPr>
-      <w:r>
-        <w:rPr>
-          <w:rFonts w:ascii="Arial" w:hAnsi="Arial" w:cs="Arial"/>
-          <w:sz w:val="24"/>
-          <w:szCs w:val="24"/>
-        </w:rPr>
-        <w:t>#### End of Box 1</w:t>
-      </w:r>
-    </w:p>
-    <w:p>
-      <w:pPr>
-        <w:spacing w:line="360" w:lineRule="auto"/>
-        <w:rPr>
-          <w:rFonts w:ascii="Arial" w:hAnsi="Arial" w:cs="Arial"/>
-          <w:b/>
-          <w:bCs/>
-          <w:sz w:val="24"/>
-          <w:szCs w:val="24"/>
-        </w:rPr>
-      </w:pPr>
-      <w:r>
-        <w:rPr>
-          <w:rFonts w:ascii="Arial" w:hAnsi="Arial" w:cs="Arial"/>
-          <w:b/>
-          <w:bCs/>
-          <w:sz w:val="24"/>
-          <w:szCs w:val="24"/>
-        </w:rPr>
-        <w:t xml:space="preserve">GitHub and version and control </w:t>
+        <w:t xml:space="preserve">In the LCR project, code writing collaboration </w:t>
+      </w:r>
+      <w:r>
+        <w:rPr>
+          <w:rFonts w:ascii="Arial" w:hAnsi="Arial" w:cs="Arial"/>
+          <w:sz w:val="24"/>
+          <w:szCs w:val="24"/>
+        </w:rPr>
+        <w:t xml:space="preserve">is </w:t>
+      </w:r>
+      <w:r>
+        <w:rPr>
+          <w:rFonts w:ascii="Arial" w:hAnsi="Arial" w:cs="Arial"/>
+          <w:sz w:val="24"/>
+          <w:szCs w:val="24"/>
+        </w:rPr>
+        <w:t>a common</w:t>
+      </w:r>
+      <w:r>
+        <w:rPr>
+          <w:rFonts w:ascii="Arial" w:hAnsi="Arial" w:cs="Arial"/>
+          <w:sz w:val="24"/>
+          <w:szCs w:val="24"/>
+        </w:rPr>
+        <w:t xml:space="preserve"> practice. Code writing collaboration</w:t>
+      </w:r>
+      <w:r>
+        <w:rPr>
+          <w:rFonts w:ascii="Arial" w:hAnsi="Arial" w:cs="Arial"/>
+          <w:sz w:val="24"/>
+          <w:szCs w:val="24"/>
+        </w:rPr>
+        <w:t xml:space="preserve"> in our project</w:t>
+      </w:r>
+      <w:r>
+        <w:rPr>
+          <w:rFonts w:ascii="Arial" w:hAnsi="Arial" w:cs="Arial"/>
+          <w:sz w:val="24"/>
+          <w:szCs w:val="24"/>
+        </w:rPr>
+        <w:t xml:space="preserve"> </w:t>
+      </w:r>
+      <w:r>
+        <w:rPr>
+          <w:rFonts w:ascii="Arial" w:hAnsi="Arial" w:cs="Arial"/>
+          <w:sz w:val="24"/>
+          <w:szCs w:val="24"/>
+        </w:rPr>
+        <w:t>ultimately ended</w:t>
+      </w:r>
+      <w:r>
+        <w:rPr>
+          <w:rFonts w:ascii="Arial" w:hAnsi="Arial" w:cs="Arial"/>
+          <w:sz w:val="24"/>
+          <w:szCs w:val="24"/>
+        </w:rPr>
+        <w:t xml:space="preserve"> in several files of the same script but </w:t>
+      </w:r>
+      <w:r>
+        <w:rPr>
+          <w:rFonts w:ascii="Arial" w:hAnsi="Arial" w:cs="Arial"/>
+          <w:sz w:val="24"/>
+          <w:szCs w:val="24"/>
+        </w:rPr>
+        <w:t xml:space="preserve">each file </w:t>
+      </w:r>
+      <w:r>
+        <w:rPr>
+          <w:rFonts w:ascii="Arial" w:hAnsi="Arial" w:cs="Arial"/>
+          <w:sz w:val="24"/>
+          <w:szCs w:val="24"/>
+        </w:rPr>
+        <w:t>was a</w:t>
+      </w:r>
+      <w:r>
+        <w:rPr>
+          <w:rFonts w:ascii="Arial" w:hAnsi="Arial" w:cs="Arial"/>
+          <w:sz w:val="24"/>
+          <w:szCs w:val="24"/>
+        </w:rPr>
+        <w:t xml:space="preserve"> </w:t>
+      </w:r>
+      <w:r>
+        <w:rPr>
+          <w:rFonts w:ascii="Arial" w:hAnsi="Arial" w:cs="Arial"/>
+          <w:sz w:val="24"/>
+          <w:szCs w:val="24"/>
+        </w:rPr>
+        <w:t>slight iteration</w:t>
+      </w:r>
+      <w:r>
+        <w:rPr>
+          <w:rFonts w:ascii="Arial" w:hAnsi="Arial" w:cs="Arial"/>
+          <w:sz w:val="24"/>
+          <w:szCs w:val="24"/>
+        </w:rPr>
+        <w:t xml:space="preserve"> of each other</w:t>
+      </w:r>
+      <w:r>
+        <w:rPr>
+          <w:rFonts w:ascii="Arial" w:hAnsi="Arial" w:cs="Arial"/>
+          <w:sz w:val="24"/>
+          <w:szCs w:val="24"/>
+        </w:rPr>
+        <w:t xml:space="preserve"> (e.g, rscript_1.R, rscript_2.R) </w:t>
+      </w:r>
+      <w:r>
+        <w:rPr>
+          <w:rFonts w:ascii="Arial" w:hAnsi="Arial" w:cs="Arial"/>
+          <w:sz w:val="24"/>
+          <w:szCs w:val="24"/>
+        </w:rPr>
+        <w:t xml:space="preserve">. It became confusing which </w:t>
+      </w:r>
+      <w:r>
+        <w:rPr>
+          <w:rFonts w:ascii="Arial" w:hAnsi="Arial" w:cs="Arial"/>
+          <w:sz w:val="24"/>
+          <w:szCs w:val="24"/>
+        </w:rPr>
+        <w:t xml:space="preserve">script </w:t>
+      </w:r>
+      <w:r>
+        <w:rPr>
+          <w:rFonts w:ascii="Arial" w:hAnsi="Arial" w:cs="Arial"/>
+          <w:sz w:val="24"/>
+          <w:szCs w:val="24"/>
+        </w:rPr>
+        <w:t xml:space="preserve">was the most up to date, and which script should be used for analysis. Using version control stores </w:t>
+      </w:r>
+      <w:r>
+        <w:rPr>
+          <w:rFonts w:ascii="Arial" w:hAnsi="Arial" w:cs="Arial"/>
+          <w:sz w:val="24"/>
+          <w:szCs w:val="24"/>
+        </w:rPr>
+        <w:t xml:space="preserve">each </w:t>
+      </w:r>
+      <w:r>
+        <w:rPr>
+          <w:rFonts w:ascii="Arial" w:hAnsi="Arial" w:cs="Arial"/>
+          <w:sz w:val="24"/>
+          <w:szCs w:val="24"/>
+        </w:rPr>
+        <w:t xml:space="preserve">iteration </w:t>
+      </w:r>
+      <w:r>
+        <w:rPr>
+          <w:rFonts w:ascii="Arial" w:hAnsi="Arial" w:cs="Arial"/>
+          <w:sz w:val="24"/>
+          <w:szCs w:val="24"/>
+        </w:rPr>
+        <w:t>of every file</w:t>
+      </w:r>
+      <w:r>
+        <w:rPr>
+          <w:rFonts w:ascii="Arial" w:hAnsi="Arial" w:cs="Arial"/>
+          <w:sz w:val="24"/>
+          <w:szCs w:val="24"/>
+        </w:rPr>
+        <w:t xml:space="preserve">, keeping repositories free of duplicate code files. </w:t>
+      </w:r>
+      <w:r>
+        <w:rPr>
+          <w:rFonts w:ascii="Arial" w:hAnsi="Arial" w:cs="Arial"/>
+          <w:sz w:val="24"/>
+          <w:szCs w:val="24"/>
+        </w:rPr>
+        <w:t xml:space="preserve">We utilize GitHub to </w:t>
+      </w:r>
+      <w:r>
+        <w:rPr>
+          <w:rFonts w:ascii="Arial" w:hAnsi="Arial" w:cs="Arial"/>
+          <w:sz w:val="24"/>
+          <w:szCs w:val="24"/>
+        </w:rPr>
+        <w:t>keep a record of which files have been change</w:t>
+      </w:r>
+      <w:r>
+        <w:rPr>
+          <w:rFonts w:ascii="Arial" w:hAnsi="Arial" w:cs="Arial"/>
+          <w:sz w:val="24"/>
+          <w:szCs w:val="24"/>
+        </w:rPr>
+        <w:t>d</w:t>
+      </w:r>
+      <w:r>
+        <w:rPr>
+          <w:rFonts w:ascii="Arial" w:hAnsi="Arial" w:cs="Arial"/>
+          <w:sz w:val="24"/>
+          <w:szCs w:val="24"/>
+        </w:rPr>
+        <w:t xml:space="preserve">, who has changed them, and why they were changed. Using a version control software has saved us timed in trying to determine </w:t>
+      </w:r>
+      <w:r>
+        <w:rPr>
+          <w:rFonts w:ascii="Arial" w:hAnsi="Arial" w:cs="Arial"/>
+          <w:sz w:val="24"/>
+          <w:szCs w:val="24"/>
+        </w:rPr>
+        <w:t>when and why</w:t>
+      </w:r>
+      <w:r>
+        <w:rPr>
+          <w:rFonts w:ascii="Arial" w:hAnsi="Arial" w:cs="Arial"/>
+          <w:sz w:val="24"/>
+          <w:szCs w:val="24"/>
+        </w:rPr>
+        <w:t xml:space="preserve"> certain script changes were implemente</w:t>
+      </w:r>
+      <w:r>
+        <w:rPr>
+          <w:rFonts w:ascii="Arial" w:hAnsi="Arial" w:cs="Arial"/>
+          <w:sz w:val="24"/>
+          <w:szCs w:val="24"/>
+        </w:rPr>
+        <w:t xml:space="preserve">d. </w:t>
       </w:r>
     </w:p>
     <w:p>
@@ -1084,7 +1485,23 @@
           <w:sz w:val="24"/>
           <w:szCs w:val="24"/>
         </w:rPr>
-        <w:t xml:space="preserve"> started to generate dat</w:t>
+        <w:t xml:space="preserve"> started to generate</w:t>
+      </w:r>
+      <w:r>
+        <w:rPr>
+          <w:rFonts w:ascii="Arial" w:hAnsi="Arial" w:cs="Arial"/>
+          <w:sz w:val="24"/>
+          <w:szCs w:val="24"/>
+        </w:rPr>
+        <w:t xml:space="preserve"> a consistent stream of</w:t>
+      </w:r>
+      <w:r>
+        <w:rPr>
+          <w:rFonts w:ascii="Arial" w:hAnsi="Arial" w:cs="Arial"/>
+          <w:sz w:val="24"/>
+          <w:szCs w:val="24"/>
+        </w:rPr>
+        <w:t xml:space="preserve"> dat</w:t>
       </w:r>
       <w:r>
         <w:rPr>
@@ -1140,7 +1557,63 @@
           <w:sz w:val="24"/>
           <w:szCs w:val="24"/>
         </w:rPr>
-        <w:t xml:space="preserve">maintain. One of the main complaints was that it was difficult to find files and locate their data source. Collaborators working in a single GitHub repository were not always following repository guidelines, however the guidelines at the time did not address </w:t>
+        <w:t>maintain</w:t>
+      </w:r>
+      <w:r>
+        <w:rPr>
+          <w:rFonts w:ascii="Arial" w:hAnsi="Arial" w:cs="Arial"/>
+          <w:sz w:val="24"/>
+          <w:szCs w:val="24"/>
+        </w:rPr>
+        <w:t xml:space="preserve"> and manage</w:t>
+      </w:r>
+      <w:r>
+        <w:rPr>
+          <w:rFonts w:ascii="Arial" w:hAnsi="Arial" w:cs="Arial"/>
+          <w:sz w:val="24"/>
+          <w:szCs w:val="24"/>
+        </w:rPr>
+        <w:t>. One of the main complaints was that it was difficult to find files and</w:t>
+      </w:r>
+      <w:r>
+        <w:rPr>
+          <w:rFonts w:ascii="Arial" w:hAnsi="Arial" w:cs="Arial"/>
+          <w:sz w:val="24"/>
+          <w:szCs w:val="24"/>
+        </w:rPr>
+        <w:t xml:space="preserve"> </w:t>
+      </w:r>
+      <w:r>
+        <w:rPr>
+          <w:rFonts w:ascii="Arial" w:hAnsi="Arial" w:cs="Arial"/>
+          <w:sz w:val="24"/>
+          <w:szCs w:val="24"/>
+        </w:rPr>
+        <w:t xml:space="preserve">locate their data source. Collaborators working in </w:t>
+      </w:r>
+      <w:r>
+        <w:rPr>
+          <w:rFonts w:ascii="Arial" w:hAnsi="Arial" w:cs="Arial"/>
+          <w:sz w:val="24"/>
+          <w:szCs w:val="24"/>
+        </w:rPr>
+        <w:t>the</w:t>
+      </w:r>
+      <w:r>
+        <w:rPr>
+          <w:rFonts w:ascii="Arial" w:hAnsi="Arial" w:cs="Arial"/>
+          <w:sz w:val="24"/>
+          <w:szCs w:val="24"/>
+        </w:rPr>
+        <w:t xml:space="preserve"> main</w:t>
+      </w:r>
+      <w:r>
+        <w:rPr>
+          <w:rFonts w:ascii="Arial" w:hAnsi="Arial" w:cs="Arial"/>
+          <w:sz w:val="24"/>
+          <w:szCs w:val="24"/>
+        </w:rPr>
+        <w:t xml:space="preserve"> GitHub repository were not always following repository guidelines, however the guidelines at the time did not address </w:t>
       </w:r>
       <w:r>
         <w:rPr>
@@ -1220,7 +1693,15 @@
           <w:sz w:val="24"/>
           <w:szCs w:val="24"/>
         </w:rPr>
-        <w:t xml:space="preserve"> repositories</w:t>
+        <w:t>s</w:t>
+      </w:r>
+      <w:r>
+        <w:rPr>
+          <w:rFonts w:ascii="Arial" w:hAnsi="Arial" w:cs="Arial"/>
+          <w:sz w:val="24"/>
+          <w:szCs w:val="24"/>
+        </w:rPr>
+        <w:t xml:space="preserve"> using the same data</w:t>
       </w:r>
       <w:r>
         <w:rPr>
@@ -1244,15 +1725,23 @@
           <w:sz w:val="24"/>
           <w:szCs w:val="24"/>
         </w:rPr>
-        <w:t>, our</w:t>
-      </w:r>
-      <w:r>
-        <w:rPr>
-          <w:rFonts w:ascii="Arial" w:hAnsi="Arial" w:cs="Arial"/>
-          <w:sz w:val="24"/>
-          <w:szCs w:val="24"/>
-        </w:rPr>
-        <w:t xml:space="preserve"> GitHub repository quickly began to grow and expand</w:t>
+        <w:t xml:space="preserve">, </w:t>
+      </w:r>
+      <w:r>
+        <w:rPr>
+          <w:rFonts w:ascii="Arial" w:hAnsi="Arial" w:cs="Arial"/>
+          <w:sz w:val="24"/>
+          <w:szCs w:val="24"/>
+        </w:rPr>
+        <w:t xml:space="preserve">the main </w:t>
+      </w:r>
+      <w:r>
+        <w:rPr>
+          <w:rFonts w:ascii="Arial" w:hAnsi="Arial" w:cs="Arial"/>
+          <w:sz w:val="24"/>
+          <w:szCs w:val="24"/>
+        </w:rPr>
+        <w:t>GitHub repository quickly began to grow and expand</w:t>
       </w:r>
       <w:r>
         <w:rPr>
@@ -1276,7 +1765,15 @@
           <w:sz w:val="24"/>
           <w:szCs w:val="24"/>
         </w:rPr>
-        <w:t xml:space="preserve">active repository started to grow projects inside of itself, leading to a confusion of what was </w:t>
+        <w:t xml:space="preserve">GitHub </w:t>
+      </w:r>
+      <w:r>
+        <w:rPr>
+          <w:rFonts w:ascii="Arial" w:hAnsi="Arial" w:cs="Arial"/>
+          <w:sz w:val="24"/>
+          <w:szCs w:val="24"/>
+        </w:rPr>
+        <w:t xml:space="preserve">repository started to grow projects inside of itself, leading to a confusion of what was </w:t>
       </w:r>
       <w:r>
         <w:rPr>
@@ -1308,33 +1805,31 @@
           <w:sz w:val="24"/>
           <w:szCs w:val="24"/>
         </w:rPr>
-        <w:t xml:space="preserve"> </w:t>
-      </w:r>
-      <w:proofErr w:type="gramStart"/>
-      <w:r>
-        <w:rPr>
-          <w:rFonts w:ascii="Arial" w:hAnsi="Arial" w:cs="Arial"/>
-          <w:sz w:val="24"/>
-          <w:szCs w:val="24"/>
-        </w:rPr>
-        <w:t>we</w:t>
-      </w:r>
-      <w:r>
-        <w:rPr>
-          <w:rFonts w:ascii="Arial" w:hAnsi="Arial" w:cs="Arial"/>
-          <w:sz w:val="24"/>
-          <w:szCs w:val="24"/>
-        </w:rPr>
-        <w:t>re used</w:t>
-      </w:r>
-      <w:proofErr w:type="gramEnd"/>
-      <w:r>
-        <w:rPr>
-          <w:rFonts w:ascii="Arial" w:hAnsi="Arial" w:cs="Arial"/>
-          <w:sz w:val="24"/>
-          <w:szCs w:val="24"/>
-        </w:rPr>
-        <w:t xml:space="preserve"> for the different projects</w:t>
+        <w:t xml:space="preserve"> we</w:t>
+      </w:r>
+      <w:r>
+        <w:rPr>
+          <w:rFonts w:ascii="Arial" w:hAnsi="Arial" w:cs="Arial"/>
+          <w:sz w:val="24"/>
+          <w:szCs w:val="24"/>
+        </w:rPr>
+        <w:t>re used for</w:t>
+      </w:r>
+      <w:r>
+        <w:rPr>
+          <w:rFonts w:ascii="Arial" w:hAnsi="Arial" w:cs="Arial"/>
+          <w:sz w:val="24"/>
+          <w:szCs w:val="24"/>
+        </w:rPr>
+        <w:t xml:space="preserve"> each of</w:t>
+      </w:r>
+      <w:r>
+        <w:rPr>
+          <w:rFonts w:ascii="Arial" w:hAnsi="Arial" w:cs="Arial"/>
+          <w:sz w:val="24"/>
+          <w:szCs w:val="24"/>
+        </w:rPr>
+        <w:t xml:space="preserve"> the different projects</w:t>
       </w:r>
       <w:r>
         <w:rPr>
@@ -1396,7 +1891,6 @@
           <w:sz w:val="24"/>
           <w:szCs w:val="24"/>
         </w:rPr>
-        <w:lastRenderedPageBreak/>
         <w:t xml:space="preserve">Creating a new GitHub repository structure </w:t>
       </w:r>
       <w:r>
@@ -1408,6 +1902,575 @@
           <w:szCs w:val="24"/>
         </w:rPr>
         <w:t>and workflow</w:t>
+      </w:r>
+    </w:p>
+    <w:p>
+      <w:pPr>
+        <w:spacing w:line="360" w:lineRule="auto"/>
+        <w:ind w:firstLine="720"/>
+        <w:rPr>
+          <w:rFonts w:ascii="Arial" w:hAnsi="Arial" w:cs="Arial"/>
+          <w:sz w:val="24"/>
+          <w:szCs w:val="24"/>
+        </w:rPr>
+      </w:pPr>
+      <w:r>
+        <w:rPr>
+          <w:rFonts w:ascii="Arial" w:hAnsi="Arial" w:cs="Arial"/>
+          <w:sz w:val="24"/>
+          <w:szCs w:val="24"/>
+        </w:rPr>
+        <w:lastRenderedPageBreak/>
+        <w:t>The main goal of our new GitHub repository structure is to keep different project</w:t>
+      </w:r>
+      <w:r>
+        <w:rPr>
+          <w:rFonts w:ascii="Arial" w:hAnsi="Arial" w:cs="Arial"/>
+          <w:sz w:val="24"/>
+          <w:szCs w:val="24"/>
+        </w:rPr>
+        <w:t xml:space="preserve">s </w:t>
+      </w:r>
+      <w:r>
+        <w:rPr>
+          <w:rFonts w:ascii="Arial" w:hAnsi="Arial" w:cs="Arial"/>
+          <w:sz w:val="24"/>
+          <w:szCs w:val="24"/>
+        </w:rPr>
+        <w:t>separate but to have one common data source</w:t>
+      </w:r>
+      <w:r>
+        <w:rPr>
+          <w:rFonts w:ascii="Arial" w:hAnsi="Arial" w:cs="Arial"/>
+          <w:sz w:val="24"/>
+          <w:szCs w:val="24"/>
+        </w:rPr>
+        <w:t xml:space="preserve"> in which they may be able to update their data from</w:t>
+      </w:r>
+      <w:r>
+        <w:rPr>
+          <w:rFonts w:ascii="Arial" w:hAnsi="Arial" w:cs="Arial"/>
+          <w:sz w:val="24"/>
+          <w:szCs w:val="24"/>
+        </w:rPr>
+        <w:t xml:space="preserve">. We extracted </w:t>
+      </w:r>
+      <w:r>
+        <w:rPr>
+          <w:rFonts w:ascii="Arial" w:hAnsi="Arial" w:cs="Arial"/>
+          <w:sz w:val="24"/>
+          <w:szCs w:val="24"/>
+        </w:rPr>
+        <w:t>the</w:t>
+      </w:r>
+      <w:r>
+        <w:rPr>
+          <w:rFonts w:ascii="Arial" w:hAnsi="Arial" w:cs="Arial"/>
+          <w:sz w:val="24"/>
+          <w:szCs w:val="24"/>
+        </w:rPr>
+        <w:t xml:space="preserve"> different projects inside our main </w:t>
+      </w:r>
+      <w:r>
+        <w:rPr>
+          <w:rFonts w:ascii="Arial" w:hAnsi="Arial" w:cs="Arial"/>
+          <w:sz w:val="24"/>
+          <w:szCs w:val="24"/>
+        </w:rPr>
+        <w:t xml:space="preserve">GitHub </w:t>
+      </w:r>
+      <w:r>
+        <w:rPr>
+          <w:rFonts w:ascii="Arial" w:hAnsi="Arial" w:cs="Arial"/>
+          <w:sz w:val="24"/>
+          <w:szCs w:val="24"/>
+        </w:rPr>
+        <w:t xml:space="preserve">repository and created individual project repositories. Each repository follows the same guidelines for folder structure. These new project repositories </w:t>
+      </w:r>
+      <w:r>
+        <w:rPr>
+          <w:rFonts w:ascii="Arial" w:hAnsi="Arial" w:cs="Arial"/>
+          <w:sz w:val="24"/>
+          <w:szCs w:val="24"/>
+        </w:rPr>
+        <w:t>also include descriptions in their README.md</w:t>
+      </w:r>
+      <w:r>
+        <w:rPr>
+          <w:rFonts w:ascii="Arial" w:hAnsi="Arial" w:cs="Arial"/>
+          <w:sz w:val="24"/>
+          <w:szCs w:val="24"/>
+        </w:rPr>
+        <w:t xml:space="preserve"> about the folders and files inside of them. </w:t>
+      </w:r>
+      <w:r>
+        <w:rPr>
+          <w:rFonts w:ascii="Arial" w:hAnsi="Arial" w:cs="Arial"/>
+          <w:sz w:val="24"/>
+          <w:szCs w:val="24"/>
+        </w:rPr>
+        <w:t>These README.md’s are essential in maintaining transparency of what each script does and what their outputs are. Our project team members are required to make update</w:t>
+      </w:r>
+      <w:r>
+        <w:rPr>
+          <w:rFonts w:ascii="Arial" w:hAnsi="Arial" w:cs="Arial"/>
+          <w:sz w:val="24"/>
+          <w:szCs w:val="24"/>
+        </w:rPr>
+        <w:t>s</w:t>
+      </w:r>
+      <w:r>
+        <w:rPr>
+          <w:rFonts w:ascii="Arial" w:hAnsi="Arial" w:cs="Arial"/>
+          <w:sz w:val="24"/>
+          <w:szCs w:val="24"/>
+        </w:rPr>
+        <w:t xml:space="preserve"> to README.md’s as they change and update their scripts and text. </w:t>
+      </w:r>
+    </w:p>
+    <w:p>
+      <w:pPr>
+        <w:spacing w:line="360" w:lineRule="auto"/>
+        <w:ind w:firstLine="720"/>
+        <w:rPr>
+          <w:rFonts w:ascii="Arial" w:hAnsi="Arial" w:cs="Arial"/>
+          <w:sz w:val="24"/>
+          <w:szCs w:val="24"/>
+        </w:rPr>
+      </w:pPr>
+      <w:r>
+        <w:rPr>
+          <w:rFonts w:ascii="Arial" w:hAnsi="Arial" w:cs="Arial"/>
+          <w:sz w:val="24"/>
+          <w:szCs w:val="24"/>
+        </w:rPr>
+        <w:t xml:space="preserve">These individualized project repositories are self-sustaining and only team members actively working on that </w:t>
+      </w:r>
+      <w:r>
+        <w:rPr>
+          <w:rFonts w:ascii="Arial" w:hAnsi="Arial" w:cs="Arial"/>
+          <w:sz w:val="24"/>
+          <w:szCs w:val="24"/>
+        </w:rPr>
+        <w:t>project</w:t>
+      </w:r>
+      <w:r>
+        <w:rPr>
+          <w:rFonts w:ascii="Arial" w:hAnsi="Arial" w:cs="Arial"/>
+          <w:sz w:val="24"/>
+          <w:szCs w:val="24"/>
+        </w:rPr>
+        <w:t xml:space="preserve"> have access to the repository. </w:t>
+      </w:r>
+      <w:r>
+        <w:rPr>
+          <w:rFonts w:ascii="Arial" w:hAnsi="Arial" w:cs="Arial"/>
+          <w:sz w:val="24"/>
+          <w:szCs w:val="24"/>
+        </w:rPr>
+        <w:t xml:space="preserve">These repositories are self-sustaining in the sense that they are independent from one another, and their scripts are not influenced by other project </w:t>
+      </w:r>
+      <w:r>
+        <w:rPr>
+          <w:rFonts w:ascii="Arial" w:hAnsi="Arial" w:cs="Arial"/>
+          <w:sz w:val="24"/>
+          <w:szCs w:val="24"/>
+        </w:rPr>
+        <w:t>repositories’ scripts</w:t>
+      </w:r>
+      <w:r>
+        <w:rPr>
+          <w:rFonts w:ascii="Arial" w:hAnsi="Arial" w:cs="Arial"/>
+          <w:sz w:val="24"/>
+          <w:szCs w:val="24"/>
+        </w:rPr>
+        <w:t xml:space="preserve">. </w:t>
+      </w:r>
+      <w:r>
+        <w:rPr>
+          <w:rFonts w:ascii="Arial" w:hAnsi="Arial" w:cs="Arial"/>
+          <w:sz w:val="24"/>
+          <w:szCs w:val="24"/>
+        </w:rPr>
+        <w:t>Because</w:t>
+      </w:r>
+      <w:r>
+        <w:rPr>
+          <w:rFonts w:ascii="Arial" w:hAnsi="Arial" w:cs="Arial"/>
+          <w:sz w:val="24"/>
+          <w:szCs w:val="24"/>
+        </w:rPr>
+        <w:t xml:space="preserve"> some of</w:t>
+      </w:r>
+      <w:r>
+        <w:rPr>
+          <w:rFonts w:ascii="Arial" w:hAnsi="Arial" w:cs="Arial"/>
+          <w:sz w:val="24"/>
+          <w:szCs w:val="24"/>
+        </w:rPr>
+        <w:t xml:space="preserve"> these project repositories need to access the most up to date LCR project generated data (e.g., water quality, oyster measurements, oyster counts)</w:t>
+      </w:r>
+      <w:r>
+        <w:rPr>
+          <w:rFonts w:ascii="Arial" w:hAnsi="Arial" w:cs="Arial"/>
+          <w:sz w:val="24"/>
+          <w:szCs w:val="24"/>
+        </w:rPr>
+        <w:t xml:space="preserve"> it was imperative that our workflow included a way that the project team member could access these data. </w:t>
+      </w:r>
+    </w:p>
+    <w:p>
+      <w:pPr>
+        <w:spacing w:line="360" w:lineRule="auto"/>
+        <w:rPr>
+          <w:rFonts w:ascii="Arial" w:hAnsi="Arial" w:cs="Arial"/>
+          <w:sz w:val="24"/>
+          <w:szCs w:val="24"/>
+        </w:rPr>
+      </w:pPr>
+      <w:r>
+        <w:rPr>
+          <w:rFonts w:ascii="Arial" w:hAnsi="Arial" w:cs="Arial"/>
+          <w:sz w:val="24"/>
+          <w:szCs w:val="24"/>
+        </w:rPr>
+        <w:tab/>
+      </w:r>
+      <w:r>
+        <w:rPr>
+          <w:rFonts w:ascii="Arial" w:hAnsi="Arial" w:cs="Arial"/>
+          <w:sz w:val="24"/>
+          <w:szCs w:val="24"/>
+        </w:rPr>
+        <w:t>All</w:t>
+      </w:r>
+      <w:r>
+        <w:rPr>
+          <w:rFonts w:ascii="Arial" w:hAnsi="Arial" w:cs="Arial"/>
+          <w:sz w:val="24"/>
+          <w:szCs w:val="24"/>
+        </w:rPr>
+        <w:t xml:space="preserve"> LCR generate</w:t>
+      </w:r>
+      <w:r>
+        <w:rPr>
+          <w:rFonts w:ascii="Arial" w:hAnsi="Arial" w:cs="Arial"/>
+          <w:sz w:val="24"/>
+          <w:szCs w:val="24"/>
+        </w:rPr>
+        <w:t>d</w:t>
+      </w:r>
+      <w:r>
+        <w:rPr>
+          <w:rFonts w:ascii="Arial" w:hAnsi="Arial" w:cs="Arial"/>
+          <w:sz w:val="24"/>
+          <w:szCs w:val="24"/>
+        </w:rPr>
+        <w:t xml:space="preserve"> data </w:t>
+      </w:r>
+      <w:r>
+        <w:rPr>
+          <w:rFonts w:ascii="Arial" w:hAnsi="Arial" w:cs="Arial"/>
+          <w:sz w:val="24"/>
+          <w:szCs w:val="24"/>
+        </w:rPr>
+        <w:t xml:space="preserve">are </w:t>
+      </w:r>
+      <w:r>
+        <w:rPr>
+          <w:rFonts w:ascii="Arial" w:hAnsi="Arial" w:cs="Arial"/>
+          <w:sz w:val="24"/>
+          <w:szCs w:val="24"/>
+        </w:rPr>
+        <w:t xml:space="preserve">processed </w:t>
+      </w:r>
+      <w:r>
+        <w:rPr>
+          <w:rFonts w:ascii="Arial" w:hAnsi="Arial" w:cs="Arial"/>
+          <w:sz w:val="24"/>
+          <w:szCs w:val="24"/>
+        </w:rPr>
+        <w:t>and</w:t>
+      </w:r>
+      <w:r>
+        <w:rPr>
+          <w:rFonts w:ascii="Arial" w:hAnsi="Arial" w:cs="Arial"/>
+          <w:sz w:val="24"/>
+          <w:szCs w:val="24"/>
+        </w:rPr>
+        <w:t xml:space="preserve"> </w:t>
+      </w:r>
+      <w:r>
+        <w:rPr>
+          <w:rFonts w:ascii="Arial" w:hAnsi="Arial" w:cs="Arial"/>
+          <w:sz w:val="24"/>
+          <w:szCs w:val="24"/>
+        </w:rPr>
+        <w:t xml:space="preserve">then </w:t>
+      </w:r>
+      <w:r>
+        <w:rPr>
+          <w:rFonts w:ascii="Arial" w:hAnsi="Arial" w:cs="Arial"/>
+          <w:sz w:val="24"/>
+          <w:szCs w:val="24"/>
+        </w:rPr>
+        <w:t xml:space="preserve">stored in a master data repository. This data repository </w:t>
+      </w:r>
+      <w:r>
+        <w:rPr>
+          <w:rFonts w:ascii="Arial" w:hAnsi="Arial" w:cs="Arial"/>
+          <w:sz w:val="24"/>
+          <w:szCs w:val="24"/>
+        </w:rPr>
+        <w:t xml:space="preserve">may </w:t>
+      </w:r>
+      <w:r>
+        <w:rPr>
+          <w:rFonts w:ascii="Arial" w:hAnsi="Arial" w:cs="Arial"/>
+          <w:sz w:val="24"/>
+          <w:szCs w:val="24"/>
+        </w:rPr>
+        <w:t>contain</w:t>
+      </w:r>
+      <w:r>
+        <w:rPr>
+          <w:rFonts w:ascii="Arial" w:hAnsi="Arial" w:cs="Arial"/>
+          <w:sz w:val="24"/>
+          <w:szCs w:val="24"/>
+        </w:rPr>
+        <w:t xml:space="preserve"> </w:t>
+      </w:r>
+      <w:r>
+        <w:rPr>
+          <w:rFonts w:ascii="Arial" w:hAnsi="Arial" w:cs="Arial"/>
+          <w:sz w:val="24"/>
+          <w:szCs w:val="24"/>
+        </w:rPr>
+        <w:t>relevant</w:t>
+      </w:r>
+      <w:r>
+        <w:rPr>
+          <w:rFonts w:ascii="Arial" w:hAnsi="Arial" w:cs="Arial"/>
+          <w:sz w:val="24"/>
+          <w:szCs w:val="24"/>
+        </w:rPr>
+        <w:t xml:space="preserve"> data which could be used among different project repositories. </w:t>
+      </w:r>
+      <w:r>
+        <w:rPr>
+          <w:rFonts w:ascii="Arial" w:hAnsi="Arial" w:cs="Arial"/>
+          <w:sz w:val="24"/>
+          <w:szCs w:val="24"/>
+        </w:rPr>
+        <w:t>This master data repository also contains</w:t>
+      </w:r>
+      <w:r>
+        <w:rPr>
+          <w:rFonts w:ascii="Arial" w:hAnsi="Arial" w:cs="Arial"/>
+          <w:sz w:val="24"/>
+          <w:szCs w:val="24"/>
+        </w:rPr>
+        <w:t xml:space="preserve"> common</w:t>
+      </w:r>
+      <w:r>
+        <w:rPr>
+          <w:rFonts w:ascii="Arial" w:hAnsi="Arial" w:cs="Arial"/>
+          <w:sz w:val="24"/>
+          <w:szCs w:val="24"/>
+        </w:rPr>
+        <w:t>ly used</w:t>
+      </w:r>
+      <w:r>
+        <w:rPr>
+          <w:rFonts w:ascii="Arial" w:hAnsi="Arial" w:cs="Arial"/>
+          <w:sz w:val="24"/>
+          <w:szCs w:val="24"/>
+        </w:rPr>
+        <w:t xml:space="preserve"> scripts and text. Every LCR team member has access to this master data repository</w:t>
+      </w:r>
+      <w:r>
+        <w:rPr>
+          <w:rFonts w:ascii="Arial" w:hAnsi="Arial" w:cs="Arial"/>
+          <w:sz w:val="24"/>
+          <w:szCs w:val="24"/>
+        </w:rPr>
+        <w:t>. In the event</w:t>
+      </w:r>
+      <w:r>
+        <w:rPr>
+          <w:rFonts w:ascii="Arial" w:hAnsi="Arial" w:cs="Arial"/>
+          <w:sz w:val="24"/>
+          <w:szCs w:val="24"/>
+        </w:rPr>
+        <w:t xml:space="preserve"> </w:t>
+      </w:r>
+      <w:r>
+        <w:rPr>
+          <w:rFonts w:ascii="Arial" w:hAnsi="Arial" w:cs="Arial"/>
+          <w:sz w:val="24"/>
+          <w:szCs w:val="24"/>
+        </w:rPr>
+        <w:t xml:space="preserve">in which </w:t>
+      </w:r>
+      <w:r>
+        <w:rPr>
+          <w:rFonts w:ascii="Arial" w:hAnsi="Arial" w:cs="Arial"/>
+          <w:sz w:val="24"/>
+          <w:szCs w:val="24"/>
+        </w:rPr>
+        <w:t>a</w:t>
+      </w:r>
+      <w:r>
+        <w:rPr>
+          <w:rFonts w:ascii="Arial" w:hAnsi="Arial" w:cs="Arial"/>
+          <w:sz w:val="24"/>
+          <w:szCs w:val="24"/>
+        </w:rPr>
+        <w:t xml:space="preserve"> team </w:t>
+      </w:r>
+      <w:r>
+        <w:rPr>
+          <w:rFonts w:ascii="Arial" w:hAnsi="Arial" w:cs="Arial"/>
+          <w:sz w:val="24"/>
+          <w:szCs w:val="24"/>
+        </w:rPr>
+        <w:t>member</w:t>
+      </w:r>
+      <w:r>
+        <w:rPr>
+          <w:rFonts w:ascii="Arial" w:hAnsi="Arial" w:cs="Arial"/>
+          <w:sz w:val="24"/>
+          <w:szCs w:val="24"/>
+        </w:rPr>
+        <w:t xml:space="preserve"> need</w:t>
+      </w:r>
+      <w:r>
+        <w:rPr>
+          <w:rFonts w:ascii="Arial" w:hAnsi="Arial" w:cs="Arial"/>
+          <w:sz w:val="24"/>
+          <w:szCs w:val="24"/>
+        </w:rPr>
+        <w:t>s</w:t>
+      </w:r>
+      <w:r>
+        <w:rPr>
+          <w:rFonts w:ascii="Arial" w:hAnsi="Arial" w:cs="Arial"/>
+          <w:sz w:val="24"/>
+          <w:szCs w:val="24"/>
+        </w:rPr>
+        <w:t xml:space="preserve"> to update </w:t>
+      </w:r>
+      <w:r>
+        <w:rPr>
+          <w:rFonts w:ascii="Arial" w:hAnsi="Arial" w:cs="Arial"/>
+          <w:sz w:val="24"/>
+          <w:szCs w:val="24"/>
+        </w:rPr>
+        <w:t xml:space="preserve">the data for their analysis, they are able to do so without </w:t>
+      </w:r>
+      <w:r>
+        <w:rPr>
+          <w:rFonts w:ascii="Arial" w:hAnsi="Arial" w:cs="Arial"/>
+          <w:sz w:val="24"/>
+          <w:szCs w:val="24"/>
+        </w:rPr>
+        <w:t>restrictions</w:t>
+      </w:r>
+      <w:r>
+        <w:rPr>
+          <w:rFonts w:ascii="Arial" w:hAnsi="Arial" w:cs="Arial"/>
+          <w:sz w:val="24"/>
+          <w:szCs w:val="24"/>
+        </w:rPr>
+        <w:t xml:space="preserve">. </w:t>
+      </w:r>
+      <w:r>
+        <w:rPr>
+          <w:rFonts w:ascii="Arial" w:hAnsi="Arial" w:cs="Arial"/>
+          <w:sz w:val="24"/>
+          <w:szCs w:val="24"/>
+        </w:rPr>
+        <w:t>These data are</w:t>
+      </w:r>
+      <w:r>
+        <w:rPr>
+          <w:rFonts w:ascii="Arial" w:hAnsi="Arial" w:cs="Arial"/>
+          <w:sz w:val="24"/>
+          <w:szCs w:val="24"/>
+        </w:rPr>
+        <w:t xml:space="preserve"> also</w:t>
+      </w:r>
+      <w:r>
+        <w:rPr>
+          <w:rFonts w:ascii="Arial" w:hAnsi="Arial" w:cs="Arial"/>
+          <w:sz w:val="24"/>
+          <w:szCs w:val="24"/>
+        </w:rPr>
+        <w:t xml:space="preserve"> protected from being wrongfully edited or deleted by GitHub branch permissions. </w:t>
+      </w:r>
+      <w:r>
+        <w:rPr>
+          <w:rFonts w:ascii="Arial" w:hAnsi="Arial" w:cs="Arial"/>
+          <w:sz w:val="24"/>
+          <w:szCs w:val="24"/>
+        </w:rPr>
+        <w:t xml:space="preserve">Only </w:t>
+      </w:r>
+      <w:r>
+        <w:rPr>
+          <w:rFonts w:ascii="Arial" w:hAnsi="Arial" w:cs="Arial"/>
+          <w:sz w:val="24"/>
+          <w:szCs w:val="24"/>
+        </w:rPr>
+        <w:t xml:space="preserve">LCR project admins </w:t>
+      </w:r>
+      <w:r>
+        <w:rPr>
+          <w:rFonts w:ascii="Arial" w:hAnsi="Arial" w:cs="Arial"/>
+          <w:sz w:val="24"/>
+          <w:szCs w:val="24"/>
+        </w:rPr>
+        <w:t xml:space="preserve">are allowed to make </w:t>
+      </w:r>
+      <w:r>
+        <w:rPr>
+          <w:rFonts w:ascii="Arial" w:hAnsi="Arial" w:cs="Arial"/>
+          <w:sz w:val="24"/>
+          <w:szCs w:val="24"/>
+        </w:rPr>
+        <w:t xml:space="preserve">updates or changes to the master data repository, which </w:t>
+      </w:r>
+      <w:r>
+        <w:rPr>
+          <w:rFonts w:ascii="Arial" w:hAnsi="Arial" w:cs="Arial"/>
+          <w:sz w:val="24"/>
+          <w:szCs w:val="24"/>
+        </w:rPr>
+        <w:t>adds an</w:t>
+      </w:r>
+      <w:r>
+        <w:rPr>
+          <w:rFonts w:ascii="Arial" w:hAnsi="Arial" w:cs="Arial"/>
+          <w:sz w:val="24"/>
+          <w:szCs w:val="24"/>
+        </w:rPr>
+        <w:t xml:space="preserve"> extra layer of security </w:t>
+      </w:r>
+      <w:r>
+        <w:rPr>
+          <w:rFonts w:ascii="Arial" w:hAnsi="Arial" w:cs="Arial"/>
+          <w:sz w:val="24"/>
+          <w:szCs w:val="24"/>
+        </w:rPr>
+        <w:t>to</w:t>
+      </w:r>
+      <w:r>
+        <w:rPr>
+          <w:rFonts w:ascii="Arial" w:hAnsi="Arial" w:cs="Arial"/>
+          <w:sz w:val="24"/>
+          <w:szCs w:val="24"/>
+        </w:rPr>
+        <w:t xml:space="preserve"> this repository. </w:t>
       </w:r>
     </w:p>
     <w:p>
@@ -1437,11 +2500,12 @@
         <w:rPr>
           <w:noProof/>
         </w:rPr>
+        <w:lastRenderedPageBreak/>
         <w:drawing>
-          <wp:inline distT="0" distB="0" distL="0" distR="0" wp14:anchorId="1F4494A5" wp14:editId="41AFFEC0">
+          <wp:inline distT="0" distB="0" distL="0" distR="0" wp14:anchorId="546C4A39" wp14:editId="3F888957">
             <wp:extent cx="5943600" cy="4457700"/>
             <wp:effectExtent l="0" t="0" r="0" b="0"/>
-            <wp:docPr id="1" name="Picture 1"/>
+            <wp:docPr id="3" name="Picture 3"/>
             <wp:cNvGraphicFramePr>
               <a:graphicFrameLocks xmlns:a="http://schemas.openxmlformats.org/drawingml/2006/main" noChangeAspect="1"/>
             </wp:cNvGraphicFramePr>
@@ -1449,7 +2513,7 @@
               <a:graphicData uri="http://schemas.openxmlformats.org/drawingml/2006/picture">
                 <pic:pic xmlns:pic="http://schemas.openxmlformats.org/drawingml/2006/picture">
                   <pic:nvPicPr>
-                    <pic:cNvPr id="0" name="Picture 1"/>
+                    <pic:cNvPr id="0" name="Picture 3"/>
                     <pic:cNvPicPr>
                       <a:picLocks noChangeAspect="1" noChangeArrowheads="1"/>
                     </pic:cNvPicPr>
@@ -1486,6 +2550,12 @@
           </wp:inline>
         </w:drawing>
       </w:r>
+      <w:r>
+        <w:rPr>
+          <w:noProof/>
+        </w:rPr>
+        <w:t xml:space="preserve"> </w:t>
+      </w:r>
     </w:p>
     <w:p>
       <w:pPr>
@@ -1510,7 +2580,47 @@
           <w:sz w:val="24"/>
           <w:szCs w:val="24"/>
         </w:rPr>
-        <w:t xml:space="preserve"> new workflow </w:t>
+        <w:t xml:space="preserve"> </w:t>
+      </w:r>
+      <w:r>
+        <w:rPr>
+          <w:rFonts w:ascii="Arial" w:hAnsi="Arial" w:cs="Arial"/>
+          <w:sz w:val="24"/>
+          <w:szCs w:val="24"/>
+        </w:rPr>
+        <w:t>N</w:t>
+      </w:r>
+      <w:r>
+        <w:rPr>
+          <w:rFonts w:ascii="Arial" w:hAnsi="Arial" w:cs="Arial"/>
+          <w:sz w:val="24"/>
+          <w:szCs w:val="24"/>
+        </w:rPr>
+        <w:t xml:space="preserve">ew </w:t>
+      </w:r>
+      <w:r>
+        <w:rPr>
+          <w:rFonts w:ascii="Arial" w:hAnsi="Arial" w:cs="Arial"/>
+          <w:sz w:val="24"/>
+          <w:szCs w:val="24"/>
+        </w:rPr>
+        <w:t xml:space="preserve">LCR project </w:t>
+      </w:r>
+      <w:r>
+        <w:rPr>
+          <w:rFonts w:ascii="Arial" w:hAnsi="Arial" w:cs="Arial"/>
+          <w:sz w:val="24"/>
+          <w:szCs w:val="24"/>
+        </w:rPr>
+        <w:t xml:space="preserve">workflow </w:t>
+      </w:r>
+      <w:r>
+        <w:rPr>
+          <w:rFonts w:ascii="Arial" w:hAnsi="Arial" w:cs="Arial"/>
+          <w:sz w:val="24"/>
+          <w:szCs w:val="24"/>
+        </w:rPr>
+        <w:t>which describes how project repositories update to work with newly added data. A. Data is processed and cleaned, B. Data is updated to the master data repository, tentatively approved by project admins, C. Team prohect</w:t>
       </w:r>
     </w:p>
     <w:p>
@@ -1628,7 +2738,7 @@
         </w:rPr>
         <w:t xml:space="preserve"> that way (</w:t>
       </w:r>
-      <w:hyperlink r:id="rId5" w:history="1">
+      <w:hyperlink r:id="rId5" w:anchor="names-1" w:history="1">
         <w:r>
           <w:rPr>
             <w:rStyle w:val="Hyperlink"/>
@@ -1872,7 +2982,6 @@
                 <w:szCs w:val="16"/>
               </w:rPr>
             </w:pPr>
-            <w:proofErr w:type="spellStart"/>
             <w:r>
               <w:rPr>
                 <w:rFonts w:ascii="Arial" w:hAnsi="Arial" w:cs="Arial"/>
@@ -1883,7 +2992,6 @@
               </w:rPr>
               <w:t>study_location_projectsummary</w:t>
             </w:r>
-            <w:proofErr w:type="spellEnd"/>
           </w:p>
         </w:tc>
         <w:tc>
@@ -1907,7 +3015,6 @@
                 <w:shd w:val="clear" w:color="auto" w:fill="FFFFFF"/>
               </w:rPr>
             </w:pPr>
-            <w:proofErr w:type="spellStart"/>
             <w:r>
               <w:rPr>
                 <w:rFonts w:ascii="Arial" w:hAnsi="Arial" w:cs="Arial"/>
@@ -1916,18 +3023,7 @@
                 <w:szCs w:val="16"/>
                 <w:shd w:val="clear" w:color="auto" w:fill="FFFFFF"/>
               </w:rPr>
-              <w:t>bird_bb_monitoring</w:t>
-            </w:r>
-            <w:proofErr w:type="spellEnd"/>
-            <w:r>
-              <w:rPr>
-                <w:rFonts w:ascii="Arial" w:hAnsi="Arial" w:cs="Arial"/>
-                <w:color w:val="24292E"/>
-                <w:sz w:val="16"/>
-                <w:szCs w:val="16"/>
-                <w:shd w:val="clear" w:color="auto" w:fill="FFFFFF"/>
-              </w:rPr>
-              <w:t> </w:t>
+              <w:t>bird_bb_monitoring </w:t>
             </w:r>
           </w:p>
           <w:p>
@@ -2028,36 +3124,8 @@
                 <w:sz w:val="16"/>
                 <w:szCs w:val="16"/>
               </w:rPr>
-              <w:t>lowercase, no uppercase (</w:t>
+              <w:t>lowercase, no uppercase (camelcase) nor all caps, all names with separate words need to include a underscore ( _ ) and no spaces, no dates in the names unless it helps with the descriptions of the conten</w:t>
             </w:r>
-            <w:proofErr w:type="spellStart"/>
-            <w:r>
-              <w:rPr>
-                <w:rFonts w:ascii="Arial" w:hAnsi="Arial" w:cs="Arial"/>
-                <w:sz w:val="16"/>
-                <w:szCs w:val="16"/>
-              </w:rPr>
-              <w:t>camelcase</w:t>
-            </w:r>
-            <w:proofErr w:type="spellEnd"/>
-            <w:r>
-              <w:rPr>
-                <w:rFonts w:ascii="Arial" w:hAnsi="Arial" w:cs="Arial"/>
-                <w:sz w:val="16"/>
-                <w:szCs w:val="16"/>
-              </w:rPr>
-              <w:t xml:space="preserve">) nor all caps, all names with separate words need to include a underscore ( _ ) and no spaces, no dates in the names unless it helps with the descriptions of the </w:t>
-            </w:r>
-            <w:proofErr w:type="spellStart"/>
-            <w:r>
-              <w:rPr>
-                <w:rFonts w:ascii="Arial" w:hAnsi="Arial" w:cs="Arial"/>
-                <w:sz w:val="16"/>
-                <w:szCs w:val="16"/>
-              </w:rPr>
-              <w:t>conten</w:t>
-            </w:r>
-            <w:proofErr w:type="spellEnd"/>
             <w:r>
               <w:rPr>
                 <w:rFonts w:ascii="Arial" w:hAnsi="Arial" w:cs="Arial"/>
@@ -2088,25 +3156,7 @@
                 <w:sz w:val="16"/>
                 <w:szCs w:val="16"/>
               </w:rPr>
-              <w:t xml:space="preserve">put should </w:t>
-            </w:r>
-            <w:proofErr w:type="gramStart"/>
-            <w:r>
-              <w:rPr>
-                <w:rFonts w:ascii="Arial" w:hAnsi="Arial" w:cs="Arial"/>
-                <w:sz w:val="16"/>
-                <w:szCs w:val="16"/>
-              </w:rPr>
-              <w:t>be named</w:t>
-            </w:r>
-            <w:proofErr w:type="gramEnd"/>
-            <w:r>
-              <w:rPr>
-                <w:rFonts w:ascii="Arial" w:hAnsi="Arial" w:cs="Arial"/>
-                <w:sz w:val="16"/>
-                <w:szCs w:val="16"/>
-              </w:rPr>
-              <w:t xml:space="preserve"> in a similar fashion to its filetype output.</w:t>
+              <w:t>put should be named in a similar fashion to its filetype output.</w:t>
             </w:r>
           </w:p>
         </w:tc>
@@ -2135,18 +3185,8 @@
                 <w:sz w:val="16"/>
                 <w:szCs w:val="16"/>
               </w:rPr>
-              <w:t>discharge_1941_2018_</w:t>
+              <w:t>discharge_1941_2018_quantile.R</w:t>
             </w:r>
-            <w:proofErr w:type="gramStart"/>
-            <w:r>
-              <w:rPr>
-                <w:rFonts w:ascii="Arial" w:hAnsi="Arial" w:cs="Arial"/>
-                <w:sz w:val="16"/>
-                <w:szCs w:val="16"/>
-              </w:rPr>
-              <w:t>quantile.R</w:t>
-            </w:r>
-            <w:proofErr w:type="gramEnd"/>
           </w:p>
         </w:tc>
         <w:tc>
@@ -2228,7 +3268,6 @@
                 <w:szCs w:val="16"/>
               </w:rPr>
             </w:pPr>
-            <w:proofErr w:type="spellStart"/>
             <w:r>
               <w:rPr>
                 <w:rFonts w:ascii="Arial" w:hAnsi="Arial" w:cs="Arial"/>
@@ -2237,21 +3276,8 @@
                 <w:szCs w:val="16"/>
                 <w:shd w:val="clear" w:color="auto" w:fill="FFFFFF"/>
               </w:rPr>
-              <w:t>study_location_type_</w:t>
+              <w:t>study_location_type_summary.filetype</w:t>
             </w:r>
-            <w:proofErr w:type="gramStart"/>
-            <w:r>
-              <w:rPr>
-                <w:rFonts w:ascii="Arial" w:hAnsi="Arial" w:cs="Arial"/>
-                <w:color w:val="24292E"/>
-                <w:sz w:val="16"/>
-                <w:szCs w:val="16"/>
-                <w:shd w:val="clear" w:color="auto" w:fill="FFFFFF"/>
-              </w:rPr>
-              <w:t>summary.filetype</w:t>
-            </w:r>
-            <w:proofErr w:type="spellEnd"/>
-            <w:proofErr w:type="gramEnd"/>
           </w:p>
         </w:tc>
         <w:tc>
@@ -2379,26 +3405,14 @@
                 <w:szCs w:val="16"/>
               </w:rPr>
             </w:pPr>
-            <w:proofErr w:type="spellStart"/>
             <w:r>
               <w:rPr>
                 <w:rFonts w:ascii="Arial" w:hAnsi="Arial" w:cs="Arial"/>
                 <w:sz w:val="16"/>
                 <w:szCs w:val="16"/>
               </w:rPr>
-              <w:t>study_location_</w:t>
+              <w:t>study_location_summary.filetype</w:t>
             </w:r>
-            <w:proofErr w:type="gramStart"/>
-            <w:r>
-              <w:rPr>
-                <w:rFonts w:ascii="Arial" w:hAnsi="Arial" w:cs="Arial"/>
-                <w:sz w:val="16"/>
-                <w:szCs w:val="16"/>
-              </w:rPr>
-              <w:t>summary.filetype</w:t>
-            </w:r>
-            <w:proofErr w:type="spellEnd"/>
-            <w:proofErr w:type="gramEnd"/>
           </w:p>
         </w:tc>
         <w:tc>
@@ -2523,25 +3537,7 @@
                 <w:sz w:val="16"/>
                 <w:szCs w:val="16"/>
               </w:rPr>
-              <w:t>very dataset file is required to be in lowercase, no uppercase (</w:t>
-            </w:r>
-            <w:proofErr w:type="spellStart"/>
-            <w:r>
-              <w:rPr>
-                <w:rFonts w:ascii="Arial" w:hAnsi="Arial" w:cs="Arial"/>
-                <w:sz w:val="16"/>
-                <w:szCs w:val="16"/>
-              </w:rPr>
-              <w:t>camelcase</w:t>
-            </w:r>
-            <w:proofErr w:type="spellEnd"/>
-            <w:r>
-              <w:rPr>
-                <w:rFonts w:ascii="Arial" w:hAnsi="Arial" w:cs="Arial"/>
-                <w:sz w:val="16"/>
-                <w:szCs w:val="16"/>
-              </w:rPr>
-              <w:t>) nor all caps, all names with separate words need to include a underscore ( _ ) with </w:t>
+              <w:t>very dataset file is required to be in lowercase, no uppercase (camelcase) nor all caps, all names with separate words need to include a underscore ( _ ) with </w:t>
             </w:r>
             <w:r>
               <w:rPr>
@@ -2639,6 +3635,38 @@
           <w:szCs w:val="24"/>
         </w:rPr>
         <w:t>Figure 2- Table of naming conventions</w:t>
+      </w:r>
+    </w:p>
+    <w:p>
+      <w:pPr>
+        <w:spacing w:line="360" w:lineRule="auto"/>
+        <w:rPr>
+          <w:rFonts w:ascii="Arial" w:hAnsi="Arial" w:cs="Arial"/>
+          <w:sz w:val="24"/>
+          <w:szCs w:val="24"/>
+        </w:rPr>
+      </w:pPr>
+    </w:p>
+    <w:p>
+      <w:pPr>
+        <w:spacing w:line="360" w:lineRule="auto"/>
+        <w:rPr>
+          <w:rFonts w:ascii="Arial" w:hAnsi="Arial" w:cs="Arial"/>
+          <w:b/>
+          <w:bCs/>
+          <w:sz w:val="24"/>
+          <w:szCs w:val="24"/>
+        </w:rPr>
+      </w:pPr>
+      <w:r>
+        <w:rPr>
+          <w:rFonts w:ascii="Arial" w:hAnsi="Arial" w:cs="Arial"/>
+          <w:b/>
+          <w:bCs/>
+          <w:sz w:val="24"/>
+          <w:szCs w:val="24"/>
+        </w:rPr>
+        <w:t>Discussion</w:t>
       </w:r>
     </w:p>
     <w:sectPr>
@@ -2774,6 +3802,7 @@
     <w:lsdException w:name="HTML Sample" w:semiHidden="1" w:unhideWhenUsed="1"/>
     <w:lsdException w:name="HTML Typewriter" w:semiHidden="1" w:unhideWhenUsed="1"/>
     <w:lsdException w:name="HTML Variable" w:semiHidden="1" w:unhideWhenUsed="1"/>
+    <w:lsdException w:name="Normal Table" w:semiHidden="1" w:unhideWhenUsed="1"/>
     <w:lsdException w:name="annotation subject" w:semiHidden="1" w:unhideWhenUsed="1"/>
     <w:lsdException w:name="No List" w:semiHidden="1" w:unhideWhenUsed="1"/>
     <w:lsdException w:name="Outline List 1" w:semiHidden="1" w:unhideWhenUsed="1"/>
@@ -2820,8 +3849,10 @@
     <w:lsdException w:name="Table Subtle 2" w:semiHidden="1" w:unhideWhenUsed="1"/>
     <w:lsdException w:name="Table Web 1" w:semiHidden="1" w:unhideWhenUsed="1"/>
     <w:lsdException w:name="Table Web 2" w:semiHidden="1" w:unhideWhenUsed="1"/>
+    <w:lsdException w:name="Table Web 3" w:semiHidden="1" w:unhideWhenUsed="1"/>
     <w:lsdException w:name="Balloon Text" w:semiHidden="1" w:unhideWhenUsed="1"/>
     <w:lsdException w:name="Table Grid" w:uiPriority="39"/>
+    <w:lsdException w:name="Table Theme" w:semiHidden="1" w:unhideWhenUsed="1"/>
     <w:lsdException w:name="Placeholder Text" w:semiHidden="1"/>
     <w:lsdException w:name="No Spacing" w:uiPriority="1" w:qFormat="1"/>
     <w:lsdException w:name="Light Shading" w:uiPriority="60"/>

</xml_diff>

<commit_message>
updated github paper, need to re-read, and also add a conclusion
</commit_message>
<xml_diff>
--- a/graduate_research/github_paper.docx
+++ b/graduate_research/github_paper.docx
@@ -108,16 +108,7 @@
           <w:sz w:val="24"/>
           <w:szCs w:val="24"/>
         </w:rPr>
-        <w:t>design among scientists</w:t>
-      </w:r>
-      <w:r>
-        <w:rPr>
-          <w:rFonts w:ascii="Arial" w:hAnsi="Arial" w:cs="Arial"/>
-          <w:color w:val="000000" w:themeColor="text1"/>
-          <w:sz w:val="24"/>
-          <w:szCs w:val="24"/>
-        </w:rPr>
-        <w:t xml:space="preserve"> working with “big science” data </w:t>
+        <w:t xml:space="preserve">design among scientists working with “big science” data </w:t>
       </w:r>
       <w:r>
         <w:rPr>
@@ -188,7 +179,27 @@
           <w:sz w:val="24"/>
           <w:szCs w:val="24"/>
         </w:rPr>
-        <w:t xml:space="preserve"> that of the 704 scientists who participated in the survey, “data skills” (e.g. multi-step workflows, ability to store, share and publish data) was identified as the largest unmet need (Barone, Williams, and Micklos, 2017; Lowndes et al., 2017).</w:t>
+        <w:t xml:space="preserve"> that of the 704 scientists who participated in the survey, “data skills” (e.g. multi-step workflows, ability to store, share and publish data) was identified as the largest unmet need (Barone, Williams, and </w:t>
+      </w:r>
+      <w:proofErr w:type="spellStart"/>
+      <w:r>
+        <w:rPr>
+          <w:rFonts w:ascii="Arial" w:hAnsi="Arial" w:cs="Arial"/>
+          <w:color w:val="000000" w:themeColor="text1"/>
+          <w:sz w:val="24"/>
+          <w:szCs w:val="24"/>
+        </w:rPr>
+        <w:t>Micklos</w:t>
+      </w:r>
+      <w:proofErr w:type="spellEnd"/>
+      <w:r>
+        <w:rPr>
+          <w:rFonts w:ascii="Arial" w:hAnsi="Arial" w:cs="Arial"/>
+          <w:color w:val="000000" w:themeColor="text1"/>
+          <w:sz w:val="24"/>
+          <w:szCs w:val="24"/>
+        </w:rPr>
+        <w:t>, 2017; Lowndes et al., 2017).</w:t>
       </w:r>
       <w:r>
         <w:rPr>
@@ -261,7 +272,25 @@
           <w:sz w:val="24"/>
           <w:szCs w:val="24"/>
         </w:rPr>
-        <w:t xml:space="preserve"> and modeling research (Mislan et al., 2016).</w:t>
+        <w:t xml:space="preserve"> and modeling research (</w:t>
+      </w:r>
+      <w:proofErr w:type="spellStart"/>
+      <w:r>
+        <w:rPr>
+          <w:rFonts w:ascii="Arial" w:hAnsi="Arial" w:cs="Arial"/>
+          <w:sz w:val="24"/>
+          <w:szCs w:val="24"/>
+        </w:rPr>
+        <w:t>Mislan</w:t>
+      </w:r>
+      <w:proofErr w:type="spellEnd"/>
+      <w:r>
+        <w:rPr>
+          <w:rFonts w:ascii="Arial" w:hAnsi="Arial" w:cs="Arial"/>
+          <w:sz w:val="24"/>
+          <w:szCs w:val="24"/>
+        </w:rPr>
+        <w:t xml:space="preserve"> et al., 2016).</w:t>
       </w:r>
       <w:r>
         <w:rPr>
@@ -319,6 +348,7 @@
         </w:rPr>
         <w:t xml:space="preserve"> (</w:t>
       </w:r>
+      <w:proofErr w:type="spellStart"/>
       <w:r>
         <w:rPr>
           <w:rFonts w:ascii="Arial" w:hAnsi="Arial" w:cs="Arial"/>
@@ -327,6 +357,7 @@
         </w:rPr>
         <w:t>Alarid</w:t>
       </w:r>
+      <w:proofErr w:type="spellEnd"/>
       <w:r>
         <w:rPr>
           <w:rFonts w:ascii="Cambria Math" w:hAnsi="Cambria Math" w:cs="Cambria Math"/>
@@ -782,7 +813,43 @@
           <w:sz w:val="24"/>
           <w:szCs w:val="24"/>
         </w:rPr>
-        <w:t xml:space="preserve">riginally termed by Alvin Wienberg in 1961, as a sizeable investment, involving international and collaborative efforts among scientists (Wienberg, 1961) </w:t>
+        <w:t xml:space="preserve">riginally termed by Alvin </w:t>
+      </w:r>
+      <w:proofErr w:type="spellStart"/>
+      <w:r>
+        <w:rPr>
+          <w:rFonts w:ascii="Arial" w:hAnsi="Arial" w:cs="Arial"/>
+          <w:sz w:val="24"/>
+          <w:szCs w:val="24"/>
+        </w:rPr>
+        <w:t>Wienberg</w:t>
+      </w:r>
+      <w:proofErr w:type="spellEnd"/>
+      <w:r>
+        <w:rPr>
+          <w:rFonts w:ascii="Arial" w:hAnsi="Arial" w:cs="Arial"/>
+          <w:sz w:val="24"/>
+          <w:szCs w:val="24"/>
+        </w:rPr>
+        <w:t xml:space="preserve"> in 1961, as a sizeable investment, involving international and collaborative efforts among scientists (</w:t>
+      </w:r>
+      <w:proofErr w:type="spellStart"/>
+      <w:r>
+        <w:rPr>
+          <w:rFonts w:ascii="Arial" w:hAnsi="Arial" w:cs="Arial"/>
+          <w:sz w:val="24"/>
+          <w:szCs w:val="24"/>
+        </w:rPr>
+        <w:t>Wienberg</w:t>
+      </w:r>
+      <w:proofErr w:type="spellEnd"/>
+      <w:r>
+        <w:rPr>
+          <w:rFonts w:ascii="Arial" w:hAnsi="Arial" w:cs="Arial"/>
+          <w:sz w:val="24"/>
+          <w:szCs w:val="24"/>
+        </w:rPr>
+        <w:t xml:space="preserve">, 1961) </w:t>
       </w:r>
     </w:p>
     <w:p>
@@ -802,6 +869,7 @@
         </w:rPr>
         <w:t>version control- a system which allows the users to track iterative changes to code and text (</w:t>
       </w:r>
+      <w:proofErr w:type="spellStart"/>
       <w:r>
         <w:rPr>
           <w:rFonts w:ascii="Arial" w:hAnsi="Arial" w:cs="Arial"/>
@@ -810,6 +878,7 @@
         </w:rPr>
         <w:t>Blischak</w:t>
       </w:r>
+      <w:proofErr w:type="spellEnd"/>
       <w:r>
         <w:rPr>
           <w:rFonts w:ascii="Arial" w:hAnsi="Arial" w:cs="Arial"/>
@@ -834,7 +903,23 @@
           <w:sz w:val="24"/>
           <w:szCs w:val="24"/>
         </w:rPr>
-        <w:t>project repository- term used to identify one type of analysis that is being conducted on a LCR project dataset</w:t>
+        <w:t>project repository- term used to identify one type of analysis that is being conducted on a</w:t>
+      </w:r>
+      <w:r>
+        <w:rPr>
+          <w:rFonts w:ascii="Arial" w:hAnsi="Arial" w:cs="Arial"/>
+          <w:sz w:val="24"/>
+          <w:szCs w:val="24"/>
+        </w:rPr>
+        <w:t>n</w:t>
+      </w:r>
+      <w:r>
+        <w:rPr>
+          <w:rFonts w:ascii="Arial" w:hAnsi="Arial" w:cs="Arial"/>
+          <w:sz w:val="24"/>
+          <w:szCs w:val="24"/>
+        </w:rPr>
+        <w:t xml:space="preserve"> LCR project dataset</w:t>
       </w:r>
     </w:p>
     <w:p>
@@ -852,15 +937,23 @@
           <w:sz w:val="24"/>
           <w:szCs w:val="24"/>
         </w:rPr>
-        <w:t>README.md</w:t>
-      </w:r>
-      <w:r>
-        <w:rPr>
-          <w:rFonts w:ascii="Arial" w:hAnsi="Arial" w:cs="Arial"/>
-          <w:sz w:val="24"/>
-          <w:szCs w:val="24"/>
-        </w:rPr>
-        <w:t>- a markdown file which includes information about folder and files in a repository</w:t>
+        <w:t>README.md- a markdown file which includes information about folder and files</w:t>
+      </w:r>
+      <w:r>
+        <w:rPr>
+          <w:rFonts w:ascii="Arial" w:hAnsi="Arial" w:cs="Arial"/>
+          <w:sz w:val="24"/>
+          <w:szCs w:val="24"/>
+        </w:rPr>
+        <w:t xml:space="preserve"> contained in the</w:t>
+      </w:r>
+      <w:r>
+        <w:rPr>
+          <w:rFonts w:ascii="Arial" w:hAnsi="Arial" w:cs="Arial"/>
+          <w:sz w:val="24"/>
+          <w:szCs w:val="24"/>
+        </w:rPr>
+        <w:t xml:space="preserve"> repository</w:t>
       </w:r>
     </w:p>
     <w:p>
@@ -949,6 +1042,114 @@
           <w:szCs w:val="24"/>
         </w:rPr>
         <w:t>pull request- a process in GitHub to submit changes and a message containing a description of the change, in order for an admin to review and accept the changes</w:t>
+      </w:r>
+    </w:p>
+    <w:p>
+      <w:pPr>
+        <w:spacing w:line="360" w:lineRule="auto"/>
+        <w:rPr>
+          <w:rFonts w:ascii="Arial" w:hAnsi="Arial" w:cs="Arial"/>
+          <w:sz w:val="24"/>
+          <w:szCs w:val="24"/>
+        </w:rPr>
+      </w:pPr>
+      <w:r>
+        <w:rPr>
+          <w:rFonts w:ascii="Arial" w:hAnsi="Arial" w:cs="Arial"/>
+          <w:sz w:val="24"/>
+          <w:szCs w:val="24"/>
+        </w:rPr>
+        <w:t>`master` branch- the first branch created with a GitHub repository, in the contexts of the LCR project, it is the most up to date branch with the most user limitations for pull requests, this branch requires admin reviews</w:t>
+      </w:r>
+    </w:p>
+    <w:p>
+      <w:pPr>
+        <w:spacing w:line="360" w:lineRule="auto"/>
+        <w:rPr>
+          <w:rFonts w:ascii="Arial" w:hAnsi="Arial" w:cs="Arial"/>
+          <w:sz w:val="24"/>
+          <w:szCs w:val="24"/>
+        </w:rPr>
+      </w:pPr>
+      <w:r>
+        <w:rPr>
+          <w:rFonts w:ascii="Arial" w:hAnsi="Arial" w:cs="Arial"/>
+          <w:sz w:val="24"/>
+          <w:szCs w:val="24"/>
+        </w:rPr>
+        <w:t xml:space="preserve">branches- </w:t>
+      </w:r>
+      <w:r>
+        <w:rPr>
+          <w:rFonts w:ascii="Arial" w:hAnsi="Arial" w:cs="Arial"/>
+          <w:sz w:val="24"/>
+          <w:szCs w:val="24"/>
+        </w:rPr>
+        <w:t>essentially copies</w:t>
+      </w:r>
+      <w:r>
+        <w:rPr>
+          <w:rFonts w:ascii="Arial" w:hAnsi="Arial" w:cs="Arial"/>
+          <w:sz w:val="24"/>
+          <w:szCs w:val="24"/>
+        </w:rPr>
+        <w:t xml:space="preserve"> of </w:t>
+      </w:r>
+      <w:r>
+        <w:rPr>
+          <w:rFonts w:ascii="Arial" w:hAnsi="Arial" w:cs="Arial"/>
+          <w:sz w:val="24"/>
+          <w:szCs w:val="24"/>
+        </w:rPr>
+        <w:t>the</w:t>
+      </w:r>
+      <w:r>
+        <w:rPr>
+          <w:rFonts w:ascii="Arial" w:hAnsi="Arial" w:cs="Arial"/>
+          <w:sz w:val="24"/>
+          <w:szCs w:val="24"/>
+        </w:rPr>
+        <w:t xml:space="preserve"> GitHub repository `master` branch, </w:t>
+      </w:r>
+      <w:r>
+        <w:rPr>
+          <w:rFonts w:ascii="Arial" w:hAnsi="Arial" w:cs="Arial"/>
+          <w:sz w:val="24"/>
+          <w:szCs w:val="24"/>
+        </w:rPr>
+        <w:t>in the context of the LCR project each collaborator</w:t>
+      </w:r>
+      <w:r>
+        <w:rPr>
+          <w:rFonts w:ascii="Arial" w:hAnsi="Arial" w:cs="Arial"/>
+          <w:sz w:val="24"/>
+          <w:szCs w:val="24"/>
+        </w:rPr>
+        <w:t xml:space="preserve"> specifically make edits </w:t>
+      </w:r>
+      <w:r>
+        <w:rPr>
+          <w:rFonts w:ascii="Arial" w:hAnsi="Arial" w:cs="Arial"/>
+          <w:sz w:val="24"/>
+          <w:szCs w:val="24"/>
+        </w:rPr>
+        <w:t>to</w:t>
+      </w:r>
+      <w:r>
+        <w:rPr>
+          <w:rFonts w:ascii="Arial" w:hAnsi="Arial" w:cs="Arial"/>
+          <w:sz w:val="24"/>
+          <w:szCs w:val="24"/>
+        </w:rPr>
+        <w:t xml:space="preserve"> their own</w:t>
+      </w:r>
+      <w:r>
+        <w:rPr>
+          <w:rFonts w:ascii="Arial" w:hAnsi="Arial" w:cs="Arial"/>
+          <w:sz w:val="24"/>
+          <w:szCs w:val="24"/>
+        </w:rPr>
+        <w:t xml:space="preserve"> branch prior to a pull request to the `master` branch</w:t>
       </w:r>
     </w:p>
     <w:p>
@@ -1007,7 +1208,23 @@
           <w:sz w:val="24"/>
           <w:szCs w:val="24"/>
         </w:rPr>
-        <w:t xml:space="preserve">Scripts and text can make it difficult to track </w:t>
+        <w:t xml:space="preserve">Scripts and text can </w:t>
+      </w:r>
+      <w:r>
+        <w:rPr>
+          <w:rFonts w:ascii="Arial" w:hAnsi="Arial" w:cs="Arial"/>
+          <w:sz w:val="24"/>
+          <w:szCs w:val="24"/>
+        </w:rPr>
+        <w:t>be</w:t>
+      </w:r>
+      <w:r>
+        <w:rPr>
+          <w:rFonts w:ascii="Arial" w:hAnsi="Arial" w:cs="Arial"/>
+          <w:sz w:val="24"/>
+          <w:szCs w:val="24"/>
+        </w:rPr>
+        <w:t xml:space="preserve"> difficult to track </w:t>
       </w:r>
       <w:r>
         <w:rPr>
@@ -1017,6 +1234,7 @@
         </w:rPr>
         <w:t>changes in collaborative efforts (</w:t>
       </w:r>
+      <w:proofErr w:type="spellStart"/>
       <w:r>
         <w:rPr>
           <w:rFonts w:ascii="Arial" w:hAnsi="Arial" w:cs="Arial"/>
@@ -1025,6 +1243,7 @@
         </w:rPr>
         <w:t>Blischak</w:t>
       </w:r>
+      <w:proofErr w:type="spellEnd"/>
       <w:r>
         <w:rPr>
           <w:rFonts w:ascii="Arial" w:hAnsi="Arial" w:cs="Arial"/>
@@ -1071,7 +1290,48 @@
           <w:sz w:val="24"/>
           <w:szCs w:val="24"/>
         </w:rPr>
-        <w:t xml:space="preserve"> recording messages for each change. The version control software will then create a</w:t>
+        <w:t xml:space="preserve"> </w:t>
+      </w:r>
+      <w:r>
+        <w:rPr>
+          <w:rFonts w:ascii="Arial" w:hAnsi="Arial" w:cs="Arial"/>
+          <w:sz w:val="24"/>
+          <w:szCs w:val="24"/>
+        </w:rPr>
+        <w:t xml:space="preserve">requiring the user to </w:t>
+      </w:r>
+      <w:r>
+        <w:rPr>
+          <w:rFonts w:ascii="Arial" w:hAnsi="Arial" w:cs="Arial"/>
+          <w:sz w:val="24"/>
+          <w:szCs w:val="24"/>
+        </w:rPr>
+        <w:lastRenderedPageBreak/>
+        <w:t>write</w:t>
+      </w:r>
+      <w:r>
+        <w:rPr>
+          <w:rFonts w:ascii="Arial" w:hAnsi="Arial" w:cs="Arial"/>
+          <w:sz w:val="24"/>
+          <w:szCs w:val="24"/>
+        </w:rPr>
+        <w:t xml:space="preserve"> </w:t>
+      </w:r>
+      <w:r>
+        <w:rPr>
+          <w:rFonts w:ascii="Arial" w:hAnsi="Arial" w:cs="Arial"/>
+          <w:sz w:val="24"/>
+          <w:szCs w:val="24"/>
+        </w:rPr>
+        <w:t>comments</w:t>
+      </w:r>
+      <w:r>
+        <w:rPr>
+          <w:rFonts w:ascii="Arial" w:hAnsi="Arial" w:cs="Arial"/>
+          <w:sz w:val="24"/>
+          <w:szCs w:val="24"/>
+        </w:rPr>
+        <w:t xml:space="preserve"> for each change. The version control software will then create a</w:t>
       </w:r>
       <w:r>
         <w:rPr>
@@ -1130,7 +1390,6 @@
           <w:sz w:val="24"/>
           <w:szCs w:val="24"/>
         </w:rPr>
-        <w:lastRenderedPageBreak/>
         <w:t xml:space="preserve">In the LCR project, code writing collaboration </w:t>
       </w:r>
       <w:r>
@@ -1235,7 +1494,25 @@
           <w:sz w:val="24"/>
           <w:szCs w:val="24"/>
         </w:rPr>
-        <w:t xml:space="preserve"> (e.g, rscript_1.R, rscript_2.R) </w:t>
+        <w:t xml:space="preserve"> (</w:t>
+      </w:r>
+      <w:proofErr w:type="spellStart"/>
+      <w:r>
+        <w:rPr>
+          <w:rFonts w:ascii="Arial" w:hAnsi="Arial" w:cs="Arial"/>
+          <w:sz w:val="24"/>
+          <w:szCs w:val="24"/>
+        </w:rPr>
+        <w:t>e.g</w:t>
+      </w:r>
+      <w:proofErr w:type="spellEnd"/>
+      <w:r>
+        <w:rPr>
+          <w:rFonts w:ascii="Arial" w:hAnsi="Arial" w:cs="Arial"/>
+          <w:sz w:val="24"/>
+          <w:szCs w:val="24"/>
+        </w:rPr>
+        <w:t xml:space="preserve">, rscript_1.R, rscript_2.R) </w:t>
       </w:r>
       <w:r>
         <w:rPr>
@@ -1355,6 +1632,8 @@
         <w:spacing w:line="360" w:lineRule="auto"/>
         <w:rPr>
           <w:rFonts w:ascii="Arial" w:hAnsi="Arial" w:cs="Arial"/>
+          <w:b/>
+          <w:bCs/>
           <w:sz w:val="24"/>
           <w:szCs w:val="24"/>
         </w:rPr>
@@ -1362,10 +1641,12 @@
       <w:r>
         <w:rPr>
           <w:rFonts w:ascii="Arial" w:hAnsi="Arial" w:cs="Arial"/>
-          <w:sz w:val="24"/>
-          <w:szCs w:val="24"/>
-        </w:rPr>
-        <w:t xml:space="preserve"> </w:t>
+          <w:b/>
+          <w:bCs/>
+          <w:sz w:val="24"/>
+          <w:szCs w:val="24"/>
+        </w:rPr>
+        <w:t>Challenges working in one repository</w:t>
       </w:r>
     </w:p>
     <w:p>
@@ -1373,6 +1654,434 @@
         <w:spacing w:line="360" w:lineRule="auto"/>
         <w:rPr>
           <w:rFonts w:ascii="Arial" w:hAnsi="Arial" w:cs="Arial"/>
+          <w:sz w:val="24"/>
+          <w:szCs w:val="24"/>
+        </w:rPr>
+      </w:pPr>
+      <w:r>
+        <w:rPr>
+          <w:rFonts w:ascii="Arial" w:hAnsi="Arial" w:cs="Arial"/>
+          <w:sz w:val="24"/>
+          <w:szCs w:val="24"/>
+        </w:rPr>
+        <w:tab/>
+      </w:r>
+      <w:r>
+        <w:rPr>
+          <w:rFonts w:ascii="Arial" w:hAnsi="Arial" w:cs="Arial"/>
+          <w:sz w:val="24"/>
+          <w:szCs w:val="24"/>
+        </w:rPr>
+        <w:t>As the</w:t>
+      </w:r>
+      <w:r>
+        <w:rPr>
+          <w:rFonts w:ascii="Arial" w:hAnsi="Arial" w:cs="Arial"/>
+          <w:sz w:val="24"/>
+          <w:szCs w:val="24"/>
+        </w:rPr>
+        <w:t xml:space="preserve"> LCR project</w:t>
+      </w:r>
+      <w:r>
+        <w:rPr>
+          <w:rFonts w:ascii="Arial" w:hAnsi="Arial" w:cs="Arial"/>
+          <w:sz w:val="24"/>
+          <w:szCs w:val="24"/>
+        </w:rPr>
+        <w:t xml:space="preserve"> started to generate</w:t>
+      </w:r>
+      <w:r>
+        <w:rPr>
+          <w:rFonts w:ascii="Arial" w:hAnsi="Arial" w:cs="Arial"/>
+          <w:sz w:val="24"/>
+          <w:szCs w:val="24"/>
+        </w:rPr>
+        <w:t xml:space="preserve"> a consistent stream of</w:t>
+      </w:r>
+      <w:r>
+        <w:rPr>
+          <w:rFonts w:ascii="Arial" w:hAnsi="Arial" w:cs="Arial"/>
+          <w:sz w:val="24"/>
+          <w:szCs w:val="24"/>
+        </w:rPr>
+        <w:t xml:space="preserve"> dat</w:t>
+      </w:r>
+      <w:r>
+        <w:rPr>
+          <w:rFonts w:ascii="Arial" w:hAnsi="Arial" w:cs="Arial"/>
+          <w:sz w:val="24"/>
+          <w:szCs w:val="24"/>
+        </w:rPr>
+        <w:t>a</w:t>
+      </w:r>
+      <w:r>
+        <w:rPr>
+          <w:rFonts w:ascii="Arial" w:hAnsi="Arial" w:cs="Arial"/>
+          <w:sz w:val="24"/>
+          <w:szCs w:val="24"/>
+        </w:rPr>
+        <w:t>, it became apparent that</w:t>
+      </w:r>
+      <w:r>
+        <w:rPr>
+          <w:rFonts w:ascii="Arial" w:hAnsi="Arial" w:cs="Arial"/>
+          <w:sz w:val="24"/>
+          <w:szCs w:val="24"/>
+        </w:rPr>
+        <w:t xml:space="preserve"> its</w:t>
+      </w:r>
+      <w:r>
+        <w:rPr>
+          <w:rFonts w:ascii="Arial" w:hAnsi="Arial" w:cs="Arial"/>
+          <w:sz w:val="24"/>
+          <w:szCs w:val="24"/>
+        </w:rPr>
+        <w:t xml:space="preserve"> GitHub structure</w:t>
+      </w:r>
+      <w:r>
+        <w:rPr>
+          <w:rFonts w:ascii="Arial" w:hAnsi="Arial" w:cs="Arial"/>
+          <w:sz w:val="24"/>
+          <w:szCs w:val="24"/>
+        </w:rPr>
+        <w:t xml:space="preserve"> was </w:t>
+      </w:r>
+      <w:r>
+        <w:rPr>
+          <w:rFonts w:ascii="Arial" w:hAnsi="Arial" w:cs="Arial"/>
+          <w:sz w:val="24"/>
+          <w:szCs w:val="24"/>
+        </w:rPr>
+        <w:t xml:space="preserve">becoming increasing more difficult to </w:t>
+      </w:r>
+      <w:r>
+        <w:rPr>
+          <w:rFonts w:ascii="Arial" w:hAnsi="Arial" w:cs="Arial"/>
+          <w:sz w:val="24"/>
+          <w:szCs w:val="24"/>
+        </w:rPr>
+        <w:t>maintain</w:t>
+      </w:r>
+      <w:r>
+        <w:rPr>
+          <w:rFonts w:ascii="Arial" w:hAnsi="Arial" w:cs="Arial"/>
+          <w:sz w:val="24"/>
+          <w:szCs w:val="24"/>
+        </w:rPr>
+        <w:t xml:space="preserve"> and manage</w:t>
+      </w:r>
+      <w:r>
+        <w:rPr>
+          <w:rFonts w:ascii="Arial" w:hAnsi="Arial" w:cs="Arial"/>
+          <w:sz w:val="24"/>
+          <w:szCs w:val="24"/>
+        </w:rPr>
+        <w:t>. One of the main complaints was that it was difficult to find files and</w:t>
+      </w:r>
+      <w:r>
+        <w:rPr>
+          <w:rFonts w:ascii="Arial" w:hAnsi="Arial" w:cs="Arial"/>
+          <w:sz w:val="24"/>
+          <w:szCs w:val="24"/>
+        </w:rPr>
+        <w:t xml:space="preserve"> </w:t>
+      </w:r>
+      <w:r>
+        <w:rPr>
+          <w:rFonts w:ascii="Arial" w:hAnsi="Arial" w:cs="Arial"/>
+          <w:sz w:val="24"/>
+          <w:szCs w:val="24"/>
+        </w:rPr>
+        <w:t xml:space="preserve">locate their data source. Collaborators working in </w:t>
+      </w:r>
+      <w:r>
+        <w:rPr>
+          <w:rFonts w:ascii="Arial" w:hAnsi="Arial" w:cs="Arial"/>
+          <w:sz w:val="24"/>
+          <w:szCs w:val="24"/>
+        </w:rPr>
+        <w:t>the</w:t>
+      </w:r>
+      <w:r>
+        <w:rPr>
+          <w:rFonts w:ascii="Arial" w:hAnsi="Arial" w:cs="Arial"/>
+          <w:sz w:val="24"/>
+          <w:szCs w:val="24"/>
+        </w:rPr>
+        <w:t xml:space="preserve"> main</w:t>
+      </w:r>
+      <w:r>
+        <w:rPr>
+          <w:rFonts w:ascii="Arial" w:hAnsi="Arial" w:cs="Arial"/>
+          <w:sz w:val="24"/>
+          <w:szCs w:val="24"/>
+        </w:rPr>
+        <w:t xml:space="preserve"> GitHub repository were not always following repository guidelines, however the guidelines at the time did not address </w:t>
+      </w:r>
+      <w:r>
+        <w:rPr>
+          <w:rFonts w:ascii="Arial" w:hAnsi="Arial" w:cs="Arial"/>
+          <w:sz w:val="24"/>
+          <w:szCs w:val="24"/>
+        </w:rPr>
+        <w:t xml:space="preserve">many of </w:t>
+      </w:r>
+      <w:r>
+        <w:rPr>
+          <w:rFonts w:ascii="Arial" w:hAnsi="Arial" w:cs="Arial"/>
+          <w:sz w:val="24"/>
+          <w:szCs w:val="24"/>
+        </w:rPr>
+        <w:t xml:space="preserve">our </w:t>
+      </w:r>
+      <w:r>
+        <w:rPr>
+          <w:rFonts w:ascii="Arial" w:hAnsi="Arial" w:cs="Arial"/>
+          <w:sz w:val="24"/>
+          <w:szCs w:val="24"/>
+        </w:rPr>
+        <w:t>newfound</w:t>
+      </w:r>
+      <w:r>
+        <w:rPr>
+          <w:rFonts w:ascii="Arial" w:hAnsi="Arial" w:cs="Arial"/>
+          <w:sz w:val="24"/>
+          <w:szCs w:val="24"/>
+        </w:rPr>
+        <w:t xml:space="preserve"> </w:t>
+      </w:r>
+      <w:r>
+        <w:rPr>
+          <w:rFonts w:ascii="Arial" w:hAnsi="Arial" w:cs="Arial"/>
+          <w:sz w:val="24"/>
+          <w:szCs w:val="24"/>
+        </w:rPr>
+        <w:t>needs</w:t>
+      </w:r>
+      <w:r>
+        <w:rPr>
+          <w:rFonts w:ascii="Arial" w:hAnsi="Arial" w:cs="Arial"/>
+          <w:sz w:val="24"/>
+          <w:szCs w:val="24"/>
+        </w:rPr>
+        <w:t xml:space="preserve"> such as </w:t>
+      </w:r>
+      <w:r>
+        <w:rPr>
+          <w:rFonts w:ascii="Arial" w:hAnsi="Arial" w:cs="Arial"/>
+          <w:sz w:val="24"/>
+          <w:szCs w:val="24"/>
+        </w:rPr>
+        <w:t>how to account for</w:t>
+      </w:r>
+      <w:r>
+        <w:rPr>
+          <w:rFonts w:ascii="Arial" w:hAnsi="Arial" w:cs="Arial"/>
+          <w:sz w:val="24"/>
+          <w:szCs w:val="24"/>
+        </w:rPr>
+        <w:t xml:space="preserve"> multiple working</w:t>
+      </w:r>
+      <w:r>
+        <w:rPr>
+          <w:rFonts w:ascii="Arial" w:hAnsi="Arial" w:cs="Arial"/>
+          <w:sz w:val="24"/>
+          <w:szCs w:val="24"/>
+        </w:rPr>
+        <w:t xml:space="preserve"> project</w:t>
+      </w:r>
+      <w:r>
+        <w:rPr>
+          <w:rFonts w:ascii="Arial" w:hAnsi="Arial" w:cs="Arial"/>
+          <w:sz w:val="24"/>
+          <w:szCs w:val="24"/>
+        </w:rPr>
+        <w:t>s</w:t>
+      </w:r>
+      <w:r>
+        <w:rPr>
+          <w:rFonts w:ascii="Arial" w:hAnsi="Arial" w:cs="Arial"/>
+          <w:sz w:val="24"/>
+          <w:szCs w:val="24"/>
+        </w:rPr>
+        <w:t xml:space="preserve"> using the same data</w:t>
+      </w:r>
+      <w:r>
+        <w:rPr>
+          <w:rFonts w:ascii="Arial" w:hAnsi="Arial" w:cs="Arial"/>
+          <w:sz w:val="24"/>
+          <w:szCs w:val="24"/>
+        </w:rPr>
+        <w:t xml:space="preserve">. </w:t>
+      </w:r>
+      <w:r>
+        <w:rPr>
+          <w:rFonts w:ascii="Arial" w:hAnsi="Arial" w:cs="Arial"/>
+          <w:sz w:val="24"/>
+          <w:szCs w:val="24"/>
+        </w:rPr>
+        <w:t>Without having proper guidelines</w:t>
+      </w:r>
+      <w:r>
+        <w:rPr>
+          <w:rFonts w:ascii="Arial" w:hAnsi="Arial" w:cs="Arial"/>
+          <w:sz w:val="24"/>
+          <w:szCs w:val="24"/>
+        </w:rPr>
+        <w:t xml:space="preserve">, </w:t>
+      </w:r>
+      <w:r>
+        <w:rPr>
+          <w:rFonts w:ascii="Arial" w:hAnsi="Arial" w:cs="Arial"/>
+          <w:sz w:val="24"/>
+          <w:szCs w:val="24"/>
+        </w:rPr>
+        <w:t xml:space="preserve">the main </w:t>
+      </w:r>
+      <w:r>
+        <w:rPr>
+          <w:rFonts w:ascii="Arial" w:hAnsi="Arial" w:cs="Arial"/>
+          <w:sz w:val="24"/>
+          <w:szCs w:val="24"/>
+        </w:rPr>
+        <w:t>GitHub repository quickly began to grow and expand</w:t>
+      </w:r>
+      <w:r>
+        <w:rPr>
+          <w:rFonts w:ascii="Arial" w:hAnsi="Arial" w:cs="Arial"/>
+          <w:sz w:val="24"/>
+          <w:szCs w:val="24"/>
+        </w:rPr>
+        <w:t xml:space="preserve">. Our </w:t>
+      </w:r>
+      <w:r>
+        <w:rPr>
+          <w:rFonts w:ascii="Arial" w:hAnsi="Arial" w:cs="Arial"/>
+          <w:sz w:val="24"/>
+          <w:szCs w:val="24"/>
+        </w:rPr>
+        <w:t xml:space="preserve">main </w:t>
+      </w:r>
+      <w:r>
+        <w:rPr>
+          <w:rFonts w:ascii="Arial" w:hAnsi="Arial" w:cs="Arial"/>
+          <w:sz w:val="24"/>
+          <w:szCs w:val="24"/>
+        </w:rPr>
+        <w:t xml:space="preserve">GitHub </w:t>
+      </w:r>
+      <w:r>
+        <w:rPr>
+          <w:rFonts w:ascii="Arial" w:hAnsi="Arial" w:cs="Arial"/>
+          <w:sz w:val="24"/>
+          <w:szCs w:val="24"/>
+        </w:rPr>
+        <w:t xml:space="preserve">repository started to grow projects inside of itself, leading to a confusion of what was </w:t>
+      </w:r>
+      <w:r>
+        <w:rPr>
+          <w:rFonts w:ascii="Arial" w:hAnsi="Arial" w:cs="Arial"/>
+          <w:sz w:val="24"/>
+          <w:szCs w:val="24"/>
+        </w:rPr>
+        <w:t xml:space="preserve">in the repository </w:t>
+      </w:r>
+      <w:r>
+        <w:rPr>
+          <w:rFonts w:ascii="Arial" w:hAnsi="Arial" w:cs="Arial"/>
+          <w:sz w:val="24"/>
+          <w:szCs w:val="24"/>
+        </w:rPr>
+        <w:t>was which data</w:t>
+      </w:r>
+      <w:r>
+        <w:rPr>
+          <w:rFonts w:ascii="Arial" w:hAnsi="Arial" w:cs="Arial"/>
+          <w:sz w:val="24"/>
+          <w:szCs w:val="24"/>
+        </w:rPr>
+        <w:t xml:space="preserve"> and scripts</w:t>
+      </w:r>
+      <w:r>
+        <w:rPr>
+          <w:rFonts w:ascii="Arial" w:hAnsi="Arial" w:cs="Arial"/>
+          <w:sz w:val="24"/>
+          <w:szCs w:val="24"/>
+        </w:rPr>
+        <w:t xml:space="preserve"> we</w:t>
+      </w:r>
+      <w:r>
+        <w:rPr>
+          <w:rFonts w:ascii="Arial" w:hAnsi="Arial" w:cs="Arial"/>
+          <w:sz w:val="24"/>
+          <w:szCs w:val="24"/>
+        </w:rPr>
+        <w:t>re used for</w:t>
+      </w:r>
+      <w:r>
+        <w:rPr>
+          <w:rFonts w:ascii="Arial" w:hAnsi="Arial" w:cs="Arial"/>
+          <w:sz w:val="24"/>
+          <w:szCs w:val="24"/>
+        </w:rPr>
+        <w:t xml:space="preserve"> each of</w:t>
+      </w:r>
+      <w:r>
+        <w:rPr>
+          <w:rFonts w:ascii="Arial" w:hAnsi="Arial" w:cs="Arial"/>
+          <w:sz w:val="24"/>
+          <w:szCs w:val="24"/>
+        </w:rPr>
+        <w:t xml:space="preserve"> the different projects</w:t>
+      </w:r>
+      <w:r>
+        <w:rPr>
+          <w:rFonts w:ascii="Arial" w:hAnsi="Arial" w:cs="Arial"/>
+          <w:sz w:val="24"/>
+          <w:szCs w:val="24"/>
+        </w:rPr>
+        <w:t xml:space="preserve">. </w:t>
+      </w:r>
+      <w:r>
+        <w:rPr>
+          <w:rFonts w:ascii="Arial" w:hAnsi="Arial" w:cs="Arial"/>
+          <w:sz w:val="24"/>
+          <w:szCs w:val="24"/>
+        </w:rPr>
+        <w:t>We soon came to realize that the GitHub repository structure we had employed was not effective in keeping our files</w:t>
+      </w:r>
+      <w:r>
+        <w:rPr>
+          <w:rFonts w:ascii="Arial" w:hAnsi="Arial" w:cs="Arial"/>
+          <w:sz w:val="24"/>
+          <w:szCs w:val="24"/>
+        </w:rPr>
+        <w:t xml:space="preserve"> or projects</w:t>
+      </w:r>
+      <w:r>
+        <w:rPr>
+          <w:rFonts w:ascii="Arial" w:hAnsi="Arial" w:cs="Arial"/>
+          <w:sz w:val="24"/>
+          <w:szCs w:val="24"/>
+        </w:rPr>
+        <w:t xml:space="preserve"> organized.</w:t>
+      </w:r>
+      <w:r>
+        <w:rPr>
+          <w:rFonts w:ascii="Arial" w:hAnsi="Arial" w:cs="Arial"/>
+          <w:sz w:val="24"/>
+          <w:szCs w:val="24"/>
+        </w:rPr>
+        <w:t xml:space="preserve"> </w:t>
+      </w:r>
+    </w:p>
+    <w:p>
+      <w:pPr>
+        <w:spacing w:line="360" w:lineRule="auto"/>
+        <w:rPr>
+          <w:rFonts w:ascii="Arial" w:hAnsi="Arial" w:cs="Arial"/>
+          <w:b/>
+          <w:bCs/>
           <w:sz w:val="24"/>
           <w:szCs w:val="24"/>
         </w:rPr>
@@ -1397,511 +2106,8 @@
           <w:sz w:val="24"/>
           <w:szCs w:val="24"/>
         </w:rPr>
+        <w:lastRenderedPageBreak/>
         <w:t xml:space="preserve">GitHub permissions and branch workflow </w:t>
-      </w:r>
-    </w:p>
-    <w:p>
-      <w:pPr>
-        <w:spacing w:line="360" w:lineRule="auto"/>
-        <w:rPr>
-          <w:rFonts w:ascii="Arial" w:hAnsi="Arial" w:cs="Arial"/>
-          <w:b/>
-          <w:bCs/>
-          <w:sz w:val="24"/>
-          <w:szCs w:val="24"/>
-        </w:rPr>
-      </w:pPr>
-    </w:p>
-    <w:p>
-      <w:pPr>
-        <w:spacing w:line="360" w:lineRule="auto"/>
-        <w:rPr>
-          <w:rFonts w:ascii="Arial" w:hAnsi="Arial" w:cs="Arial"/>
-          <w:b/>
-          <w:bCs/>
-          <w:sz w:val="24"/>
-          <w:szCs w:val="24"/>
-        </w:rPr>
-      </w:pPr>
-    </w:p>
-    <w:p>
-      <w:pPr>
-        <w:spacing w:line="360" w:lineRule="auto"/>
-        <w:rPr>
-          <w:rFonts w:ascii="Arial" w:hAnsi="Arial" w:cs="Arial"/>
-          <w:b/>
-          <w:bCs/>
-          <w:sz w:val="24"/>
-          <w:szCs w:val="24"/>
-        </w:rPr>
-      </w:pPr>
-      <w:r>
-        <w:rPr>
-          <w:rFonts w:ascii="Arial" w:hAnsi="Arial" w:cs="Arial"/>
-          <w:b/>
-          <w:bCs/>
-          <w:sz w:val="24"/>
-          <w:szCs w:val="24"/>
-        </w:rPr>
-        <w:t>Challenges working in one repository</w:t>
-      </w:r>
-    </w:p>
-    <w:p>
-      <w:pPr>
-        <w:spacing w:line="360" w:lineRule="auto"/>
-        <w:rPr>
-          <w:rFonts w:ascii="Arial" w:hAnsi="Arial" w:cs="Arial"/>
-          <w:sz w:val="24"/>
-          <w:szCs w:val="24"/>
-        </w:rPr>
-      </w:pPr>
-      <w:r>
-        <w:rPr>
-          <w:rFonts w:ascii="Arial" w:hAnsi="Arial" w:cs="Arial"/>
-          <w:sz w:val="24"/>
-          <w:szCs w:val="24"/>
-        </w:rPr>
-        <w:tab/>
-      </w:r>
-      <w:r>
-        <w:rPr>
-          <w:rFonts w:ascii="Arial" w:hAnsi="Arial" w:cs="Arial"/>
-          <w:sz w:val="24"/>
-          <w:szCs w:val="24"/>
-        </w:rPr>
-        <w:t>As the</w:t>
-      </w:r>
-      <w:r>
-        <w:rPr>
-          <w:rFonts w:ascii="Arial" w:hAnsi="Arial" w:cs="Arial"/>
-          <w:sz w:val="24"/>
-          <w:szCs w:val="24"/>
-        </w:rPr>
-        <w:t xml:space="preserve"> LCR project</w:t>
-      </w:r>
-      <w:r>
-        <w:rPr>
-          <w:rFonts w:ascii="Arial" w:hAnsi="Arial" w:cs="Arial"/>
-          <w:sz w:val="24"/>
-          <w:szCs w:val="24"/>
-        </w:rPr>
-        <w:t xml:space="preserve"> started to generate</w:t>
-      </w:r>
-      <w:r>
-        <w:rPr>
-          <w:rFonts w:ascii="Arial" w:hAnsi="Arial" w:cs="Arial"/>
-          <w:sz w:val="24"/>
-          <w:szCs w:val="24"/>
-        </w:rPr>
-        <w:t xml:space="preserve"> a consistent stream of</w:t>
-      </w:r>
-      <w:r>
-        <w:rPr>
-          <w:rFonts w:ascii="Arial" w:hAnsi="Arial" w:cs="Arial"/>
-          <w:sz w:val="24"/>
-          <w:szCs w:val="24"/>
-        </w:rPr>
-        <w:t xml:space="preserve"> dat</w:t>
-      </w:r>
-      <w:r>
-        <w:rPr>
-          <w:rFonts w:ascii="Arial" w:hAnsi="Arial" w:cs="Arial"/>
-          <w:sz w:val="24"/>
-          <w:szCs w:val="24"/>
-        </w:rPr>
-        <w:t>a</w:t>
-      </w:r>
-      <w:r>
-        <w:rPr>
-          <w:rFonts w:ascii="Arial" w:hAnsi="Arial" w:cs="Arial"/>
-          <w:sz w:val="24"/>
-          <w:szCs w:val="24"/>
-        </w:rPr>
-        <w:t>, it became apparent that</w:t>
-      </w:r>
-      <w:r>
-        <w:rPr>
-          <w:rFonts w:ascii="Arial" w:hAnsi="Arial" w:cs="Arial"/>
-          <w:sz w:val="24"/>
-          <w:szCs w:val="24"/>
-        </w:rPr>
-        <w:t xml:space="preserve"> its</w:t>
-      </w:r>
-      <w:r>
-        <w:rPr>
-          <w:rFonts w:ascii="Arial" w:hAnsi="Arial" w:cs="Arial"/>
-          <w:sz w:val="24"/>
-          <w:szCs w:val="24"/>
-        </w:rPr>
-        <w:t xml:space="preserve"> GitHub structure</w:t>
-      </w:r>
-      <w:r>
-        <w:rPr>
-          <w:rFonts w:ascii="Arial" w:hAnsi="Arial" w:cs="Arial"/>
-          <w:sz w:val="24"/>
-          <w:szCs w:val="24"/>
-        </w:rPr>
-        <w:t xml:space="preserve"> was </w:t>
-      </w:r>
-      <w:r>
-        <w:rPr>
-          <w:rFonts w:ascii="Arial" w:hAnsi="Arial" w:cs="Arial"/>
-          <w:sz w:val="24"/>
-          <w:szCs w:val="24"/>
-        </w:rPr>
-        <w:t xml:space="preserve">becoming increasing more difficult to </w:t>
-      </w:r>
-      <w:r>
-        <w:rPr>
-          <w:rFonts w:ascii="Arial" w:hAnsi="Arial" w:cs="Arial"/>
-          <w:sz w:val="24"/>
-          <w:szCs w:val="24"/>
-        </w:rPr>
-        <w:t>maintain</w:t>
-      </w:r>
-      <w:r>
-        <w:rPr>
-          <w:rFonts w:ascii="Arial" w:hAnsi="Arial" w:cs="Arial"/>
-          <w:sz w:val="24"/>
-          <w:szCs w:val="24"/>
-        </w:rPr>
-        <w:t xml:space="preserve"> and manage</w:t>
-      </w:r>
-      <w:r>
-        <w:rPr>
-          <w:rFonts w:ascii="Arial" w:hAnsi="Arial" w:cs="Arial"/>
-          <w:sz w:val="24"/>
-          <w:szCs w:val="24"/>
-        </w:rPr>
-        <w:t>. One of the main complaints was that it was difficult to find files and</w:t>
-      </w:r>
-      <w:r>
-        <w:rPr>
-          <w:rFonts w:ascii="Arial" w:hAnsi="Arial" w:cs="Arial"/>
-          <w:sz w:val="24"/>
-          <w:szCs w:val="24"/>
-        </w:rPr>
-        <w:t xml:space="preserve"> </w:t>
-      </w:r>
-      <w:r>
-        <w:rPr>
-          <w:rFonts w:ascii="Arial" w:hAnsi="Arial" w:cs="Arial"/>
-          <w:sz w:val="24"/>
-          <w:szCs w:val="24"/>
-        </w:rPr>
-        <w:t xml:space="preserve">locate their data source. Collaborators working in </w:t>
-      </w:r>
-      <w:r>
-        <w:rPr>
-          <w:rFonts w:ascii="Arial" w:hAnsi="Arial" w:cs="Arial"/>
-          <w:sz w:val="24"/>
-          <w:szCs w:val="24"/>
-        </w:rPr>
-        <w:t>the</w:t>
-      </w:r>
-      <w:r>
-        <w:rPr>
-          <w:rFonts w:ascii="Arial" w:hAnsi="Arial" w:cs="Arial"/>
-          <w:sz w:val="24"/>
-          <w:szCs w:val="24"/>
-        </w:rPr>
-        <w:t xml:space="preserve"> main</w:t>
-      </w:r>
-      <w:r>
-        <w:rPr>
-          <w:rFonts w:ascii="Arial" w:hAnsi="Arial" w:cs="Arial"/>
-          <w:sz w:val="24"/>
-          <w:szCs w:val="24"/>
-        </w:rPr>
-        <w:t xml:space="preserve"> GitHub repository were not always following repository guidelines, however the guidelines at the time did not address </w:t>
-      </w:r>
-      <w:r>
-        <w:rPr>
-          <w:rFonts w:ascii="Arial" w:hAnsi="Arial" w:cs="Arial"/>
-          <w:sz w:val="24"/>
-          <w:szCs w:val="24"/>
-        </w:rPr>
-        <w:t xml:space="preserve">many of </w:t>
-      </w:r>
-      <w:r>
-        <w:rPr>
-          <w:rFonts w:ascii="Arial" w:hAnsi="Arial" w:cs="Arial"/>
-          <w:sz w:val="24"/>
-          <w:szCs w:val="24"/>
-        </w:rPr>
-        <w:t xml:space="preserve">our </w:t>
-      </w:r>
-      <w:r>
-        <w:rPr>
-          <w:rFonts w:ascii="Arial" w:hAnsi="Arial" w:cs="Arial"/>
-          <w:sz w:val="24"/>
-          <w:szCs w:val="24"/>
-        </w:rPr>
-        <w:t>newfound</w:t>
-      </w:r>
-      <w:r>
-        <w:rPr>
-          <w:rFonts w:ascii="Arial" w:hAnsi="Arial" w:cs="Arial"/>
-          <w:sz w:val="24"/>
-          <w:szCs w:val="24"/>
-        </w:rPr>
-        <w:t xml:space="preserve"> </w:t>
-      </w:r>
-      <w:r>
-        <w:rPr>
-          <w:rFonts w:ascii="Arial" w:hAnsi="Arial" w:cs="Arial"/>
-          <w:sz w:val="24"/>
-          <w:szCs w:val="24"/>
-        </w:rPr>
-        <w:t>needs</w:t>
-      </w:r>
-      <w:r>
-        <w:rPr>
-          <w:rFonts w:ascii="Arial" w:hAnsi="Arial" w:cs="Arial"/>
-          <w:sz w:val="24"/>
-          <w:szCs w:val="24"/>
-        </w:rPr>
-        <w:t xml:space="preserve"> such as </w:t>
-      </w:r>
-      <w:r>
-        <w:rPr>
-          <w:rFonts w:ascii="Arial" w:hAnsi="Arial" w:cs="Arial"/>
-          <w:sz w:val="24"/>
-          <w:szCs w:val="24"/>
-        </w:rPr>
-        <w:t>how to account for</w:t>
-      </w:r>
-      <w:r>
-        <w:rPr>
-          <w:rFonts w:ascii="Arial" w:hAnsi="Arial" w:cs="Arial"/>
-          <w:sz w:val="24"/>
-          <w:szCs w:val="24"/>
-        </w:rPr>
-        <w:t xml:space="preserve"> multiple working</w:t>
-      </w:r>
-      <w:r>
-        <w:rPr>
-          <w:rFonts w:ascii="Arial" w:hAnsi="Arial" w:cs="Arial"/>
-          <w:sz w:val="24"/>
-          <w:szCs w:val="24"/>
-        </w:rPr>
-        <w:t xml:space="preserve"> project</w:t>
-      </w:r>
-      <w:r>
-        <w:rPr>
-          <w:rFonts w:ascii="Arial" w:hAnsi="Arial" w:cs="Arial"/>
-          <w:sz w:val="24"/>
-          <w:szCs w:val="24"/>
-        </w:rPr>
-        <w:t>s</w:t>
-      </w:r>
-      <w:r>
-        <w:rPr>
-          <w:rFonts w:ascii="Arial" w:hAnsi="Arial" w:cs="Arial"/>
-          <w:sz w:val="24"/>
-          <w:szCs w:val="24"/>
-        </w:rPr>
-        <w:t xml:space="preserve"> using the same data</w:t>
-      </w:r>
-      <w:r>
-        <w:rPr>
-          <w:rFonts w:ascii="Arial" w:hAnsi="Arial" w:cs="Arial"/>
-          <w:sz w:val="24"/>
-          <w:szCs w:val="24"/>
-        </w:rPr>
-        <w:t xml:space="preserve">. </w:t>
-      </w:r>
-      <w:r>
-        <w:rPr>
-          <w:rFonts w:ascii="Arial" w:hAnsi="Arial" w:cs="Arial"/>
-          <w:sz w:val="24"/>
-          <w:szCs w:val="24"/>
-        </w:rPr>
-        <w:t>Without having proper guidelines</w:t>
-      </w:r>
-      <w:r>
-        <w:rPr>
-          <w:rFonts w:ascii="Arial" w:hAnsi="Arial" w:cs="Arial"/>
-          <w:sz w:val="24"/>
-          <w:szCs w:val="24"/>
-        </w:rPr>
-        <w:t xml:space="preserve">, </w:t>
-      </w:r>
-      <w:r>
-        <w:rPr>
-          <w:rFonts w:ascii="Arial" w:hAnsi="Arial" w:cs="Arial"/>
-          <w:sz w:val="24"/>
-          <w:szCs w:val="24"/>
-        </w:rPr>
-        <w:t xml:space="preserve">the main </w:t>
-      </w:r>
-      <w:r>
-        <w:rPr>
-          <w:rFonts w:ascii="Arial" w:hAnsi="Arial" w:cs="Arial"/>
-          <w:sz w:val="24"/>
-          <w:szCs w:val="24"/>
-        </w:rPr>
-        <w:t>GitHub repository quickly began to grow and expand</w:t>
-      </w:r>
-      <w:r>
-        <w:rPr>
-          <w:rFonts w:ascii="Arial" w:hAnsi="Arial" w:cs="Arial"/>
-          <w:sz w:val="24"/>
-          <w:szCs w:val="24"/>
-        </w:rPr>
-        <w:t xml:space="preserve">. Our </w:t>
-      </w:r>
-      <w:r>
-        <w:rPr>
-          <w:rFonts w:ascii="Arial" w:hAnsi="Arial" w:cs="Arial"/>
-          <w:sz w:val="24"/>
-          <w:szCs w:val="24"/>
-        </w:rPr>
-        <w:t xml:space="preserve">main </w:t>
-      </w:r>
-      <w:r>
-        <w:rPr>
-          <w:rFonts w:ascii="Arial" w:hAnsi="Arial" w:cs="Arial"/>
-          <w:sz w:val="24"/>
-          <w:szCs w:val="24"/>
-        </w:rPr>
-        <w:t xml:space="preserve">GitHub </w:t>
-      </w:r>
-      <w:r>
-        <w:rPr>
-          <w:rFonts w:ascii="Arial" w:hAnsi="Arial" w:cs="Arial"/>
-          <w:sz w:val="24"/>
-          <w:szCs w:val="24"/>
-        </w:rPr>
-        <w:t xml:space="preserve">repository started to grow projects inside of itself, leading to a confusion of what was </w:t>
-      </w:r>
-      <w:r>
-        <w:rPr>
-          <w:rFonts w:ascii="Arial" w:hAnsi="Arial" w:cs="Arial"/>
-          <w:sz w:val="24"/>
-          <w:szCs w:val="24"/>
-        </w:rPr>
-        <w:t xml:space="preserve">in the repository </w:t>
-      </w:r>
-      <w:r>
-        <w:rPr>
-          <w:rFonts w:ascii="Arial" w:hAnsi="Arial" w:cs="Arial"/>
-          <w:sz w:val="24"/>
-          <w:szCs w:val="24"/>
-        </w:rPr>
-        <w:t>was which data</w:t>
-      </w:r>
-      <w:r>
-        <w:rPr>
-          <w:rFonts w:ascii="Arial" w:hAnsi="Arial" w:cs="Arial"/>
-          <w:sz w:val="24"/>
-          <w:szCs w:val="24"/>
-        </w:rPr>
-        <w:t xml:space="preserve"> and scripts</w:t>
-      </w:r>
-      <w:r>
-        <w:rPr>
-          <w:rFonts w:ascii="Arial" w:hAnsi="Arial" w:cs="Arial"/>
-          <w:sz w:val="24"/>
-          <w:szCs w:val="24"/>
-        </w:rPr>
-        <w:t xml:space="preserve"> we</w:t>
-      </w:r>
-      <w:r>
-        <w:rPr>
-          <w:rFonts w:ascii="Arial" w:hAnsi="Arial" w:cs="Arial"/>
-          <w:sz w:val="24"/>
-          <w:szCs w:val="24"/>
-        </w:rPr>
-        <w:t>re used for</w:t>
-      </w:r>
-      <w:r>
-        <w:rPr>
-          <w:rFonts w:ascii="Arial" w:hAnsi="Arial" w:cs="Arial"/>
-          <w:sz w:val="24"/>
-          <w:szCs w:val="24"/>
-        </w:rPr>
-        <w:t xml:space="preserve"> each of</w:t>
-      </w:r>
-      <w:r>
-        <w:rPr>
-          <w:rFonts w:ascii="Arial" w:hAnsi="Arial" w:cs="Arial"/>
-          <w:sz w:val="24"/>
-          <w:szCs w:val="24"/>
-        </w:rPr>
-        <w:t xml:space="preserve"> the different projects</w:t>
-      </w:r>
-      <w:r>
-        <w:rPr>
-          <w:rFonts w:ascii="Arial" w:hAnsi="Arial" w:cs="Arial"/>
-          <w:sz w:val="24"/>
-          <w:szCs w:val="24"/>
-        </w:rPr>
-        <w:t xml:space="preserve">. </w:t>
-      </w:r>
-      <w:r>
-        <w:rPr>
-          <w:rFonts w:ascii="Arial" w:hAnsi="Arial" w:cs="Arial"/>
-          <w:sz w:val="24"/>
-          <w:szCs w:val="24"/>
-        </w:rPr>
-        <w:t>We soon came to realize that the GitHub repository structure we had employed was not effective in keeping our files</w:t>
-      </w:r>
-      <w:r>
-        <w:rPr>
-          <w:rFonts w:ascii="Arial" w:hAnsi="Arial" w:cs="Arial"/>
-          <w:sz w:val="24"/>
-          <w:szCs w:val="24"/>
-        </w:rPr>
-        <w:t xml:space="preserve"> or projects</w:t>
-      </w:r>
-      <w:r>
-        <w:rPr>
-          <w:rFonts w:ascii="Arial" w:hAnsi="Arial" w:cs="Arial"/>
-          <w:sz w:val="24"/>
-          <w:szCs w:val="24"/>
-        </w:rPr>
-        <w:t xml:space="preserve"> organized.</w:t>
-      </w:r>
-      <w:r>
-        <w:rPr>
-          <w:rFonts w:ascii="Arial" w:hAnsi="Arial" w:cs="Arial"/>
-          <w:sz w:val="24"/>
-          <w:szCs w:val="24"/>
-        </w:rPr>
-        <w:t xml:space="preserve"> </w:t>
-      </w:r>
-    </w:p>
-    <w:p>
-      <w:pPr>
-        <w:spacing w:line="360" w:lineRule="auto"/>
-        <w:rPr>
-          <w:rFonts w:ascii="Arial" w:hAnsi="Arial" w:cs="Arial"/>
-          <w:b/>
-          <w:bCs/>
-          <w:sz w:val="24"/>
-          <w:szCs w:val="24"/>
-        </w:rPr>
-      </w:pPr>
-      <w:r>
-        <w:rPr>
-          <w:rFonts w:ascii="Arial" w:hAnsi="Arial" w:cs="Arial"/>
-          <w:b/>
-          <w:bCs/>
-          <w:sz w:val="24"/>
-          <w:szCs w:val="24"/>
-        </w:rPr>
-        <w:t xml:space="preserve">Creating a new GitHub repository structure </w:t>
-      </w:r>
-      <w:r>
-        <w:rPr>
-          <w:rFonts w:ascii="Arial" w:hAnsi="Arial" w:cs="Arial"/>
-          <w:b/>
-          <w:bCs/>
-          <w:sz w:val="24"/>
-          <w:szCs w:val="24"/>
-        </w:rPr>
-        <w:t>and workflow</w:t>
       </w:r>
     </w:p>
     <w:p>
@@ -1920,112 +2126,166 @@
           <w:sz w:val="24"/>
           <w:szCs w:val="24"/>
         </w:rPr>
-        <w:lastRenderedPageBreak/>
-        <w:t>The main goal of our new GitHub repository structure is to keep different project</w:t>
-      </w:r>
-      <w:r>
-        <w:rPr>
-          <w:rFonts w:ascii="Arial" w:hAnsi="Arial" w:cs="Arial"/>
-          <w:sz w:val="24"/>
-          <w:szCs w:val="24"/>
-        </w:rPr>
-        <w:t xml:space="preserve">s </w:t>
-      </w:r>
-      <w:r>
-        <w:rPr>
-          <w:rFonts w:ascii="Arial" w:hAnsi="Arial" w:cs="Arial"/>
-          <w:sz w:val="24"/>
-          <w:szCs w:val="24"/>
-        </w:rPr>
-        <w:t>separate but to have one common data source</w:t>
-      </w:r>
-      <w:r>
-        <w:rPr>
-          <w:rFonts w:ascii="Arial" w:hAnsi="Arial" w:cs="Arial"/>
-          <w:sz w:val="24"/>
-          <w:szCs w:val="24"/>
-        </w:rPr>
-        <w:t xml:space="preserve"> in which they may be able to update their data from</w:t>
-      </w:r>
-      <w:r>
-        <w:rPr>
-          <w:rFonts w:ascii="Arial" w:hAnsi="Arial" w:cs="Arial"/>
-          <w:sz w:val="24"/>
-          <w:szCs w:val="24"/>
-        </w:rPr>
-        <w:t xml:space="preserve">. We extracted </w:t>
-      </w:r>
-      <w:r>
-        <w:rPr>
-          <w:rFonts w:ascii="Arial" w:hAnsi="Arial" w:cs="Arial"/>
-          <w:sz w:val="24"/>
-          <w:szCs w:val="24"/>
-        </w:rPr>
-        <w:t>the</w:t>
-      </w:r>
-      <w:r>
-        <w:rPr>
-          <w:rFonts w:ascii="Arial" w:hAnsi="Arial" w:cs="Arial"/>
-          <w:sz w:val="24"/>
-          <w:szCs w:val="24"/>
-        </w:rPr>
-        <w:t xml:space="preserve"> different projects inside our main </w:t>
-      </w:r>
-      <w:r>
-        <w:rPr>
-          <w:rFonts w:ascii="Arial" w:hAnsi="Arial" w:cs="Arial"/>
-          <w:sz w:val="24"/>
-          <w:szCs w:val="24"/>
-        </w:rPr>
-        <w:t xml:space="preserve">GitHub </w:t>
-      </w:r>
-      <w:r>
-        <w:rPr>
-          <w:rFonts w:ascii="Arial" w:hAnsi="Arial" w:cs="Arial"/>
-          <w:sz w:val="24"/>
-          <w:szCs w:val="24"/>
-        </w:rPr>
-        <w:t xml:space="preserve">repository and created individual project repositories. Each repository follows the same guidelines for folder structure. These new project repositories </w:t>
-      </w:r>
-      <w:r>
-        <w:rPr>
-          <w:rFonts w:ascii="Arial" w:hAnsi="Arial" w:cs="Arial"/>
-          <w:sz w:val="24"/>
-          <w:szCs w:val="24"/>
-        </w:rPr>
-        <w:t>also include descriptions in their README.md</w:t>
-      </w:r>
-      <w:r>
-        <w:rPr>
-          <w:rFonts w:ascii="Arial" w:hAnsi="Arial" w:cs="Arial"/>
-          <w:sz w:val="24"/>
-          <w:szCs w:val="24"/>
-        </w:rPr>
-        <w:t xml:space="preserve"> about the folders and files inside of them. </w:t>
-      </w:r>
-      <w:r>
-        <w:rPr>
-          <w:rFonts w:ascii="Arial" w:hAnsi="Arial" w:cs="Arial"/>
-          <w:sz w:val="24"/>
-          <w:szCs w:val="24"/>
-        </w:rPr>
-        <w:t>These README.md’s are essential in maintaining transparency of what each script does and what their outputs are. Our project team members are required to make update</w:t>
-      </w:r>
-      <w:r>
-        <w:rPr>
-          <w:rFonts w:ascii="Arial" w:hAnsi="Arial" w:cs="Arial"/>
-          <w:sz w:val="24"/>
-          <w:szCs w:val="24"/>
-        </w:rPr>
-        <w:t>s</w:t>
-      </w:r>
-      <w:r>
-        <w:rPr>
-          <w:rFonts w:ascii="Arial" w:hAnsi="Arial" w:cs="Arial"/>
-          <w:sz w:val="24"/>
-          <w:szCs w:val="24"/>
-        </w:rPr>
-        <w:t xml:space="preserve"> to README.md’s as they change and update their scripts and text. </w:t>
+        <w:t xml:space="preserve">GitHub has the functionality to make repositories public or private. Whether a repository is public or private is ultimately up to the admins of that project repository. Public repositories are open and searchable to the public. Private repositories are only initially viewable to the creator of the repository. Specifically, for the LCR project we limit the users who have access to any given repository. All users have access to the master data repository, however they do not have access to other collaborator repositories, unless the original collaborator grants them access. We allow some repositories to be public, and restricted, and actively worked on repositories to be private. GitHub allows project managers to change the status of any repository, to private or public, at any time. </w:t>
+      </w:r>
+    </w:p>
+    <w:p>
+      <w:pPr>
+        <w:spacing w:line="360" w:lineRule="auto"/>
+        <w:rPr>
+          <w:rFonts w:ascii="Arial" w:hAnsi="Arial" w:cs="Arial"/>
+          <w:sz w:val="24"/>
+          <w:szCs w:val="24"/>
+        </w:rPr>
+      </w:pPr>
+      <w:r>
+        <w:rPr>
+          <w:rFonts w:ascii="Arial" w:hAnsi="Arial" w:cs="Arial"/>
+          <w:sz w:val="24"/>
+          <w:szCs w:val="24"/>
+        </w:rPr>
+        <w:tab/>
+        <w:t xml:space="preserve">Additionally, </w:t>
+      </w:r>
+      <w:r>
+        <w:rPr>
+          <w:rFonts w:ascii="Arial" w:hAnsi="Arial" w:cs="Arial"/>
+          <w:sz w:val="24"/>
+          <w:szCs w:val="24"/>
+        </w:rPr>
+        <w:t xml:space="preserve">GitHub has setting which can </w:t>
+      </w:r>
+      <w:r>
+        <w:rPr>
+          <w:rFonts w:ascii="Arial" w:hAnsi="Arial" w:cs="Arial"/>
+          <w:sz w:val="24"/>
+          <w:szCs w:val="24"/>
+        </w:rPr>
+        <w:t xml:space="preserve">limit who can edit or modify </w:t>
+      </w:r>
+      <w:r>
+        <w:rPr>
+          <w:rFonts w:ascii="Arial" w:hAnsi="Arial" w:cs="Arial"/>
+          <w:sz w:val="24"/>
+          <w:szCs w:val="24"/>
+        </w:rPr>
+        <w:t>a repository’s</w:t>
+      </w:r>
+      <w:r>
+        <w:rPr>
+          <w:rFonts w:ascii="Arial" w:hAnsi="Arial" w:cs="Arial"/>
+          <w:sz w:val="24"/>
+          <w:szCs w:val="24"/>
+        </w:rPr>
+        <w:t xml:space="preserve"> branches (</w:t>
+      </w:r>
+      <w:proofErr w:type="spellStart"/>
+      <w:r>
+        <w:rPr>
+          <w:rFonts w:ascii="Arial" w:hAnsi="Arial" w:cs="Arial"/>
+          <w:sz w:val="24"/>
+          <w:szCs w:val="24"/>
+        </w:rPr>
+        <w:t>Yasset</w:t>
+      </w:r>
+      <w:proofErr w:type="spellEnd"/>
+      <w:r>
+        <w:rPr>
+          <w:rFonts w:ascii="Arial" w:hAnsi="Arial" w:cs="Arial"/>
+          <w:sz w:val="24"/>
+          <w:szCs w:val="24"/>
+        </w:rPr>
+        <w:t xml:space="preserve"> Perez-</w:t>
+      </w:r>
+      <w:proofErr w:type="spellStart"/>
+      <w:r>
+        <w:rPr>
+          <w:rFonts w:ascii="Arial" w:hAnsi="Arial" w:cs="Arial"/>
+          <w:sz w:val="24"/>
+          <w:szCs w:val="24"/>
+        </w:rPr>
+        <w:t>Riverol</w:t>
+      </w:r>
+      <w:proofErr w:type="spellEnd"/>
+      <w:r>
+        <w:rPr>
+          <w:rFonts w:ascii="Arial" w:hAnsi="Arial" w:cs="Arial"/>
+          <w:sz w:val="24"/>
+          <w:szCs w:val="24"/>
+        </w:rPr>
+        <w:t xml:space="preserve"> et al., 2016).  For the LCR project each repository, which has collaborators, has a protected `master` branch, and open collaborator branches. Collaborators are able to edit and modify their own branches however they please, but they are not able to update or modify the `master` branch unless approved by a project admin</w:t>
+      </w:r>
+      <w:r>
+        <w:rPr>
+          <w:rFonts w:ascii="Arial" w:hAnsi="Arial" w:cs="Arial"/>
+          <w:sz w:val="24"/>
+          <w:szCs w:val="24"/>
+        </w:rPr>
+        <w:t xml:space="preserve"> via a pull request</w:t>
+      </w:r>
+      <w:r>
+        <w:rPr>
+          <w:rFonts w:ascii="Arial" w:hAnsi="Arial" w:cs="Arial"/>
+          <w:sz w:val="24"/>
+          <w:szCs w:val="24"/>
+        </w:rPr>
+        <w:t xml:space="preserve">. Project admins are expected to review a pull request rigorously and work with the collaborator if there are any discrepancies in the pull request. </w:t>
+      </w:r>
+      <w:r>
+        <w:rPr>
+          <w:rFonts w:ascii="Arial" w:hAnsi="Arial" w:cs="Arial"/>
+          <w:sz w:val="24"/>
+          <w:szCs w:val="24"/>
+        </w:rPr>
+        <w:t>Using a system that checks the work of collaborators has helped us reduce errors in code</w:t>
+      </w:r>
+      <w:r>
+        <w:rPr>
+          <w:rFonts w:ascii="Arial" w:hAnsi="Arial" w:cs="Arial"/>
+          <w:sz w:val="24"/>
+          <w:szCs w:val="24"/>
+        </w:rPr>
+        <w:t>, text, and data</w:t>
+      </w:r>
+      <w:r>
+        <w:rPr>
+          <w:rFonts w:ascii="Arial" w:hAnsi="Arial" w:cs="Arial"/>
+          <w:sz w:val="24"/>
+          <w:szCs w:val="24"/>
+        </w:rPr>
+        <w:t xml:space="preserve"> and can be implemented across many ecological efforts. </w:t>
+      </w:r>
+    </w:p>
+    <w:p>
+      <w:pPr>
+        <w:spacing w:line="360" w:lineRule="auto"/>
+        <w:rPr>
+          <w:rFonts w:ascii="Arial" w:hAnsi="Arial" w:cs="Arial"/>
+          <w:b/>
+          <w:bCs/>
+          <w:sz w:val="24"/>
+          <w:szCs w:val="24"/>
+        </w:rPr>
+      </w:pPr>
+      <w:r>
+        <w:rPr>
+          <w:rFonts w:ascii="Arial" w:hAnsi="Arial" w:cs="Arial"/>
+          <w:b/>
+          <w:bCs/>
+          <w:sz w:val="24"/>
+          <w:szCs w:val="24"/>
+        </w:rPr>
+        <w:t xml:space="preserve">Creating a new GitHub repository structure </w:t>
+      </w:r>
+      <w:r>
+        <w:rPr>
+          <w:rFonts w:ascii="Arial" w:hAnsi="Arial" w:cs="Arial"/>
+          <w:b/>
+          <w:bCs/>
+          <w:sz w:val="24"/>
+          <w:szCs w:val="24"/>
+        </w:rPr>
+        <w:t>and workflow</w:t>
       </w:r>
     </w:p>
     <w:p>
@@ -2044,84 +2304,178 @@
           <w:sz w:val="24"/>
           <w:szCs w:val="24"/>
         </w:rPr>
-        <w:t xml:space="preserve">These individualized project repositories are self-sustaining and only team members actively working on that </w:t>
-      </w:r>
-      <w:r>
-        <w:rPr>
-          <w:rFonts w:ascii="Arial" w:hAnsi="Arial" w:cs="Arial"/>
-          <w:sz w:val="24"/>
-          <w:szCs w:val="24"/>
-        </w:rPr>
-        <w:t>project</w:t>
-      </w:r>
-      <w:r>
-        <w:rPr>
-          <w:rFonts w:ascii="Arial" w:hAnsi="Arial" w:cs="Arial"/>
-          <w:sz w:val="24"/>
-          <w:szCs w:val="24"/>
-        </w:rPr>
-        <w:t xml:space="preserve"> have access to the repository. </w:t>
-      </w:r>
-      <w:r>
-        <w:rPr>
-          <w:rFonts w:ascii="Arial" w:hAnsi="Arial" w:cs="Arial"/>
-          <w:sz w:val="24"/>
-          <w:szCs w:val="24"/>
-        </w:rPr>
-        <w:t xml:space="preserve">These repositories are self-sustaining in the sense that they are independent from one another, and their scripts are not influenced by other project </w:t>
-      </w:r>
-      <w:r>
-        <w:rPr>
-          <w:rFonts w:ascii="Arial" w:hAnsi="Arial" w:cs="Arial"/>
-          <w:sz w:val="24"/>
-          <w:szCs w:val="24"/>
-        </w:rPr>
-        <w:t>repositories’ scripts</w:t>
-      </w:r>
-      <w:r>
-        <w:rPr>
-          <w:rFonts w:ascii="Arial" w:hAnsi="Arial" w:cs="Arial"/>
-          <w:sz w:val="24"/>
-          <w:szCs w:val="24"/>
-        </w:rPr>
-        <w:t xml:space="preserve">. </w:t>
-      </w:r>
-      <w:r>
-        <w:rPr>
-          <w:rFonts w:ascii="Arial" w:hAnsi="Arial" w:cs="Arial"/>
-          <w:sz w:val="24"/>
-          <w:szCs w:val="24"/>
-        </w:rPr>
-        <w:t>Because</w:t>
-      </w:r>
-      <w:r>
-        <w:rPr>
-          <w:rFonts w:ascii="Arial" w:hAnsi="Arial" w:cs="Arial"/>
-          <w:sz w:val="24"/>
-          <w:szCs w:val="24"/>
-        </w:rPr>
-        <w:t xml:space="preserve"> some of</w:t>
-      </w:r>
-      <w:r>
-        <w:rPr>
-          <w:rFonts w:ascii="Arial" w:hAnsi="Arial" w:cs="Arial"/>
-          <w:sz w:val="24"/>
-          <w:szCs w:val="24"/>
-        </w:rPr>
-        <w:t xml:space="preserve"> these project repositories need to access the most up to date LCR project generated data (e.g., water quality, oyster measurements, oyster counts)</w:t>
-      </w:r>
-      <w:r>
-        <w:rPr>
-          <w:rFonts w:ascii="Arial" w:hAnsi="Arial" w:cs="Arial"/>
-          <w:sz w:val="24"/>
-          <w:szCs w:val="24"/>
-        </w:rPr>
-        <w:t xml:space="preserve"> it was imperative that our workflow included a way that the project team member could access these data. </w:t>
+        <w:t>The main goal of our new GitHub repository structure is to keep different project</w:t>
+      </w:r>
+      <w:r>
+        <w:rPr>
+          <w:rFonts w:ascii="Arial" w:hAnsi="Arial" w:cs="Arial"/>
+          <w:sz w:val="24"/>
+          <w:szCs w:val="24"/>
+        </w:rPr>
+        <w:t xml:space="preserve">s </w:t>
+      </w:r>
+      <w:r>
+        <w:rPr>
+          <w:rFonts w:ascii="Arial" w:hAnsi="Arial" w:cs="Arial"/>
+          <w:sz w:val="24"/>
+          <w:szCs w:val="24"/>
+        </w:rPr>
+        <w:t>separate but to have one common data source</w:t>
+      </w:r>
+      <w:r>
+        <w:rPr>
+          <w:rFonts w:ascii="Arial" w:hAnsi="Arial" w:cs="Arial"/>
+          <w:sz w:val="24"/>
+          <w:szCs w:val="24"/>
+        </w:rPr>
+        <w:t xml:space="preserve"> in which they may be able to update their data from</w:t>
+      </w:r>
+      <w:r>
+        <w:rPr>
+          <w:rFonts w:ascii="Arial" w:hAnsi="Arial" w:cs="Arial"/>
+          <w:sz w:val="24"/>
+          <w:szCs w:val="24"/>
+        </w:rPr>
+        <w:t xml:space="preserve">. We extracted </w:t>
+      </w:r>
+      <w:r>
+        <w:rPr>
+          <w:rFonts w:ascii="Arial" w:hAnsi="Arial" w:cs="Arial"/>
+          <w:sz w:val="24"/>
+          <w:szCs w:val="24"/>
+        </w:rPr>
+        <w:t>the</w:t>
+      </w:r>
+      <w:r>
+        <w:rPr>
+          <w:rFonts w:ascii="Arial" w:hAnsi="Arial" w:cs="Arial"/>
+          <w:sz w:val="24"/>
+          <w:szCs w:val="24"/>
+        </w:rPr>
+        <w:t xml:space="preserve"> different projects inside our main </w:t>
+      </w:r>
+      <w:r>
+        <w:rPr>
+          <w:rFonts w:ascii="Arial" w:hAnsi="Arial" w:cs="Arial"/>
+          <w:sz w:val="24"/>
+          <w:szCs w:val="24"/>
+        </w:rPr>
+        <w:t xml:space="preserve">GitHub </w:t>
+      </w:r>
+      <w:r>
+        <w:rPr>
+          <w:rFonts w:ascii="Arial" w:hAnsi="Arial" w:cs="Arial"/>
+          <w:sz w:val="24"/>
+          <w:szCs w:val="24"/>
+        </w:rPr>
+        <w:t xml:space="preserve">repository and created individual project repositories. Each </w:t>
+      </w:r>
+      <w:r>
+        <w:rPr>
+          <w:rFonts w:ascii="Arial" w:hAnsi="Arial" w:cs="Arial"/>
+          <w:sz w:val="24"/>
+          <w:szCs w:val="24"/>
+        </w:rPr>
+        <w:t xml:space="preserve">project </w:t>
+      </w:r>
+      <w:r>
+        <w:rPr>
+          <w:rFonts w:ascii="Arial" w:hAnsi="Arial" w:cs="Arial"/>
+          <w:sz w:val="24"/>
+          <w:szCs w:val="24"/>
+        </w:rPr>
+        <w:t xml:space="preserve">repository follows the same guidelines for folder structure. These new project repositories </w:t>
+      </w:r>
+      <w:r>
+        <w:rPr>
+          <w:rFonts w:ascii="Arial" w:hAnsi="Arial" w:cs="Arial"/>
+          <w:sz w:val="24"/>
+          <w:szCs w:val="24"/>
+        </w:rPr>
+        <w:t>also include descriptions in their README.md</w:t>
+      </w:r>
+      <w:r>
+        <w:rPr>
+          <w:rFonts w:ascii="Arial" w:hAnsi="Arial" w:cs="Arial"/>
+          <w:sz w:val="24"/>
+          <w:szCs w:val="24"/>
+        </w:rPr>
+        <w:t xml:space="preserve"> about the folders and files inside of them. </w:t>
+      </w:r>
+      <w:r>
+        <w:rPr>
+          <w:rFonts w:ascii="Arial" w:hAnsi="Arial" w:cs="Arial"/>
+          <w:sz w:val="24"/>
+          <w:szCs w:val="24"/>
+        </w:rPr>
+        <w:t xml:space="preserve">These </w:t>
+      </w:r>
+      <w:proofErr w:type="spellStart"/>
+      <w:r>
+        <w:rPr>
+          <w:rFonts w:ascii="Arial" w:hAnsi="Arial" w:cs="Arial"/>
+          <w:sz w:val="24"/>
+          <w:szCs w:val="24"/>
+        </w:rPr>
+        <w:t>README.md’s</w:t>
+      </w:r>
+      <w:proofErr w:type="spellEnd"/>
+      <w:r>
+        <w:rPr>
+          <w:rFonts w:ascii="Arial" w:hAnsi="Arial" w:cs="Arial"/>
+          <w:sz w:val="24"/>
+          <w:szCs w:val="24"/>
+        </w:rPr>
+        <w:t xml:space="preserve"> are essential in maintaining transparency of what each script does and what their </w:t>
+      </w:r>
+      <w:r>
+        <w:rPr>
+          <w:rFonts w:ascii="Arial" w:hAnsi="Arial" w:cs="Arial"/>
+          <w:sz w:val="24"/>
+          <w:szCs w:val="24"/>
+        </w:rPr>
+        <w:lastRenderedPageBreak/>
+        <w:t>outputs are. Our project team members are required to make update</w:t>
+      </w:r>
+      <w:r>
+        <w:rPr>
+          <w:rFonts w:ascii="Arial" w:hAnsi="Arial" w:cs="Arial"/>
+          <w:sz w:val="24"/>
+          <w:szCs w:val="24"/>
+        </w:rPr>
+        <w:t>s</w:t>
+      </w:r>
+      <w:r>
+        <w:rPr>
+          <w:rFonts w:ascii="Arial" w:hAnsi="Arial" w:cs="Arial"/>
+          <w:sz w:val="24"/>
+          <w:szCs w:val="24"/>
+        </w:rPr>
+        <w:t xml:space="preserve"> to </w:t>
+      </w:r>
+      <w:proofErr w:type="spellStart"/>
+      <w:r>
+        <w:rPr>
+          <w:rFonts w:ascii="Arial" w:hAnsi="Arial" w:cs="Arial"/>
+          <w:sz w:val="24"/>
+          <w:szCs w:val="24"/>
+        </w:rPr>
+        <w:t>README.md’s</w:t>
+      </w:r>
+      <w:proofErr w:type="spellEnd"/>
+      <w:r>
+        <w:rPr>
+          <w:rFonts w:ascii="Arial" w:hAnsi="Arial" w:cs="Arial"/>
+          <w:sz w:val="24"/>
+          <w:szCs w:val="24"/>
+        </w:rPr>
+        <w:t xml:space="preserve"> as they change and update their scripts and text. </w:t>
       </w:r>
     </w:p>
     <w:p>
       <w:pPr>
         <w:spacing w:line="360" w:lineRule="auto"/>
+        <w:ind w:firstLine="720"/>
         <w:rPr>
           <w:rFonts w:ascii="Arial" w:hAnsi="Arial" w:cs="Arial"/>
           <w:sz w:val="24"/>
@@ -2134,247 +2488,39 @@
           <w:sz w:val="24"/>
           <w:szCs w:val="24"/>
         </w:rPr>
-        <w:tab/>
-      </w:r>
-      <w:r>
-        <w:rPr>
-          <w:rFonts w:ascii="Arial" w:hAnsi="Arial" w:cs="Arial"/>
-          <w:sz w:val="24"/>
-          <w:szCs w:val="24"/>
-        </w:rPr>
-        <w:t>All</w:t>
-      </w:r>
-      <w:r>
-        <w:rPr>
-          <w:rFonts w:ascii="Arial" w:hAnsi="Arial" w:cs="Arial"/>
-          <w:sz w:val="24"/>
-          <w:szCs w:val="24"/>
-        </w:rPr>
-        <w:t xml:space="preserve"> LCR generate</w:t>
-      </w:r>
-      <w:r>
-        <w:rPr>
-          <w:rFonts w:ascii="Arial" w:hAnsi="Arial" w:cs="Arial"/>
-          <w:sz w:val="24"/>
-          <w:szCs w:val="24"/>
-        </w:rPr>
-        <w:t>d</w:t>
-      </w:r>
-      <w:r>
-        <w:rPr>
-          <w:rFonts w:ascii="Arial" w:hAnsi="Arial" w:cs="Arial"/>
-          <w:sz w:val="24"/>
-          <w:szCs w:val="24"/>
-        </w:rPr>
-        <w:t xml:space="preserve"> data </w:t>
-      </w:r>
-      <w:r>
-        <w:rPr>
-          <w:rFonts w:ascii="Arial" w:hAnsi="Arial" w:cs="Arial"/>
-          <w:sz w:val="24"/>
-          <w:szCs w:val="24"/>
-        </w:rPr>
-        <w:t xml:space="preserve">are </w:t>
-      </w:r>
-      <w:r>
-        <w:rPr>
-          <w:rFonts w:ascii="Arial" w:hAnsi="Arial" w:cs="Arial"/>
-          <w:sz w:val="24"/>
-          <w:szCs w:val="24"/>
-        </w:rPr>
-        <w:t xml:space="preserve">processed </w:t>
-      </w:r>
-      <w:r>
-        <w:rPr>
-          <w:rFonts w:ascii="Arial" w:hAnsi="Arial" w:cs="Arial"/>
-          <w:sz w:val="24"/>
-          <w:szCs w:val="24"/>
-        </w:rPr>
-        <w:t>and</w:t>
-      </w:r>
-      <w:r>
-        <w:rPr>
-          <w:rFonts w:ascii="Arial" w:hAnsi="Arial" w:cs="Arial"/>
-          <w:sz w:val="24"/>
-          <w:szCs w:val="24"/>
-        </w:rPr>
-        <w:t xml:space="preserve"> </w:t>
-      </w:r>
-      <w:r>
-        <w:rPr>
-          <w:rFonts w:ascii="Arial" w:hAnsi="Arial" w:cs="Arial"/>
-          <w:sz w:val="24"/>
-          <w:szCs w:val="24"/>
-        </w:rPr>
-        <w:t xml:space="preserve">then </w:t>
-      </w:r>
-      <w:r>
-        <w:rPr>
-          <w:rFonts w:ascii="Arial" w:hAnsi="Arial" w:cs="Arial"/>
-          <w:sz w:val="24"/>
-          <w:szCs w:val="24"/>
-        </w:rPr>
-        <w:t xml:space="preserve">stored in a master data repository. This data repository </w:t>
-      </w:r>
-      <w:r>
-        <w:rPr>
-          <w:rFonts w:ascii="Arial" w:hAnsi="Arial" w:cs="Arial"/>
-          <w:sz w:val="24"/>
-          <w:szCs w:val="24"/>
-        </w:rPr>
-        <w:t xml:space="preserve">may </w:t>
-      </w:r>
-      <w:r>
-        <w:rPr>
-          <w:rFonts w:ascii="Arial" w:hAnsi="Arial" w:cs="Arial"/>
-          <w:sz w:val="24"/>
-          <w:szCs w:val="24"/>
-        </w:rPr>
-        <w:t>contain</w:t>
-      </w:r>
-      <w:r>
-        <w:rPr>
-          <w:rFonts w:ascii="Arial" w:hAnsi="Arial" w:cs="Arial"/>
-          <w:sz w:val="24"/>
-          <w:szCs w:val="24"/>
-        </w:rPr>
-        <w:t xml:space="preserve"> </w:t>
-      </w:r>
-      <w:r>
-        <w:rPr>
-          <w:rFonts w:ascii="Arial" w:hAnsi="Arial" w:cs="Arial"/>
-          <w:sz w:val="24"/>
-          <w:szCs w:val="24"/>
-        </w:rPr>
-        <w:t>relevant</w:t>
-      </w:r>
-      <w:r>
-        <w:rPr>
-          <w:rFonts w:ascii="Arial" w:hAnsi="Arial" w:cs="Arial"/>
-          <w:sz w:val="24"/>
-          <w:szCs w:val="24"/>
-        </w:rPr>
-        <w:t xml:space="preserve"> data which could be used among different project repositories. </w:t>
-      </w:r>
-      <w:r>
-        <w:rPr>
-          <w:rFonts w:ascii="Arial" w:hAnsi="Arial" w:cs="Arial"/>
-          <w:sz w:val="24"/>
-          <w:szCs w:val="24"/>
-        </w:rPr>
-        <w:t>This master data repository also contains</w:t>
-      </w:r>
-      <w:r>
-        <w:rPr>
-          <w:rFonts w:ascii="Arial" w:hAnsi="Arial" w:cs="Arial"/>
-          <w:sz w:val="24"/>
-          <w:szCs w:val="24"/>
-        </w:rPr>
-        <w:t xml:space="preserve"> common</w:t>
-      </w:r>
-      <w:r>
-        <w:rPr>
-          <w:rFonts w:ascii="Arial" w:hAnsi="Arial" w:cs="Arial"/>
-          <w:sz w:val="24"/>
-          <w:szCs w:val="24"/>
-        </w:rPr>
-        <w:t>ly used</w:t>
-      </w:r>
-      <w:r>
-        <w:rPr>
-          <w:rFonts w:ascii="Arial" w:hAnsi="Arial" w:cs="Arial"/>
-          <w:sz w:val="24"/>
-          <w:szCs w:val="24"/>
-        </w:rPr>
-        <w:t xml:space="preserve"> scripts and text. Every LCR team member has access to this master data repository</w:t>
-      </w:r>
-      <w:r>
-        <w:rPr>
-          <w:rFonts w:ascii="Arial" w:hAnsi="Arial" w:cs="Arial"/>
-          <w:sz w:val="24"/>
-          <w:szCs w:val="24"/>
-        </w:rPr>
-        <w:t>. In the event</w:t>
-      </w:r>
-      <w:r>
-        <w:rPr>
-          <w:rFonts w:ascii="Arial" w:hAnsi="Arial" w:cs="Arial"/>
-          <w:sz w:val="24"/>
-          <w:szCs w:val="24"/>
-        </w:rPr>
-        <w:t xml:space="preserve"> </w:t>
-      </w:r>
-      <w:r>
-        <w:rPr>
-          <w:rFonts w:ascii="Arial" w:hAnsi="Arial" w:cs="Arial"/>
-          <w:sz w:val="24"/>
-          <w:szCs w:val="24"/>
-        </w:rPr>
-        <w:t xml:space="preserve">in which </w:t>
-      </w:r>
-      <w:r>
-        <w:rPr>
-          <w:rFonts w:ascii="Arial" w:hAnsi="Arial" w:cs="Arial"/>
-          <w:sz w:val="24"/>
-          <w:szCs w:val="24"/>
-        </w:rPr>
-        <w:t>a</w:t>
-      </w:r>
-      <w:r>
-        <w:rPr>
-          <w:rFonts w:ascii="Arial" w:hAnsi="Arial" w:cs="Arial"/>
-          <w:sz w:val="24"/>
-          <w:szCs w:val="24"/>
-        </w:rPr>
-        <w:t xml:space="preserve"> team </w:t>
-      </w:r>
-      <w:r>
-        <w:rPr>
-          <w:rFonts w:ascii="Arial" w:hAnsi="Arial" w:cs="Arial"/>
-          <w:sz w:val="24"/>
-          <w:szCs w:val="24"/>
-        </w:rPr>
-        <w:t>member</w:t>
-      </w:r>
-      <w:r>
-        <w:rPr>
-          <w:rFonts w:ascii="Arial" w:hAnsi="Arial" w:cs="Arial"/>
-          <w:sz w:val="24"/>
-          <w:szCs w:val="24"/>
-        </w:rPr>
-        <w:t xml:space="preserve"> need</w:t>
-      </w:r>
-      <w:r>
-        <w:rPr>
-          <w:rFonts w:ascii="Arial" w:hAnsi="Arial" w:cs="Arial"/>
-          <w:sz w:val="24"/>
-          <w:szCs w:val="24"/>
-        </w:rPr>
-        <w:t>s</w:t>
-      </w:r>
-      <w:r>
-        <w:rPr>
-          <w:rFonts w:ascii="Arial" w:hAnsi="Arial" w:cs="Arial"/>
-          <w:sz w:val="24"/>
-          <w:szCs w:val="24"/>
-        </w:rPr>
-        <w:t xml:space="preserve"> to update </w:t>
-      </w:r>
-      <w:r>
-        <w:rPr>
-          <w:rFonts w:ascii="Arial" w:hAnsi="Arial" w:cs="Arial"/>
-          <w:sz w:val="24"/>
-          <w:szCs w:val="24"/>
-        </w:rPr>
-        <w:t xml:space="preserve">the data for their analysis, they are able to do so without </w:t>
-      </w:r>
-      <w:r>
-        <w:rPr>
-          <w:rFonts w:ascii="Arial" w:hAnsi="Arial" w:cs="Arial"/>
-          <w:sz w:val="24"/>
-          <w:szCs w:val="24"/>
-        </w:rPr>
-        <w:t>restrictions</w:t>
+        <w:t xml:space="preserve">These individualized project repositories are self-sustaining and only team members actively working on that </w:t>
+      </w:r>
+      <w:r>
+        <w:rPr>
+          <w:rFonts w:ascii="Arial" w:hAnsi="Arial" w:cs="Arial"/>
+          <w:sz w:val="24"/>
+          <w:szCs w:val="24"/>
+        </w:rPr>
+        <w:t>project</w:t>
+      </w:r>
+      <w:r>
+        <w:rPr>
+          <w:rFonts w:ascii="Arial" w:hAnsi="Arial" w:cs="Arial"/>
+          <w:sz w:val="24"/>
+          <w:szCs w:val="24"/>
+        </w:rPr>
+        <w:t xml:space="preserve"> have access to the repository. </w:t>
+      </w:r>
+      <w:r>
+        <w:rPr>
+          <w:rFonts w:ascii="Arial" w:hAnsi="Arial" w:cs="Arial"/>
+          <w:sz w:val="24"/>
+          <w:szCs w:val="24"/>
+        </w:rPr>
+        <w:t xml:space="preserve">These repositories are self-sustaining in the sense that they are independent from one another, and their scripts are not influenced by other project </w:t>
+      </w:r>
+      <w:r>
+        <w:rPr>
+          <w:rFonts w:ascii="Arial" w:hAnsi="Arial" w:cs="Arial"/>
+          <w:sz w:val="24"/>
+          <w:szCs w:val="24"/>
+        </w:rPr>
+        <w:t>repositories’ scripts</w:t>
       </w:r>
       <w:r>
         <w:rPr>
@@ -2390,87 +2536,31 @@
           <w:sz w:val="24"/>
           <w:szCs w:val="24"/>
         </w:rPr>
-        <w:t>These data are</w:t>
-      </w:r>
-      <w:r>
-        <w:rPr>
-          <w:rFonts w:ascii="Arial" w:hAnsi="Arial" w:cs="Arial"/>
-          <w:sz w:val="24"/>
-          <w:szCs w:val="24"/>
-        </w:rPr>
-        <w:t xml:space="preserve"> also</w:t>
-      </w:r>
-      <w:r>
-        <w:rPr>
-          <w:rFonts w:ascii="Arial" w:hAnsi="Arial" w:cs="Arial"/>
-          <w:sz w:val="24"/>
-          <w:szCs w:val="24"/>
-        </w:rPr>
-        <w:t xml:space="preserve"> protected from being wrongfully edited or deleted by GitHub branch permissions. </w:t>
-      </w:r>
-      <w:r>
-        <w:rPr>
-          <w:rFonts w:ascii="Arial" w:hAnsi="Arial" w:cs="Arial"/>
-          <w:sz w:val="24"/>
-          <w:szCs w:val="24"/>
-        </w:rPr>
-        <w:t xml:space="preserve">Only </w:t>
-      </w:r>
-      <w:r>
-        <w:rPr>
-          <w:rFonts w:ascii="Arial" w:hAnsi="Arial" w:cs="Arial"/>
-          <w:sz w:val="24"/>
-          <w:szCs w:val="24"/>
-        </w:rPr>
-        <w:t xml:space="preserve">LCR project admins </w:t>
-      </w:r>
-      <w:r>
-        <w:rPr>
-          <w:rFonts w:ascii="Arial" w:hAnsi="Arial" w:cs="Arial"/>
-          <w:sz w:val="24"/>
-          <w:szCs w:val="24"/>
-        </w:rPr>
-        <w:t xml:space="preserve">are allowed to make </w:t>
-      </w:r>
-      <w:r>
-        <w:rPr>
-          <w:rFonts w:ascii="Arial" w:hAnsi="Arial" w:cs="Arial"/>
-          <w:sz w:val="24"/>
-          <w:szCs w:val="24"/>
-        </w:rPr>
-        <w:t xml:space="preserve">updates or changes to the master data repository, which </w:t>
-      </w:r>
-      <w:r>
-        <w:rPr>
-          <w:rFonts w:ascii="Arial" w:hAnsi="Arial" w:cs="Arial"/>
-          <w:sz w:val="24"/>
-          <w:szCs w:val="24"/>
-        </w:rPr>
-        <w:t>adds an</w:t>
-      </w:r>
-      <w:r>
-        <w:rPr>
-          <w:rFonts w:ascii="Arial" w:hAnsi="Arial" w:cs="Arial"/>
-          <w:sz w:val="24"/>
-          <w:szCs w:val="24"/>
-        </w:rPr>
-        <w:t xml:space="preserve"> extra layer of security </w:t>
-      </w:r>
-      <w:r>
-        <w:rPr>
-          <w:rFonts w:ascii="Arial" w:hAnsi="Arial" w:cs="Arial"/>
-          <w:sz w:val="24"/>
-          <w:szCs w:val="24"/>
-        </w:rPr>
-        <w:t>to</w:t>
-      </w:r>
-      <w:r>
-        <w:rPr>
-          <w:rFonts w:ascii="Arial" w:hAnsi="Arial" w:cs="Arial"/>
-          <w:sz w:val="24"/>
-          <w:szCs w:val="24"/>
-        </w:rPr>
-        <w:t xml:space="preserve"> this repository. </w:t>
+        <w:t>Because</w:t>
+      </w:r>
+      <w:r>
+        <w:rPr>
+          <w:rFonts w:ascii="Arial" w:hAnsi="Arial" w:cs="Arial"/>
+          <w:sz w:val="24"/>
+          <w:szCs w:val="24"/>
+        </w:rPr>
+        <w:t xml:space="preserve"> some of</w:t>
+      </w:r>
+      <w:r>
+        <w:rPr>
+          <w:rFonts w:ascii="Arial" w:hAnsi="Arial" w:cs="Arial"/>
+          <w:sz w:val="24"/>
+          <w:szCs w:val="24"/>
+        </w:rPr>
+        <w:t xml:space="preserve"> these project repositories need to access the most up to date LCR project generated data (e.g., water quality, oyster measurements, oyster counts)</w:t>
+      </w:r>
+      <w:r>
+        <w:rPr>
+          <w:rFonts w:ascii="Arial" w:hAnsi="Arial" w:cs="Arial"/>
+          <w:sz w:val="24"/>
+          <w:szCs w:val="24"/>
+        </w:rPr>
+        <w:t xml:space="preserve"> it was imperative that our workflow included a way that the project team member could access these data. </w:t>
       </w:r>
     </w:p>
     <w:p>
@@ -2478,20 +2568,360 @@
         <w:spacing w:line="360" w:lineRule="auto"/>
         <w:rPr>
           <w:rFonts w:ascii="Arial" w:hAnsi="Arial" w:cs="Arial"/>
-          <w:b/>
-          <w:bCs/>
           <w:sz w:val="24"/>
           <w:szCs w:val="24"/>
         </w:rPr>
       </w:pPr>
+      <w:r>
+        <w:rPr>
+          <w:rFonts w:ascii="Arial" w:hAnsi="Arial" w:cs="Arial"/>
+          <w:sz w:val="24"/>
+          <w:szCs w:val="24"/>
+        </w:rPr>
+        <w:tab/>
+      </w:r>
+      <w:r>
+        <w:rPr>
+          <w:rFonts w:ascii="Arial" w:hAnsi="Arial" w:cs="Arial"/>
+          <w:sz w:val="24"/>
+          <w:szCs w:val="24"/>
+        </w:rPr>
+        <w:t>All</w:t>
+      </w:r>
+      <w:r>
+        <w:rPr>
+          <w:rFonts w:ascii="Arial" w:hAnsi="Arial" w:cs="Arial"/>
+          <w:sz w:val="24"/>
+          <w:szCs w:val="24"/>
+        </w:rPr>
+        <w:t xml:space="preserve"> LCR generate</w:t>
+      </w:r>
+      <w:r>
+        <w:rPr>
+          <w:rFonts w:ascii="Arial" w:hAnsi="Arial" w:cs="Arial"/>
+          <w:sz w:val="24"/>
+          <w:szCs w:val="24"/>
+        </w:rPr>
+        <w:t>d</w:t>
+      </w:r>
+      <w:r>
+        <w:rPr>
+          <w:rFonts w:ascii="Arial" w:hAnsi="Arial" w:cs="Arial"/>
+          <w:sz w:val="24"/>
+          <w:szCs w:val="24"/>
+        </w:rPr>
+        <w:t xml:space="preserve"> data </w:t>
+      </w:r>
+      <w:r>
+        <w:rPr>
+          <w:rFonts w:ascii="Arial" w:hAnsi="Arial" w:cs="Arial"/>
+          <w:sz w:val="24"/>
+          <w:szCs w:val="24"/>
+        </w:rPr>
+        <w:t xml:space="preserve">are </w:t>
+      </w:r>
+      <w:r>
+        <w:rPr>
+          <w:rFonts w:ascii="Arial" w:hAnsi="Arial" w:cs="Arial"/>
+          <w:sz w:val="24"/>
+          <w:szCs w:val="24"/>
+        </w:rPr>
+        <w:t xml:space="preserve">processed </w:t>
+      </w:r>
+      <w:r>
+        <w:rPr>
+          <w:rFonts w:ascii="Arial" w:hAnsi="Arial" w:cs="Arial"/>
+          <w:sz w:val="24"/>
+          <w:szCs w:val="24"/>
+        </w:rPr>
+        <w:t>and</w:t>
+      </w:r>
+      <w:r>
+        <w:rPr>
+          <w:rFonts w:ascii="Arial" w:hAnsi="Arial" w:cs="Arial"/>
+          <w:sz w:val="24"/>
+          <w:szCs w:val="24"/>
+        </w:rPr>
+        <w:t xml:space="preserve"> </w:t>
+      </w:r>
+      <w:r>
+        <w:rPr>
+          <w:rFonts w:ascii="Arial" w:hAnsi="Arial" w:cs="Arial"/>
+          <w:sz w:val="24"/>
+          <w:szCs w:val="24"/>
+        </w:rPr>
+        <w:t xml:space="preserve">then </w:t>
+      </w:r>
+      <w:r>
+        <w:rPr>
+          <w:rFonts w:ascii="Arial" w:hAnsi="Arial" w:cs="Arial"/>
+          <w:sz w:val="24"/>
+          <w:szCs w:val="24"/>
+        </w:rPr>
+        <w:t xml:space="preserve">stored in a master data repository. This data repository </w:t>
+      </w:r>
+      <w:r>
+        <w:rPr>
+          <w:rFonts w:ascii="Arial" w:hAnsi="Arial" w:cs="Arial"/>
+          <w:sz w:val="24"/>
+          <w:szCs w:val="24"/>
+        </w:rPr>
+        <w:t xml:space="preserve">may </w:t>
+      </w:r>
+      <w:r>
+        <w:rPr>
+          <w:rFonts w:ascii="Arial" w:hAnsi="Arial" w:cs="Arial"/>
+          <w:sz w:val="24"/>
+          <w:szCs w:val="24"/>
+        </w:rPr>
+        <w:t>contain</w:t>
+      </w:r>
+      <w:r>
+        <w:rPr>
+          <w:rFonts w:ascii="Arial" w:hAnsi="Arial" w:cs="Arial"/>
+          <w:sz w:val="24"/>
+          <w:szCs w:val="24"/>
+        </w:rPr>
+        <w:t xml:space="preserve"> </w:t>
+      </w:r>
+      <w:r>
+        <w:rPr>
+          <w:rFonts w:ascii="Arial" w:hAnsi="Arial" w:cs="Arial"/>
+          <w:sz w:val="24"/>
+          <w:szCs w:val="24"/>
+        </w:rPr>
+        <w:t>relevant</w:t>
+      </w:r>
+      <w:r>
+        <w:rPr>
+          <w:rFonts w:ascii="Arial" w:hAnsi="Arial" w:cs="Arial"/>
+          <w:sz w:val="24"/>
+          <w:szCs w:val="24"/>
+        </w:rPr>
+        <w:t xml:space="preserve"> data which could be used among different project repositories. </w:t>
+      </w:r>
+      <w:r>
+        <w:rPr>
+          <w:rFonts w:ascii="Arial" w:hAnsi="Arial" w:cs="Arial"/>
+          <w:sz w:val="24"/>
+          <w:szCs w:val="24"/>
+        </w:rPr>
+        <w:t>This master data repository also contains</w:t>
+      </w:r>
+      <w:r>
+        <w:rPr>
+          <w:rFonts w:ascii="Arial" w:hAnsi="Arial" w:cs="Arial"/>
+          <w:sz w:val="24"/>
+          <w:szCs w:val="24"/>
+        </w:rPr>
+        <w:t xml:space="preserve"> common</w:t>
+      </w:r>
+      <w:r>
+        <w:rPr>
+          <w:rFonts w:ascii="Arial" w:hAnsi="Arial" w:cs="Arial"/>
+          <w:sz w:val="24"/>
+          <w:szCs w:val="24"/>
+        </w:rPr>
+        <w:t>ly used</w:t>
+      </w:r>
+      <w:r>
+        <w:rPr>
+          <w:rFonts w:ascii="Arial" w:hAnsi="Arial" w:cs="Arial"/>
+          <w:sz w:val="24"/>
+          <w:szCs w:val="24"/>
+        </w:rPr>
+        <w:t xml:space="preserve"> scripts and text. Every LCR team member has access to this master data repository</w:t>
+      </w:r>
+      <w:r>
+        <w:rPr>
+          <w:rFonts w:ascii="Arial" w:hAnsi="Arial" w:cs="Arial"/>
+          <w:sz w:val="24"/>
+          <w:szCs w:val="24"/>
+        </w:rPr>
+        <w:t>. In the event</w:t>
+      </w:r>
+      <w:r>
+        <w:rPr>
+          <w:rFonts w:ascii="Arial" w:hAnsi="Arial" w:cs="Arial"/>
+          <w:sz w:val="24"/>
+          <w:szCs w:val="24"/>
+        </w:rPr>
+        <w:t xml:space="preserve"> </w:t>
+      </w:r>
+      <w:r>
+        <w:rPr>
+          <w:rFonts w:ascii="Arial" w:hAnsi="Arial" w:cs="Arial"/>
+          <w:sz w:val="24"/>
+          <w:szCs w:val="24"/>
+        </w:rPr>
+        <w:t xml:space="preserve">in which </w:t>
+      </w:r>
+      <w:r>
+        <w:rPr>
+          <w:rFonts w:ascii="Arial" w:hAnsi="Arial" w:cs="Arial"/>
+          <w:sz w:val="24"/>
+          <w:szCs w:val="24"/>
+        </w:rPr>
+        <w:t>a</w:t>
+      </w:r>
+      <w:r>
+        <w:rPr>
+          <w:rFonts w:ascii="Arial" w:hAnsi="Arial" w:cs="Arial"/>
+          <w:sz w:val="24"/>
+          <w:szCs w:val="24"/>
+        </w:rPr>
+        <w:t xml:space="preserve"> team </w:t>
+      </w:r>
+      <w:r>
+        <w:rPr>
+          <w:rFonts w:ascii="Arial" w:hAnsi="Arial" w:cs="Arial"/>
+          <w:sz w:val="24"/>
+          <w:szCs w:val="24"/>
+        </w:rPr>
+        <w:t>member</w:t>
+      </w:r>
+      <w:r>
+        <w:rPr>
+          <w:rFonts w:ascii="Arial" w:hAnsi="Arial" w:cs="Arial"/>
+          <w:sz w:val="24"/>
+          <w:szCs w:val="24"/>
+        </w:rPr>
+        <w:t xml:space="preserve"> need</w:t>
+      </w:r>
+      <w:r>
+        <w:rPr>
+          <w:rFonts w:ascii="Arial" w:hAnsi="Arial" w:cs="Arial"/>
+          <w:sz w:val="24"/>
+          <w:szCs w:val="24"/>
+        </w:rPr>
+        <w:t>s</w:t>
+      </w:r>
+      <w:r>
+        <w:rPr>
+          <w:rFonts w:ascii="Arial" w:hAnsi="Arial" w:cs="Arial"/>
+          <w:sz w:val="24"/>
+          <w:szCs w:val="24"/>
+        </w:rPr>
+        <w:t xml:space="preserve"> to update </w:t>
+      </w:r>
+      <w:r>
+        <w:rPr>
+          <w:rFonts w:ascii="Arial" w:hAnsi="Arial" w:cs="Arial"/>
+          <w:sz w:val="24"/>
+          <w:szCs w:val="24"/>
+        </w:rPr>
+        <w:t xml:space="preserve">the data for their analysis, they are able to do so without </w:t>
+      </w:r>
+      <w:r>
+        <w:rPr>
+          <w:rFonts w:ascii="Arial" w:hAnsi="Arial" w:cs="Arial"/>
+          <w:sz w:val="24"/>
+          <w:szCs w:val="24"/>
+        </w:rPr>
+        <w:t>limitations or approval</w:t>
+      </w:r>
+      <w:r>
+        <w:rPr>
+          <w:rFonts w:ascii="Arial" w:hAnsi="Arial" w:cs="Arial"/>
+          <w:sz w:val="24"/>
+          <w:szCs w:val="24"/>
+        </w:rPr>
+        <w:t xml:space="preserve">. </w:t>
+      </w:r>
+      <w:r>
+        <w:rPr>
+          <w:rFonts w:ascii="Arial" w:hAnsi="Arial" w:cs="Arial"/>
+          <w:sz w:val="24"/>
+          <w:szCs w:val="24"/>
+        </w:rPr>
+        <w:t>These data are</w:t>
+      </w:r>
+      <w:r>
+        <w:rPr>
+          <w:rFonts w:ascii="Arial" w:hAnsi="Arial" w:cs="Arial"/>
+          <w:sz w:val="24"/>
+          <w:szCs w:val="24"/>
+        </w:rPr>
+        <w:t xml:space="preserve"> also</w:t>
+      </w:r>
+      <w:r>
+        <w:rPr>
+          <w:rFonts w:ascii="Arial" w:hAnsi="Arial" w:cs="Arial"/>
+          <w:sz w:val="24"/>
+          <w:szCs w:val="24"/>
+        </w:rPr>
+        <w:t xml:space="preserve"> protected from being wrongfully edited or deleted by GitHub branch permissions. </w:t>
+      </w:r>
+      <w:r>
+        <w:rPr>
+          <w:rFonts w:ascii="Arial" w:hAnsi="Arial" w:cs="Arial"/>
+          <w:sz w:val="24"/>
+          <w:szCs w:val="24"/>
+        </w:rPr>
+        <w:t xml:space="preserve">Only </w:t>
+      </w:r>
+      <w:r>
+        <w:rPr>
+          <w:rFonts w:ascii="Arial" w:hAnsi="Arial" w:cs="Arial"/>
+          <w:sz w:val="24"/>
+          <w:szCs w:val="24"/>
+        </w:rPr>
+        <w:t xml:space="preserve">LCR project admins </w:t>
+      </w:r>
+      <w:r>
+        <w:rPr>
+          <w:rFonts w:ascii="Arial" w:hAnsi="Arial" w:cs="Arial"/>
+          <w:sz w:val="24"/>
+          <w:szCs w:val="24"/>
+        </w:rPr>
+        <w:t xml:space="preserve">are allowed to make </w:t>
+      </w:r>
+      <w:r>
+        <w:rPr>
+          <w:rFonts w:ascii="Arial" w:hAnsi="Arial" w:cs="Arial"/>
+          <w:sz w:val="24"/>
+          <w:szCs w:val="24"/>
+        </w:rPr>
+        <w:t xml:space="preserve">updates or changes to the master data repository, which </w:t>
+      </w:r>
+      <w:r>
+        <w:rPr>
+          <w:rFonts w:ascii="Arial" w:hAnsi="Arial" w:cs="Arial"/>
+          <w:sz w:val="24"/>
+          <w:szCs w:val="24"/>
+        </w:rPr>
+        <w:t>adds an</w:t>
+      </w:r>
+      <w:r>
+        <w:rPr>
+          <w:rFonts w:ascii="Arial" w:hAnsi="Arial" w:cs="Arial"/>
+          <w:sz w:val="24"/>
+          <w:szCs w:val="24"/>
+        </w:rPr>
+        <w:t xml:space="preserve"> extra layer of security </w:t>
+      </w:r>
+      <w:r>
+        <w:rPr>
+          <w:rFonts w:ascii="Arial" w:hAnsi="Arial" w:cs="Arial"/>
+          <w:sz w:val="24"/>
+          <w:szCs w:val="24"/>
+        </w:rPr>
+        <w:t>to</w:t>
+      </w:r>
+      <w:r>
+        <w:rPr>
+          <w:rFonts w:ascii="Arial" w:hAnsi="Arial" w:cs="Arial"/>
+          <w:sz w:val="24"/>
+          <w:szCs w:val="24"/>
+        </w:rPr>
+        <w:t xml:space="preserve"> this repository. </w:t>
+      </w:r>
     </w:p>
     <w:p>
       <w:pPr>
         <w:spacing w:line="360" w:lineRule="auto"/>
         <w:rPr>
           <w:rFonts w:ascii="Arial" w:hAnsi="Arial" w:cs="Arial"/>
-          <w:b/>
-          <w:bCs/>
           <w:sz w:val="24"/>
           <w:szCs w:val="24"/>
         </w:rPr>
@@ -2502,10 +2932,10 @@
         </w:rPr>
         <w:lastRenderedPageBreak/>
         <w:drawing>
-          <wp:inline distT="0" distB="0" distL="0" distR="0" wp14:anchorId="546C4A39" wp14:editId="3F888957">
+          <wp:inline distT="0" distB="0" distL="0" distR="0" wp14:anchorId="3CCFC689" wp14:editId="318C2041">
             <wp:extent cx="5943600" cy="4457700"/>
             <wp:effectExtent l="0" t="0" r="0" b="0"/>
-            <wp:docPr id="3" name="Picture 3"/>
+            <wp:docPr id="2" name="Picture 2"/>
             <wp:cNvGraphicFramePr>
               <a:graphicFrameLocks xmlns:a="http://schemas.openxmlformats.org/drawingml/2006/main" noChangeAspect="1"/>
             </wp:cNvGraphicFramePr>
@@ -2550,156 +2980,14 @@
           </wp:inline>
         </w:drawing>
       </w:r>
-      <w:r>
-        <w:rPr>
-          <w:noProof/>
-        </w:rPr>
-        <w:t xml:space="preserve"> </w:t>
-      </w:r>
     </w:p>
     <w:p>
       <w:pPr>
         <w:spacing w:line="360" w:lineRule="auto"/>
         <w:rPr>
           <w:rFonts w:ascii="Arial" w:hAnsi="Arial" w:cs="Arial"/>
-          <w:sz w:val="24"/>
-          <w:szCs w:val="24"/>
-        </w:rPr>
-      </w:pPr>
-      <w:r>
-        <w:rPr>
-          <w:rFonts w:ascii="Arial" w:hAnsi="Arial" w:cs="Arial"/>
-          <w:sz w:val="24"/>
-          <w:szCs w:val="24"/>
-        </w:rPr>
-        <w:t>Figure 1-</w:t>
-      </w:r>
-      <w:r>
-        <w:rPr>
-          <w:rFonts w:ascii="Arial" w:hAnsi="Arial" w:cs="Arial"/>
-          <w:sz w:val="24"/>
-          <w:szCs w:val="24"/>
-        </w:rPr>
-        <w:t xml:space="preserve"> </w:t>
-      </w:r>
-      <w:r>
-        <w:rPr>
-          <w:rFonts w:ascii="Arial" w:hAnsi="Arial" w:cs="Arial"/>
-          <w:sz w:val="24"/>
-          <w:szCs w:val="24"/>
-        </w:rPr>
-        <w:t>N</w:t>
-      </w:r>
-      <w:r>
-        <w:rPr>
-          <w:rFonts w:ascii="Arial" w:hAnsi="Arial" w:cs="Arial"/>
-          <w:sz w:val="24"/>
-          <w:szCs w:val="24"/>
-        </w:rPr>
-        <w:t xml:space="preserve">ew </w:t>
-      </w:r>
-      <w:r>
-        <w:rPr>
-          <w:rFonts w:ascii="Arial" w:hAnsi="Arial" w:cs="Arial"/>
-          <w:sz w:val="24"/>
-          <w:szCs w:val="24"/>
-        </w:rPr>
-        <w:t xml:space="preserve">LCR project </w:t>
-      </w:r>
-      <w:r>
-        <w:rPr>
-          <w:rFonts w:ascii="Arial" w:hAnsi="Arial" w:cs="Arial"/>
-          <w:sz w:val="24"/>
-          <w:szCs w:val="24"/>
-        </w:rPr>
-        <w:t xml:space="preserve">workflow </w:t>
-      </w:r>
-      <w:r>
-        <w:rPr>
-          <w:rFonts w:ascii="Arial" w:hAnsi="Arial" w:cs="Arial"/>
-          <w:sz w:val="24"/>
-          <w:szCs w:val="24"/>
-        </w:rPr>
-        <w:t>which describes how project repositories update to work with newly added data. A. Data is processed and cleaned, B. Data is updated to the master data repository, tentatively approved by project admins, C. Team prohect</w:t>
-      </w:r>
-    </w:p>
-    <w:p>
-      <w:pPr>
-        <w:spacing w:line="360" w:lineRule="auto"/>
-        <w:rPr>
-          <w:rFonts w:ascii="Arial" w:hAnsi="Arial" w:cs="Arial"/>
           <w:b/>
           <w:bCs/>
-          <w:sz w:val="24"/>
-          <w:szCs w:val="24"/>
-        </w:rPr>
-      </w:pPr>
-      <w:r>
-        <w:rPr>
-          <w:rFonts w:ascii="Arial" w:hAnsi="Arial" w:cs="Arial"/>
-          <w:b/>
-          <w:bCs/>
-          <w:sz w:val="24"/>
-          <w:szCs w:val="24"/>
-        </w:rPr>
-        <w:t xml:space="preserve">Naming conventions </w:t>
-      </w:r>
-      <w:r>
-        <w:rPr>
-          <w:rFonts w:ascii="Arial" w:hAnsi="Arial" w:cs="Arial"/>
-          <w:b/>
-          <w:bCs/>
-          <w:sz w:val="24"/>
-          <w:szCs w:val="24"/>
-        </w:rPr>
-        <w:t xml:space="preserve">for </w:t>
-      </w:r>
-      <w:r>
-        <w:rPr>
-          <w:rFonts w:ascii="Arial" w:hAnsi="Arial" w:cs="Arial"/>
-          <w:b/>
-          <w:bCs/>
-          <w:sz w:val="24"/>
-          <w:szCs w:val="24"/>
-        </w:rPr>
-        <w:t xml:space="preserve">repository, </w:t>
-      </w:r>
-      <w:r>
-        <w:rPr>
-          <w:rFonts w:ascii="Arial" w:hAnsi="Arial" w:cs="Arial"/>
-          <w:b/>
-          <w:bCs/>
-          <w:sz w:val="24"/>
-          <w:szCs w:val="24"/>
-        </w:rPr>
-        <w:t>files</w:t>
-      </w:r>
-      <w:r>
-        <w:rPr>
-          <w:rFonts w:ascii="Arial" w:hAnsi="Arial" w:cs="Arial"/>
-          <w:b/>
-          <w:bCs/>
-          <w:sz w:val="24"/>
-          <w:szCs w:val="24"/>
-        </w:rPr>
-        <w:t>,</w:t>
-      </w:r>
-      <w:r>
-        <w:rPr>
-          <w:rFonts w:ascii="Arial" w:hAnsi="Arial" w:cs="Arial"/>
-          <w:b/>
-          <w:bCs/>
-          <w:sz w:val="24"/>
-          <w:szCs w:val="24"/>
-        </w:rPr>
-        <w:t xml:space="preserve"> and folders</w:t>
-      </w:r>
-    </w:p>
-    <w:p>
-      <w:pPr>
-        <w:spacing w:line="360" w:lineRule="auto"/>
-        <w:rPr>
-          <w:rFonts w:ascii="Arial" w:hAnsi="Arial" w:cs="Arial"/>
           <w:sz w:val="24"/>
           <w:szCs w:val="24"/>
         </w:rPr>
@@ -2710,17 +2998,406 @@
         <w:spacing w:line="360" w:lineRule="auto"/>
         <w:rPr>
           <w:rFonts w:ascii="Arial" w:hAnsi="Arial" w:cs="Arial"/>
+          <w:b/>
+          <w:bCs/>
           <w:sz w:val="24"/>
           <w:szCs w:val="24"/>
         </w:rPr>
       </w:pPr>
       <w:r>
         <w:rPr>
-          <w:rFonts w:ascii="Arial" w:hAnsi="Arial" w:cs="Arial"/>
-          <w:sz w:val="24"/>
-          <w:szCs w:val="24"/>
-        </w:rPr>
-        <w:t>Proper file naming conventions helps the user understand the contents inside the file. For coding scripts naming conventions exists if the file creates a function or a certain output the file should also be name</w:t>
+          <w:noProof/>
+        </w:rPr>
+        <w:t xml:space="preserve"> </w:t>
+      </w:r>
+    </w:p>
+    <w:p>
+      <w:pPr>
+        <w:spacing w:line="360" w:lineRule="auto"/>
+        <w:rPr>
+          <w:rFonts w:ascii="Arial" w:hAnsi="Arial" w:cs="Arial"/>
+          <w:sz w:val="24"/>
+          <w:szCs w:val="24"/>
+        </w:rPr>
+      </w:pPr>
+      <w:r>
+        <w:rPr>
+          <w:rFonts w:ascii="Arial" w:hAnsi="Arial" w:cs="Arial"/>
+          <w:sz w:val="24"/>
+          <w:szCs w:val="24"/>
+        </w:rPr>
+        <w:t>Figure 1-</w:t>
+      </w:r>
+      <w:r>
+        <w:rPr>
+          <w:rFonts w:ascii="Arial" w:hAnsi="Arial" w:cs="Arial"/>
+          <w:sz w:val="24"/>
+          <w:szCs w:val="24"/>
+        </w:rPr>
+        <w:t xml:space="preserve"> </w:t>
+      </w:r>
+      <w:r>
+        <w:rPr>
+          <w:rFonts w:ascii="Arial" w:hAnsi="Arial" w:cs="Arial"/>
+          <w:sz w:val="24"/>
+          <w:szCs w:val="24"/>
+        </w:rPr>
+        <w:t>N</w:t>
+      </w:r>
+      <w:r>
+        <w:rPr>
+          <w:rFonts w:ascii="Arial" w:hAnsi="Arial" w:cs="Arial"/>
+          <w:sz w:val="24"/>
+          <w:szCs w:val="24"/>
+        </w:rPr>
+        <w:t xml:space="preserve">ew </w:t>
+      </w:r>
+      <w:r>
+        <w:rPr>
+          <w:rFonts w:ascii="Arial" w:hAnsi="Arial" w:cs="Arial"/>
+          <w:sz w:val="24"/>
+          <w:szCs w:val="24"/>
+        </w:rPr>
+        <w:t xml:space="preserve">LCR project </w:t>
+      </w:r>
+      <w:r>
+        <w:rPr>
+          <w:rFonts w:ascii="Arial" w:hAnsi="Arial" w:cs="Arial"/>
+          <w:sz w:val="24"/>
+          <w:szCs w:val="24"/>
+        </w:rPr>
+        <w:t xml:space="preserve">workflow </w:t>
+      </w:r>
+      <w:r>
+        <w:rPr>
+          <w:rFonts w:ascii="Arial" w:hAnsi="Arial" w:cs="Arial"/>
+          <w:sz w:val="24"/>
+          <w:szCs w:val="24"/>
+        </w:rPr>
+        <w:t xml:space="preserve">which describes how project repositories update to work with newly added data. A. Data </w:t>
+      </w:r>
+      <w:r>
+        <w:rPr>
+          <w:rFonts w:ascii="Arial" w:hAnsi="Arial" w:cs="Arial"/>
+          <w:sz w:val="24"/>
+          <w:szCs w:val="24"/>
+        </w:rPr>
+        <w:t>are</w:t>
+      </w:r>
+      <w:r>
+        <w:rPr>
+          <w:rFonts w:ascii="Arial" w:hAnsi="Arial" w:cs="Arial"/>
+          <w:sz w:val="24"/>
+          <w:szCs w:val="24"/>
+        </w:rPr>
+        <w:t xml:space="preserve"> processed and cleaned</w:t>
+      </w:r>
+      <w:r>
+        <w:rPr>
+          <w:rFonts w:ascii="Arial" w:hAnsi="Arial" w:cs="Arial"/>
+          <w:sz w:val="24"/>
+          <w:szCs w:val="24"/>
+        </w:rPr>
+        <w:t xml:space="preserve"> via MySQL or scripts</w:t>
+      </w:r>
+      <w:r>
+        <w:rPr>
+          <w:rFonts w:ascii="Arial" w:hAnsi="Arial" w:cs="Arial"/>
+          <w:sz w:val="24"/>
+          <w:szCs w:val="24"/>
+        </w:rPr>
+        <w:t xml:space="preserve">, B. Data </w:t>
+      </w:r>
+      <w:r>
+        <w:rPr>
+          <w:rFonts w:ascii="Arial" w:hAnsi="Arial" w:cs="Arial"/>
+          <w:sz w:val="24"/>
+          <w:szCs w:val="24"/>
+        </w:rPr>
+        <w:t>are</w:t>
+      </w:r>
+      <w:r>
+        <w:rPr>
+          <w:rFonts w:ascii="Arial" w:hAnsi="Arial" w:cs="Arial"/>
+          <w:sz w:val="24"/>
+          <w:szCs w:val="24"/>
+        </w:rPr>
+        <w:t xml:space="preserve"> updated to the master data repository, </w:t>
+      </w:r>
+      <w:r>
+        <w:rPr>
+          <w:rFonts w:ascii="Arial" w:hAnsi="Arial" w:cs="Arial"/>
+          <w:sz w:val="24"/>
+          <w:szCs w:val="24"/>
+        </w:rPr>
+        <w:t xml:space="preserve">reviewed, and </w:t>
+      </w:r>
+      <w:r>
+        <w:rPr>
+          <w:rFonts w:ascii="Arial" w:hAnsi="Arial" w:cs="Arial"/>
+          <w:sz w:val="24"/>
+          <w:szCs w:val="24"/>
+        </w:rPr>
+        <w:t xml:space="preserve">approved by </w:t>
+      </w:r>
+      <w:r>
+        <w:rPr>
+          <w:rFonts w:ascii="Arial" w:hAnsi="Arial" w:cs="Arial"/>
+          <w:sz w:val="24"/>
+          <w:szCs w:val="24"/>
+        </w:rPr>
+        <w:t xml:space="preserve">LCR </w:t>
+      </w:r>
+      <w:r>
+        <w:rPr>
+          <w:rFonts w:ascii="Arial" w:hAnsi="Arial" w:cs="Arial"/>
+          <w:sz w:val="24"/>
+          <w:szCs w:val="24"/>
+        </w:rPr>
+        <w:t xml:space="preserve">project admins, C. </w:t>
+      </w:r>
+      <w:r>
+        <w:rPr>
+          <w:rFonts w:ascii="Arial" w:hAnsi="Arial" w:cs="Arial"/>
+          <w:sz w:val="24"/>
+          <w:szCs w:val="24"/>
+        </w:rPr>
+        <w:t>P</w:t>
+      </w:r>
+      <w:r>
+        <w:rPr>
+          <w:rFonts w:ascii="Arial" w:hAnsi="Arial" w:cs="Arial"/>
+          <w:sz w:val="24"/>
+          <w:szCs w:val="24"/>
+        </w:rPr>
+        <w:t xml:space="preserve">roject repositories update their repository data by downloading </w:t>
+      </w:r>
+      <w:r>
+        <w:rPr>
+          <w:rFonts w:ascii="Arial" w:hAnsi="Arial" w:cs="Arial"/>
+          <w:sz w:val="24"/>
+          <w:szCs w:val="24"/>
+        </w:rPr>
+        <w:t>the data directly from the master data repository</w:t>
+      </w:r>
+      <w:r>
+        <w:rPr>
+          <w:rFonts w:ascii="Arial" w:hAnsi="Arial" w:cs="Arial"/>
+          <w:sz w:val="24"/>
+          <w:szCs w:val="24"/>
+        </w:rPr>
+        <w:t xml:space="preserve">, D) </w:t>
+      </w:r>
+      <w:r>
+        <w:rPr>
+          <w:rFonts w:ascii="Arial" w:hAnsi="Arial" w:cs="Arial"/>
+          <w:sz w:val="24"/>
+          <w:szCs w:val="24"/>
+        </w:rPr>
+        <w:t>Project repositories</w:t>
+      </w:r>
+      <w:r>
+        <w:rPr>
+          <w:rFonts w:ascii="Arial" w:hAnsi="Arial" w:cs="Arial"/>
+          <w:sz w:val="24"/>
+          <w:szCs w:val="24"/>
+        </w:rPr>
+        <w:t xml:space="preserve"> </w:t>
+      </w:r>
+      <w:r>
+        <w:rPr>
+          <w:rFonts w:ascii="Arial" w:hAnsi="Arial" w:cs="Arial"/>
+          <w:sz w:val="24"/>
+          <w:szCs w:val="24"/>
+        </w:rPr>
+        <w:t xml:space="preserve">conducting individual analysis </w:t>
+      </w:r>
+      <w:r>
+        <w:rPr>
+          <w:rFonts w:ascii="Arial" w:hAnsi="Arial" w:cs="Arial"/>
+          <w:sz w:val="24"/>
+          <w:szCs w:val="24"/>
+        </w:rPr>
+        <w:t>on LCR dataset</w:t>
+      </w:r>
+      <w:r>
+        <w:rPr>
+          <w:rFonts w:ascii="Arial" w:hAnsi="Arial" w:cs="Arial"/>
+          <w:sz w:val="24"/>
+          <w:szCs w:val="24"/>
+        </w:rPr>
+        <w:t>s</w:t>
+      </w:r>
+    </w:p>
+    <w:p>
+      <w:pPr>
+        <w:spacing w:line="360" w:lineRule="auto"/>
+        <w:rPr>
+          <w:rFonts w:ascii="Arial" w:hAnsi="Arial" w:cs="Arial"/>
+          <w:b/>
+          <w:bCs/>
+          <w:sz w:val="24"/>
+          <w:szCs w:val="24"/>
+        </w:rPr>
+      </w:pPr>
+      <w:r>
+        <w:rPr>
+          <w:rFonts w:ascii="Arial" w:hAnsi="Arial" w:cs="Arial"/>
+          <w:b/>
+          <w:bCs/>
+          <w:sz w:val="24"/>
+          <w:szCs w:val="24"/>
+        </w:rPr>
+        <w:t xml:space="preserve">Naming conventions </w:t>
+      </w:r>
+      <w:r>
+        <w:rPr>
+          <w:rFonts w:ascii="Arial" w:hAnsi="Arial" w:cs="Arial"/>
+          <w:b/>
+          <w:bCs/>
+          <w:sz w:val="24"/>
+          <w:szCs w:val="24"/>
+        </w:rPr>
+        <w:t xml:space="preserve">for </w:t>
+      </w:r>
+      <w:r>
+        <w:rPr>
+          <w:rFonts w:ascii="Arial" w:hAnsi="Arial" w:cs="Arial"/>
+          <w:b/>
+          <w:bCs/>
+          <w:sz w:val="24"/>
+          <w:szCs w:val="24"/>
+        </w:rPr>
+        <w:t xml:space="preserve">repository, </w:t>
+      </w:r>
+      <w:r>
+        <w:rPr>
+          <w:rFonts w:ascii="Arial" w:hAnsi="Arial" w:cs="Arial"/>
+          <w:b/>
+          <w:bCs/>
+          <w:sz w:val="24"/>
+          <w:szCs w:val="24"/>
+        </w:rPr>
+        <w:t>files</w:t>
+      </w:r>
+      <w:r>
+        <w:rPr>
+          <w:rFonts w:ascii="Arial" w:hAnsi="Arial" w:cs="Arial"/>
+          <w:b/>
+          <w:bCs/>
+          <w:sz w:val="24"/>
+          <w:szCs w:val="24"/>
+        </w:rPr>
+        <w:t>,</w:t>
+      </w:r>
+      <w:r>
+        <w:rPr>
+          <w:rFonts w:ascii="Arial" w:hAnsi="Arial" w:cs="Arial"/>
+          <w:b/>
+          <w:bCs/>
+          <w:sz w:val="24"/>
+          <w:szCs w:val="24"/>
+        </w:rPr>
+        <w:t xml:space="preserve"> and folders</w:t>
+      </w:r>
+    </w:p>
+    <w:p>
+      <w:pPr>
+        <w:spacing w:line="360" w:lineRule="auto"/>
+        <w:ind w:firstLine="720"/>
+        <w:rPr>
+          <w:rFonts w:ascii="Arial" w:hAnsi="Arial" w:cs="Arial"/>
+          <w:sz w:val="24"/>
+          <w:szCs w:val="24"/>
+        </w:rPr>
+      </w:pPr>
+      <w:r>
+        <w:rPr>
+          <w:rFonts w:ascii="Arial" w:hAnsi="Arial" w:cs="Arial"/>
+          <w:sz w:val="24"/>
+          <w:szCs w:val="24"/>
+        </w:rPr>
+        <w:t xml:space="preserve">Proper file naming conventions helps </w:t>
+      </w:r>
+      <w:r>
+        <w:rPr>
+          <w:rFonts w:ascii="Arial" w:hAnsi="Arial" w:cs="Arial"/>
+          <w:sz w:val="24"/>
+          <w:szCs w:val="24"/>
+        </w:rPr>
+        <w:t>every</w:t>
+      </w:r>
+      <w:r>
+        <w:rPr>
+          <w:rFonts w:ascii="Arial" w:hAnsi="Arial" w:cs="Arial"/>
+          <w:sz w:val="24"/>
+          <w:szCs w:val="24"/>
+        </w:rPr>
+        <w:t xml:space="preserve"> user understand the contents inside the file</w:t>
+      </w:r>
+      <w:r>
+        <w:rPr>
+          <w:rFonts w:ascii="Arial" w:hAnsi="Arial" w:cs="Arial"/>
+          <w:sz w:val="24"/>
+          <w:szCs w:val="24"/>
+        </w:rPr>
+        <w:t xml:space="preserve"> immediately</w:t>
+      </w:r>
+      <w:r>
+        <w:rPr>
+          <w:rFonts w:ascii="Arial" w:hAnsi="Arial" w:cs="Arial"/>
+          <w:sz w:val="24"/>
+          <w:szCs w:val="24"/>
+        </w:rPr>
+        <w:t>. For scripts</w:t>
+      </w:r>
+      <w:r>
+        <w:rPr>
+          <w:rFonts w:ascii="Arial" w:hAnsi="Arial" w:cs="Arial"/>
+          <w:sz w:val="24"/>
+          <w:szCs w:val="24"/>
+        </w:rPr>
+        <w:t>,</w:t>
+      </w:r>
+      <w:r>
+        <w:rPr>
+          <w:rFonts w:ascii="Arial" w:hAnsi="Arial" w:cs="Arial"/>
+          <w:sz w:val="24"/>
+          <w:szCs w:val="24"/>
+        </w:rPr>
+        <w:t xml:space="preserve"> naming conventions exists </w:t>
+      </w:r>
+      <w:r>
+        <w:rPr>
+          <w:rFonts w:ascii="Arial" w:hAnsi="Arial" w:cs="Arial"/>
+          <w:sz w:val="24"/>
+          <w:szCs w:val="24"/>
+        </w:rPr>
+        <w:t>in which if a script</w:t>
+      </w:r>
+      <w:r>
+        <w:rPr>
+          <w:rFonts w:ascii="Arial" w:hAnsi="Arial" w:cs="Arial"/>
+          <w:sz w:val="24"/>
+          <w:szCs w:val="24"/>
+        </w:rPr>
+        <w:t xml:space="preserve"> file creates a function or a certain output the</w:t>
+      </w:r>
+      <w:r>
+        <w:rPr>
+          <w:rFonts w:ascii="Arial" w:hAnsi="Arial" w:cs="Arial"/>
+          <w:sz w:val="24"/>
+          <w:szCs w:val="24"/>
+        </w:rPr>
+        <w:t xml:space="preserve"> output</w:t>
+      </w:r>
+      <w:r>
+        <w:rPr>
+          <w:rFonts w:ascii="Arial" w:hAnsi="Arial" w:cs="Arial"/>
+          <w:sz w:val="24"/>
+          <w:szCs w:val="24"/>
+        </w:rPr>
+        <w:t xml:space="preserve"> file should also be name</w:t>
       </w:r>
       <w:r>
         <w:rPr>
@@ -2736,7 +3413,32 @@
           <w:sz w:val="24"/>
           <w:szCs w:val="24"/>
         </w:rPr>
-        <w:t xml:space="preserve"> that way (</w:t>
+        <w:t xml:space="preserve"> </w:t>
+      </w:r>
+      <w:r>
+        <w:rPr>
+          <w:rFonts w:ascii="Arial" w:hAnsi="Arial" w:cs="Arial"/>
+          <w:sz w:val="24"/>
+          <w:szCs w:val="24"/>
+        </w:rPr>
+        <w:t>the same</w:t>
+      </w:r>
+      <w:r>
+        <w:rPr>
+          <w:rFonts w:ascii="Arial" w:hAnsi="Arial" w:cs="Arial"/>
+          <w:sz w:val="24"/>
+          <w:szCs w:val="24"/>
+        </w:rPr>
+        <w:t xml:space="preserve"> </w:t>
+      </w:r>
+      <w:r>
+        <w:rPr>
+          <w:rFonts w:ascii="Arial" w:hAnsi="Arial" w:cs="Arial"/>
+          <w:sz w:val="24"/>
+          <w:szCs w:val="24"/>
+        </w:rPr>
+        <w:lastRenderedPageBreak/>
+        <w:t>(</w:t>
       </w:r>
       <w:hyperlink r:id="rId5" w:anchor="names-1" w:history="1">
         <w:r>
@@ -2763,38 +3465,96 @@
           <w:sz w:val="24"/>
           <w:szCs w:val="24"/>
         </w:rPr>
-        <w:t xml:space="preserve">For our project we created a set of consistent set of guidelines to name files. </w:t>
-      </w:r>
-    </w:p>
-    <w:p>
-      <w:pPr>
-        <w:spacing w:line="360" w:lineRule="auto"/>
-        <w:rPr>
-          <w:rFonts w:ascii="Arial" w:hAnsi="Arial" w:cs="Arial"/>
-          <w:sz w:val="24"/>
-          <w:szCs w:val="24"/>
-        </w:rPr>
-      </w:pPr>
-    </w:p>
-    <w:p>
-      <w:pPr>
-        <w:spacing w:line="360" w:lineRule="auto"/>
-        <w:rPr>
-          <w:rFonts w:ascii="Arial" w:hAnsi="Arial" w:cs="Arial"/>
-          <w:sz w:val="24"/>
-          <w:szCs w:val="24"/>
-        </w:rPr>
-      </w:pPr>
-    </w:p>
-    <w:p>
-      <w:pPr>
-        <w:spacing w:line="360" w:lineRule="auto"/>
-        <w:rPr>
-          <w:rFonts w:ascii="Arial" w:hAnsi="Arial" w:cs="Arial"/>
-          <w:sz w:val="24"/>
-          <w:szCs w:val="24"/>
-        </w:rPr>
-      </w:pPr>
+        <w:t>In the LCR</w:t>
+      </w:r>
+      <w:r>
+        <w:rPr>
+          <w:rFonts w:ascii="Arial" w:hAnsi="Arial" w:cs="Arial"/>
+          <w:sz w:val="24"/>
+          <w:szCs w:val="24"/>
+        </w:rPr>
+        <w:t xml:space="preserve"> project we created a set of consistent set of guidelines </w:t>
+      </w:r>
+      <w:r>
+        <w:rPr>
+          <w:rFonts w:ascii="Arial" w:hAnsi="Arial" w:cs="Arial"/>
+          <w:sz w:val="24"/>
+          <w:szCs w:val="24"/>
+        </w:rPr>
+        <w:t xml:space="preserve">for filenames (Figure 2). </w:t>
+      </w:r>
+      <w:r>
+        <w:rPr>
+          <w:rFonts w:ascii="Arial" w:hAnsi="Arial" w:cs="Arial"/>
+          <w:sz w:val="24"/>
+          <w:szCs w:val="24"/>
+        </w:rPr>
+        <w:t xml:space="preserve"> The overall guidance to naming files is to keep the cases consistent, in our case lowercase, and to keep the structure of naming the file the same</w:t>
+      </w:r>
+      <w:r>
+        <w:rPr>
+          <w:rFonts w:ascii="Arial" w:hAnsi="Arial" w:cs="Arial"/>
+          <w:sz w:val="24"/>
+          <w:szCs w:val="24"/>
+        </w:rPr>
+        <w:t xml:space="preserve">. </w:t>
+      </w:r>
+      <w:r>
+        <w:rPr>
+          <w:rFonts w:ascii="Arial" w:hAnsi="Arial" w:cs="Arial"/>
+          <w:sz w:val="24"/>
+          <w:szCs w:val="24"/>
+        </w:rPr>
+        <w:t>We</w:t>
+      </w:r>
+      <w:r>
+        <w:rPr>
+          <w:rFonts w:ascii="Arial" w:hAnsi="Arial" w:cs="Arial"/>
+          <w:sz w:val="24"/>
+          <w:szCs w:val="24"/>
+        </w:rPr>
+        <w:t xml:space="preserve"> use an overall naming guidance of study, location, and project summary, in that order</w:t>
+      </w:r>
+      <w:r>
+        <w:rPr>
+          <w:rFonts w:ascii="Arial" w:hAnsi="Arial" w:cs="Arial"/>
+          <w:sz w:val="24"/>
+          <w:szCs w:val="24"/>
+        </w:rPr>
+        <w:t>, to name every file</w:t>
+      </w:r>
+      <w:r>
+        <w:rPr>
+          <w:rFonts w:ascii="Arial" w:hAnsi="Arial" w:cs="Arial"/>
+          <w:sz w:val="24"/>
+          <w:szCs w:val="24"/>
+        </w:rPr>
+        <w:t xml:space="preserve">. These </w:t>
+      </w:r>
+      <w:r>
+        <w:rPr>
+          <w:rFonts w:ascii="Arial" w:hAnsi="Arial" w:cs="Arial"/>
+          <w:sz w:val="24"/>
+          <w:szCs w:val="24"/>
+        </w:rPr>
+        <w:t xml:space="preserve">guidelines help each collaborator really think about A) </w:t>
+      </w:r>
+      <w:r>
+        <w:rPr>
+          <w:rFonts w:ascii="Arial" w:hAnsi="Arial" w:cs="Arial"/>
+          <w:sz w:val="24"/>
+          <w:szCs w:val="24"/>
+        </w:rPr>
+        <w:t xml:space="preserve">why they are </w:t>
+      </w:r>
+      <w:r>
+        <w:rPr>
+          <w:rFonts w:ascii="Arial" w:hAnsi="Arial" w:cs="Arial"/>
+          <w:sz w:val="24"/>
+          <w:szCs w:val="24"/>
+        </w:rPr>
+        <w:t xml:space="preserve">creating a new file; and B) what does this file ultimately intend to do.  </w:t>
+      </w:r>
     </w:p>
     <w:tbl>
       <w:tblPr>
@@ -2982,6 +3742,7 @@
                 <w:szCs w:val="16"/>
               </w:rPr>
             </w:pPr>
+            <w:proofErr w:type="spellStart"/>
             <w:r>
               <w:rPr>
                 <w:rFonts w:ascii="Arial" w:hAnsi="Arial" w:cs="Arial"/>
@@ -2992,6 +3753,7 @@
               </w:rPr>
               <w:t>study_location_projectsummary</w:t>
             </w:r>
+            <w:proofErr w:type="spellEnd"/>
           </w:p>
         </w:tc>
         <w:tc>
@@ -3015,6 +3777,7 @@
                 <w:shd w:val="clear" w:color="auto" w:fill="FFFFFF"/>
               </w:rPr>
             </w:pPr>
+            <w:proofErr w:type="spellStart"/>
             <w:r>
               <w:rPr>
                 <w:rFonts w:ascii="Arial" w:hAnsi="Arial" w:cs="Arial"/>
@@ -3023,7 +3786,18 @@
                 <w:szCs w:val="16"/>
                 <w:shd w:val="clear" w:color="auto" w:fill="FFFFFF"/>
               </w:rPr>
-              <w:t>bird_bb_monitoring </w:t>
+              <w:t>bird_bb_monitoring</w:t>
+            </w:r>
+            <w:proofErr w:type="spellEnd"/>
+            <w:r>
+              <w:rPr>
+                <w:rFonts w:ascii="Arial" w:hAnsi="Arial" w:cs="Arial"/>
+                <w:color w:val="24292E"/>
+                <w:sz w:val="16"/>
+                <w:szCs w:val="16"/>
+                <w:shd w:val="clear" w:color="auto" w:fill="FFFFFF"/>
+              </w:rPr>
+              <w:t> </w:t>
             </w:r>
           </w:p>
           <w:p>
@@ -3124,8 +3898,36 @@
                 <w:sz w:val="16"/>
                 <w:szCs w:val="16"/>
               </w:rPr>
-              <w:t>lowercase, no uppercase (camelcase) nor all caps, all names with separate words need to include a underscore ( _ ) and no spaces, no dates in the names unless it helps with the descriptions of the conten</w:t>
+              <w:t>lowercase, no uppercase (</w:t>
             </w:r>
+            <w:proofErr w:type="spellStart"/>
+            <w:r>
+              <w:rPr>
+                <w:rFonts w:ascii="Arial" w:hAnsi="Arial" w:cs="Arial"/>
+                <w:sz w:val="16"/>
+                <w:szCs w:val="16"/>
+              </w:rPr>
+              <w:t>camelcase</w:t>
+            </w:r>
+            <w:proofErr w:type="spellEnd"/>
+            <w:r>
+              <w:rPr>
+                <w:rFonts w:ascii="Arial" w:hAnsi="Arial" w:cs="Arial"/>
+                <w:sz w:val="16"/>
+                <w:szCs w:val="16"/>
+              </w:rPr>
+              <w:t xml:space="preserve">) nor all caps, all names with separate words need to include a underscore ( _ ) and no spaces, no dates in the names unless it helps with the descriptions of the </w:t>
+            </w:r>
+            <w:proofErr w:type="spellStart"/>
+            <w:r>
+              <w:rPr>
+                <w:rFonts w:ascii="Arial" w:hAnsi="Arial" w:cs="Arial"/>
+                <w:sz w:val="16"/>
+                <w:szCs w:val="16"/>
+              </w:rPr>
+              <w:t>conten</w:t>
+            </w:r>
+            <w:proofErr w:type="spellEnd"/>
             <w:r>
               <w:rPr>
                 <w:rFonts w:ascii="Arial" w:hAnsi="Arial" w:cs="Arial"/>
@@ -3268,6 +4070,7 @@
                 <w:szCs w:val="16"/>
               </w:rPr>
             </w:pPr>
+            <w:proofErr w:type="spellStart"/>
             <w:r>
               <w:rPr>
                 <w:rFonts w:ascii="Arial" w:hAnsi="Arial" w:cs="Arial"/>
@@ -3278,6 +4081,7 @@
               </w:rPr>
               <w:t>study_location_type_summary.filetype</w:t>
             </w:r>
+            <w:proofErr w:type="spellEnd"/>
           </w:p>
         </w:tc>
         <w:tc>
@@ -3405,6 +4209,7 @@
                 <w:szCs w:val="16"/>
               </w:rPr>
             </w:pPr>
+            <w:proofErr w:type="spellStart"/>
             <w:r>
               <w:rPr>
                 <w:rFonts w:ascii="Arial" w:hAnsi="Arial" w:cs="Arial"/>
@@ -3413,6 +4218,7 @@
               </w:rPr>
               <w:t>study_location_summary.filetype</w:t>
             </w:r>
+            <w:proofErr w:type="spellEnd"/>
           </w:p>
         </w:tc>
         <w:tc>
@@ -3537,7 +4343,25 @@
                 <w:sz w:val="16"/>
                 <w:szCs w:val="16"/>
               </w:rPr>
-              <w:t>very dataset file is required to be in lowercase, no uppercase (camelcase) nor all caps, all names with separate words need to include a underscore ( _ ) with </w:t>
+              <w:t>very dataset file is required to be in lowercase, no uppercase (</w:t>
+            </w:r>
+            <w:proofErr w:type="spellStart"/>
+            <w:r>
+              <w:rPr>
+                <w:rFonts w:ascii="Arial" w:hAnsi="Arial" w:cs="Arial"/>
+                <w:sz w:val="16"/>
+                <w:szCs w:val="16"/>
+              </w:rPr>
+              <w:t>camelcase</w:t>
+            </w:r>
+            <w:proofErr w:type="spellEnd"/>
+            <w:r>
+              <w:rPr>
+                <w:rFonts w:ascii="Arial" w:hAnsi="Arial" w:cs="Arial"/>
+                <w:sz w:val="16"/>
+                <w:szCs w:val="16"/>
+              </w:rPr>
+              <w:t>) nor all caps, all names with separate words need to include a underscore ( _ ) with </w:t>
             </w:r>
             <w:r>
               <w:rPr>
@@ -3636,12 +4460,22 @@
         </w:rPr>
         <w:t>Figure 2- Table of naming conventions</w:t>
       </w:r>
+      <w:r>
+        <w:rPr>
+          <w:rFonts w:ascii="Arial" w:hAnsi="Arial" w:cs="Arial"/>
+          <w:sz w:val="24"/>
+          <w:szCs w:val="24"/>
+        </w:rPr>
+        <w:t xml:space="preserve"> and examples</w:t>
+      </w:r>
     </w:p>
     <w:p>
       <w:pPr>
         <w:spacing w:line="360" w:lineRule="auto"/>
         <w:rPr>
           <w:rFonts w:ascii="Arial" w:hAnsi="Arial" w:cs="Arial"/>
+          <w:b/>
+          <w:bCs/>
           <w:sz w:val="24"/>
           <w:szCs w:val="24"/>
         </w:rPr>
@@ -3666,7 +4500,58 @@
           <w:sz w:val="24"/>
           <w:szCs w:val="24"/>
         </w:rPr>
-        <w:t>Discussion</w:t>
+        <w:lastRenderedPageBreak/>
+        <w:t>Conclusion</w:t>
+      </w:r>
+    </w:p>
+    <w:p>
+      <w:pPr>
+        <w:spacing w:line="360" w:lineRule="auto"/>
+        <w:rPr>
+          <w:rFonts w:ascii="Arial" w:hAnsi="Arial" w:cs="Arial"/>
+          <w:sz w:val="24"/>
+          <w:szCs w:val="24"/>
+        </w:rPr>
+      </w:pPr>
+      <w:r>
+        <w:rPr>
+          <w:rFonts w:ascii="Arial" w:hAnsi="Arial" w:cs="Arial"/>
+          <w:b/>
+          <w:bCs/>
+          <w:sz w:val="24"/>
+          <w:szCs w:val="24"/>
+        </w:rPr>
+        <w:tab/>
+      </w:r>
+      <w:r>
+        <w:rPr>
+          <w:rFonts w:ascii="Arial" w:hAnsi="Arial" w:cs="Arial"/>
+          <w:sz w:val="24"/>
+          <w:szCs w:val="24"/>
+        </w:rPr>
+        <w:t xml:space="preserve">Ecology is an ever growing science requiring </w:t>
+      </w:r>
+    </w:p>
+    <w:p>
+      <w:pPr>
+        <w:spacing w:line="360" w:lineRule="auto"/>
+        <w:rPr>
+          <w:rFonts w:ascii="Arial" w:hAnsi="Arial" w:cs="Arial"/>
+          <w:b/>
+          <w:bCs/>
+          <w:sz w:val="24"/>
+          <w:szCs w:val="24"/>
+        </w:rPr>
+      </w:pPr>
+      <w:r>
+        <w:rPr>
+          <w:rFonts w:ascii="Arial" w:hAnsi="Arial" w:cs="Arial"/>
+          <w:b/>
+          <w:bCs/>
+          <w:sz w:val="24"/>
+          <w:szCs w:val="24"/>
+        </w:rPr>
+        <w:tab/>
       </w:r>
     </w:p>
     <w:sectPr>

</xml_diff>

<commit_message>
need to finish the conclusions on the github paper
</commit_message>
<xml_diff>
--- a/graduate_research/github_paper.docx
+++ b/graduate_research/github_paper.docx
@@ -81,7 +81,167 @@
           <w:sz w:val="24"/>
           <w:szCs w:val="24"/>
         </w:rPr>
-        <w:t xml:space="preserve">Environmental crises have also propagated ecologists to a rapid shift into “big science” ecology (Hampton et al., 2013). </w:t>
+        <w:t xml:space="preserve">With better technology also comes the need to collect and analyze </w:t>
+      </w:r>
+      <w:r>
+        <w:rPr>
+          <w:rFonts w:ascii="Arial" w:hAnsi="Arial" w:cs="Arial"/>
+          <w:sz w:val="24"/>
+          <w:szCs w:val="24"/>
+        </w:rPr>
+        <w:t>regularly updated data,</w:t>
+      </w:r>
+      <w:r>
+        <w:rPr>
+          <w:rFonts w:ascii="Arial" w:hAnsi="Arial" w:cs="Arial"/>
+          <w:sz w:val="24"/>
+          <w:szCs w:val="24"/>
+        </w:rPr>
+        <w:t xml:space="preserve"> </w:t>
+      </w:r>
+      <w:r>
+        <w:rPr>
+          <w:rFonts w:ascii="Arial" w:hAnsi="Arial" w:cs="Arial"/>
+          <w:sz w:val="24"/>
+          <w:szCs w:val="24"/>
+        </w:rPr>
+        <w:t xml:space="preserve">(i.e., </w:t>
+      </w:r>
+      <w:r>
+        <w:rPr>
+          <w:rFonts w:ascii="Arial" w:hAnsi="Arial" w:cs="Arial"/>
+          <w:sz w:val="24"/>
+          <w:szCs w:val="24"/>
+        </w:rPr>
+        <w:t>“living data”</w:t>
+      </w:r>
+      <w:r>
+        <w:rPr>
+          <w:rFonts w:ascii="Arial" w:hAnsi="Arial" w:cs="Arial"/>
+          <w:sz w:val="24"/>
+          <w:szCs w:val="24"/>
+        </w:rPr>
+        <w:t xml:space="preserve">, </w:t>
+      </w:r>
+      <w:r>
+        <w:rPr>
+          <w:rFonts w:ascii="Arial" w:hAnsi="Arial" w:cs="Arial"/>
+          <w:sz w:val="24"/>
+          <w:szCs w:val="24"/>
+        </w:rPr>
+        <w:t xml:space="preserve">Yenni et al., 2018). </w:t>
+      </w:r>
+      <w:r>
+        <w:rPr>
+          <w:rFonts w:ascii="Arial" w:hAnsi="Arial" w:cs="Arial"/>
+          <w:sz w:val="24"/>
+          <w:szCs w:val="24"/>
+        </w:rPr>
+        <w:t xml:space="preserve">There is </w:t>
+      </w:r>
+      <w:r>
+        <w:rPr>
+          <w:rFonts w:ascii="Arial" w:hAnsi="Arial" w:cs="Arial"/>
+          <w:sz w:val="24"/>
+          <w:szCs w:val="24"/>
+        </w:rPr>
+        <w:t>also a</w:t>
+      </w:r>
+      <w:r>
+        <w:rPr>
+          <w:rFonts w:ascii="Arial" w:hAnsi="Arial" w:cs="Arial"/>
+          <w:sz w:val="24"/>
+          <w:szCs w:val="24"/>
+        </w:rPr>
+        <w:t xml:space="preserve"> need no</w:t>
+      </w:r>
+      <w:r>
+        <w:rPr>
+          <w:rFonts w:ascii="Arial" w:hAnsi="Arial" w:cs="Arial"/>
+          <w:sz w:val="24"/>
+          <w:szCs w:val="24"/>
+        </w:rPr>
+        <w:t>w</w:t>
+      </w:r>
+      <w:r>
+        <w:rPr>
+          <w:rFonts w:ascii="Arial" w:hAnsi="Arial" w:cs="Arial"/>
+          <w:sz w:val="24"/>
+          <w:szCs w:val="24"/>
+        </w:rPr>
+        <w:t xml:space="preserve"> more than </w:t>
+      </w:r>
+      <w:r>
+        <w:rPr>
+          <w:rFonts w:ascii="Arial" w:hAnsi="Arial" w:cs="Arial"/>
+          <w:sz w:val="24"/>
+          <w:szCs w:val="24"/>
+        </w:rPr>
+        <w:t>for scientists to work effectively with “living data”</w:t>
+      </w:r>
+      <w:r>
+        <w:rPr>
+          <w:rFonts w:ascii="Arial" w:hAnsi="Arial" w:cs="Arial"/>
+          <w:sz w:val="24"/>
+          <w:szCs w:val="24"/>
+        </w:rPr>
+        <w:t>,</w:t>
+      </w:r>
+      <w:r>
+        <w:rPr>
+          <w:rFonts w:ascii="Arial" w:hAnsi="Arial" w:cs="Arial"/>
+          <w:sz w:val="24"/>
+          <w:szCs w:val="24"/>
+        </w:rPr>
+        <w:t xml:space="preserve"> </w:t>
+      </w:r>
+      <w:r>
+        <w:rPr>
+          <w:rFonts w:ascii="Arial" w:hAnsi="Arial" w:cs="Arial"/>
+          <w:sz w:val="24"/>
+          <w:szCs w:val="24"/>
+        </w:rPr>
+        <w:t>and</w:t>
+      </w:r>
+      <w:r>
+        <w:rPr>
+          <w:rFonts w:ascii="Arial" w:hAnsi="Arial" w:cs="Arial"/>
+          <w:sz w:val="24"/>
+          <w:szCs w:val="24"/>
+        </w:rPr>
+        <w:t xml:space="preserve"> </w:t>
+      </w:r>
+      <w:r>
+        <w:rPr>
+          <w:rFonts w:ascii="Arial" w:hAnsi="Arial" w:cs="Arial"/>
+          <w:sz w:val="24"/>
+          <w:szCs w:val="24"/>
+        </w:rPr>
+        <w:t xml:space="preserve">they </w:t>
+      </w:r>
+      <w:r>
+        <w:rPr>
+          <w:rFonts w:ascii="Arial" w:hAnsi="Arial" w:cs="Arial"/>
+          <w:sz w:val="24"/>
+          <w:szCs w:val="24"/>
+        </w:rPr>
+        <w:t>are rarely trained to do so (Lowndes et al., 201</w:t>
+      </w:r>
+      <w:r>
+        <w:rPr>
+          <w:rFonts w:ascii="Arial" w:hAnsi="Arial" w:cs="Arial"/>
+          <w:sz w:val="24"/>
+          <w:szCs w:val="24"/>
+        </w:rPr>
+        <w:t>7</w:t>
+      </w:r>
+      <w:r>
+        <w:rPr>
+          <w:rFonts w:ascii="Arial" w:hAnsi="Arial" w:cs="Arial"/>
+          <w:sz w:val="24"/>
+          <w:szCs w:val="24"/>
+        </w:rPr>
+        <w:t xml:space="preserve">). </w:t>
       </w:r>
       <w:r>
         <w:rPr>
@@ -90,7 +250,7 @@
           <w:sz w:val="24"/>
           <w:szCs w:val="24"/>
         </w:rPr>
-        <w:t xml:space="preserve">Currently, there is a </w:t>
+        <w:t>A</w:t>
       </w:r>
       <w:r>
         <w:rPr>
@@ -99,7 +259,7 @@
           <w:sz w:val="24"/>
           <w:szCs w:val="24"/>
         </w:rPr>
-        <w:t xml:space="preserve">lack of training in basic data management, curation, and workflow </w:t>
+        <w:t xml:space="preserve"> recent NSF (National Science Foundation) survey (Lowndes et al., 2017) </w:t>
       </w:r>
       <w:r>
         <w:rPr>
@@ -108,7 +268,7 @@
           <w:sz w:val="24"/>
           <w:szCs w:val="24"/>
         </w:rPr>
-        <w:t xml:space="preserve">design among scientists working with “big science” data </w:t>
+        <w:t>demonstrated</w:t>
       </w:r>
       <w:r>
         <w:rPr>
@@ -117,8 +277,9 @@
           <w:sz w:val="24"/>
           <w:szCs w:val="24"/>
         </w:rPr>
-        <w:t>(Lowndes et al., 2017</w:t>
-      </w:r>
+        <w:t xml:space="preserve"> that of the 704 scientists who participated in the survey, “data skills” (e.g. multi-step workflows, ability to store, share and publish data) was identified as the largest unmet need (Barone, Williams, and </w:t>
+      </w:r>
+      <w:proofErr w:type="spellStart"/>
       <w:r>
         <w:rPr>
           <w:rFonts w:ascii="Arial" w:hAnsi="Arial" w:cs="Arial"/>
@@ -126,16 +287,9 @@
           <w:sz w:val="24"/>
           <w:szCs w:val="24"/>
         </w:rPr>
-        <w:t xml:space="preserve">, </w:t>
-      </w:r>
-      <w:r>
-        <w:rPr>
-          <w:rFonts w:ascii="Arial" w:hAnsi="Arial" w:cs="Arial"/>
-          <w:sz w:val="24"/>
-          <w:szCs w:val="24"/>
-        </w:rPr>
-        <w:t>Wilson et al., 2016</w:t>
-      </w:r>
+        <w:t>Micklos</w:t>
+      </w:r>
+      <w:proofErr w:type="spellEnd"/>
       <w:r>
         <w:rPr>
           <w:rFonts w:ascii="Arial" w:hAnsi="Arial" w:cs="Arial"/>
@@ -143,7 +297,7 @@
           <w:sz w:val="24"/>
           <w:szCs w:val="24"/>
         </w:rPr>
-        <w:t>)</w:t>
+        <w:t>, 2017; Lowndes et al., 2017).</w:t>
       </w:r>
       <w:r>
         <w:rPr>
@@ -152,141 +306,101 @@
           <w:sz w:val="24"/>
           <w:szCs w:val="24"/>
         </w:rPr>
-        <w:t>. A</w:t>
-      </w:r>
-      <w:r>
-        <w:rPr>
-          <w:rFonts w:ascii="Arial" w:hAnsi="Arial" w:cs="Arial"/>
-          <w:color w:val="000000" w:themeColor="text1"/>
-          <w:sz w:val="24"/>
-          <w:szCs w:val="24"/>
-        </w:rPr>
-        <w:t xml:space="preserve"> recent NSF (National Science Foundation) survey (Lowndes et al., 2017) </w:t>
-      </w:r>
-      <w:r>
-        <w:rPr>
-          <w:rFonts w:ascii="Arial" w:hAnsi="Arial" w:cs="Arial"/>
-          <w:color w:val="000000" w:themeColor="text1"/>
-          <w:sz w:val="24"/>
-          <w:szCs w:val="24"/>
-        </w:rPr>
-        <w:t>demonstrated</w:t>
-      </w:r>
-      <w:r>
-        <w:rPr>
-          <w:rFonts w:ascii="Arial" w:hAnsi="Arial" w:cs="Arial"/>
-          <w:color w:val="000000" w:themeColor="text1"/>
-          <w:sz w:val="24"/>
-          <w:szCs w:val="24"/>
-        </w:rPr>
-        <w:t xml:space="preserve"> that of the 704 scientists who participated in the survey, “data skills” (e.g. multi-step workflows, ability to store, share and publish data) was identified as the largest unmet need (Barone, Williams, and </w:t>
+        <w:t xml:space="preserve"> </w:t>
+      </w:r>
+      <w:r>
+        <w:rPr>
+          <w:rFonts w:ascii="Arial" w:hAnsi="Arial" w:cs="Arial"/>
+          <w:sz w:val="24"/>
+          <w:szCs w:val="24"/>
+        </w:rPr>
+        <w:t>It is</w:t>
+      </w:r>
+      <w:r>
+        <w:rPr>
+          <w:rFonts w:ascii="Arial" w:hAnsi="Arial" w:cs="Arial"/>
+          <w:sz w:val="24"/>
+          <w:szCs w:val="24"/>
+        </w:rPr>
+        <w:t xml:space="preserve"> also</w:t>
+      </w:r>
+      <w:r>
+        <w:rPr>
+          <w:rFonts w:ascii="Arial" w:hAnsi="Arial" w:cs="Arial"/>
+          <w:sz w:val="24"/>
+          <w:szCs w:val="24"/>
+        </w:rPr>
+        <w:t xml:space="preserve"> </w:t>
+      </w:r>
+      <w:r>
+        <w:rPr>
+          <w:rFonts w:ascii="Arial" w:hAnsi="Arial" w:cs="Arial"/>
+          <w:sz w:val="24"/>
+          <w:szCs w:val="24"/>
+        </w:rPr>
+        <w:t xml:space="preserve">becoming </w:t>
+      </w:r>
+      <w:r>
+        <w:rPr>
+          <w:rFonts w:ascii="Arial" w:hAnsi="Arial" w:cs="Arial"/>
+          <w:sz w:val="24"/>
+          <w:szCs w:val="24"/>
+        </w:rPr>
+        <w:t xml:space="preserve">apparent that ecologists </w:t>
+      </w:r>
+      <w:r>
+        <w:rPr>
+          <w:rFonts w:ascii="Arial" w:hAnsi="Arial" w:cs="Arial"/>
+          <w:sz w:val="24"/>
+          <w:szCs w:val="24"/>
+        </w:rPr>
+        <w:t>are required</w:t>
+      </w:r>
+      <w:r>
+        <w:rPr>
+          <w:rFonts w:ascii="Arial" w:hAnsi="Arial" w:cs="Arial"/>
+          <w:sz w:val="24"/>
+          <w:szCs w:val="24"/>
+        </w:rPr>
+        <w:t xml:space="preserve"> write</w:t>
+      </w:r>
+      <w:r>
+        <w:rPr>
+          <w:rFonts w:ascii="Arial" w:hAnsi="Arial" w:cs="Arial"/>
+          <w:sz w:val="24"/>
+          <w:szCs w:val="24"/>
+        </w:rPr>
+        <w:t xml:space="preserve"> code as part of their field, </w:t>
+      </w:r>
+      <w:r>
+        <w:rPr>
+          <w:rFonts w:ascii="Arial" w:hAnsi="Arial" w:cs="Arial"/>
+          <w:sz w:val="24"/>
+          <w:szCs w:val="24"/>
+        </w:rPr>
+        <w:t>lab,</w:t>
+      </w:r>
+      <w:r>
+        <w:rPr>
+          <w:rFonts w:ascii="Arial" w:hAnsi="Arial" w:cs="Arial"/>
+          <w:sz w:val="24"/>
+          <w:szCs w:val="24"/>
+        </w:rPr>
+        <w:t xml:space="preserve"> and modeling research (</w:t>
       </w:r>
       <w:proofErr w:type="spellStart"/>
       <w:r>
         <w:rPr>
           <w:rFonts w:ascii="Arial" w:hAnsi="Arial" w:cs="Arial"/>
-          <w:color w:val="000000" w:themeColor="text1"/>
-          <w:sz w:val="24"/>
-          <w:szCs w:val="24"/>
-        </w:rPr>
-        <w:t>Micklos</w:t>
+          <w:sz w:val="24"/>
+          <w:szCs w:val="24"/>
+        </w:rPr>
+        <w:t>Mislan</w:t>
       </w:r>
       <w:proofErr w:type="spellEnd"/>
       <w:r>
         <w:rPr>
           <w:rFonts w:ascii="Arial" w:hAnsi="Arial" w:cs="Arial"/>
-          <w:color w:val="000000" w:themeColor="text1"/>
-          <w:sz w:val="24"/>
-          <w:szCs w:val="24"/>
-        </w:rPr>
-        <w:t>, 2017; Lowndes et al., 2017).</w:t>
-      </w:r>
-      <w:r>
-        <w:rPr>
-          <w:rFonts w:ascii="Arial" w:hAnsi="Arial" w:cs="Arial"/>
-          <w:color w:val="000000" w:themeColor="text1"/>
-          <w:sz w:val="24"/>
-          <w:szCs w:val="24"/>
-        </w:rPr>
-        <w:t xml:space="preserve"> </w:t>
-      </w:r>
-      <w:r>
-        <w:rPr>
-          <w:rFonts w:ascii="Arial" w:hAnsi="Arial" w:cs="Arial"/>
-          <w:sz w:val="24"/>
-          <w:szCs w:val="24"/>
-        </w:rPr>
-        <w:t>It is</w:t>
-      </w:r>
-      <w:r>
-        <w:rPr>
-          <w:rFonts w:ascii="Arial" w:hAnsi="Arial" w:cs="Arial"/>
-          <w:sz w:val="24"/>
-          <w:szCs w:val="24"/>
-        </w:rPr>
-        <w:t xml:space="preserve"> also</w:t>
-      </w:r>
-      <w:r>
-        <w:rPr>
-          <w:rFonts w:ascii="Arial" w:hAnsi="Arial" w:cs="Arial"/>
-          <w:sz w:val="24"/>
-          <w:szCs w:val="24"/>
-        </w:rPr>
-        <w:t xml:space="preserve"> becoming more</w:t>
-      </w:r>
-      <w:r>
-        <w:rPr>
-          <w:rFonts w:ascii="Arial" w:hAnsi="Arial" w:cs="Arial"/>
-          <w:sz w:val="24"/>
-          <w:szCs w:val="24"/>
-        </w:rPr>
-        <w:t xml:space="preserve"> apparent that ecologists </w:t>
-      </w:r>
-      <w:r>
-        <w:rPr>
-          <w:rFonts w:ascii="Arial" w:hAnsi="Arial" w:cs="Arial"/>
-          <w:sz w:val="24"/>
-          <w:szCs w:val="24"/>
-        </w:rPr>
-        <w:t>need to write</w:t>
-      </w:r>
-      <w:r>
-        <w:rPr>
-          <w:rFonts w:ascii="Arial" w:hAnsi="Arial" w:cs="Arial"/>
-          <w:sz w:val="24"/>
-          <w:szCs w:val="24"/>
-        </w:rPr>
-        <w:t xml:space="preserve"> code as part of their field, </w:t>
-      </w:r>
-      <w:r>
-        <w:rPr>
-          <w:rFonts w:ascii="Arial" w:hAnsi="Arial" w:cs="Arial"/>
-          <w:sz w:val="24"/>
-          <w:szCs w:val="24"/>
-        </w:rPr>
-        <w:t>lab,</w:t>
-      </w:r>
-      <w:r>
-        <w:rPr>
-          <w:rFonts w:ascii="Arial" w:hAnsi="Arial" w:cs="Arial"/>
-          <w:sz w:val="24"/>
-          <w:szCs w:val="24"/>
-        </w:rPr>
-        <w:t xml:space="preserve"> and modeling research (</w:t>
-      </w:r>
-      <w:proofErr w:type="spellStart"/>
-      <w:r>
-        <w:rPr>
-          <w:rFonts w:ascii="Arial" w:hAnsi="Arial" w:cs="Arial"/>
-          <w:sz w:val="24"/>
-          <w:szCs w:val="24"/>
-        </w:rPr>
-        <w:t>Mislan</w:t>
-      </w:r>
-      <w:proofErr w:type="spellEnd"/>
-      <w:r>
-        <w:rPr>
-          <w:rFonts w:ascii="Arial" w:hAnsi="Arial" w:cs="Arial"/>
           <w:sz w:val="24"/>
           <w:szCs w:val="24"/>
         </w:rPr>
@@ -314,7 +428,7 @@
           <w:sz w:val="24"/>
           <w:szCs w:val="24"/>
         </w:rPr>
-        <w:t xml:space="preserve">and increase project </w:t>
+        <w:t xml:space="preserve">and increase </w:t>
       </w:r>
       <w:r>
         <w:rPr>
@@ -330,15 +444,31 @@
           <w:sz w:val="24"/>
           <w:szCs w:val="24"/>
         </w:rPr>
-        <w:t xml:space="preserve"> reproducibility is becoming more of a requirement for </w:t>
-      </w:r>
-      <w:r>
-        <w:rPr>
-          <w:rFonts w:ascii="Arial" w:hAnsi="Arial" w:cs="Arial"/>
-          <w:sz w:val="24"/>
-          <w:szCs w:val="24"/>
-        </w:rPr>
-        <w:t>publications</w:t>
+        <w:t xml:space="preserve"> reproducibility </w:t>
+      </w:r>
+      <w:r>
+        <w:rPr>
+          <w:rFonts w:ascii="Arial" w:hAnsi="Arial" w:cs="Arial"/>
+          <w:sz w:val="24"/>
+          <w:szCs w:val="24"/>
+        </w:rPr>
+        <w:t>is frequently mandated by more</w:t>
+      </w:r>
+      <w:r>
+        <w:rPr>
+          <w:rFonts w:ascii="Arial" w:hAnsi="Arial" w:cs="Arial"/>
+          <w:sz w:val="24"/>
+          <w:szCs w:val="24"/>
+        </w:rPr>
+        <w:t xml:space="preserve"> and more</w:t>
+      </w:r>
+      <w:r>
+        <w:rPr>
+          <w:rFonts w:ascii="Arial" w:hAnsi="Arial" w:cs="Arial"/>
+          <w:sz w:val="24"/>
+          <w:szCs w:val="24"/>
+        </w:rPr>
+        <w:t xml:space="preserve"> publishers</w:t>
       </w:r>
       <w:r>
         <w:rPr>
@@ -634,7 +764,25 @@
           <w:sz w:val="24"/>
           <w:szCs w:val="24"/>
         </w:rPr>
-        <w:t xml:space="preserve"> these data </w:t>
+        <w:t xml:space="preserve"> these data</w:t>
+      </w:r>
+      <w:r>
+        <w:rPr>
+          <w:rFonts w:ascii="Arial" w:hAnsi="Arial" w:cs="Arial"/>
+          <w:color w:val="000000" w:themeColor="text1"/>
+          <w:sz w:val="24"/>
+          <w:szCs w:val="24"/>
+        </w:rPr>
+        <w:t>,</w:t>
+      </w:r>
+      <w:r>
+        <w:rPr>
+          <w:rFonts w:ascii="Arial" w:hAnsi="Arial" w:cs="Arial"/>
+          <w:color w:val="000000" w:themeColor="text1"/>
+          <w:sz w:val="24"/>
+          <w:szCs w:val="24"/>
+        </w:rPr>
+        <w:t xml:space="preserve"> </w:t>
       </w:r>
       <w:r>
         <w:rPr>
@@ -772,15 +920,6 @@
           <w:szCs w:val="24"/>
         </w:rPr>
       </w:pPr>
-      <w:r>
-        <w:rPr>
-          <w:rFonts w:ascii="Arial" w:hAnsi="Arial" w:cs="Arial"/>
-          <w:sz w:val="24"/>
-          <w:szCs w:val="24"/>
-        </w:rPr>
-        <w:lastRenderedPageBreak/>
-        <w:t>#### Box. 1 Terminology</w:t>
-      </w:r>
     </w:p>
     <w:p>
       <w:pPr>
@@ -797,59 +936,8 @@
           <w:sz w:val="24"/>
           <w:szCs w:val="24"/>
         </w:rPr>
-        <w:t xml:space="preserve">big science- </w:t>
-      </w:r>
-      <w:r>
-        <w:rPr>
-          <w:rFonts w:ascii="Arial" w:hAnsi="Arial" w:cs="Arial"/>
-          <w:sz w:val="24"/>
-          <w:szCs w:val="24"/>
-        </w:rPr>
-        <w:t>o</w:t>
-      </w:r>
-      <w:r>
-        <w:rPr>
-          <w:rFonts w:ascii="Arial" w:hAnsi="Arial" w:cs="Arial"/>
-          <w:sz w:val="24"/>
-          <w:szCs w:val="24"/>
-        </w:rPr>
-        <w:t xml:space="preserve">riginally termed by Alvin </w:t>
-      </w:r>
-      <w:proofErr w:type="spellStart"/>
-      <w:r>
-        <w:rPr>
-          <w:rFonts w:ascii="Arial" w:hAnsi="Arial" w:cs="Arial"/>
-          <w:sz w:val="24"/>
-          <w:szCs w:val="24"/>
-        </w:rPr>
-        <w:t>Wienberg</w:t>
-      </w:r>
-      <w:proofErr w:type="spellEnd"/>
-      <w:r>
-        <w:rPr>
-          <w:rFonts w:ascii="Arial" w:hAnsi="Arial" w:cs="Arial"/>
-          <w:sz w:val="24"/>
-          <w:szCs w:val="24"/>
-        </w:rPr>
-        <w:t xml:space="preserve"> in 1961, as a sizeable investment, involving international and collaborative efforts among scientists (</w:t>
-      </w:r>
-      <w:proofErr w:type="spellStart"/>
-      <w:r>
-        <w:rPr>
-          <w:rFonts w:ascii="Arial" w:hAnsi="Arial" w:cs="Arial"/>
-          <w:sz w:val="24"/>
-          <w:szCs w:val="24"/>
-        </w:rPr>
-        <w:t>Wienberg</w:t>
-      </w:r>
-      <w:proofErr w:type="spellEnd"/>
-      <w:r>
-        <w:rPr>
-          <w:rFonts w:ascii="Arial" w:hAnsi="Arial" w:cs="Arial"/>
-          <w:sz w:val="24"/>
-          <w:szCs w:val="24"/>
-        </w:rPr>
-        <w:t xml:space="preserve">, 1961) </w:t>
+        <w:lastRenderedPageBreak/>
+        <w:t>#### Box. 1 Terminology</w:t>
       </w:r>
     </w:p>
     <w:p>
@@ -867,25 +955,15 @@
           <w:sz w:val="24"/>
           <w:szCs w:val="24"/>
         </w:rPr>
-        <w:t>version control- a system which allows the users to track iterative changes to code and text (</w:t>
-      </w:r>
-      <w:proofErr w:type="spellStart"/>
-      <w:r>
-        <w:rPr>
-          <w:rFonts w:ascii="Arial" w:hAnsi="Arial" w:cs="Arial"/>
-          <w:sz w:val="24"/>
-          <w:szCs w:val="24"/>
-        </w:rPr>
-        <w:t>Blischak</w:t>
-      </w:r>
-      <w:proofErr w:type="spellEnd"/>
-      <w:r>
-        <w:rPr>
-          <w:rFonts w:ascii="Arial" w:hAnsi="Arial" w:cs="Arial"/>
-          <w:sz w:val="24"/>
-          <w:szCs w:val="24"/>
-        </w:rPr>
-        <w:t xml:space="preserve"> et al., 2016)</w:t>
+        <w:t xml:space="preserve">living data- </w:t>
+      </w:r>
+      <w:r>
+        <w:rPr>
+          <w:rFonts w:ascii="Arial" w:hAnsi="Arial" w:cs="Arial"/>
+          <w:sz w:val="24"/>
+          <w:szCs w:val="24"/>
+        </w:rPr>
+        <w:t>data that are being analyzed while also still being collected (Yenni et al., 2018)</w:t>
       </w:r>
     </w:p>
     <w:p>
@@ -903,23 +981,25 @@
           <w:sz w:val="24"/>
           <w:szCs w:val="24"/>
         </w:rPr>
-        <w:t>project repository- term used to identify one type of analysis that is being conducted on a</w:t>
-      </w:r>
-      <w:r>
-        <w:rPr>
-          <w:rFonts w:ascii="Arial" w:hAnsi="Arial" w:cs="Arial"/>
-          <w:sz w:val="24"/>
-          <w:szCs w:val="24"/>
-        </w:rPr>
-        <w:t>n</w:t>
-      </w:r>
-      <w:r>
-        <w:rPr>
-          <w:rFonts w:ascii="Arial" w:hAnsi="Arial" w:cs="Arial"/>
-          <w:sz w:val="24"/>
-          <w:szCs w:val="24"/>
-        </w:rPr>
-        <w:t xml:space="preserve"> LCR project dataset</w:t>
+        <w:t>version control- a system which allows the users to track iterative changes to code and text (</w:t>
+      </w:r>
+      <w:proofErr w:type="spellStart"/>
+      <w:r>
+        <w:rPr>
+          <w:rFonts w:ascii="Arial" w:hAnsi="Arial" w:cs="Arial"/>
+          <w:sz w:val="24"/>
+          <w:szCs w:val="24"/>
+        </w:rPr>
+        <w:t>Blischak</w:t>
+      </w:r>
+      <w:proofErr w:type="spellEnd"/>
+      <w:r>
+        <w:rPr>
+          <w:rFonts w:ascii="Arial" w:hAnsi="Arial" w:cs="Arial"/>
+          <w:sz w:val="24"/>
+          <w:szCs w:val="24"/>
+        </w:rPr>
+        <w:t xml:space="preserve"> et al., 2016)</w:t>
       </w:r>
     </w:p>
     <w:p>
@@ -937,23 +1017,23 @@
           <w:sz w:val="24"/>
           <w:szCs w:val="24"/>
         </w:rPr>
-        <w:t>README.md- a markdown file which includes information about folder and files</w:t>
-      </w:r>
-      <w:r>
-        <w:rPr>
-          <w:rFonts w:ascii="Arial" w:hAnsi="Arial" w:cs="Arial"/>
-          <w:sz w:val="24"/>
-          <w:szCs w:val="24"/>
-        </w:rPr>
-        <w:t xml:space="preserve"> contained in the</w:t>
-      </w:r>
-      <w:r>
-        <w:rPr>
-          <w:rFonts w:ascii="Arial" w:hAnsi="Arial" w:cs="Arial"/>
-          <w:sz w:val="24"/>
-          <w:szCs w:val="24"/>
-        </w:rPr>
-        <w:t xml:space="preserve"> repository</w:t>
+        <w:t>project repository- term used to identify one type of analysis that is conducted on a</w:t>
+      </w:r>
+      <w:r>
+        <w:rPr>
+          <w:rFonts w:ascii="Arial" w:hAnsi="Arial" w:cs="Arial"/>
+          <w:sz w:val="24"/>
+          <w:szCs w:val="24"/>
+        </w:rPr>
+        <w:t>n</w:t>
+      </w:r>
+      <w:r>
+        <w:rPr>
+          <w:rFonts w:ascii="Arial" w:hAnsi="Arial" w:cs="Arial"/>
+          <w:sz w:val="24"/>
+          <w:szCs w:val="24"/>
+        </w:rPr>
+        <w:t xml:space="preserve"> LCR project dataset</w:t>
       </w:r>
     </w:p>
     <w:p>
@@ -971,7 +1051,23 @@
           <w:sz w:val="24"/>
           <w:szCs w:val="24"/>
         </w:rPr>
-        <w:t>user- any person using GitHub</w:t>
+        <w:t>README.md- a markdown file which includes information about folder and files</w:t>
+      </w:r>
+      <w:r>
+        <w:rPr>
+          <w:rFonts w:ascii="Arial" w:hAnsi="Arial" w:cs="Arial"/>
+          <w:sz w:val="24"/>
+          <w:szCs w:val="24"/>
+        </w:rPr>
+        <w:t xml:space="preserve"> contained in the</w:t>
+      </w:r>
+      <w:r>
+        <w:rPr>
+          <w:rFonts w:ascii="Arial" w:hAnsi="Arial" w:cs="Arial"/>
+          <w:sz w:val="24"/>
+          <w:szCs w:val="24"/>
+        </w:rPr>
+        <w:t xml:space="preserve"> repository</w:t>
       </w:r>
     </w:p>
     <w:p>
@@ -989,15 +1085,7 @@
           <w:sz w:val="24"/>
           <w:szCs w:val="24"/>
         </w:rPr>
-        <w:t>team member- specifically referring to an LCR project collaborator</w:t>
-      </w:r>
-      <w:r>
-        <w:rPr>
-          <w:rFonts w:ascii="Arial" w:hAnsi="Arial" w:cs="Arial"/>
-          <w:sz w:val="24"/>
-          <w:szCs w:val="24"/>
-        </w:rPr>
-        <w:t xml:space="preserve"> </w:t>
+        <w:t>user- any person using GitHub</w:t>
       </w:r>
     </w:p>
     <w:p>
@@ -1015,15 +1103,15 @@
           <w:sz w:val="24"/>
           <w:szCs w:val="24"/>
         </w:rPr>
-        <w:t xml:space="preserve">admin- specific members </w:t>
-      </w:r>
-      <w:r>
-        <w:rPr>
-          <w:rFonts w:ascii="Arial" w:hAnsi="Arial" w:cs="Arial"/>
-          <w:sz w:val="24"/>
-          <w:szCs w:val="24"/>
-        </w:rPr>
-        <w:t xml:space="preserve">of the LCR project tasked to monitor GitHub repository’s pull requests </w:t>
+        <w:t>team member- specifically referring to an LCR project collaborator</w:t>
+      </w:r>
+      <w:r>
+        <w:rPr>
+          <w:rFonts w:ascii="Arial" w:hAnsi="Arial" w:cs="Arial"/>
+          <w:sz w:val="24"/>
+          <w:szCs w:val="24"/>
+        </w:rPr>
+        <w:t xml:space="preserve"> </w:t>
       </w:r>
     </w:p>
     <w:p>
@@ -1041,7 +1129,81 @@
           <w:sz w:val="24"/>
           <w:szCs w:val="24"/>
         </w:rPr>
-        <w:t>pull request- a process in GitHub to submit changes and a message containing a description of the change, in order for an admin to review and accept the changes</w:t>
+        <w:t xml:space="preserve">admin- specific members </w:t>
+      </w:r>
+      <w:r>
+        <w:rPr>
+          <w:rFonts w:ascii="Arial" w:hAnsi="Arial" w:cs="Arial"/>
+          <w:sz w:val="24"/>
+          <w:szCs w:val="24"/>
+        </w:rPr>
+        <w:t xml:space="preserve">of the LCR project tasked to monitor </w:t>
+      </w:r>
+      <w:r>
+        <w:rPr>
+          <w:rFonts w:ascii="Arial" w:hAnsi="Arial" w:cs="Arial"/>
+          <w:sz w:val="24"/>
+          <w:szCs w:val="24"/>
+        </w:rPr>
+        <w:t>project</w:t>
+      </w:r>
+      <w:r>
+        <w:rPr>
+          <w:rFonts w:ascii="Arial" w:hAnsi="Arial" w:cs="Arial"/>
+          <w:sz w:val="24"/>
+          <w:szCs w:val="24"/>
+        </w:rPr>
+        <w:t xml:space="preserve"> repository’s pull requests </w:t>
+      </w:r>
+      <w:r>
+        <w:rPr>
+          <w:rFonts w:ascii="Arial" w:hAnsi="Arial" w:cs="Arial"/>
+          <w:sz w:val="24"/>
+          <w:szCs w:val="24"/>
+        </w:rPr>
+        <w:t>in GitHub</w:t>
+      </w:r>
+    </w:p>
+    <w:p>
+      <w:pPr>
+        <w:spacing w:line="360" w:lineRule="auto"/>
+        <w:rPr>
+          <w:rFonts w:ascii="Arial" w:hAnsi="Arial" w:cs="Arial"/>
+          <w:sz w:val="24"/>
+          <w:szCs w:val="24"/>
+        </w:rPr>
+      </w:pPr>
+      <w:r>
+        <w:rPr>
+          <w:rFonts w:ascii="Arial" w:hAnsi="Arial" w:cs="Arial"/>
+          <w:sz w:val="24"/>
+          <w:szCs w:val="24"/>
+        </w:rPr>
+        <w:t xml:space="preserve">pull request- a process in GitHub to submit changes and a message containing a description of the change, in order </w:t>
+      </w:r>
+      <w:r>
+        <w:rPr>
+          <w:rFonts w:ascii="Arial" w:hAnsi="Arial" w:cs="Arial"/>
+          <w:sz w:val="24"/>
+          <w:szCs w:val="24"/>
+        </w:rPr>
+        <w:t xml:space="preserve">to track the version of the change, an additionally </w:t>
+      </w:r>
+      <w:r>
+        <w:rPr>
+          <w:rFonts w:ascii="Arial" w:hAnsi="Arial" w:cs="Arial"/>
+          <w:sz w:val="24"/>
+          <w:szCs w:val="24"/>
+        </w:rPr>
+        <w:t xml:space="preserve">an admin </w:t>
+      </w:r>
+      <w:r>
+        <w:rPr>
+          <w:rFonts w:ascii="Arial" w:hAnsi="Arial" w:cs="Arial"/>
+          <w:sz w:val="24"/>
+          <w:szCs w:val="24"/>
+        </w:rPr>
+        <w:t>can review and accept the changes</w:t>
       </w:r>
     </w:p>
     <w:p>
@@ -1258,7 +1420,16 @@
           <w:sz w:val="24"/>
           <w:szCs w:val="24"/>
         </w:rPr>
-        <w:t>. To keep track of these changes version control systems are generally implement</w:t>
+        <w:t xml:space="preserve">. To keep track of these changes version control systems are generally </w:t>
+      </w:r>
+      <w:r>
+        <w:rPr>
+          <w:rFonts w:ascii="Arial" w:hAnsi="Arial" w:cs="Arial"/>
+          <w:sz w:val="24"/>
+          <w:szCs w:val="24"/>
+        </w:rPr>
+        <w:lastRenderedPageBreak/>
+        <w:t>implement</w:t>
       </w:r>
       <w:r>
         <w:rPr>
@@ -1298,16 +1469,7 @@
           <w:sz w:val="24"/>
           <w:szCs w:val="24"/>
         </w:rPr>
-        <w:t xml:space="preserve">requiring the user to </w:t>
-      </w:r>
-      <w:r>
-        <w:rPr>
-          <w:rFonts w:ascii="Arial" w:hAnsi="Arial" w:cs="Arial"/>
-          <w:sz w:val="24"/>
-          <w:szCs w:val="24"/>
-        </w:rPr>
-        <w:lastRenderedPageBreak/>
-        <w:t>write</w:t>
+        <w:t>requiring the user to write</w:t>
       </w:r>
       <w:r>
         <w:rPr>
@@ -1363,7 +1525,55 @@
           <w:sz w:val="24"/>
           <w:szCs w:val="24"/>
         </w:rPr>
-        <w:t>. This is especially useful when a user decides to share their code or text with other collaborators. When the user receives new comments from the code/text they have shared, the user will be able to implement those changes</w:t>
+        <w:t>. This is especially useful when a user decides to share their code or text with other collaborators. When the user receives new comments from the code/text they have shared</w:t>
+      </w:r>
+      <w:r>
+        <w:rPr>
+          <w:rFonts w:ascii="Arial" w:hAnsi="Arial" w:cs="Arial"/>
+          <w:sz w:val="24"/>
+          <w:szCs w:val="24"/>
+        </w:rPr>
+        <w:t>, they are able to see what has been changed in relation to the original document.</w:t>
+      </w:r>
+      <w:r>
+        <w:rPr>
+          <w:rFonts w:ascii="Arial" w:hAnsi="Arial" w:cs="Arial"/>
+          <w:sz w:val="24"/>
+          <w:szCs w:val="24"/>
+        </w:rPr>
+        <w:t xml:space="preserve"> </w:t>
+      </w:r>
+      <w:r>
+        <w:rPr>
+          <w:rFonts w:ascii="Arial" w:hAnsi="Arial" w:cs="Arial"/>
+          <w:sz w:val="24"/>
+          <w:szCs w:val="24"/>
+        </w:rPr>
+        <w:t>T</w:t>
+      </w:r>
+      <w:r>
+        <w:rPr>
+          <w:rFonts w:ascii="Arial" w:hAnsi="Arial" w:cs="Arial"/>
+          <w:sz w:val="24"/>
+          <w:szCs w:val="24"/>
+        </w:rPr>
+        <w:t xml:space="preserve">he user will </w:t>
+      </w:r>
+      <w:r>
+        <w:rPr>
+          <w:rFonts w:ascii="Arial" w:hAnsi="Arial" w:cs="Arial"/>
+          <w:sz w:val="24"/>
+          <w:szCs w:val="24"/>
+        </w:rPr>
+        <w:t xml:space="preserve">then </w:t>
+      </w:r>
+      <w:r>
+        <w:rPr>
+          <w:rFonts w:ascii="Arial" w:hAnsi="Arial" w:cs="Arial"/>
+          <w:sz w:val="24"/>
+          <w:szCs w:val="24"/>
+        </w:rPr>
+        <w:t>be able to implement those changes</w:t>
       </w:r>
       <w:r>
         <w:rPr>
@@ -1390,7 +1600,23 @@
           <w:sz w:val="24"/>
           <w:szCs w:val="24"/>
         </w:rPr>
-        <w:t xml:space="preserve">In the LCR project, code writing collaboration </w:t>
+        <w:t>In the LCR project, code</w:t>
+      </w:r>
+      <w:r>
+        <w:rPr>
+          <w:rFonts w:ascii="Arial" w:hAnsi="Arial" w:cs="Arial"/>
+          <w:sz w:val="24"/>
+          <w:szCs w:val="24"/>
+        </w:rPr>
+        <w:t xml:space="preserve"> </w:t>
+      </w:r>
+      <w:r>
+        <w:rPr>
+          <w:rFonts w:ascii="Arial" w:hAnsi="Arial" w:cs="Arial"/>
+          <w:sz w:val="24"/>
+          <w:szCs w:val="24"/>
+        </w:rPr>
+        <w:t xml:space="preserve">collaboration </w:t>
       </w:r>
       <w:r>
         <w:rPr>
@@ -2086,10 +2312,7 @@
           <w:szCs w:val="24"/>
         </w:rPr>
       </w:pPr>
-    </w:p>
-    <w:p>
-      <w:pPr>
-        <w:spacing w:line="360" w:lineRule="auto"/>
+      <w:r>
         <w:rPr>
           <w:rFonts w:ascii="Arial" w:hAnsi="Arial" w:cs="Arial"/>
           <w:b/>
@@ -2097,7 +2320,9 @@
           <w:sz w:val="24"/>
           <w:szCs w:val="24"/>
         </w:rPr>
-      </w:pPr>
+        <w:lastRenderedPageBreak/>
+        <w:t xml:space="preserve">Creating a new GitHub repository structure </w:t>
+      </w:r>
       <w:r>
         <w:rPr>
           <w:rFonts w:ascii="Arial" w:hAnsi="Arial" w:cs="Arial"/>
@@ -2106,8 +2331,7 @@
           <w:sz w:val="24"/>
           <w:szCs w:val="24"/>
         </w:rPr>
-        <w:lastRenderedPageBreak/>
-        <w:t xml:space="preserve">GitHub permissions and branch workflow </w:t>
+        <w:t>and workflow</w:t>
       </w:r>
     </w:p>
     <w:p>
@@ -2126,58 +2350,143 @@
           <w:sz w:val="24"/>
           <w:szCs w:val="24"/>
         </w:rPr>
-        <w:t xml:space="preserve">GitHub has the functionality to make repositories public or private. Whether a repository is public or private is ultimately up to the admins of that project repository. Public repositories are open and searchable to the public. Private repositories are only initially viewable to the creator of the repository. Specifically, for the LCR project we limit the users who have access to any given repository. All users have access to the master data repository, however they do not have access to other collaborator repositories, unless the original collaborator grants them access. We allow some repositories to be public, and restricted, and actively worked on repositories to be private. GitHub allows project managers to change the status of any repository, to private or public, at any time. </w:t>
-      </w:r>
-    </w:p>
-    <w:p>
-      <w:pPr>
-        <w:spacing w:line="360" w:lineRule="auto"/>
-        <w:rPr>
-          <w:rFonts w:ascii="Arial" w:hAnsi="Arial" w:cs="Arial"/>
-          <w:sz w:val="24"/>
-          <w:szCs w:val="24"/>
-        </w:rPr>
-      </w:pPr>
-      <w:r>
-        <w:rPr>
-          <w:rFonts w:ascii="Arial" w:hAnsi="Arial" w:cs="Arial"/>
-          <w:sz w:val="24"/>
-          <w:szCs w:val="24"/>
-        </w:rPr>
-        <w:tab/>
-        <w:t xml:space="preserve">Additionally, </w:t>
-      </w:r>
-      <w:r>
-        <w:rPr>
-          <w:rFonts w:ascii="Arial" w:hAnsi="Arial" w:cs="Arial"/>
-          <w:sz w:val="24"/>
-          <w:szCs w:val="24"/>
-        </w:rPr>
-        <w:t xml:space="preserve">GitHub has setting which can </w:t>
-      </w:r>
-      <w:r>
-        <w:rPr>
-          <w:rFonts w:ascii="Arial" w:hAnsi="Arial" w:cs="Arial"/>
-          <w:sz w:val="24"/>
-          <w:szCs w:val="24"/>
-        </w:rPr>
-        <w:t xml:space="preserve">limit who can edit or modify </w:t>
-      </w:r>
-      <w:r>
-        <w:rPr>
-          <w:rFonts w:ascii="Arial" w:hAnsi="Arial" w:cs="Arial"/>
-          <w:sz w:val="24"/>
-          <w:szCs w:val="24"/>
-        </w:rPr>
-        <w:t>a repository’s</w:t>
-      </w:r>
-      <w:r>
-        <w:rPr>
-          <w:rFonts w:ascii="Arial" w:hAnsi="Arial" w:cs="Arial"/>
-          <w:sz w:val="24"/>
-          <w:szCs w:val="24"/>
-        </w:rPr>
-        <w:t xml:space="preserve"> branches (</w:t>
+        <w:t>The main goal of our new GitHub repository structure is to keep different project</w:t>
+      </w:r>
+      <w:r>
+        <w:rPr>
+          <w:rFonts w:ascii="Arial" w:hAnsi="Arial" w:cs="Arial"/>
+          <w:sz w:val="24"/>
+          <w:szCs w:val="24"/>
+        </w:rPr>
+        <w:t xml:space="preserve">s </w:t>
+      </w:r>
+      <w:r>
+        <w:rPr>
+          <w:rFonts w:ascii="Arial" w:hAnsi="Arial" w:cs="Arial"/>
+          <w:sz w:val="24"/>
+          <w:szCs w:val="24"/>
+        </w:rPr>
+        <w:t>separate but to have one common data source</w:t>
+      </w:r>
+      <w:r>
+        <w:rPr>
+          <w:rFonts w:ascii="Arial" w:hAnsi="Arial" w:cs="Arial"/>
+          <w:sz w:val="24"/>
+          <w:szCs w:val="24"/>
+        </w:rPr>
+        <w:t xml:space="preserve"> in which they may be able to update their data from</w:t>
+      </w:r>
+      <w:r>
+        <w:rPr>
+          <w:rFonts w:ascii="Arial" w:hAnsi="Arial" w:cs="Arial"/>
+          <w:sz w:val="24"/>
+          <w:szCs w:val="24"/>
+        </w:rPr>
+        <w:t xml:space="preserve">. We extracted </w:t>
+      </w:r>
+      <w:r>
+        <w:rPr>
+          <w:rFonts w:ascii="Arial" w:hAnsi="Arial" w:cs="Arial"/>
+          <w:sz w:val="24"/>
+          <w:szCs w:val="24"/>
+        </w:rPr>
+        <w:t>the</w:t>
+      </w:r>
+      <w:r>
+        <w:rPr>
+          <w:rFonts w:ascii="Arial" w:hAnsi="Arial" w:cs="Arial"/>
+          <w:sz w:val="24"/>
+          <w:szCs w:val="24"/>
+        </w:rPr>
+        <w:t xml:space="preserve"> different projects inside our main </w:t>
+      </w:r>
+      <w:r>
+        <w:rPr>
+          <w:rFonts w:ascii="Arial" w:hAnsi="Arial" w:cs="Arial"/>
+          <w:sz w:val="24"/>
+          <w:szCs w:val="24"/>
+        </w:rPr>
+        <w:t xml:space="preserve">GitHub </w:t>
+      </w:r>
+      <w:r>
+        <w:rPr>
+          <w:rFonts w:ascii="Arial" w:hAnsi="Arial" w:cs="Arial"/>
+          <w:sz w:val="24"/>
+          <w:szCs w:val="24"/>
+        </w:rPr>
+        <w:t xml:space="preserve">repository and created individual project repositories. Each </w:t>
+      </w:r>
+      <w:r>
+        <w:rPr>
+          <w:rFonts w:ascii="Arial" w:hAnsi="Arial" w:cs="Arial"/>
+          <w:sz w:val="24"/>
+          <w:szCs w:val="24"/>
+        </w:rPr>
+        <w:t xml:space="preserve">project </w:t>
+      </w:r>
+      <w:r>
+        <w:rPr>
+          <w:rFonts w:ascii="Arial" w:hAnsi="Arial" w:cs="Arial"/>
+          <w:sz w:val="24"/>
+          <w:szCs w:val="24"/>
+        </w:rPr>
+        <w:t>repository follows the same guidelines for folder structure</w:t>
+      </w:r>
+      <w:r>
+        <w:rPr>
+          <w:rFonts w:ascii="Arial" w:hAnsi="Arial" w:cs="Arial"/>
+          <w:sz w:val="24"/>
+          <w:szCs w:val="24"/>
+        </w:rPr>
+        <w:t xml:space="preserve"> (</w:t>
+      </w:r>
+      <w:r>
+        <w:rPr>
+          <w:rFonts w:ascii="Arial" w:hAnsi="Arial" w:cs="Arial"/>
+          <w:sz w:val="24"/>
+          <w:szCs w:val="24"/>
+        </w:rPr>
+        <w:t>https://github.com/LCRoysterproject/repo_structure</w:t>
+      </w:r>
+      <w:r>
+        <w:rPr>
+          <w:rFonts w:ascii="Arial" w:hAnsi="Arial" w:cs="Arial"/>
+          <w:sz w:val="24"/>
+          <w:szCs w:val="24"/>
+        </w:rPr>
+        <w:t>)</w:t>
+      </w:r>
+      <w:r>
+        <w:rPr>
+          <w:rFonts w:ascii="Arial" w:hAnsi="Arial" w:cs="Arial"/>
+          <w:sz w:val="24"/>
+          <w:szCs w:val="24"/>
+        </w:rPr>
+        <w:t xml:space="preserve">. These new project repositories </w:t>
+      </w:r>
+      <w:r>
+        <w:rPr>
+          <w:rFonts w:ascii="Arial" w:hAnsi="Arial" w:cs="Arial"/>
+          <w:sz w:val="24"/>
+          <w:szCs w:val="24"/>
+        </w:rPr>
+        <w:t>also include descriptions in their README.md</w:t>
+      </w:r>
+      <w:r>
+        <w:rPr>
+          <w:rFonts w:ascii="Arial" w:hAnsi="Arial" w:cs="Arial"/>
+          <w:sz w:val="24"/>
+          <w:szCs w:val="24"/>
+        </w:rPr>
+        <w:t xml:space="preserve"> about the folders and files inside of them. </w:t>
+      </w:r>
+      <w:r>
+        <w:rPr>
+          <w:rFonts w:ascii="Arial" w:hAnsi="Arial" w:cs="Arial"/>
+          <w:sz w:val="24"/>
+          <w:szCs w:val="24"/>
+        </w:rPr>
+        <w:t xml:space="preserve">These </w:t>
       </w:r>
       <w:proofErr w:type="spellStart"/>
       <w:r>
@@ -2186,7 +2495,7 @@
           <w:sz w:val="24"/>
           <w:szCs w:val="24"/>
         </w:rPr>
-        <w:t>Yasset</w:t>
+        <w:t>README.md’s</w:t>
       </w:r>
       <w:proofErr w:type="spellEnd"/>
       <w:r>
@@ -2195,7 +2504,23 @@
           <w:sz w:val="24"/>
           <w:szCs w:val="24"/>
         </w:rPr>
-        <w:t xml:space="preserve"> Perez-</w:t>
+        <w:t xml:space="preserve"> are essential in maintaining transparency of what each script does and what their outputs are. Our project team members are required to make update</w:t>
+      </w:r>
+      <w:r>
+        <w:rPr>
+          <w:rFonts w:ascii="Arial" w:hAnsi="Arial" w:cs="Arial"/>
+          <w:sz w:val="24"/>
+          <w:szCs w:val="24"/>
+        </w:rPr>
+        <w:t>s</w:t>
+      </w:r>
+      <w:r>
+        <w:rPr>
+          <w:rFonts w:ascii="Arial" w:hAnsi="Arial" w:cs="Arial"/>
+          <w:sz w:val="24"/>
+          <w:szCs w:val="24"/>
+        </w:rPr>
+        <w:t xml:space="preserve"> to </w:t>
       </w:r>
       <w:proofErr w:type="spellStart"/>
       <w:r>
@@ -2204,7 +2529,7 @@
           <w:sz w:val="24"/>
           <w:szCs w:val="24"/>
         </w:rPr>
-        <w:t>Riverol</w:t>
+        <w:t>README.md’s</w:t>
       </w:r>
       <w:proofErr w:type="spellEnd"/>
       <w:r>
@@ -2213,263 +2538,23 @@
           <w:sz w:val="24"/>
           <w:szCs w:val="24"/>
         </w:rPr>
-        <w:t xml:space="preserve"> et al., 2016).  For the LCR project each repository, which has collaborators, has a protected `master` branch, and open collaborator branches. Collaborators are able to edit and modify their own branches however they please, but they are not able to update or modify the `master` branch unless approved by a project admin</w:t>
-      </w:r>
-      <w:r>
-        <w:rPr>
-          <w:rFonts w:ascii="Arial" w:hAnsi="Arial" w:cs="Arial"/>
-          <w:sz w:val="24"/>
-          <w:szCs w:val="24"/>
-        </w:rPr>
-        <w:t xml:space="preserve"> via a pull request</w:t>
-      </w:r>
-      <w:r>
-        <w:rPr>
-          <w:rFonts w:ascii="Arial" w:hAnsi="Arial" w:cs="Arial"/>
-          <w:sz w:val="24"/>
-          <w:szCs w:val="24"/>
-        </w:rPr>
-        <w:t xml:space="preserve">. Project admins are expected to review a pull request rigorously and work with the collaborator if there are any discrepancies in the pull request. </w:t>
-      </w:r>
-      <w:r>
-        <w:rPr>
-          <w:rFonts w:ascii="Arial" w:hAnsi="Arial" w:cs="Arial"/>
-          <w:sz w:val="24"/>
-          <w:szCs w:val="24"/>
-        </w:rPr>
-        <w:t>Using a system that checks the work of collaborators has helped us reduce errors in code</w:t>
-      </w:r>
-      <w:r>
-        <w:rPr>
-          <w:rFonts w:ascii="Arial" w:hAnsi="Arial" w:cs="Arial"/>
-          <w:sz w:val="24"/>
-          <w:szCs w:val="24"/>
-        </w:rPr>
-        <w:t>, text, and data</w:t>
-      </w:r>
-      <w:r>
-        <w:rPr>
-          <w:rFonts w:ascii="Arial" w:hAnsi="Arial" w:cs="Arial"/>
-          <w:sz w:val="24"/>
-          <w:szCs w:val="24"/>
-        </w:rPr>
-        <w:t xml:space="preserve"> and can be implemented across many ecological efforts. </w:t>
-      </w:r>
-    </w:p>
-    <w:p>
-      <w:pPr>
-        <w:spacing w:line="360" w:lineRule="auto"/>
-        <w:rPr>
-          <w:rFonts w:ascii="Arial" w:hAnsi="Arial" w:cs="Arial"/>
-          <w:b/>
-          <w:bCs/>
-          <w:sz w:val="24"/>
-          <w:szCs w:val="24"/>
-        </w:rPr>
-      </w:pPr>
-      <w:r>
-        <w:rPr>
-          <w:rFonts w:ascii="Arial" w:hAnsi="Arial" w:cs="Arial"/>
-          <w:b/>
-          <w:bCs/>
-          <w:sz w:val="24"/>
-          <w:szCs w:val="24"/>
-        </w:rPr>
-        <w:t xml:space="preserve">Creating a new GitHub repository structure </w:t>
-      </w:r>
-      <w:r>
-        <w:rPr>
-          <w:rFonts w:ascii="Arial" w:hAnsi="Arial" w:cs="Arial"/>
-          <w:b/>
-          <w:bCs/>
-          <w:sz w:val="24"/>
-          <w:szCs w:val="24"/>
-        </w:rPr>
-        <w:t>and workflow</w:t>
-      </w:r>
-    </w:p>
-    <w:p>
-      <w:pPr>
-        <w:spacing w:line="360" w:lineRule="auto"/>
-        <w:ind w:firstLine="720"/>
-        <w:rPr>
-          <w:rFonts w:ascii="Arial" w:hAnsi="Arial" w:cs="Arial"/>
-          <w:sz w:val="24"/>
-          <w:szCs w:val="24"/>
-        </w:rPr>
-      </w:pPr>
-      <w:r>
-        <w:rPr>
-          <w:rFonts w:ascii="Arial" w:hAnsi="Arial" w:cs="Arial"/>
-          <w:sz w:val="24"/>
-          <w:szCs w:val="24"/>
-        </w:rPr>
-        <w:t>The main goal of our new GitHub repository structure is to keep different project</w:t>
-      </w:r>
-      <w:r>
-        <w:rPr>
-          <w:rFonts w:ascii="Arial" w:hAnsi="Arial" w:cs="Arial"/>
-          <w:sz w:val="24"/>
-          <w:szCs w:val="24"/>
-        </w:rPr>
-        <w:t xml:space="preserve">s </w:t>
-      </w:r>
-      <w:r>
-        <w:rPr>
-          <w:rFonts w:ascii="Arial" w:hAnsi="Arial" w:cs="Arial"/>
-          <w:sz w:val="24"/>
-          <w:szCs w:val="24"/>
-        </w:rPr>
-        <w:t>separate but to have one common data source</w:t>
-      </w:r>
-      <w:r>
-        <w:rPr>
-          <w:rFonts w:ascii="Arial" w:hAnsi="Arial" w:cs="Arial"/>
-          <w:sz w:val="24"/>
-          <w:szCs w:val="24"/>
-        </w:rPr>
-        <w:t xml:space="preserve"> in which they may be able to update their data from</w:t>
-      </w:r>
-      <w:r>
-        <w:rPr>
-          <w:rFonts w:ascii="Arial" w:hAnsi="Arial" w:cs="Arial"/>
-          <w:sz w:val="24"/>
-          <w:szCs w:val="24"/>
-        </w:rPr>
-        <w:t xml:space="preserve">. We extracted </w:t>
-      </w:r>
-      <w:r>
-        <w:rPr>
-          <w:rFonts w:ascii="Arial" w:hAnsi="Arial" w:cs="Arial"/>
-          <w:sz w:val="24"/>
-          <w:szCs w:val="24"/>
-        </w:rPr>
-        <w:t>the</w:t>
-      </w:r>
-      <w:r>
-        <w:rPr>
-          <w:rFonts w:ascii="Arial" w:hAnsi="Arial" w:cs="Arial"/>
-          <w:sz w:val="24"/>
-          <w:szCs w:val="24"/>
-        </w:rPr>
-        <w:t xml:space="preserve"> different projects inside our main </w:t>
-      </w:r>
-      <w:r>
-        <w:rPr>
-          <w:rFonts w:ascii="Arial" w:hAnsi="Arial" w:cs="Arial"/>
-          <w:sz w:val="24"/>
-          <w:szCs w:val="24"/>
-        </w:rPr>
-        <w:t xml:space="preserve">GitHub </w:t>
-      </w:r>
-      <w:r>
-        <w:rPr>
-          <w:rFonts w:ascii="Arial" w:hAnsi="Arial" w:cs="Arial"/>
-          <w:sz w:val="24"/>
-          <w:szCs w:val="24"/>
-        </w:rPr>
-        <w:t xml:space="preserve">repository and created individual project repositories. Each </w:t>
-      </w:r>
-      <w:r>
-        <w:rPr>
-          <w:rFonts w:ascii="Arial" w:hAnsi="Arial" w:cs="Arial"/>
-          <w:sz w:val="24"/>
-          <w:szCs w:val="24"/>
-        </w:rPr>
-        <w:t xml:space="preserve">project </w:t>
-      </w:r>
-      <w:r>
-        <w:rPr>
-          <w:rFonts w:ascii="Arial" w:hAnsi="Arial" w:cs="Arial"/>
-          <w:sz w:val="24"/>
-          <w:szCs w:val="24"/>
-        </w:rPr>
-        <w:t xml:space="preserve">repository follows the same guidelines for folder structure. These new project repositories </w:t>
-      </w:r>
-      <w:r>
-        <w:rPr>
-          <w:rFonts w:ascii="Arial" w:hAnsi="Arial" w:cs="Arial"/>
-          <w:sz w:val="24"/>
-          <w:szCs w:val="24"/>
-        </w:rPr>
-        <w:t>also include descriptions in their README.md</w:t>
-      </w:r>
-      <w:r>
-        <w:rPr>
-          <w:rFonts w:ascii="Arial" w:hAnsi="Arial" w:cs="Arial"/>
-          <w:sz w:val="24"/>
-          <w:szCs w:val="24"/>
-        </w:rPr>
-        <w:t xml:space="preserve"> about the folders and files inside of them. </w:t>
-      </w:r>
-      <w:r>
-        <w:rPr>
-          <w:rFonts w:ascii="Arial" w:hAnsi="Arial" w:cs="Arial"/>
-          <w:sz w:val="24"/>
-          <w:szCs w:val="24"/>
-        </w:rPr>
-        <w:t xml:space="preserve">These </w:t>
-      </w:r>
-      <w:proofErr w:type="spellStart"/>
-      <w:r>
-        <w:rPr>
-          <w:rFonts w:ascii="Arial" w:hAnsi="Arial" w:cs="Arial"/>
-          <w:sz w:val="24"/>
-          <w:szCs w:val="24"/>
-        </w:rPr>
-        <w:t>README.md’s</w:t>
-      </w:r>
-      <w:proofErr w:type="spellEnd"/>
-      <w:r>
-        <w:rPr>
-          <w:rFonts w:ascii="Arial" w:hAnsi="Arial" w:cs="Arial"/>
-          <w:sz w:val="24"/>
-          <w:szCs w:val="24"/>
-        </w:rPr>
-        <w:t xml:space="preserve"> are essential in maintaining transparency of what each script does and what their </w:t>
-      </w:r>
-      <w:r>
-        <w:rPr>
-          <w:rFonts w:ascii="Arial" w:hAnsi="Arial" w:cs="Arial"/>
-          <w:sz w:val="24"/>
-          <w:szCs w:val="24"/>
-        </w:rPr>
-        <w:lastRenderedPageBreak/>
-        <w:t>outputs are. Our project team members are required to make update</w:t>
-      </w:r>
-      <w:r>
-        <w:rPr>
-          <w:rFonts w:ascii="Arial" w:hAnsi="Arial" w:cs="Arial"/>
-          <w:sz w:val="24"/>
-          <w:szCs w:val="24"/>
-        </w:rPr>
-        <w:t>s</w:t>
-      </w:r>
-      <w:r>
-        <w:rPr>
-          <w:rFonts w:ascii="Arial" w:hAnsi="Arial" w:cs="Arial"/>
-          <w:sz w:val="24"/>
-          <w:szCs w:val="24"/>
-        </w:rPr>
-        <w:t xml:space="preserve"> to </w:t>
-      </w:r>
-      <w:proofErr w:type="spellStart"/>
-      <w:r>
-        <w:rPr>
-          <w:rFonts w:ascii="Arial" w:hAnsi="Arial" w:cs="Arial"/>
-          <w:sz w:val="24"/>
-          <w:szCs w:val="24"/>
-        </w:rPr>
-        <w:t>README.md’s</w:t>
-      </w:r>
-      <w:proofErr w:type="spellEnd"/>
-      <w:r>
-        <w:rPr>
-          <w:rFonts w:ascii="Arial" w:hAnsi="Arial" w:cs="Arial"/>
-          <w:sz w:val="24"/>
-          <w:szCs w:val="24"/>
-        </w:rPr>
-        <w:t xml:space="preserve"> as they change and update their scripts and text. </w:t>
+        <w:t xml:space="preserve"> as they </w:t>
+      </w:r>
+      <w:r>
+        <w:rPr>
+          <w:rFonts w:ascii="Arial" w:hAnsi="Arial" w:cs="Arial"/>
+          <w:sz w:val="24"/>
+          <w:szCs w:val="24"/>
+        </w:rPr>
+        <w:t xml:space="preserve">create new files for </w:t>
+      </w:r>
+      <w:r>
+        <w:rPr>
+          <w:rFonts w:ascii="Arial" w:hAnsi="Arial" w:cs="Arial"/>
+          <w:sz w:val="24"/>
+          <w:szCs w:val="24"/>
+        </w:rPr>
+        <w:t xml:space="preserve">scripts and text. </w:t>
       </w:r>
     </w:p>
     <w:p>
@@ -2986,12 +3071,202 @@
         <w:spacing w:line="360" w:lineRule="auto"/>
         <w:rPr>
           <w:rFonts w:ascii="Arial" w:hAnsi="Arial" w:cs="Arial"/>
-          <w:b/>
-          <w:bCs/>
           <w:sz w:val="24"/>
           <w:szCs w:val="24"/>
         </w:rPr>
       </w:pPr>
+      <w:r>
+        <w:rPr>
+          <w:rFonts w:ascii="Arial" w:hAnsi="Arial" w:cs="Arial"/>
+          <w:sz w:val="24"/>
+          <w:szCs w:val="24"/>
+        </w:rPr>
+        <w:t>Figure 1-</w:t>
+      </w:r>
+      <w:r>
+        <w:rPr>
+          <w:rFonts w:ascii="Arial" w:hAnsi="Arial" w:cs="Arial"/>
+          <w:sz w:val="24"/>
+          <w:szCs w:val="24"/>
+        </w:rPr>
+        <w:t xml:space="preserve"> </w:t>
+      </w:r>
+      <w:r>
+        <w:rPr>
+          <w:rFonts w:ascii="Arial" w:hAnsi="Arial" w:cs="Arial"/>
+          <w:sz w:val="24"/>
+          <w:szCs w:val="24"/>
+        </w:rPr>
+        <w:t>N</w:t>
+      </w:r>
+      <w:r>
+        <w:rPr>
+          <w:rFonts w:ascii="Arial" w:hAnsi="Arial" w:cs="Arial"/>
+          <w:sz w:val="24"/>
+          <w:szCs w:val="24"/>
+        </w:rPr>
+        <w:t xml:space="preserve">ew </w:t>
+      </w:r>
+      <w:r>
+        <w:rPr>
+          <w:rFonts w:ascii="Arial" w:hAnsi="Arial" w:cs="Arial"/>
+          <w:sz w:val="24"/>
+          <w:szCs w:val="24"/>
+        </w:rPr>
+        <w:t xml:space="preserve">LCR project </w:t>
+      </w:r>
+      <w:r>
+        <w:rPr>
+          <w:rFonts w:ascii="Arial" w:hAnsi="Arial" w:cs="Arial"/>
+          <w:sz w:val="24"/>
+          <w:szCs w:val="24"/>
+        </w:rPr>
+        <w:t xml:space="preserve">workflow </w:t>
+      </w:r>
+      <w:r>
+        <w:rPr>
+          <w:rFonts w:ascii="Arial" w:hAnsi="Arial" w:cs="Arial"/>
+          <w:sz w:val="24"/>
+          <w:szCs w:val="24"/>
+        </w:rPr>
+        <w:t xml:space="preserve">which describes how project repositories update to work with newly added data. A. Data </w:t>
+      </w:r>
+      <w:r>
+        <w:rPr>
+          <w:rFonts w:ascii="Arial" w:hAnsi="Arial" w:cs="Arial"/>
+          <w:sz w:val="24"/>
+          <w:szCs w:val="24"/>
+        </w:rPr>
+        <w:t>are</w:t>
+      </w:r>
+      <w:r>
+        <w:rPr>
+          <w:rFonts w:ascii="Arial" w:hAnsi="Arial" w:cs="Arial"/>
+          <w:sz w:val="24"/>
+          <w:szCs w:val="24"/>
+        </w:rPr>
+        <w:t xml:space="preserve"> processed and cleaned</w:t>
+      </w:r>
+      <w:r>
+        <w:rPr>
+          <w:rFonts w:ascii="Arial" w:hAnsi="Arial" w:cs="Arial"/>
+          <w:sz w:val="24"/>
+          <w:szCs w:val="24"/>
+        </w:rPr>
+        <w:t xml:space="preserve"> via MySQL or scripts</w:t>
+      </w:r>
+      <w:r>
+        <w:rPr>
+          <w:rFonts w:ascii="Arial" w:hAnsi="Arial" w:cs="Arial"/>
+          <w:sz w:val="24"/>
+          <w:szCs w:val="24"/>
+        </w:rPr>
+        <w:t xml:space="preserve">, B. Data </w:t>
+      </w:r>
+      <w:r>
+        <w:rPr>
+          <w:rFonts w:ascii="Arial" w:hAnsi="Arial" w:cs="Arial"/>
+          <w:sz w:val="24"/>
+          <w:szCs w:val="24"/>
+        </w:rPr>
+        <w:t>are</w:t>
+      </w:r>
+      <w:r>
+        <w:rPr>
+          <w:rFonts w:ascii="Arial" w:hAnsi="Arial" w:cs="Arial"/>
+          <w:sz w:val="24"/>
+          <w:szCs w:val="24"/>
+        </w:rPr>
+        <w:t xml:space="preserve"> updated to the master data repository, </w:t>
+      </w:r>
+      <w:r>
+        <w:rPr>
+          <w:rFonts w:ascii="Arial" w:hAnsi="Arial" w:cs="Arial"/>
+          <w:sz w:val="24"/>
+          <w:szCs w:val="24"/>
+        </w:rPr>
+        <w:t xml:space="preserve">reviewed, and </w:t>
+      </w:r>
+      <w:r>
+        <w:rPr>
+          <w:rFonts w:ascii="Arial" w:hAnsi="Arial" w:cs="Arial"/>
+          <w:sz w:val="24"/>
+          <w:szCs w:val="24"/>
+        </w:rPr>
+        <w:t xml:space="preserve">approved by </w:t>
+      </w:r>
+      <w:r>
+        <w:rPr>
+          <w:rFonts w:ascii="Arial" w:hAnsi="Arial" w:cs="Arial"/>
+          <w:sz w:val="24"/>
+          <w:szCs w:val="24"/>
+        </w:rPr>
+        <w:t xml:space="preserve">LCR </w:t>
+      </w:r>
+      <w:r>
+        <w:rPr>
+          <w:rFonts w:ascii="Arial" w:hAnsi="Arial" w:cs="Arial"/>
+          <w:sz w:val="24"/>
+          <w:szCs w:val="24"/>
+        </w:rPr>
+        <w:t xml:space="preserve">project admins, C. </w:t>
+      </w:r>
+      <w:r>
+        <w:rPr>
+          <w:rFonts w:ascii="Arial" w:hAnsi="Arial" w:cs="Arial"/>
+          <w:sz w:val="24"/>
+          <w:szCs w:val="24"/>
+        </w:rPr>
+        <w:t>P</w:t>
+      </w:r>
+      <w:r>
+        <w:rPr>
+          <w:rFonts w:ascii="Arial" w:hAnsi="Arial" w:cs="Arial"/>
+          <w:sz w:val="24"/>
+          <w:szCs w:val="24"/>
+        </w:rPr>
+        <w:t xml:space="preserve">roject repositories update their repository data by downloading </w:t>
+      </w:r>
+      <w:r>
+        <w:rPr>
+          <w:rFonts w:ascii="Arial" w:hAnsi="Arial" w:cs="Arial"/>
+          <w:sz w:val="24"/>
+          <w:szCs w:val="24"/>
+        </w:rPr>
+        <w:t>the data directly from the master data repository</w:t>
+      </w:r>
+      <w:r>
+        <w:rPr>
+          <w:rFonts w:ascii="Arial" w:hAnsi="Arial" w:cs="Arial"/>
+          <w:sz w:val="24"/>
+          <w:szCs w:val="24"/>
+        </w:rPr>
+        <w:t xml:space="preserve">, D) Project repositories </w:t>
+      </w:r>
+      <w:r>
+        <w:rPr>
+          <w:rFonts w:ascii="Arial" w:hAnsi="Arial" w:cs="Arial"/>
+          <w:sz w:val="24"/>
+          <w:szCs w:val="24"/>
+        </w:rPr>
+        <w:t xml:space="preserve">conducting individual analysis </w:t>
+      </w:r>
+      <w:r>
+        <w:rPr>
+          <w:rFonts w:ascii="Arial" w:hAnsi="Arial" w:cs="Arial"/>
+          <w:sz w:val="24"/>
+          <w:szCs w:val="24"/>
+        </w:rPr>
+        <w:t>on LCR dataset</w:t>
+      </w:r>
+      <w:r>
+        <w:rPr>
+          <w:rFonts w:ascii="Arial" w:hAnsi="Arial" w:cs="Arial"/>
+          <w:sz w:val="24"/>
+          <w:szCs w:val="24"/>
+        </w:rPr>
+        <w:t>s</w:t>
+      </w:r>
     </w:p>
     <w:p>
       <w:pPr>
@@ -3006,299 +3281,13 @@
       </w:pPr>
       <w:r>
         <w:rPr>
-          <w:noProof/>
-        </w:rPr>
-        <w:t xml:space="preserve"> </w:t>
-      </w:r>
-    </w:p>
-    <w:p>
-      <w:pPr>
-        <w:spacing w:line="360" w:lineRule="auto"/>
-        <w:rPr>
-          <w:rFonts w:ascii="Arial" w:hAnsi="Arial" w:cs="Arial"/>
-          <w:sz w:val="24"/>
-          <w:szCs w:val="24"/>
-        </w:rPr>
-      </w:pPr>
-      <w:r>
-        <w:rPr>
-          <w:rFonts w:ascii="Arial" w:hAnsi="Arial" w:cs="Arial"/>
-          <w:sz w:val="24"/>
-          <w:szCs w:val="24"/>
-        </w:rPr>
-        <w:t>Figure 1-</w:t>
-      </w:r>
-      <w:r>
-        <w:rPr>
-          <w:rFonts w:ascii="Arial" w:hAnsi="Arial" w:cs="Arial"/>
-          <w:sz w:val="24"/>
-          <w:szCs w:val="24"/>
-        </w:rPr>
-        <w:t xml:space="preserve"> </w:t>
-      </w:r>
-      <w:r>
-        <w:rPr>
-          <w:rFonts w:ascii="Arial" w:hAnsi="Arial" w:cs="Arial"/>
-          <w:sz w:val="24"/>
-          <w:szCs w:val="24"/>
-        </w:rPr>
-        <w:t>N</w:t>
-      </w:r>
-      <w:r>
-        <w:rPr>
-          <w:rFonts w:ascii="Arial" w:hAnsi="Arial" w:cs="Arial"/>
-          <w:sz w:val="24"/>
-          <w:szCs w:val="24"/>
-        </w:rPr>
-        <w:t xml:space="preserve">ew </w:t>
-      </w:r>
-      <w:r>
-        <w:rPr>
-          <w:rFonts w:ascii="Arial" w:hAnsi="Arial" w:cs="Arial"/>
-          <w:sz w:val="24"/>
-          <w:szCs w:val="24"/>
-        </w:rPr>
-        <w:t xml:space="preserve">LCR project </w:t>
-      </w:r>
-      <w:r>
-        <w:rPr>
-          <w:rFonts w:ascii="Arial" w:hAnsi="Arial" w:cs="Arial"/>
-          <w:sz w:val="24"/>
-          <w:szCs w:val="24"/>
-        </w:rPr>
-        <w:t xml:space="preserve">workflow </w:t>
-      </w:r>
-      <w:r>
-        <w:rPr>
-          <w:rFonts w:ascii="Arial" w:hAnsi="Arial" w:cs="Arial"/>
-          <w:sz w:val="24"/>
-          <w:szCs w:val="24"/>
-        </w:rPr>
-        <w:t xml:space="preserve">which describes how project repositories update to work with newly added data. A. Data </w:t>
-      </w:r>
-      <w:r>
-        <w:rPr>
-          <w:rFonts w:ascii="Arial" w:hAnsi="Arial" w:cs="Arial"/>
-          <w:sz w:val="24"/>
-          <w:szCs w:val="24"/>
-        </w:rPr>
-        <w:t>are</w:t>
-      </w:r>
-      <w:r>
-        <w:rPr>
-          <w:rFonts w:ascii="Arial" w:hAnsi="Arial" w:cs="Arial"/>
-          <w:sz w:val="24"/>
-          <w:szCs w:val="24"/>
-        </w:rPr>
-        <w:t xml:space="preserve"> processed and cleaned</w:t>
-      </w:r>
-      <w:r>
-        <w:rPr>
-          <w:rFonts w:ascii="Arial" w:hAnsi="Arial" w:cs="Arial"/>
-          <w:sz w:val="24"/>
-          <w:szCs w:val="24"/>
-        </w:rPr>
-        <w:t xml:space="preserve"> via MySQL or scripts</w:t>
-      </w:r>
-      <w:r>
-        <w:rPr>
-          <w:rFonts w:ascii="Arial" w:hAnsi="Arial" w:cs="Arial"/>
-          <w:sz w:val="24"/>
-          <w:szCs w:val="24"/>
-        </w:rPr>
-        <w:t xml:space="preserve">, B. Data </w:t>
-      </w:r>
-      <w:r>
-        <w:rPr>
-          <w:rFonts w:ascii="Arial" w:hAnsi="Arial" w:cs="Arial"/>
-          <w:sz w:val="24"/>
-          <w:szCs w:val="24"/>
-        </w:rPr>
-        <w:t>are</w:t>
-      </w:r>
-      <w:r>
-        <w:rPr>
-          <w:rFonts w:ascii="Arial" w:hAnsi="Arial" w:cs="Arial"/>
-          <w:sz w:val="24"/>
-          <w:szCs w:val="24"/>
-        </w:rPr>
-        <w:t xml:space="preserve"> updated to the master data repository, </w:t>
-      </w:r>
-      <w:r>
-        <w:rPr>
-          <w:rFonts w:ascii="Arial" w:hAnsi="Arial" w:cs="Arial"/>
-          <w:sz w:val="24"/>
-          <w:szCs w:val="24"/>
-        </w:rPr>
-        <w:t xml:space="preserve">reviewed, and </w:t>
-      </w:r>
-      <w:r>
-        <w:rPr>
-          <w:rFonts w:ascii="Arial" w:hAnsi="Arial" w:cs="Arial"/>
-          <w:sz w:val="24"/>
-          <w:szCs w:val="24"/>
-        </w:rPr>
-        <w:t xml:space="preserve">approved by </w:t>
-      </w:r>
-      <w:r>
-        <w:rPr>
-          <w:rFonts w:ascii="Arial" w:hAnsi="Arial" w:cs="Arial"/>
-          <w:sz w:val="24"/>
-          <w:szCs w:val="24"/>
-        </w:rPr>
-        <w:t xml:space="preserve">LCR </w:t>
-      </w:r>
-      <w:r>
-        <w:rPr>
-          <w:rFonts w:ascii="Arial" w:hAnsi="Arial" w:cs="Arial"/>
-          <w:sz w:val="24"/>
-          <w:szCs w:val="24"/>
-        </w:rPr>
-        <w:t xml:space="preserve">project admins, C. </w:t>
-      </w:r>
-      <w:r>
-        <w:rPr>
-          <w:rFonts w:ascii="Arial" w:hAnsi="Arial" w:cs="Arial"/>
-          <w:sz w:val="24"/>
-          <w:szCs w:val="24"/>
-        </w:rPr>
-        <w:t>P</w:t>
-      </w:r>
-      <w:r>
-        <w:rPr>
-          <w:rFonts w:ascii="Arial" w:hAnsi="Arial" w:cs="Arial"/>
-          <w:sz w:val="24"/>
-          <w:szCs w:val="24"/>
-        </w:rPr>
-        <w:t xml:space="preserve">roject repositories update their repository data by downloading </w:t>
-      </w:r>
-      <w:r>
-        <w:rPr>
-          <w:rFonts w:ascii="Arial" w:hAnsi="Arial" w:cs="Arial"/>
-          <w:sz w:val="24"/>
-          <w:szCs w:val="24"/>
-        </w:rPr>
-        <w:t>the data directly from the master data repository</w:t>
-      </w:r>
-      <w:r>
-        <w:rPr>
-          <w:rFonts w:ascii="Arial" w:hAnsi="Arial" w:cs="Arial"/>
-          <w:sz w:val="24"/>
-          <w:szCs w:val="24"/>
-        </w:rPr>
-        <w:t xml:space="preserve">, D) </w:t>
-      </w:r>
-      <w:r>
-        <w:rPr>
-          <w:rFonts w:ascii="Arial" w:hAnsi="Arial" w:cs="Arial"/>
-          <w:sz w:val="24"/>
-          <w:szCs w:val="24"/>
-        </w:rPr>
-        <w:t>Project repositories</w:t>
-      </w:r>
-      <w:r>
-        <w:rPr>
-          <w:rFonts w:ascii="Arial" w:hAnsi="Arial" w:cs="Arial"/>
-          <w:sz w:val="24"/>
-          <w:szCs w:val="24"/>
-        </w:rPr>
-        <w:t xml:space="preserve"> </w:t>
-      </w:r>
-      <w:r>
-        <w:rPr>
-          <w:rFonts w:ascii="Arial" w:hAnsi="Arial" w:cs="Arial"/>
-          <w:sz w:val="24"/>
-          <w:szCs w:val="24"/>
-        </w:rPr>
-        <w:t xml:space="preserve">conducting individual analysis </w:t>
-      </w:r>
-      <w:r>
-        <w:rPr>
-          <w:rFonts w:ascii="Arial" w:hAnsi="Arial" w:cs="Arial"/>
-          <w:sz w:val="24"/>
-          <w:szCs w:val="24"/>
-        </w:rPr>
-        <w:t>on LCR dataset</w:t>
-      </w:r>
-      <w:r>
-        <w:rPr>
-          <w:rFonts w:ascii="Arial" w:hAnsi="Arial" w:cs="Arial"/>
-          <w:sz w:val="24"/>
-          <w:szCs w:val="24"/>
-        </w:rPr>
-        <w:t>s</w:t>
-      </w:r>
-    </w:p>
-    <w:p>
-      <w:pPr>
-        <w:spacing w:line="360" w:lineRule="auto"/>
-        <w:rPr>
           <w:rFonts w:ascii="Arial" w:hAnsi="Arial" w:cs="Arial"/>
           <w:b/>
           <w:bCs/>
           <w:sz w:val="24"/>
           <w:szCs w:val="24"/>
         </w:rPr>
-      </w:pPr>
-      <w:r>
-        <w:rPr>
-          <w:rFonts w:ascii="Arial" w:hAnsi="Arial" w:cs="Arial"/>
-          <w:b/>
-          <w:bCs/>
-          <w:sz w:val="24"/>
-          <w:szCs w:val="24"/>
-        </w:rPr>
-        <w:t xml:space="preserve">Naming conventions </w:t>
-      </w:r>
-      <w:r>
-        <w:rPr>
-          <w:rFonts w:ascii="Arial" w:hAnsi="Arial" w:cs="Arial"/>
-          <w:b/>
-          <w:bCs/>
-          <w:sz w:val="24"/>
-          <w:szCs w:val="24"/>
-        </w:rPr>
-        <w:t xml:space="preserve">for </w:t>
-      </w:r>
-      <w:r>
-        <w:rPr>
-          <w:rFonts w:ascii="Arial" w:hAnsi="Arial" w:cs="Arial"/>
-          <w:b/>
-          <w:bCs/>
-          <w:sz w:val="24"/>
-          <w:szCs w:val="24"/>
-        </w:rPr>
-        <w:t xml:space="preserve">repository, </w:t>
-      </w:r>
-      <w:r>
-        <w:rPr>
-          <w:rFonts w:ascii="Arial" w:hAnsi="Arial" w:cs="Arial"/>
-          <w:b/>
-          <w:bCs/>
-          <w:sz w:val="24"/>
-          <w:szCs w:val="24"/>
-        </w:rPr>
-        <w:t>files</w:t>
-      </w:r>
-      <w:r>
-        <w:rPr>
-          <w:rFonts w:ascii="Arial" w:hAnsi="Arial" w:cs="Arial"/>
-          <w:b/>
-          <w:bCs/>
-          <w:sz w:val="24"/>
-          <w:szCs w:val="24"/>
-        </w:rPr>
-        <w:t>,</w:t>
-      </w:r>
-      <w:r>
-        <w:rPr>
-          <w:rFonts w:ascii="Arial" w:hAnsi="Arial" w:cs="Arial"/>
-          <w:b/>
-          <w:bCs/>
-          <w:sz w:val="24"/>
-          <w:szCs w:val="24"/>
-        </w:rPr>
-        <w:t xml:space="preserve"> and folders</w:t>
+        <w:t xml:space="preserve">GitHub permissions and branch workflow </w:t>
       </w:r>
     </w:p>
     <w:p>
@@ -3317,31 +3306,298 @@
           <w:sz w:val="24"/>
           <w:szCs w:val="24"/>
         </w:rPr>
-        <w:t xml:space="preserve">Proper file naming conventions helps </w:t>
-      </w:r>
-      <w:r>
-        <w:rPr>
-          <w:rFonts w:ascii="Arial" w:hAnsi="Arial" w:cs="Arial"/>
-          <w:sz w:val="24"/>
-          <w:szCs w:val="24"/>
-        </w:rPr>
-        <w:t>every</w:t>
-      </w:r>
-      <w:r>
-        <w:rPr>
-          <w:rFonts w:ascii="Arial" w:hAnsi="Arial" w:cs="Arial"/>
-          <w:sz w:val="24"/>
-          <w:szCs w:val="24"/>
-        </w:rPr>
-        <w:t xml:space="preserve"> user understand the contents inside the file</w:t>
-      </w:r>
-      <w:r>
-        <w:rPr>
-          <w:rFonts w:ascii="Arial" w:hAnsi="Arial" w:cs="Arial"/>
-          <w:sz w:val="24"/>
-          <w:szCs w:val="24"/>
-        </w:rPr>
-        <w:t xml:space="preserve"> immediately</w:t>
+        <w:t>GitHub has setting</w:t>
+      </w:r>
+      <w:r>
+        <w:rPr>
+          <w:rFonts w:ascii="Arial" w:hAnsi="Arial" w:cs="Arial"/>
+          <w:sz w:val="24"/>
+          <w:szCs w:val="24"/>
+        </w:rPr>
+        <w:t>s</w:t>
+      </w:r>
+      <w:r>
+        <w:rPr>
+          <w:rFonts w:ascii="Arial" w:hAnsi="Arial" w:cs="Arial"/>
+          <w:sz w:val="24"/>
+          <w:szCs w:val="24"/>
+        </w:rPr>
+        <w:t xml:space="preserve"> which can limit who can edit or modify a repository’s branches (</w:t>
+      </w:r>
+      <w:proofErr w:type="spellStart"/>
+      <w:r>
+        <w:rPr>
+          <w:rFonts w:ascii="Arial" w:hAnsi="Arial" w:cs="Arial"/>
+          <w:sz w:val="24"/>
+          <w:szCs w:val="24"/>
+        </w:rPr>
+        <w:t>Yasset</w:t>
+      </w:r>
+      <w:proofErr w:type="spellEnd"/>
+      <w:r>
+        <w:rPr>
+          <w:rFonts w:ascii="Arial" w:hAnsi="Arial" w:cs="Arial"/>
+          <w:sz w:val="24"/>
+          <w:szCs w:val="24"/>
+        </w:rPr>
+        <w:t xml:space="preserve"> Perez-</w:t>
+      </w:r>
+      <w:proofErr w:type="spellStart"/>
+      <w:r>
+        <w:rPr>
+          <w:rFonts w:ascii="Arial" w:hAnsi="Arial" w:cs="Arial"/>
+          <w:sz w:val="24"/>
+          <w:szCs w:val="24"/>
+        </w:rPr>
+        <w:t>Riverol</w:t>
+      </w:r>
+      <w:proofErr w:type="spellEnd"/>
+      <w:r>
+        <w:rPr>
+          <w:rFonts w:ascii="Arial" w:hAnsi="Arial" w:cs="Arial"/>
+          <w:sz w:val="24"/>
+          <w:szCs w:val="24"/>
+        </w:rPr>
+        <w:t xml:space="preserve"> et al., 2016).  For </w:t>
+      </w:r>
+      <w:r>
+        <w:rPr>
+          <w:rFonts w:ascii="Arial" w:hAnsi="Arial" w:cs="Arial"/>
+          <w:sz w:val="24"/>
+          <w:szCs w:val="24"/>
+        </w:rPr>
+        <w:t>each</w:t>
+      </w:r>
+      <w:r>
+        <w:rPr>
+          <w:rFonts w:ascii="Arial" w:hAnsi="Arial" w:cs="Arial"/>
+          <w:sz w:val="24"/>
+          <w:szCs w:val="24"/>
+        </w:rPr>
+        <w:t xml:space="preserve"> LCR project repository, which has collaborators, </w:t>
+      </w:r>
+      <w:r>
+        <w:rPr>
+          <w:rFonts w:ascii="Arial" w:hAnsi="Arial" w:cs="Arial"/>
+          <w:sz w:val="24"/>
+          <w:szCs w:val="24"/>
+        </w:rPr>
+        <w:t>we establish a</w:t>
+      </w:r>
+      <w:r>
+        <w:rPr>
+          <w:rFonts w:ascii="Arial" w:hAnsi="Arial" w:cs="Arial"/>
+          <w:sz w:val="24"/>
+          <w:szCs w:val="24"/>
+        </w:rPr>
+        <w:t xml:space="preserve"> protected `master` branch, and open collaborator branches. Collaborators are able to edit and modify their own branches however they please, but they are not able to update or modify the `master` branch unless approved by a project admin via a pull request</w:t>
+      </w:r>
+      <w:r>
+        <w:rPr>
+          <w:rFonts w:ascii="Arial" w:hAnsi="Arial" w:cs="Arial"/>
+          <w:sz w:val="24"/>
+          <w:szCs w:val="24"/>
+        </w:rPr>
+        <w:t xml:space="preserve"> (Box 1)</w:t>
+      </w:r>
+      <w:r>
+        <w:rPr>
+          <w:rFonts w:ascii="Arial" w:hAnsi="Arial" w:cs="Arial"/>
+          <w:sz w:val="24"/>
+          <w:szCs w:val="24"/>
+        </w:rPr>
+        <w:t xml:space="preserve">. Project admins are expected to review a </w:t>
+      </w:r>
+      <w:r>
+        <w:rPr>
+          <w:rFonts w:ascii="Arial" w:hAnsi="Arial" w:cs="Arial"/>
+          <w:sz w:val="24"/>
+          <w:szCs w:val="24"/>
+        </w:rPr>
+        <w:lastRenderedPageBreak/>
+        <w:t xml:space="preserve">pull request rigorously and work with the collaborator if there are any discrepancies in the pull request. </w:t>
+      </w:r>
+      <w:r>
+        <w:rPr>
+          <w:rFonts w:ascii="Arial" w:hAnsi="Arial" w:cs="Arial"/>
+          <w:sz w:val="24"/>
+          <w:szCs w:val="24"/>
+        </w:rPr>
+        <w:t>Using a system that checks the work of collaborators has helped us reduce errors in code, text, and data and can be implemented across many ecological efforts.</w:t>
+      </w:r>
+    </w:p>
+    <w:p>
+      <w:pPr>
+        <w:spacing w:line="360" w:lineRule="auto"/>
+        <w:ind w:firstLine="720"/>
+        <w:rPr>
+          <w:rFonts w:ascii="Arial" w:hAnsi="Arial" w:cs="Arial"/>
+          <w:sz w:val="24"/>
+          <w:szCs w:val="24"/>
+        </w:rPr>
+      </w:pPr>
+      <w:r>
+        <w:rPr>
+          <w:rFonts w:ascii="Arial" w:hAnsi="Arial" w:cs="Arial"/>
+          <w:sz w:val="24"/>
+          <w:szCs w:val="24"/>
+        </w:rPr>
+        <w:t xml:space="preserve">Furthermore, </w:t>
+      </w:r>
+      <w:r>
+        <w:rPr>
+          <w:rFonts w:ascii="Arial" w:hAnsi="Arial" w:cs="Arial"/>
+          <w:sz w:val="24"/>
+          <w:szCs w:val="24"/>
+        </w:rPr>
+        <w:t xml:space="preserve">GitHub has the functionality to make repositories public or private. Whether a repository is public or private is ultimately up to the admins of that project repository. Public repositories are open and searchable to the public. Private repositories are only initially viewable to the creator of the repository. Additionally, in the LCR project we also limit the users who have access to any given repository. All users have access to the master data repository, however they do not have access to other collaborator repositories, unless an LCR admin grants them access. We allow some repositories to be public and protected, and actively worked on repositories to be private. GitHub allows project managers to change the status of any repository, to private or public, at any time. </w:t>
+      </w:r>
+      <w:r>
+        <w:rPr>
+          <w:rFonts w:ascii="Arial" w:hAnsi="Arial" w:cs="Arial"/>
+          <w:sz w:val="24"/>
+          <w:szCs w:val="24"/>
+        </w:rPr>
+        <w:t xml:space="preserve">This types of repository functionalities can allow many ecologists to actively work on their research while protecting their data, analyses, and findings. </w:t>
+      </w:r>
+    </w:p>
+    <w:p>
+      <w:pPr>
+        <w:spacing w:line="360" w:lineRule="auto"/>
+        <w:rPr>
+          <w:rFonts w:ascii="Arial" w:hAnsi="Arial" w:cs="Arial"/>
+          <w:b/>
+          <w:bCs/>
+          <w:sz w:val="24"/>
+          <w:szCs w:val="24"/>
+        </w:rPr>
+      </w:pPr>
+      <w:r>
+        <w:rPr>
+          <w:rFonts w:ascii="Arial" w:hAnsi="Arial" w:cs="Arial"/>
+          <w:b/>
+          <w:bCs/>
+          <w:sz w:val="24"/>
+          <w:szCs w:val="24"/>
+        </w:rPr>
+        <w:t xml:space="preserve">Naming conventions </w:t>
+      </w:r>
+      <w:r>
+        <w:rPr>
+          <w:rFonts w:ascii="Arial" w:hAnsi="Arial" w:cs="Arial"/>
+          <w:b/>
+          <w:bCs/>
+          <w:sz w:val="24"/>
+          <w:szCs w:val="24"/>
+        </w:rPr>
+        <w:t xml:space="preserve">for </w:t>
+      </w:r>
+      <w:r>
+        <w:rPr>
+          <w:rFonts w:ascii="Arial" w:hAnsi="Arial" w:cs="Arial"/>
+          <w:b/>
+          <w:bCs/>
+          <w:sz w:val="24"/>
+          <w:szCs w:val="24"/>
+        </w:rPr>
+        <w:t xml:space="preserve">repository, </w:t>
+      </w:r>
+      <w:r>
+        <w:rPr>
+          <w:rFonts w:ascii="Arial" w:hAnsi="Arial" w:cs="Arial"/>
+          <w:b/>
+          <w:bCs/>
+          <w:sz w:val="24"/>
+          <w:szCs w:val="24"/>
+        </w:rPr>
+        <w:t>files</w:t>
+      </w:r>
+      <w:r>
+        <w:rPr>
+          <w:rFonts w:ascii="Arial" w:hAnsi="Arial" w:cs="Arial"/>
+          <w:b/>
+          <w:bCs/>
+          <w:sz w:val="24"/>
+          <w:szCs w:val="24"/>
+        </w:rPr>
+        <w:t>,</w:t>
+      </w:r>
+      <w:r>
+        <w:rPr>
+          <w:rFonts w:ascii="Arial" w:hAnsi="Arial" w:cs="Arial"/>
+          <w:b/>
+          <w:bCs/>
+          <w:sz w:val="24"/>
+          <w:szCs w:val="24"/>
+        </w:rPr>
+        <w:t xml:space="preserve"> and folders</w:t>
+      </w:r>
+    </w:p>
+    <w:p>
+      <w:pPr>
+        <w:spacing w:line="360" w:lineRule="auto"/>
+        <w:ind w:firstLine="720"/>
+        <w:rPr>
+          <w:rFonts w:ascii="Arial" w:hAnsi="Arial" w:cs="Arial"/>
+          <w:sz w:val="24"/>
+          <w:szCs w:val="24"/>
+        </w:rPr>
+      </w:pPr>
+      <w:r>
+        <w:rPr>
+          <w:rFonts w:ascii="Arial" w:hAnsi="Arial" w:cs="Arial"/>
+          <w:sz w:val="24"/>
+          <w:szCs w:val="24"/>
+        </w:rPr>
+        <w:t>Proper file naming conventions help user</w:t>
+      </w:r>
+      <w:r>
+        <w:rPr>
+          <w:rFonts w:ascii="Arial" w:hAnsi="Arial" w:cs="Arial"/>
+          <w:sz w:val="24"/>
+          <w:szCs w:val="24"/>
+        </w:rPr>
+        <w:t>s</w:t>
+      </w:r>
+      <w:r>
+        <w:rPr>
+          <w:rFonts w:ascii="Arial" w:hAnsi="Arial" w:cs="Arial"/>
+          <w:sz w:val="24"/>
+          <w:szCs w:val="24"/>
+        </w:rPr>
+        <w:t xml:space="preserve"> understand the contents </w:t>
+      </w:r>
+      <w:r>
+        <w:rPr>
+          <w:rFonts w:ascii="Arial" w:hAnsi="Arial" w:cs="Arial"/>
+          <w:sz w:val="24"/>
+          <w:szCs w:val="24"/>
+        </w:rPr>
+        <w:t>of</w:t>
+      </w:r>
+      <w:r>
+        <w:rPr>
+          <w:rFonts w:ascii="Arial" w:hAnsi="Arial" w:cs="Arial"/>
+          <w:sz w:val="24"/>
+          <w:szCs w:val="24"/>
+        </w:rPr>
+        <w:t xml:space="preserve"> the file</w:t>
+      </w:r>
+      <w:r>
+        <w:rPr>
+          <w:rFonts w:ascii="Arial" w:hAnsi="Arial" w:cs="Arial"/>
+          <w:sz w:val="24"/>
+          <w:szCs w:val="24"/>
+        </w:rPr>
+        <w:t xml:space="preserve"> </w:t>
+      </w:r>
+      <w:r>
+        <w:rPr>
+          <w:rFonts w:ascii="Arial" w:hAnsi="Arial" w:cs="Arial"/>
+          <w:sz w:val="24"/>
+          <w:szCs w:val="24"/>
+        </w:rPr>
+        <w:t>without having to click on it</w:t>
       </w:r>
       <w:r>
         <w:rPr>
@@ -3429,16 +3685,7 @@
           <w:sz w:val="24"/>
           <w:szCs w:val="24"/>
         </w:rPr>
-        <w:t xml:space="preserve"> </w:t>
-      </w:r>
-      <w:r>
-        <w:rPr>
-          <w:rFonts w:ascii="Arial" w:hAnsi="Arial" w:cs="Arial"/>
-          <w:sz w:val="24"/>
-          <w:szCs w:val="24"/>
-        </w:rPr>
-        <w:lastRenderedPageBreak/>
-        <w:t>(</w:t>
+        <w:t xml:space="preserve"> (</w:t>
       </w:r>
       <w:hyperlink r:id="rId5" w:anchor="names-1" w:history="1">
         <w:r>
@@ -3481,7 +3728,23 @@
           <w:sz w:val="24"/>
           <w:szCs w:val="24"/>
         </w:rPr>
-        <w:t xml:space="preserve">for filenames (Figure 2). </w:t>
+        <w:t>for filenames (</w:t>
+      </w:r>
+      <w:r>
+        <w:rPr>
+          <w:rFonts w:ascii="Arial" w:hAnsi="Arial" w:cs="Arial"/>
+          <w:sz w:val="24"/>
+          <w:szCs w:val="24"/>
+        </w:rPr>
+        <w:t>Table 1</w:t>
+      </w:r>
+      <w:r>
+        <w:rPr>
+          <w:rFonts w:ascii="Arial" w:hAnsi="Arial" w:cs="Arial"/>
+          <w:sz w:val="24"/>
+          <w:szCs w:val="24"/>
+        </w:rPr>
+        <w:t xml:space="preserve">). </w:t>
       </w:r>
       <w:r>
         <w:rPr>
@@ -3521,7 +3784,15 @@
           <w:sz w:val="24"/>
           <w:szCs w:val="24"/>
         </w:rPr>
-        <w:t>, to name every file</w:t>
+        <w:t>, to name file</w:t>
+      </w:r>
+      <w:r>
+        <w:rPr>
+          <w:rFonts w:ascii="Arial" w:hAnsi="Arial" w:cs="Arial"/>
+          <w:sz w:val="24"/>
+          <w:szCs w:val="24"/>
+        </w:rPr>
+        <w:t>s</w:t>
       </w:r>
       <w:r>
         <w:rPr>
@@ -3537,24 +3808,65 @@
           <w:sz w:val="24"/>
           <w:szCs w:val="24"/>
         </w:rPr>
-        <w:t xml:space="preserve">guidelines help each collaborator really think about A) </w:t>
-      </w:r>
-      <w:r>
-        <w:rPr>
-          <w:rFonts w:ascii="Arial" w:hAnsi="Arial" w:cs="Arial"/>
-          <w:sz w:val="24"/>
-          <w:szCs w:val="24"/>
-        </w:rPr>
-        <w:t xml:space="preserve">why they are </w:t>
-      </w:r>
-      <w:r>
-        <w:rPr>
-          <w:rFonts w:ascii="Arial" w:hAnsi="Arial" w:cs="Arial"/>
-          <w:sz w:val="24"/>
-          <w:szCs w:val="24"/>
-        </w:rPr>
-        <w:t xml:space="preserve">creating a new file; and B) what does this file ultimately intend to do.  </w:t>
-      </w:r>
+        <w:t>guidelines help each collaborator really think about A) why they are creating a new file; and B) what does this file ultimately intend to do.</w:t>
+      </w:r>
+      <w:r>
+        <w:rPr>
+          <w:rFonts w:ascii="Arial" w:hAnsi="Arial" w:cs="Arial"/>
+          <w:sz w:val="24"/>
+          <w:szCs w:val="24"/>
+        </w:rPr>
+        <w:t xml:space="preserve"> These guidelines have allowed the LCR project to increase its transparency </w:t>
+      </w:r>
+      <w:r>
+        <w:rPr>
+          <w:rFonts w:ascii="Arial" w:hAnsi="Arial" w:cs="Arial"/>
+          <w:sz w:val="24"/>
+          <w:szCs w:val="24"/>
+        </w:rPr>
+        <w:t xml:space="preserve">  </w:t>
+      </w:r>
+      <w:r>
+        <w:rPr>
+          <w:rFonts w:ascii="Arial" w:hAnsi="Arial" w:cs="Arial"/>
+          <w:sz w:val="24"/>
+          <w:szCs w:val="24"/>
+        </w:rPr>
+        <w:t xml:space="preserve">We hope that these file naming guidelines it will help other ecologists in pursuit of standardizing their filenames and increase their file transparency. </w:t>
+      </w:r>
+    </w:p>
+    <w:p>
+      <w:pPr>
+        <w:spacing w:line="360" w:lineRule="auto"/>
+        <w:ind w:firstLine="720"/>
+        <w:rPr>
+          <w:rFonts w:ascii="Arial" w:hAnsi="Arial" w:cs="Arial"/>
+          <w:sz w:val="24"/>
+          <w:szCs w:val="24"/>
+        </w:rPr>
+      </w:pPr>
+    </w:p>
+    <w:p>
+      <w:pPr>
+        <w:spacing w:line="360" w:lineRule="auto"/>
+        <w:ind w:firstLine="720"/>
+        <w:rPr>
+          <w:rFonts w:ascii="Arial" w:hAnsi="Arial" w:cs="Arial"/>
+          <w:sz w:val="24"/>
+          <w:szCs w:val="24"/>
+        </w:rPr>
+      </w:pPr>
+    </w:p>
+    <w:p>
+      <w:pPr>
+        <w:spacing w:line="360" w:lineRule="auto"/>
+        <w:ind w:firstLine="720"/>
+        <w:rPr>
+          <w:rFonts w:ascii="Arial" w:hAnsi="Arial" w:cs="Arial"/>
+          <w:sz w:val="24"/>
+          <w:szCs w:val="24"/>
+        </w:rPr>
+      </w:pPr>
     </w:p>
     <w:tbl>
       <w:tblPr>
@@ -3593,7 +3905,7 @@
                 <w:sz w:val="16"/>
                 <w:szCs w:val="16"/>
               </w:rPr>
-              <w:t>Type</w:t>
+              <w:t>File Type</w:t>
             </w:r>
           </w:p>
         </w:tc>
@@ -4458,7 +4770,15 @@
           <w:sz w:val="24"/>
           <w:szCs w:val="24"/>
         </w:rPr>
-        <w:t>Figure 2- Table of naming conventions</w:t>
+        <w:t>Table 1</w:t>
+      </w:r>
+      <w:r>
+        <w:rPr>
+          <w:rFonts w:ascii="Arial" w:hAnsi="Arial" w:cs="Arial"/>
+          <w:sz w:val="24"/>
+          <w:szCs w:val="24"/>
+        </w:rPr>
+        <w:t>- Table of naming conventions</w:t>
       </w:r>
       <w:r>
         <w:rPr>
@@ -4480,47 +4800,34 @@
           <w:szCs w:val="24"/>
         </w:rPr>
       </w:pPr>
+      <w:r>
+        <w:rPr>
+          <w:rFonts w:ascii="Arial" w:hAnsi="Arial" w:cs="Arial"/>
+          <w:b/>
+          <w:bCs/>
+          <w:sz w:val="24"/>
+          <w:szCs w:val="24"/>
+        </w:rPr>
+        <w:t>Conclusion</w:t>
+      </w:r>
     </w:p>
     <w:p>
       <w:pPr>
         <w:spacing w:line="360" w:lineRule="auto"/>
         <w:rPr>
           <w:rFonts w:ascii="Arial" w:hAnsi="Arial" w:cs="Arial"/>
+          <w:sz w:val="24"/>
+          <w:szCs w:val="24"/>
+        </w:rPr>
+      </w:pPr>
+      <w:r>
+        <w:rPr>
+          <w:rFonts w:ascii="Arial" w:hAnsi="Arial" w:cs="Arial"/>
           <w:b/>
           <w:bCs/>
           <w:sz w:val="24"/>
           <w:szCs w:val="24"/>
         </w:rPr>
-      </w:pPr>
-      <w:r>
-        <w:rPr>
-          <w:rFonts w:ascii="Arial" w:hAnsi="Arial" w:cs="Arial"/>
-          <w:b/>
-          <w:bCs/>
-          <w:sz w:val="24"/>
-          <w:szCs w:val="24"/>
-        </w:rPr>
-        <w:lastRenderedPageBreak/>
-        <w:t>Conclusion</w:t>
-      </w:r>
-    </w:p>
-    <w:p>
-      <w:pPr>
-        <w:spacing w:line="360" w:lineRule="auto"/>
-        <w:rPr>
-          <w:rFonts w:ascii="Arial" w:hAnsi="Arial" w:cs="Arial"/>
-          <w:sz w:val="24"/>
-          <w:szCs w:val="24"/>
-        </w:rPr>
-      </w:pPr>
-      <w:r>
-        <w:rPr>
-          <w:rFonts w:ascii="Arial" w:hAnsi="Arial" w:cs="Arial"/>
-          <w:b/>
-          <w:bCs/>
-          <w:sz w:val="24"/>
-          <w:szCs w:val="24"/>
-        </w:rPr>
         <w:tab/>
       </w:r>
       <w:r>
@@ -4529,7 +4836,31 @@
           <w:sz w:val="24"/>
           <w:szCs w:val="24"/>
         </w:rPr>
-        <w:t xml:space="preserve">Ecology is an ever growing science requiring </w:t>
+        <w:t xml:space="preserve">Ecology is an </w:t>
+      </w:r>
+      <w:r>
+        <w:rPr>
+          <w:rFonts w:ascii="Arial" w:hAnsi="Arial" w:cs="Arial"/>
+          <w:sz w:val="24"/>
+          <w:szCs w:val="24"/>
+        </w:rPr>
+        <w:t>ever-growing</w:t>
+      </w:r>
+      <w:r>
+        <w:rPr>
+          <w:rFonts w:ascii="Arial" w:hAnsi="Arial" w:cs="Arial"/>
+          <w:sz w:val="24"/>
+          <w:szCs w:val="24"/>
+        </w:rPr>
+        <w:t xml:space="preserve"> science requiring </w:t>
+      </w:r>
+      <w:r>
+        <w:rPr>
+          <w:rFonts w:ascii="Arial" w:hAnsi="Arial" w:cs="Arial"/>
+          <w:sz w:val="24"/>
+          <w:szCs w:val="24"/>
+        </w:rPr>
+        <w:t xml:space="preserve">a constant need to keep up to date with the latest technological advancements in field data collection. With that, it is </w:t>
       </w:r>
     </w:p>
     <w:p>

</xml_diff>

<commit_message>
updating into one document and added all of the citations
</commit_message>
<xml_diff>
--- a/graduate_research/github_paper.docx
+++ b/graduate_research/github_paper.docx
@@ -437,13 +437,48 @@
         </w:rPr>
         <w:t xml:space="preserve">, </w:t>
       </w:r>
-      <w:r>
-        <w:rPr>
-          <w:rFonts w:ascii="Arial" w:hAnsi="Arial" w:cs="Arial"/>
-          <w:sz w:val="24"/>
-          <w:szCs w:val="24"/>
-        </w:rPr>
-        <w:t xml:space="preserve">Yenni et al., 2018). </w:t>
+      <w:sdt>
+        <w:sdtPr>
+          <w:rPr>
+            <w:rFonts w:ascii="Arial" w:hAnsi="Arial" w:cs="Arial"/>
+            <w:color w:val="000000"/>
+            <w:sz w:val="24"/>
+            <w:szCs w:val="24"/>
+          </w:rPr>
+          <w:tag w:val="MENDELEY_CITATION_338e8e81-bb6f-4075-b169-bb516b44655f"/>
+          <w:id w:val="101079764"/>
+          <w:placeholder>
+            <w:docPart w:val="DefaultPlaceholder_-1854013440"/>
+          </w:placeholder>
+        </w:sdtPr>
+        <w:sdtContent>
+          <w:r>
+            <w:rPr>
+              <w:rFonts w:ascii="Arial" w:hAnsi="Arial" w:cs="Arial"/>
+              <w:color w:val="000000"/>
+              <w:sz w:val="24"/>
+              <w:szCs w:val="24"/>
+            </w:rPr>
+            <w:t xml:space="preserve">(Yenni et al., </w:t>
+          </w:r>
+          <w:r>
+            <w:rPr>
+              <w:rFonts w:ascii="Arial" w:hAnsi="Arial" w:cs="Arial"/>
+              <w:color w:val="000000"/>
+              <w:sz w:val="24"/>
+              <w:szCs w:val="24"/>
+            </w:rPr>
+            <w:t>2018</w:t>
+          </w:r>
+        </w:sdtContent>
+      </w:sdt>
+      <w:r>
+        <w:rPr>
+          <w:rFonts w:ascii="Arial" w:hAnsi="Arial" w:cs="Arial"/>
+          <w:sz w:val="24"/>
+          <w:szCs w:val="24"/>
+        </w:rPr>
+        <w:t xml:space="preserve">). </w:t>
       </w:r>
       <w:r>
         <w:rPr>
@@ -515,23 +550,41 @@
           <w:sz w:val="24"/>
           <w:szCs w:val="24"/>
         </w:rPr>
-        <w:t>rarely trained to do so (Lowndes et al., 201</w:t>
-      </w:r>
-      <w:r>
-        <w:rPr>
-          <w:rFonts w:ascii="Arial" w:hAnsi="Arial" w:cs="Arial"/>
-          <w:sz w:val="24"/>
-          <w:szCs w:val="24"/>
-        </w:rPr>
-        <w:t>7</w:t>
-      </w:r>
-      <w:r>
-        <w:rPr>
-          <w:rFonts w:ascii="Arial" w:hAnsi="Arial" w:cs="Arial"/>
-          <w:sz w:val="24"/>
-          <w:szCs w:val="24"/>
-        </w:rPr>
-        <w:t xml:space="preserve">). </w:t>
+        <w:t xml:space="preserve">rarely trained to do so </w:t>
+      </w:r>
+      <w:sdt>
+        <w:sdtPr>
+          <w:rPr>
+            <w:rFonts w:ascii="Arial" w:hAnsi="Arial" w:cs="Arial"/>
+            <w:color w:val="000000"/>
+            <w:sz w:val="24"/>
+            <w:szCs w:val="24"/>
+          </w:rPr>
+          <w:tag w:val="MENDELEY_CITATION_5737d41b-aff5-46a2-86bc-8d8b07352d55"/>
+          <w:id w:val="-876079178"/>
+          <w:placeholder>
+            <w:docPart w:val="DefaultPlaceholder_-1854013440"/>
+          </w:placeholder>
+        </w:sdtPr>
+        <w:sdtContent>
+          <w:r>
+            <w:rPr>
+              <w:rFonts w:ascii="Arial" w:hAnsi="Arial" w:cs="Arial"/>
+              <w:color w:val="000000"/>
+              <w:sz w:val="24"/>
+              <w:szCs w:val="24"/>
+            </w:rPr>
+            <w:t>(Lowndes et al., 2017)</w:t>
+          </w:r>
+        </w:sdtContent>
+      </w:sdt>
+      <w:r>
+        <w:rPr>
+          <w:rFonts w:ascii="Arial" w:hAnsi="Arial" w:cs="Arial"/>
+          <w:sz w:val="24"/>
+          <w:szCs w:val="24"/>
+        </w:rPr>
+        <w:t xml:space="preserve">. </w:t>
       </w:r>
       <w:r>
         <w:rPr>
@@ -549,8 +602,43 @@
           <w:sz w:val="24"/>
           <w:szCs w:val="24"/>
         </w:rPr>
-        <w:t xml:space="preserve"> recent NSF (National Science Foundation) survey (Lowndes et al., 2017) </w:t>
-      </w:r>
+        <w:t xml:space="preserve"> recent NSF (National Science Foundation) survey </w:t>
+      </w:r>
+      <w:sdt>
+        <w:sdtPr>
+          <w:rPr>
+            <w:rFonts w:ascii="Arial" w:hAnsi="Arial" w:cs="Arial"/>
+            <w:color w:val="000000"/>
+            <w:sz w:val="24"/>
+            <w:szCs w:val="24"/>
+          </w:rPr>
+          <w:tag w:val="MENDELEY_CITATION_53ded927-08a8-49df-abef-954a8cc0f1fa"/>
+          <w:id w:val="-1177188240"/>
+          <w:placeholder>
+            <w:docPart w:val="DefaultPlaceholder_-1854013440"/>
+          </w:placeholder>
+        </w:sdtPr>
+        <w:sdtContent>
+          <w:r>
+            <w:rPr>
+              <w:rFonts w:ascii="Arial" w:hAnsi="Arial" w:cs="Arial"/>
+              <w:color w:val="000000"/>
+              <w:sz w:val="24"/>
+              <w:szCs w:val="24"/>
+            </w:rPr>
+            <w:t>(Lowndes et al., 2017)</w:t>
+          </w:r>
+          <w:r>
+            <w:rPr>
+              <w:rFonts w:ascii="Arial" w:hAnsi="Arial" w:cs="Arial"/>
+              <w:color w:val="000000"/>
+              <w:sz w:val="24"/>
+              <w:szCs w:val="24"/>
+            </w:rPr>
+            <w:t xml:space="preserve"> </w:t>
+          </w:r>
+        </w:sdtContent>
+      </w:sdt>
       <w:r>
         <w:rPr>
           <w:rFonts w:ascii="Arial" w:hAnsi="Arial" w:cs="Arial"/>
@@ -567,9 +655,54 @@
           <w:sz w:val="24"/>
           <w:szCs w:val="24"/>
         </w:rPr>
-        <w:t xml:space="preserve"> that of the 704 scientists who participated in the survey, “data skills” (e.g. multi-step workflows, ability to store, share and publish data) was identified as the largest unmet need (Barone, Williams, and </w:t>
-      </w:r>
-      <w:proofErr w:type="spellStart"/>
+        <w:t xml:space="preserve"> that of the 704 scientists who participated in the survey, “data skills” (e.g. multi-step workflows, ability to store, share and publish data) was identified as the largest unmet need </w:t>
+      </w:r>
+      <w:sdt>
+        <w:sdtPr>
+          <w:rPr>
+            <w:rFonts w:ascii="Arial" w:hAnsi="Arial" w:cs="Arial"/>
+            <w:color w:val="000000"/>
+            <w:sz w:val="24"/>
+            <w:szCs w:val="24"/>
+          </w:rPr>
+          <w:tag w:val="MENDELEY_CITATION_ea256cc8-56ad-41a7-99ee-0765f00500d6"/>
+          <w:id w:val="-398211450"/>
+          <w:placeholder>
+            <w:docPart w:val="DefaultPlaceholder_-1854013440"/>
+          </w:placeholder>
+        </w:sdtPr>
+        <w:sdtContent>
+          <w:r>
+            <w:rPr>
+              <w:rFonts w:ascii="Arial" w:hAnsi="Arial" w:cs="Arial"/>
+              <w:color w:val="000000"/>
+              <w:sz w:val="24"/>
+              <w:szCs w:val="24"/>
+            </w:rPr>
+            <w:t xml:space="preserve">(Barone et al., </w:t>
+          </w:r>
+          <w:bookmarkStart w:id="0" w:name="_Hlk56412768"/>
+          <w:r>
+            <w:rPr>
+              <w:rFonts w:ascii="Arial" w:hAnsi="Arial" w:cs="Arial"/>
+              <w:color w:val="000000"/>
+              <w:sz w:val="24"/>
+              <w:szCs w:val="24"/>
+            </w:rPr>
+            <w:t>2017</w:t>
+          </w:r>
+          <w:r>
+            <w:rPr>
+              <w:rFonts w:ascii="Arial" w:hAnsi="Arial" w:cs="Arial"/>
+              <w:color w:val="000000"/>
+              <w:sz w:val="24"/>
+              <w:szCs w:val="24"/>
+            </w:rPr>
+            <w:t>)</w:t>
+          </w:r>
+        </w:sdtContent>
+      </w:sdt>
+      <w:bookmarkEnd w:id="0"/>
       <w:r>
         <w:rPr>
           <w:rFonts w:ascii="Arial" w:hAnsi="Arial" w:cs="Arial"/>
@@ -577,9 +710,8 @@
           <w:sz w:val="24"/>
           <w:szCs w:val="24"/>
         </w:rPr>
-        <w:t>Micklos</w:t>
-      </w:r>
-      <w:proofErr w:type="spellEnd"/>
+        <w:t>.</w:t>
+      </w:r>
       <w:r>
         <w:rPr>
           <w:rFonts w:ascii="Arial" w:hAnsi="Arial" w:cs="Arial"/>
@@ -587,15 +719,6 @@
           <w:sz w:val="24"/>
           <w:szCs w:val="24"/>
         </w:rPr>
-        <w:t>, 2017; Lowndes et al., 2017).</w:t>
-      </w:r>
-      <w:r>
-        <w:rPr>
-          <w:rFonts w:ascii="Arial" w:hAnsi="Arial" w:cs="Arial"/>
-          <w:color w:val="000000" w:themeColor="text1"/>
-          <w:sz w:val="24"/>
-          <w:szCs w:val="24"/>
-        </w:rPr>
         <w:t xml:space="preserve"> </w:t>
       </w:r>
       <w:r>
@@ -668,25 +791,7 @@
           <w:sz w:val="24"/>
           <w:szCs w:val="24"/>
         </w:rPr>
-        <w:t xml:space="preserve"> and modeling research (</w:t>
-      </w:r>
-      <w:proofErr w:type="spellStart"/>
-      <w:r>
-        <w:rPr>
-          <w:rFonts w:ascii="Arial" w:hAnsi="Arial" w:cs="Arial"/>
-          <w:sz w:val="24"/>
-          <w:szCs w:val="24"/>
-        </w:rPr>
-        <w:t>Mislan</w:t>
-      </w:r>
-      <w:proofErr w:type="spellEnd"/>
-      <w:r>
-        <w:rPr>
-          <w:rFonts w:ascii="Arial" w:hAnsi="Arial" w:cs="Arial"/>
-          <w:sz w:val="24"/>
-          <w:szCs w:val="24"/>
-        </w:rPr>
-        <w:t xml:space="preserve"> et al., 2016).</w:t>
+        <w:t xml:space="preserve"> and modeling research (Mislan et al., 2016).</w:t>
       </w:r>
       <w:r>
         <w:rPr>
@@ -790,42 +895,34 @@
           <w:sz w:val="24"/>
           <w:szCs w:val="24"/>
         </w:rPr>
-        <w:t xml:space="preserve"> (</w:t>
-      </w:r>
-      <w:proofErr w:type="spellStart"/>
-      <w:r>
-        <w:rPr>
-          <w:rFonts w:ascii="Arial" w:hAnsi="Arial" w:cs="Arial"/>
-          <w:sz w:val="24"/>
-          <w:szCs w:val="24"/>
-        </w:rPr>
-        <w:t>Alarid</w:t>
-      </w:r>
-      <w:proofErr w:type="spellEnd"/>
-      <w:r>
-        <w:rPr>
-          <w:rFonts w:ascii="Cambria Math" w:hAnsi="Cambria Math" w:cs="Cambria Math"/>
-          <w:sz w:val="24"/>
-          <w:szCs w:val="24"/>
-        </w:rPr>
-        <w:t>‑</w:t>
-      </w:r>
-      <w:r>
-        <w:rPr>
-          <w:rFonts w:ascii="Arial" w:hAnsi="Arial" w:cs="Arial"/>
-          <w:sz w:val="24"/>
-          <w:szCs w:val="24"/>
-        </w:rPr>
-        <w:t>Escudero</w:t>
-      </w:r>
-      <w:r>
-        <w:rPr>
-          <w:rFonts w:ascii="Arial" w:hAnsi="Arial" w:cs="Arial"/>
-          <w:sz w:val="24"/>
-          <w:szCs w:val="24"/>
-        </w:rPr>
-        <w:t xml:space="preserve"> et al., 2019)</w:t>
-      </w:r>
+        <w:t xml:space="preserve"> </w:t>
+      </w:r>
+      <w:sdt>
+        <w:sdtPr>
+          <w:rPr>
+            <w:rFonts w:ascii="Arial" w:hAnsi="Arial" w:cs="Arial"/>
+            <w:color w:val="000000"/>
+            <w:sz w:val="24"/>
+            <w:szCs w:val="24"/>
+          </w:rPr>
+          <w:tag w:val="MENDELEY_CITATION_d50c10b7-d953-44fd-a553-3be0e263e7c1"/>
+          <w:id w:val="-841236446"/>
+          <w:placeholder>
+            <w:docPart w:val="DefaultPlaceholder_-1854013440"/>
+          </w:placeholder>
+        </w:sdtPr>
+        <w:sdtContent>
+          <w:r>
+            <w:rPr>
+              <w:rFonts w:ascii="Arial" w:hAnsi="Arial" w:cs="Arial"/>
+              <w:color w:val="000000"/>
+              <w:sz w:val="24"/>
+              <w:szCs w:val="24"/>
+            </w:rPr>
+            <w:t>(Alarid-Escudero et al., 2019)</w:t>
+          </w:r>
+        </w:sdtContent>
+      </w:sdt>
       <w:r>
         <w:rPr>
           <w:rFonts w:ascii="Arial" w:hAnsi="Arial" w:cs="Arial"/>
@@ -1270,7 +1367,7 @@
         </w:rPr>
         <w:t>GitHub- an online version control software, free, and accessible to anyone with Internet (</w:t>
       </w:r>
-      <w:hyperlink r:id="rId5" w:history="1">
+      <w:hyperlink r:id="rId6" w:history="1">
         <w:r>
           <w:rPr>
             <w:rStyle w:val="Hyperlink"/>
@@ -1313,8 +1410,60 @@
           <w:sz w:val="24"/>
           <w:szCs w:val="24"/>
         </w:rPr>
-        <w:t>data that are being analyzed while also still being collected (Yenni et al., 2018)</w:t>
-      </w:r>
+        <w:t>data that are being analyzed while also still being collected</w:t>
+      </w:r>
+      <w:r>
+        <w:rPr>
+          <w:rFonts w:ascii="Arial" w:hAnsi="Arial" w:cs="Arial"/>
+          <w:sz w:val="24"/>
+          <w:szCs w:val="24"/>
+        </w:rPr>
+        <w:t xml:space="preserve"> </w:t>
+      </w:r>
+      <w:sdt>
+        <w:sdtPr>
+          <w:rPr>
+            <w:rFonts w:ascii="Arial" w:hAnsi="Arial" w:cs="Arial"/>
+            <w:color w:val="000000"/>
+            <w:sz w:val="24"/>
+            <w:szCs w:val="24"/>
+          </w:rPr>
+          <w:tag w:val="MENDELEY_CITATION_ae203d59-e442-4afa-a7e3-ceb0a7befef3"/>
+          <w:id w:val="1373269960"/>
+          <w:placeholder>
+            <w:docPart w:val="DefaultPlaceholder_-1854013440"/>
+          </w:placeholder>
+        </w:sdtPr>
+        <w:sdtContent>
+          <w:r>
+            <w:rPr>
+              <w:rFonts w:ascii="Arial" w:hAnsi="Arial" w:cs="Arial"/>
+              <w:color w:val="000000"/>
+              <w:sz w:val="24"/>
+              <w:szCs w:val="24"/>
+            </w:rPr>
+            <w:t xml:space="preserve">(Yenni et al., </w:t>
+          </w:r>
+          <w:r>
+            <w:rPr>
+              <w:rFonts w:ascii="Arial" w:hAnsi="Arial" w:cs="Arial"/>
+              <w:color w:val="000000"/>
+              <w:sz w:val="24"/>
+              <w:szCs w:val="24"/>
+            </w:rPr>
+            <w:t>2018</w:t>
+          </w:r>
+          <w:r>
+            <w:rPr>
+              <w:rFonts w:ascii="Arial" w:hAnsi="Arial" w:cs="Arial"/>
+              <w:color w:val="000000"/>
+              <w:sz w:val="24"/>
+              <w:szCs w:val="24"/>
+            </w:rPr>
+            <w:t>)</w:t>
+          </w:r>
+        </w:sdtContent>
+      </w:sdt>
     </w:p>
     <w:p>
       <w:pPr>
@@ -1331,26 +1480,34 @@
           <w:sz w:val="24"/>
           <w:szCs w:val="24"/>
         </w:rPr>
-        <w:t>version control- a system which allows the users to track iterative changes to code and text (</w:t>
-      </w:r>
-      <w:proofErr w:type="spellStart"/>
-      <w:r>
-        <w:rPr>
-          <w:rFonts w:ascii="Arial" w:hAnsi="Arial" w:cs="Arial"/>
-          <w:sz w:val="24"/>
-          <w:szCs w:val="24"/>
-        </w:rPr>
-        <w:t>Blischak</w:t>
-      </w:r>
-      <w:proofErr w:type="spellEnd"/>
-      <w:r>
-        <w:rPr>
-          <w:rFonts w:ascii="Arial" w:hAnsi="Arial" w:cs="Arial"/>
-          <w:sz w:val="24"/>
-          <w:szCs w:val="24"/>
-        </w:rPr>
-        <w:t xml:space="preserve"> et al., 2016)</w:t>
-      </w:r>
+        <w:t xml:space="preserve">version control- a system which allows the users to track iterative changes to code and text </w:t>
+      </w:r>
+      <w:sdt>
+        <w:sdtPr>
+          <w:rPr>
+            <w:rFonts w:ascii="Arial" w:hAnsi="Arial" w:cs="Arial"/>
+            <w:color w:val="000000"/>
+            <w:sz w:val="24"/>
+            <w:szCs w:val="24"/>
+          </w:rPr>
+          <w:tag w:val="MENDELEY_CITATION_f24f4758-5ada-41f6-bfcd-8cb62bcbb2bb"/>
+          <w:id w:val="-212274893"/>
+          <w:placeholder>
+            <w:docPart w:val="DefaultPlaceholder_-1854013440"/>
+          </w:placeholder>
+        </w:sdtPr>
+        <w:sdtContent>
+          <w:r>
+            <w:rPr>
+              <w:rFonts w:ascii="Arial" w:hAnsi="Arial" w:cs="Arial"/>
+              <w:color w:val="000000"/>
+              <w:sz w:val="24"/>
+              <w:szCs w:val="24"/>
+            </w:rPr>
+            <w:t>(Blischak et al., 2016)</w:t>
+          </w:r>
+        </w:sdtContent>
+      </w:sdt>
     </w:p>
     <w:p>
       <w:pPr>
@@ -1682,7 +1839,7 @@
         </w:rPr>
         <w:t>merge conflicts- when branches have competing commits during a pull request, needing to be resolved by an admin (</w:t>
       </w:r>
-      <w:hyperlink r:id="rId6" w:history="1">
+      <w:hyperlink r:id="rId7" w:history="1">
         <w:r>
           <w:rPr>
             <w:rStyle w:val="Hyperlink"/>
@@ -1717,26 +1874,34 @@
           <w:sz w:val="24"/>
           <w:szCs w:val="24"/>
         </w:rPr>
-        <w:t>dark data- data which is not easily found by potential users (</w:t>
-      </w:r>
-      <w:proofErr w:type="spellStart"/>
-      <w:r>
-        <w:rPr>
-          <w:rFonts w:ascii="Arial" w:hAnsi="Arial" w:cs="Arial"/>
-          <w:sz w:val="24"/>
-          <w:szCs w:val="24"/>
-        </w:rPr>
-        <w:t>Heidorn</w:t>
-      </w:r>
-      <w:proofErr w:type="spellEnd"/>
-      <w:r>
-        <w:rPr>
-          <w:rFonts w:ascii="Arial" w:hAnsi="Arial" w:cs="Arial"/>
-          <w:sz w:val="24"/>
-          <w:szCs w:val="24"/>
-        </w:rPr>
-        <w:t>, 2008)</w:t>
-      </w:r>
+        <w:t xml:space="preserve">dark data- data which is not easily found by potential users </w:t>
+      </w:r>
+      <w:sdt>
+        <w:sdtPr>
+          <w:rPr>
+            <w:rFonts w:ascii="Arial" w:hAnsi="Arial" w:cs="Arial"/>
+            <w:color w:val="000000"/>
+            <w:sz w:val="24"/>
+            <w:szCs w:val="24"/>
+          </w:rPr>
+          <w:tag w:val="MENDELEY_CITATION_ae368d05-4ced-4517-8475-b0dadebb558a"/>
+          <w:id w:val="1361250762"/>
+          <w:placeholder>
+            <w:docPart w:val="DefaultPlaceholder_-1854013440"/>
+          </w:placeholder>
+        </w:sdtPr>
+        <w:sdtContent>
+          <w:r>
+            <w:rPr>
+              <w:rFonts w:ascii="Arial" w:hAnsi="Arial" w:cs="Arial"/>
+              <w:color w:val="000000"/>
+              <w:sz w:val="24"/>
+              <w:szCs w:val="24"/>
+            </w:rPr>
+            <w:t>(Heidorn, 2008)</w:t>
+          </w:r>
+        </w:sdtContent>
+      </w:sdt>
     </w:p>
     <w:p>
       <w:pPr>
@@ -1836,25 +2001,49 @@
           <w:sz w:val="24"/>
           <w:szCs w:val="24"/>
         </w:rPr>
-        <w:t>changes in collaborative efforts (</w:t>
-      </w:r>
-      <w:proofErr w:type="spellStart"/>
-      <w:r>
-        <w:rPr>
-          <w:rFonts w:ascii="Arial" w:hAnsi="Arial" w:cs="Arial"/>
-          <w:sz w:val="24"/>
-          <w:szCs w:val="24"/>
-        </w:rPr>
-        <w:t>Blischak</w:t>
-      </w:r>
-      <w:proofErr w:type="spellEnd"/>
-      <w:r>
-        <w:rPr>
-          <w:rFonts w:ascii="Arial" w:hAnsi="Arial" w:cs="Arial"/>
-          <w:sz w:val="24"/>
-          <w:szCs w:val="24"/>
-        </w:rPr>
-        <w:t xml:space="preserve"> et al., 2016)</w:t>
+        <w:t>changes in collaborative efforts</w:t>
+      </w:r>
+      <w:r>
+        <w:rPr>
+          <w:rFonts w:ascii="Arial" w:hAnsi="Arial" w:cs="Arial"/>
+          <w:sz w:val="24"/>
+          <w:szCs w:val="24"/>
+        </w:rPr>
+        <w:t xml:space="preserve"> </w:t>
+      </w:r>
+      <w:sdt>
+        <w:sdtPr>
+          <w:rPr>
+            <w:rFonts w:ascii="Arial" w:hAnsi="Arial" w:cs="Arial"/>
+            <w:color w:val="000000"/>
+            <w:sz w:val="24"/>
+            <w:szCs w:val="24"/>
+          </w:rPr>
+          <w:tag w:val="MENDELEY_CITATION_cf3cffa9-adb2-4312-9519-8fb92df5930e"/>
+          <w:id w:val="-1657524201"/>
+          <w:placeholder>
+            <w:docPart w:val="DefaultPlaceholder_-1854013440"/>
+          </w:placeholder>
+        </w:sdtPr>
+        <w:sdtContent>
+          <w:r>
+            <w:rPr>
+              <w:rFonts w:ascii="Arial" w:hAnsi="Arial" w:cs="Arial"/>
+              <w:color w:val="000000"/>
+              <w:sz w:val="24"/>
+              <w:szCs w:val="24"/>
+            </w:rPr>
+            <w:t>(Blischak et al., 2016)</w:t>
+          </w:r>
+        </w:sdtContent>
+      </w:sdt>
+      <w:r>
+        <w:rPr>
+          <w:rFonts w:ascii="Arial" w:hAnsi="Arial" w:cs="Arial"/>
+          <w:sz w:val="24"/>
+          <w:szCs w:val="24"/>
+        </w:rPr>
+        <w:t xml:space="preserve"> </w:t>
       </w:r>
       <w:r>
         <w:rPr>
@@ -1950,8 +2139,34 @@
           <w:sz w:val="24"/>
           <w:szCs w:val="24"/>
         </w:rPr>
-        <w:t xml:space="preserve"> (Noble, 2009)</w:t>
-      </w:r>
+        <w:t xml:space="preserve"> </w:t>
+      </w:r>
+      <w:sdt>
+        <w:sdtPr>
+          <w:rPr>
+            <w:rFonts w:ascii="Arial" w:hAnsi="Arial" w:cs="Arial"/>
+            <w:color w:val="000000"/>
+            <w:sz w:val="24"/>
+            <w:szCs w:val="24"/>
+          </w:rPr>
+          <w:tag w:val="MENDELEY_CITATION_78b4860a-a842-4d0b-bb80-4157a7ab44b3"/>
+          <w:id w:val="1689635013"/>
+          <w:placeholder>
+            <w:docPart w:val="DefaultPlaceholder_-1854013440"/>
+          </w:placeholder>
+        </w:sdtPr>
+        <w:sdtContent>
+          <w:r>
+            <w:rPr>
+              <w:rFonts w:ascii="Arial" w:hAnsi="Arial" w:cs="Arial"/>
+              <w:color w:val="000000"/>
+              <w:sz w:val="24"/>
+              <w:szCs w:val="24"/>
+            </w:rPr>
+            <w:t>(Noble, 2009)</w:t>
+          </w:r>
+        </w:sdtContent>
+      </w:sdt>
       <w:r>
         <w:rPr>
           <w:rFonts w:ascii="Arial" w:hAnsi="Arial" w:cs="Arial"/>
@@ -2162,25 +2377,7 @@
           <w:sz w:val="24"/>
           <w:szCs w:val="24"/>
         </w:rPr>
-        <w:t xml:space="preserve"> (</w:t>
-      </w:r>
-      <w:proofErr w:type="spellStart"/>
-      <w:r>
-        <w:rPr>
-          <w:rFonts w:ascii="Arial" w:hAnsi="Arial" w:cs="Arial"/>
-          <w:sz w:val="24"/>
-          <w:szCs w:val="24"/>
-        </w:rPr>
-        <w:t>e.g</w:t>
-      </w:r>
-      <w:proofErr w:type="spellEnd"/>
-      <w:r>
-        <w:rPr>
-          <w:rFonts w:ascii="Arial" w:hAnsi="Arial" w:cs="Arial"/>
-          <w:sz w:val="24"/>
-          <w:szCs w:val="24"/>
-        </w:rPr>
-        <w:t xml:space="preserve">, rscript_1.R, rscript_2.R) </w:t>
+        <w:t xml:space="preserve"> (e.g, rscript_1.R, rscript_2.R) </w:t>
       </w:r>
       <w:r>
         <w:rPr>
@@ -2839,7 +3036,7 @@
                     </pic:cNvPicPr>
                   </pic:nvPicPr>
                   <pic:blipFill rotWithShape="1">
-                    <a:blip r:embed="rId7">
+                    <a:blip r:embed="rId8">
                       <a:extLst>
                         <a:ext uri="{28A0092B-C50C-407E-A947-70E740481C1C}">
                           <a14:useLocalDpi xmlns:a14="http://schemas.microsoft.com/office/drawing/2010/main" val="0"/>
@@ -3088,25 +3285,7 @@
           <w:sz w:val="24"/>
           <w:szCs w:val="24"/>
         </w:rPr>
-        <w:t xml:space="preserve">These </w:t>
-      </w:r>
-      <w:proofErr w:type="spellStart"/>
-      <w:r>
-        <w:rPr>
-          <w:rFonts w:ascii="Arial" w:hAnsi="Arial" w:cs="Arial"/>
-          <w:sz w:val="24"/>
-          <w:szCs w:val="24"/>
-        </w:rPr>
-        <w:t>README.md’s</w:t>
-      </w:r>
-      <w:proofErr w:type="spellEnd"/>
-      <w:r>
-        <w:rPr>
-          <w:rFonts w:ascii="Arial" w:hAnsi="Arial" w:cs="Arial"/>
-          <w:sz w:val="24"/>
-          <w:szCs w:val="24"/>
-        </w:rPr>
-        <w:t xml:space="preserve"> are essential in maintaining transparency of what each script does and what their outputs are. Our project team members are required to make update</w:t>
+        <w:t>These README.md’s are essential in maintaining transparency of what each script does and what their outputs are. Our project team members are required to make update</w:t>
       </w:r>
       <w:r>
         <w:rPr>
@@ -3122,25 +3301,7 @@
           <w:sz w:val="24"/>
           <w:szCs w:val="24"/>
         </w:rPr>
-        <w:t xml:space="preserve"> to </w:t>
-      </w:r>
-      <w:proofErr w:type="spellStart"/>
-      <w:r>
-        <w:rPr>
-          <w:rFonts w:ascii="Arial" w:hAnsi="Arial" w:cs="Arial"/>
-          <w:sz w:val="24"/>
-          <w:szCs w:val="24"/>
-        </w:rPr>
-        <w:t>README.md’s</w:t>
-      </w:r>
-      <w:proofErr w:type="spellEnd"/>
-      <w:r>
-        <w:rPr>
-          <w:rFonts w:ascii="Arial" w:hAnsi="Arial" w:cs="Arial"/>
-          <w:sz w:val="24"/>
-          <w:szCs w:val="24"/>
-        </w:rPr>
-        <w:t xml:space="preserve"> as they </w:t>
+        <w:t xml:space="preserve"> to README.md’s as they </w:t>
       </w:r>
       <w:r>
         <w:rPr>
@@ -3651,7 +3812,7 @@
                     </pic:cNvPicPr>
                   </pic:nvPicPr>
                   <pic:blipFill rotWithShape="1">
-                    <a:blip r:embed="rId8">
+                    <a:blip r:embed="rId9">
                       <a:extLst>
                         <a:ext uri="{28A0092B-C50C-407E-A947-70E740481C1C}">
                           <a14:useLocalDpi xmlns:a14="http://schemas.microsoft.com/office/drawing/2010/main" val="0"/>
@@ -3959,43 +4120,50 @@
           <w:sz w:val="24"/>
           <w:szCs w:val="24"/>
         </w:rPr>
-        <w:t xml:space="preserve"> which can limit who can edit or modify a repository’s branches (</w:t>
-      </w:r>
-      <w:proofErr w:type="spellStart"/>
-      <w:r>
-        <w:rPr>
-          <w:rFonts w:ascii="Arial" w:hAnsi="Arial" w:cs="Arial"/>
-          <w:sz w:val="24"/>
-          <w:szCs w:val="24"/>
-        </w:rPr>
-        <w:t>Yasset</w:t>
-      </w:r>
-      <w:proofErr w:type="spellEnd"/>
-      <w:r>
-        <w:rPr>
-          <w:rFonts w:ascii="Arial" w:hAnsi="Arial" w:cs="Arial"/>
-          <w:sz w:val="24"/>
-          <w:szCs w:val="24"/>
-        </w:rPr>
-        <w:t xml:space="preserve"> Perez-</w:t>
-      </w:r>
-      <w:proofErr w:type="spellStart"/>
-      <w:r>
-        <w:rPr>
-          <w:rFonts w:ascii="Arial" w:hAnsi="Arial" w:cs="Arial"/>
-          <w:sz w:val="24"/>
-          <w:szCs w:val="24"/>
-        </w:rPr>
-        <w:t>Riverol</w:t>
-      </w:r>
-      <w:proofErr w:type="spellEnd"/>
-      <w:r>
-        <w:rPr>
-          <w:rFonts w:ascii="Arial" w:hAnsi="Arial" w:cs="Arial"/>
-          <w:sz w:val="24"/>
-          <w:szCs w:val="24"/>
-        </w:rPr>
-        <w:t xml:space="preserve"> et al., 2016).  For </w:t>
+        <w:t xml:space="preserve"> which can limit who can edit or modify a repository’s branches </w:t>
+      </w:r>
+      <w:sdt>
+        <w:sdtPr>
+          <w:rPr>
+            <w:rFonts w:ascii="Arial" w:hAnsi="Arial" w:cs="Arial"/>
+            <w:color w:val="000000"/>
+            <w:sz w:val="24"/>
+            <w:szCs w:val="24"/>
+          </w:rPr>
+          <w:tag w:val="MENDELEY_CITATION_0236b093-dd5e-4fd0-aa9d-4905c107f7ac"/>
+          <w:id w:val="1208066210"/>
+          <w:placeholder>
+            <w:docPart w:val="DefaultPlaceholder_-1854013440"/>
+          </w:placeholder>
+        </w:sdtPr>
+        <w:sdtContent>
+          <w:r>
+            <w:rPr>
+              <w:rFonts w:ascii="Arial" w:hAnsi="Arial" w:cs="Arial"/>
+              <w:color w:val="000000"/>
+              <w:sz w:val="24"/>
+              <w:szCs w:val="24"/>
+            </w:rPr>
+            <w:t>(Perez-Riverol et al., 2016)</w:t>
+          </w:r>
+          <w:r>
+            <w:rPr>
+              <w:rFonts w:ascii="Arial" w:hAnsi="Arial" w:cs="Arial"/>
+              <w:color w:val="000000"/>
+              <w:sz w:val="24"/>
+              <w:szCs w:val="24"/>
+            </w:rPr>
+            <w:t xml:space="preserve">. </w:t>
+          </w:r>
+        </w:sdtContent>
+      </w:sdt>
+      <w:r>
+        <w:rPr>
+          <w:rFonts w:ascii="Arial" w:hAnsi="Arial" w:cs="Arial"/>
+          <w:sz w:val="24"/>
+          <w:szCs w:val="24"/>
+        </w:rPr>
+        <w:t xml:space="preserve">For </w:t>
       </w:r>
       <w:r>
         <w:rPr>
@@ -4324,7 +4492,7 @@
         </w:rPr>
         <w:t xml:space="preserve"> (</w:t>
       </w:r>
-      <w:hyperlink r:id="rId9" w:anchor="names-1" w:history="1">
+      <w:hyperlink r:id="rId10" w:anchor="names-1" w:history="1">
         <w:r>
           <w:rPr>
             <w:rStyle w:val="Hyperlink"/>
@@ -4722,7 +4890,6 @@
                 <w:szCs w:val="16"/>
               </w:rPr>
             </w:pPr>
-            <w:proofErr w:type="spellStart"/>
             <w:r>
               <w:rPr>
                 <w:rFonts w:ascii="Arial" w:hAnsi="Arial" w:cs="Arial"/>
@@ -4733,7 +4900,6 @@
               </w:rPr>
               <w:t>study_location_projectsummary</w:t>
             </w:r>
-            <w:proofErr w:type="spellEnd"/>
           </w:p>
         </w:tc>
         <w:tc>
@@ -4757,7 +4923,6 @@
                 <w:shd w:val="clear" w:color="auto" w:fill="FFFFFF"/>
               </w:rPr>
             </w:pPr>
-            <w:proofErr w:type="spellStart"/>
             <w:r>
               <w:rPr>
                 <w:rFonts w:ascii="Arial" w:hAnsi="Arial" w:cs="Arial"/>
@@ -4766,18 +4931,7 @@
                 <w:szCs w:val="16"/>
                 <w:shd w:val="clear" w:color="auto" w:fill="FFFFFF"/>
               </w:rPr>
-              <w:t>bird_bb_monitoring</w:t>
-            </w:r>
-            <w:proofErr w:type="spellEnd"/>
-            <w:r>
-              <w:rPr>
-                <w:rFonts w:ascii="Arial" w:hAnsi="Arial" w:cs="Arial"/>
-                <w:color w:val="24292E"/>
-                <w:sz w:val="16"/>
-                <w:szCs w:val="16"/>
-                <w:shd w:val="clear" w:color="auto" w:fill="FFFFFF"/>
-              </w:rPr>
-              <w:t> </w:t>
+              <w:t>bird_bb_monitoring </w:t>
             </w:r>
           </w:p>
           <w:p>
@@ -4878,36 +5032,8 @@
                 <w:sz w:val="16"/>
                 <w:szCs w:val="16"/>
               </w:rPr>
-              <w:t>lowercase, no uppercase (</w:t>
+              <w:t>lowercase, no uppercase (camelcase) nor all caps, all names with separate words need to include a underscore ( _ ) and no spaces, no dates in the names unless it helps with the descriptions of the conten</w:t>
             </w:r>
-            <w:proofErr w:type="spellStart"/>
-            <w:r>
-              <w:rPr>
-                <w:rFonts w:ascii="Arial" w:hAnsi="Arial" w:cs="Arial"/>
-                <w:sz w:val="16"/>
-                <w:szCs w:val="16"/>
-              </w:rPr>
-              <w:t>camelcase</w:t>
-            </w:r>
-            <w:proofErr w:type="spellEnd"/>
-            <w:r>
-              <w:rPr>
-                <w:rFonts w:ascii="Arial" w:hAnsi="Arial" w:cs="Arial"/>
-                <w:sz w:val="16"/>
-                <w:szCs w:val="16"/>
-              </w:rPr>
-              <w:t xml:space="preserve">) nor all caps, all names with separate words need to include a underscore ( _ ) and no spaces, no dates in the names unless it helps with the descriptions of the </w:t>
-            </w:r>
-            <w:proofErr w:type="spellStart"/>
-            <w:r>
-              <w:rPr>
-                <w:rFonts w:ascii="Arial" w:hAnsi="Arial" w:cs="Arial"/>
-                <w:sz w:val="16"/>
-                <w:szCs w:val="16"/>
-              </w:rPr>
-              <w:t>conten</w:t>
-            </w:r>
-            <w:proofErr w:type="spellEnd"/>
             <w:r>
               <w:rPr>
                 <w:rFonts w:ascii="Arial" w:hAnsi="Arial" w:cs="Arial"/>
@@ -5050,7 +5176,6 @@
                 <w:szCs w:val="16"/>
               </w:rPr>
             </w:pPr>
-            <w:proofErr w:type="spellStart"/>
             <w:r>
               <w:rPr>
                 <w:rFonts w:ascii="Arial" w:hAnsi="Arial" w:cs="Arial"/>
@@ -5061,7 +5186,6 @@
               </w:rPr>
               <w:t>study_location_type_summary.filetype</w:t>
             </w:r>
-            <w:proofErr w:type="spellEnd"/>
           </w:p>
         </w:tc>
         <w:tc>
@@ -5189,7 +5313,6 @@
                 <w:szCs w:val="16"/>
               </w:rPr>
             </w:pPr>
-            <w:proofErr w:type="spellStart"/>
             <w:r>
               <w:rPr>
                 <w:rFonts w:ascii="Arial" w:hAnsi="Arial" w:cs="Arial"/>
@@ -5198,7 +5321,6 @@
               </w:rPr>
               <w:t>study_location_summary.filetype</w:t>
             </w:r>
-            <w:proofErr w:type="spellEnd"/>
           </w:p>
         </w:tc>
         <w:tc>
@@ -5323,25 +5445,7 @@
                 <w:sz w:val="16"/>
                 <w:szCs w:val="16"/>
               </w:rPr>
-              <w:t>very dataset file is required to be in lowercase, no uppercase (</w:t>
-            </w:r>
-            <w:proofErr w:type="spellStart"/>
-            <w:r>
-              <w:rPr>
-                <w:rFonts w:ascii="Arial" w:hAnsi="Arial" w:cs="Arial"/>
-                <w:sz w:val="16"/>
-                <w:szCs w:val="16"/>
-              </w:rPr>
-              <w:t>camelcase</w:t>
-            </w:r>
-            <w:proofErr w:type="spellEnd"/>
-            <w:r>
-              <w:rPr>
-                <w:rFonts w:ascii="Arial" w:hAnsi="Arial" w:cs="Arial"/>
-                <w:sz w:val="16"/>
-                <w:szCs w:val="16"/>
-              </w:rPr>
-              <w:t xml:space="preserve">) </w:t>
+              <w:t xml:space="preserve">very dataset file is required to be in lowercase, no uppercase (camelcase) </w:t>
             </w:r>
             <w:r>
               <w:rPr>
@@ -5779,15 +5883,7 @@
           <w:sz w:val="24"/>
           <w:szCs w:val="24"/>
         </w:rPr>
-        <w:t xml:space="preserve">original </w:t>
-      </w:r>
-      <w:r>
-        <w:rPr>
-          <w:rFonts w:ascii="Arial" w:hAnsi="Arial" w:cs="Arial"/>
-          <w:sz w:val="24"/>
-          <w:szCs w:val="24"/>
-        </w:rPr>
-        <w:t xml:space="preserve">scientist </w:t>
+        <w:t xml:space="preserve">original scientist </w:t>
       </w:r>
       <w:r>
         <w:rPr>
@@ -5813,72 +5909,30 @@
         </w:rPr>
         <w:t xml:space="preserve"> </w:t>
       </w:r>
-      <w:r>
-        <w:rPr>
-          <w:rFonts w:ascii="Arial" w:hAnsi="Arial" w:cs="Arial"/>
-          <w:sz w:val="24"/>
-          <w:szCs w:val="24"/>
-        </w:rPr>
-        <w:t>(</w:t>
-      </w:r>
-      <w:proofErr w:type="spellStart"/>
-      <w:r>
-        <w:rPr>
-          <w:rFonts w:ascii="Arial" w:hAnsi="Arial" w:cs="Arial"/>
-          <w:sz w:val="24"/>
-          <w:szCs w:val="24"/>
-        </w:rPr>
-        <w:t>Prlic</w:t>
-      </w:r>
-      <w:proofErr w:type="spellEnd"/>
-      <w:r>
-        <w:rPr>
-          <w:rFonts w:ascii="Arial" w:hAnsi="Arial" w:cs="Arial"/>
-          <w:sz w:val="24"/>
-          <w:szCs w:val="24"/>
-        </w:rPr>
-        <w:t xml:space="preserve"> and </w:t>
-      </w:r>
-      <w:r>
-        <w:rPr>
-          <w:rFonts w:ascii="Arial" w:hAnsi="Arial" w:cs="Arial"/>
-          <w:sz w:val="24"/>
-          <w:szCs w:val="24"/>
-        </w:rPr>
-        <w:t>Procter</w:t>
-      </w:r>
-      <w:r>
-        <w:rPr>
-          <w:rFonts w:ascii="Arial" w:hAnsi="Arial" w:cs="Arial"/>
-          <w:sz w:val="24"/>
-          <w:szCs w:val="24"/>
-        </w:rPr>
-        <w:t>,</w:t>
-      </w:r>
-      <w:r>
-        <w:rPr>
-          <w:rFonts w:ascii="Arial" w:hAnsi="Arial" w:cs="Arial"/>
-          <w:sz w:val="24"/>
-          <w:szCs w:val="24"/>
-        </w:rPr>
-        <w:t xml:space="preserve"> 2</w:t>
-      </w:r>
-      <w:r>
-        <w:rPr>
-          <w:rFonts w:ascii="Arial" w:hAnsi="Arial" w:cs="Arial"/>
-          <w:sz w:val="24"/>
-          <w:szCs w:val="24"/>
-        </w:rPr>
-        <w:t>012)</w:t>
-      </w:r>
-      <w:r>
-        <w:rPr>
-          <w:rFonts w:ascii="Arial" w:hAnsi="Arial" w:cs="Arial"/>
-          <w:sz w:val="24"/>
-          <w:szCs w:val="24"/>
-        </w:rPr>
-        <w:t xml:space="preserve">. </w:t>
-      </w:r>
+      <w:sdt>
+        <w:sdtPr>
+          <w:rPr>
+            <w:rFonts w:ascii="Arial" w:hAnsi="Arial" w:cs="Arial"/>
+            <w:sz w:val="24"/>
+            <w:szCs w:val="24"/>
+          </w:rPr>
+          <w:tag w:val="MENDELEY_CITATION_22d92e34-158d-463d-a5d1-fe94e70c3e1c"/>
+          <w:id w:val="-445693211"/>
+          <w:placeholder>
+            <w:docPart w:val="DefaultPlaceholder_-1854013440"/>
+          </w:placeholder>
+        </w:sdtPr>
+        <w:sdtContent>
+          <w:r>
+            <w:rPr>
+              <w:rFonts w:ascii="Arial" w:hAnsi="Arial" w:cs="Arial"/>
+              <w:sz w:val="24"/>
+              <w:szCs w:val="24"/>
+            </w:rPr>
+            <w:t>(Prlić &amp; Procter, 2012).</w:t>
+          </w:r>
+        </w:sdtContent>
+      </w:sdt>
     </w:p>
     <w:p>
       <w:pPr>
@@ -6007,8 +6061,34 @@
           <w:sz w:val="24"/>
           <w:szCs w:val="24"/>
         </w:rPr>
-        <w:t>leads to effective and easy data sharing (White et al., 2013)</w:t>
-      </w:r>
+        <w:t xml:space="preserve">leads to effective and easy data sharing </w:t>
+      </w:r>
+      <w:sdt>
+        <w:sdtPr>
+          <w:rPr>
+            <w:rFonts w:ascii="Arial" w:hAnsi="Arial" w:cs="Arial"/>
+            <w:color w:val="000000"/>
+            <w:sz w:val="24"/>
+            <w:szCs w:val="24"/>
+          </w:rPr>
+          <w:tag w:val="MENDELEY_CITATION_8880a66d-02ec-40ca-bd81-968581a22c1b"/>
+          <w:id w:val="927314204"/>
+          <w:placeholder>
+            <w:docPart w:val="DefaultPlaceholder_-1854013440"/>
+          </w:placeholder>
+        </w:sdtPr>
+        <w:sdtContent>
+          <w:r>
+            <w:rPr>
+              <w:rFonts w:ascii="Arial" w:hAnsi="Arial" w:cs="Arial"/>
+              <w:color w:val="000000"/>
+              <w:sz w:val="24"/>
+              <w:szCs w:val="24"/>
+            </w:rPr>
+            <w:t>(White et al., 2013)</w:t>
+          </w:r>
+        </w:sdtContent>
+      </w:sdt>
       <w:r>
         <w:rPr>
           <w:rFonts w:ascii="Arial" w:hAnsi="Arial" w:cs="Arial"/>
@@ -6023,49 +6103,41 @@
           <w:sz w:val="24"/>
           <w:szCs w:val="24"/>
         </w:rPr>
-        <w:t xml:space="preserve"> leading to a greater impact (</w:t>
-      </w:r>
-      <w:r>
-        <w:rPr>
-          <w:rFonts w:ascii="Arial" w:hAnsi="Arial" w:cs="Arial"/>
-          <w:sz w:val="24"/>
-          <w:szCs w:val="24"/>
-        </w:rPr>
-        <w:t xml:space="preserve">Piwowar, Day and </w:t>
-      </w:r>
-      <w:proofErr w:type="spellStart"/>
-      <w:r>
-        <w:rPr>
-          <w:rFonts w:ascii="Arial" w:hAnsi="Arial" w:cs="Arial"/>
-          <w:sz w:val="24"/>
-          <w:szCs w:val="24"/>
-        </w:rPr>
-        <w:t>Fridsma</w:t>
-      </w:r>
-      <w:proofErr w:type="spellEnd"/>
-      <w:r>
-        <w:rPr>
-          <w:rFonts w:ascii="Arial" w:hAnsi="Arial" w:cs="Arial"/>
-          <w:sz w:val="24"/>
-          <w:szCs w:val="24"/>
-        </w:rPr>
-        <w:t xml:space="preserve">, </w:t>
-      </w:r>
-      <w:r>
-        <w:rPr>
-          <w:rFonts w:ascii="Arial" w:hAnsi="Arial" w:cs="Arial"/>
-          <w:sz w:val="24"/>
-          <w:szCs w:val="24"/>
-        </w:rPr>
-        <w:t>2007)</w:t>
-      </w:r>
-      <w:r>
-        <w:rPr>
-          <w:rFonts w:ascii="Arial" w:hAnsi="Arial" w:cs="Arial"/>
-          <w:sz w:val="24"/>
-          <w:szCs w:val="24"/>
-        </w:rPr>
-        <w:t xml:space="preserve">. </w:t>
+        <w:t xml:space="preserve"> leading to a greater impact </w:t>
+      </w:r>
+      <w:sdt>
+        <w:sdtPr>
+          <w:rPr>
+            <w:rFonts w:ascii="Arial" w:hAnsi="Arial" w:cs="Arial"/>
+            <w:color w:val="000000"/>
+            <w:sz w:val="24"/>
+            <w:szCs w:val="24"/>
+          </w:rPr>
+          <w:tag w:val="MENDELEY_CITATION_430e3673-204a-43c5-946e-3f31be3df269"/>
+          <w:id w:val="-1643642319"/>
+          <w:placeholder>
+            <w:docPart w:val="DefaultPlaceholder_-1854013440"/>
+          </w:placeholder>
+        </w:sdtPr>
+        <w:sdtContent>
+          <w:r>
+            <w:rPr>
+              <w:rFonts w:ascii="Arial" w:hAnsi="Arial" w:cs="Arial"/>
+              <w:color w:val="000000"/>
+              <w:sz w:val="24"/>
+              <w:szCs w:val="24"/>
+            </w:rPr>
+            <w:t>(Piwowar et al., 2007)</w:t>
+          </w:r>
+        </w:sdtContent>
+      </w:sdt>
+      <w:r>
+        <w:rPr>
+          <w:rFonts w:ascii="Arial" w:hAnsi="Arial" w:cs="Arial"/>
+          <w:sz w:val="24"/>
+          <w:szCs w:val="24"/>
+        </w:rPr>
+        <w:t>.</w:t>
       </w:r>
     </w:p>
     <w:p>
@@ -6301,42 +6373,86 @@
           <w:sz w:val="24"/>
           <w:szCs w:val="24"/>
         </w:rPr>
-        <w:t xml:space="preserve"> of repositories in GitHub (</w:t>
-      </w:r>
-      <w:proofErr w:type="spellStart"/>
-      <w:r>
-        <w:rPr>
-          <w:rFonts w:ascii="Arial" w:hAnsi="Arial" w:cs="Arial"/>
-          <w:sz w:val="24"/>
-          <w:szCs w:val="24"/>
-        </w:rPr>
-        <w:t>Azriadi</w:t>
-      </w:r>
-      <w:proofErr w:type="spellEnd"/>
-      <w:r>
-        <w:rPr>
-          <w:rFonts w:ascii="Arial" w:hAnsi="Arial" w:cs="Arial"/>
-          <w:sz w:val="24"/>
-          <w:szCs w:val="24"/>
-        </w:rPr>
-        <w:t xml:space="preserve"> Prana</w:t>
-      </w:r>
-      <w:r>
-        <w:rPr>
-          <w:rFonts w:ascii="Arial" w:hAnsi="Arial" w:cs="Arial"/>
-          <w:sz w:val="24"/>
-          <w:szCs w:val="24"/>
-        </w:rPr>
-        <w:t xml:space="preserve"> et al., 2019)</w:t>
-      </w:r>
-      <w:r>
-        <w:rPr>
-          <w:rFonts w:ascii="Arial" w:hAnsi="Arial" w:cs="Arial"/>
-          <w:sz w:val="24"/>
-          <w:szCs w:val="24"/>
-        </w:rPr>
-        <w:t>, which may lead to greater transparency and collaborative efforts (Jones, 2013)</w:t>
-      </w:r>
+        <w:t xml:space="preserve"> of repositories in GitHub </w:t>
+      </w:r>
+      <w:sdt>
+        <w:sdtPr>
+          <w:rPr>
+            <w:rFonts w:ascii="Arial" w:hAnsi="Arial" w:cs="Arial"/>
+            <w:color w:val="000000"/>
+            <w:sz w:val="24"/>
+            <w:szCs w:val="24"/>
+          </w:rPr>
+          <w:tag w:val="MENDELEY_CITATION_148b5726-c201-4639-aa24-ad555d53deaa"/>
+          <w:id w:val="-819267711"/>
+          <w:placeholder>
+            <w:docPart w:val="DefaultPlaceholder_-1854013440"/>
+          </w:placeholder>
+        </w:sdtPr>
+        <w:sdtContent>
+          <w:r>
+            <w:rPr>
+              <w:rFonts w:ascii="Arial" w:hAnsi="Arial" w:cs="Arial"/>
+              <w:color w:val="000000"/>
+              <w:sz w:val="24"/>
+              <w:szCs w:val="24"/>
+            </w:rPr>
+            <w:t>(Prana et al., 2019)</w:t>
+          </w:r>
+        </w:sdtContent>
+      </w:sdt>
+      <w:r>
+        <w:rPr>
+          <w:rFonts w:ascii="Arial" w:hAnsi="Arial" w:cs="Arial"/>
+          <w:sz w:val="24"/>
+          <w:szCs w:val="24"/>
+        </w:rPr>
+        <w:t xml:space="preserve">, which may lead to greater transparency and collaborative efforts </w:t>
+      </w:r>
+      <w:sdt>
+        <w:sdtPr>
+          <w:rPr>
+            <w:rFonts w:ascii="Arial" w:hAnsi="Arial" w:cs="Arial"/>
+            <w:color w:val="000000"/>
+            <w:sz w:val="24"/>
+            <w:szCs w:val="24"/>
+          </w:rPr>
+          <w:tag w:val="MENDELEY_CITATION_38cef8c5-1d14-42da-8fc5-9f2206d92cf9"/>
+          <w:id w:val="1796802177"/>
+          <w:placeholder>
+            <w:docPart w:val="DefaultPlaceholder_-1854013440"/>
+          </w:placeholder>
+        </w:sdtPr>
+        <w:sdtContent>
+          <w:r>
+            <w:rPr>
+              <w:rFonts w:ascii="Arial" w:hAnsi="Arial" w:cs="Arial"/>
+              <w:color w:val="000000"/>
+              <w:sz w:val="24"/>
+              <w:szCs w:val="24"/>
+            </w:rPr>
+            <w:t xml:space="preserve">(Jones, </w:t>
+          </w:r>
+          <w:r>
+            <w:rPr>
+              <w:rFonts w:ascii="Arial" w:hAnsi="Arial" w:cs="Arial"/>
+              <w:color w:val="000000"/>
+              <w:sz w:val="24"/>
+              <w:szCs w:val="24"/>
+            </w:rPr>
+            <w:t>2013</w:t>
+          </w:r>
+          <w:r>
+            <w:rPr>
+              <w:rFonts w:ascii="Arial" w:hAnsi="Arial" w:cs="Arial"/>
+              <w:color w:val="000000"/>
+              <w:sz w:val="24"/>
+              <w:szCs w:val="24"/>
+            </w:rPr>
+            <w:t>)</w:t>
+          </w:r>
+        </w:sdtContent>
+      </w:sdt>
       <w:r>
         <w:rPr>
           <w:rFonts w:ascii="Arial" w:hAnsi="Arial" w:cs="Arial"/>
@@ -6380,7 +6496,7 @@
         </w:rPr>
         <w:t xml:space="preserve">e.g., </w:t>
       </w:r>
-      <w:hyperlink r:id="rId10" w:history="1">
+      <w:hyperlink r:id="rId11" w:history="1">
         <w:r>
           <w:rPr>
             <w:rStyle w:val="Hyperlink"/>
@@ -6437,23 +6553,7 @@
           <w:sz w:val="24"/>
           <w:szCs w:val="24"/>
         </w:rPr>
-        <w:t xml:space="preserve"> by allowing </w:t>
-      </w:r>
-      <w:r>
-        <w:rPr>
-          <w:rFonts w:ascii="Arial" w:hAnsi="Arial" w:cs="Arial"/>
-          <w:sz w:val="24"/>
-          <w:szCs w:val="24"/>
-        </w:rPr>
-        <w:t>a master data repository to be accessible to all team members</w:t>
-      </w:r>
-      <w:r>
-        <w:rPr>
-          <w:rFonts w:ascii="Arial" w:hAnsi="Arial" w:cs="Arial"/>
-          <w:sz w:val="24"/>
-          <w:szCs w:val="24"/>
-        </w:rPr>
-        <w:t xml:space="preserve"> while still protect</w:t>
+        <w:t xml:space="preserve"> by allowing a master data repository to be accessible to all team members while still protect</w:t>
       </w:r>
       <w:r>
         <w:rPr>
@@ -6573,15 +6673,75 @@
           <w:sz w:val="24"/>
           <w:szCs w:val="24"/>
         </w:rPr>
-        <w:t xml:space="preserve"> with basic GitHub workflow training </w:t>
-      </w:r>
-      <w:r>
-        <w:rPr>
-          <w:rFonts w:ascii="Arial" w:hAnsi="Arial" w:cs="Arial"/>
-          <w:sz w:val="24"/>
-          <w:szCs w:val="24"/>
-        </w:rPr>
-        <w:t xml:space="preserve">(Yenni et al., 2018). </w:t>
+        <w:t xml:space="preserve"> with basic GitHub workflow training</w:t>
+      </w:r>
+      <w:r>
+        <w:rPr>
+          <w:rFonts w:ascii="Arial" w:hAnsi="Arial" w:cs="Arial"/>
+          <w:sz w:val="24"/>
+          <w:szCs w:val="24"/>
+        </w:rPr>
+        <w:t xml:space="preserve"> </w:t>
+      </w:r>
+      <w:sdt>
+        <w:sdtPr>
+          <w:rPr>
+            <w:rFonts w:ascii="Arial" w:hAnsi="Arial" w:cs="Arial"/>
+            <w:color w:val="000000"/>
+            <w:sz w:val="24"/>
+            <w:szCs w:val="24"/>
+          </w:rPr>
+          <w:tag w:val="MENDELEY_CITATION_bea337ac-9322-4f09-8070-f1e64b065831"/>
+          <w:id w:val="-1388189122"/>
+          <w:placeholder>
+            <w:docPart w:val="DefaultPlaceholder_-1854013440"/>
+          </w:placeholder>
+        </w:sdtPr>
+        <w:sdtContent>
+          <w:r>
+            <w:rPr>
+              <w:rFonts w:ascii="Arial" w:hAnsi="Arial" w:cs="Arial"/>
+              <w:color w:val="000000"/>
+              <w:sz w:val="24"/>
+              <w:szCs w:val="24"/>
+            </w:rPr>
+            <w:t xml:space="preserve">(Yenni et al., </w:t>
+          </w:r>
+          <w:r>
+            <w:rPr>
+              <w:rFonts w:ascii="Arial" w:hAnsi="Arial" w:cs="Arial"/>
+              <w:color w:val="000000"/>
+              <w:sz w:val="24"/>
+              <w:szCs w:val="24"/>
+            </w:rPr>
+            <w:t>2018</w:t>
+          </w:r>
+          <w:r>
+            <w:rPr>
+              <w:rFonts w:ascii="Arial" w:hAnsi="Arial" w:cs="Arial"/>
+              <w:color w:val="000000"/>
+              <w:sz w:val="24"/>
+              <w:szCs w:val="24"/>
+            </w:rPr>
+            <w:t>)</w:t>
+          </w:r>
+        </w:sdtContent>
+      </w:sdt>
+      <w:r>
+        <w:rPr>
+          <w:rFonts w:ascii="Arial" w:hAnsi="Arial" w:cs="Arial"/>
+          <w:sz w:val="24"/>
+          <w:szCs w:val="24"/>
+        </w:rPr>
+        <w:t xml:space="preserve"> </w:t>
+      </w:r>
+      <w:r>
+        <w:rPr>
+          <w:rFonts w:ascii="Arial" w:hAnsi="Arial" w:cs="Arial"/>
+          <w:sz w:val="24"/>
+          <w:szCs w:val="24"/>
+        </w:rPr>
+        <w:t xml:space="preserve">. </w:t>
       </w:r>
     </w:p>
     <w:p>
@@ -6696,16 +6856,34 @@
           <w:sz w:val="24"/>
           <w:szCs w:val="24"/>
         </w:rPr>
-        <w:t xml:space="preserve">, </w:t>
-      </w:r>
-      <w:r>
-        <w:rPr>
-          <w:rFonts w:ascii="Arial" w:hAnsi="Arial" w:cs="Arial"/>
-          <w:sz w:val="24"/>
-          <w:szCs w:val="24"/>
-        </w:rPr>
-        <w:t>(Hampton et al., 2013)</w:t>
-      </w:r>
+        <w:t xml:space="preserve"> </w:t>
+      </w:r>
+      <w:sdt>
+        <w:sdtPr>
+          <w:rPr>
+            <w:rFonts w:ascii="Arial" w:hAnsi="Arial" w:cs="Arial"/>
+            <w:color w:val="000000"/>
+            <w:sz w:val="24"/>
+            <w:szCs w:val="24"/>
+          </w:rPr>
+          <w:tag w:val="MENDELEY_CITATION_d272b2b2-6952-47f9-9f21-e83cd9c26430"/>
+          <w:id w:val="2028828108"/>
+          <w:placeholder>
+            <w:docPart w:val="DefaultPlaceholder_-1854013440"/>
+          </w:placeholder>
+        </w:sdtPr>
+        <w:sdtContent>
+          <w:r>
+            <w:rPr>
+              <w:rFonts w:ascii="Arial" w:hAnsi="Arial" w:cs="Arial"/>
+              <w:color w:val="000000"/>
+              <w:sz w:val="24"/>
+              <w:szCs w:val="24"/>
+            </w:rPr>
+            <w:t>(Hampton et al., 2013)</w:t>
+          </w:r>
+        </w:sdtContent>
+      </w:sdt>
       <w:r>
         <w:rPr>
           <w:rFonts w:ascii="Arial" w:hAnsi="Arial" w:cs="Arial"/>
@@ -6824,7 +7002,39 @@
           <w:sz w:val="24"/>
           <w:szCs w:val="24"/>
         </w:rPr>
-        <w:t xml:space="preserve"> (Michener and Jones, 2012).  </w:t>
+        <w:t xml:space="preserve"> </w:t>
+      </w:r>
+      <w:sdt>
+        <w:sdtPr>
+          <w:rPr>
+            <w:rFonts w:ascii="Arial" w:hAnsi="Arial" w:cs="Arial"/>
+            <w:sz w:val="24"/>
+            <w:szCs w:val="24"/>
+          </w:rPr>
+          <w:tag w:val="MENDELEY_CITATION_2ef7d44d-23f8-4b71-a3f4-babf02f703a3"/>
+          <w:id w:val="222489117"/>
+          <w:placeholder>
+            <w:docPart w:val="DefaultPlaceholder_-1854013440"/>
+          </w:placeholder>
+        </w:sdtPr>
+        <w:sdtContent>
+          <w:r>
+            <w:rPr>
+              <w:rFonts w:ascii="Arial" w:hAnsi="Arial" w:cs="Arial"/>
+              <w:sz w:val="24"/>
+              <w:szCs w:val="24"/>
+            </w:rPr>
+            <w:t>(Michener &amp; Jones, 2012)</w:t>
+          </w:r>
+        </w:sdtContent>
+      </w:sdt>
+      <w:r>
+        <w:rPr>
+          <w:rFonts w:ascii="Arial" w:hAnsi="Arial" w:cs="Arial"/>
+          <w:sz w:val="24"/>
+          <w:szCs w:val="24"/>
+        </w:rPr>
+        <w:t xml:space="preserve">.  </w:t>
       </w:r>
       <w:r>
         <w:rPr>
@@ -6904,23 +7114,41 @@
           <w:sz w:val="24"/>
           <w:szCs w:val="24"/>
         </w:rPr>
-        <w:t xml:space="preserve">It is </w:t>
-      </w:r>
-      <w:r>
-        <w:rPr>
-          <w:rFonts w:ascii="Arial" w:hAnsi="Arial" w:cs="Arial"/>
-          <w:sz w:val="24"/>
-          <w:szCs w:val="24"/>
-        </w:rPr>
-        <w:t xml:space="preserve">also </w:t>
-      </w:r>
-      <w:r>
-        <w:rPr>
-          <w:rFonts w:ascii="Arial" w:hAnsi="Arial" w:cs="Arial"/>
-          <w:sz w:val="24"/>
-          <w:szCs w:val="24"/>
-        </w:rPr>
-        <w:t xml:space="preserve">important to note that even though GitHub has been discussed in detailed as an effective way of project organization and transparency, it might not be a one stop solution for reproducibility in science (Ram, 2013). </w:t>
+        <w:t xml:space="preserve">It is also important to note that even though GitHub has been discussed in detailed as an effective way of project organization and transparency, it might not be a one stop solution for reproducibility in science </w:t>
+      </w:r>
+      <w:sdt>
+        <w:sdtPr>
+          <w:rPr>
+            <w:rFonts w:ascii="Arial" w:hAnsi="Arial" w:cs="Arial"/>
+            <w:color w:val="000000"/>
+            <w:sz w:val="24"/>
+            <w:szCs w:val="24"/>
+          </w:rPr>
+          <w:tag w:val="MENDELEY_CITATION_93e85afd-cbe8-4ee0-b4eb-422629286e14"/>
+          <w:id w:val="-1520850495"/>
+          <w:placeholder>
+            <w:docPart w:val="DefaultPlaceholder_-1854013440"/>
+          </w:placeholder>
+        </w:sdtPr>
+        <w:sdtContent>
+          <w:r>
+            <w:rPr>
+              <w:rFonts w:ascii="Arial" w:hAnsi="Arial" w:cs="Arial"/>
+              <w:color w:val="000000"/>
+              <w:sz w:val="24"/>
+              <w:szCs w:val="24"/>
+            </w:rPr>
+            <w:t>(Ram, 2013)</w:t>
+          </w:r>
+        </w:sdtContent>
+      </w:sdt>
+      <w:r>
+        <w:rPr>
+          <w:rFonts w:ascii="Arial" w:hAnsi="Arial" w:cs="Arial"/>
+          <w:sz w:val="24"/>
+          <w:szCs w:val="24"/>
+        </w:rPr>
+        <w:t xml:space="preserve">. </w:t>
       </w:r>
     </w:p>
     <w:p>
@@ -6939,25 +7167,7 @@
           <w:sz w:val="24"/>
           <w:szCs w:val="24"/>
         </w:rPr>
-        <w:t xml:space="preserve">The approach we have described in this paper is meant to be a guideline for ecological efforts who desire to make their project organized through concise workflows, standardized naming conventions, and well documented </w:t>
-      </w:r>
-      <w:proofErr w:type="spellStart"/>
-      <w:r>
-        <w:rPr>
-          <w:rFonts w:ascii="Arial" w:hAnsi="Arial" w:cs="Arial"/>
-          <w:sz w:val="24"/>
-          <w:szCs w:val="24"/>
-        </w:rPr>
-        <w:t>README.md’s</w:t>
-      </w:r>
-      <w:proofErr w:type="spellEnd"/>
-      <w:r>
-        <w:rPr>
-          <w:rFonts w:ascii="Arial" w:hAnsi="Arial" w:cs="Arial"/>
-          <w:sz w:val="24"/>
-          <w:szCs w:val="24"/>
-        </w:rPr>
-        <w:t>.</w:t>
+        <w:t>The approach we have described in this paper is meant to be a guideline for ecological efforts who desire to make their project organized through concise workflows, standardized naming conventions, and well documented README.md’s.</w:t>
       </w:r>
       <w:r>
         <w:rPr>
@@ -7006,25 +7216,7 @@
           <w:sz w:val="24"/>
           <w:szCs w:val="24"/>
         </w:rPr>
-        <w:t xml:space="preserve"> Increasing transparency through managing a well-documented repository, through </w:t>
-      </w:r>
-      <w:proofErr w:type="spellStart"/>
-      <w:r>
-        <w:rPr>
-          <w:rFonts w:ascii="Arial" w:hAnsi="Arial" w:cs="Arial"/>
-          <w:sz w:val="24"/>
-          <w:szCs w:val="24"/>
-        </w:rPr>
-        <w:t>README.md’s</w:t>
-      </w:r>
-      <w:proofErr w:type="spellEnd"/>
-      <w:r>
-        <w:rPr>
-          <w:rFonts w:ascii="Arial" w:hAnsi="Arial" w:cs="Arial"/>
-          <w:sz w:val="24"/>
-          <w:szCs w:val="24"/>
-        </w:rPr>
-        <w:t>, may lead to useful future collaborations.</w:t>
+        <w:t xml:space="preserve"> Increasing transparency through managing a well-documented repository, through README.md’s, may lead to useful future collaborations.</w:t>
       </w:r>
       <w:r>
         <w:rPr>
@@ -7051,6 +7243,907 @@
         <w:t xml:space="preserve"> </w:t>
       </w:r>
     </w:p>
+    <w:p>
+      <w:pPr>
+        <w:spacing w:line="360" w:lineRule="auto"/>
+        <w:ind w:firstLine="720"/>
+        <w:rPr>
+          <w:rFonts w:ascii="Arial" w:hAnsi="Arial" w:cs="Arial"/>
+          <w:sz w:val="24"/>
+          <w:szCs w:val="24"/>
+        </w:rPr>
+      </w:pPr>
+    </w:p>
+    <w:p>
+      <w:pPr>
+        <w:spacing w:line="360" w:lineRule="auto"/>
+        <w:rPr>
+          <w:rFonts w:ascii="Arial" w:hAnsi="Arial" w:cs="Arial"/>
+          <w:sz w:val="24"/>
+          <w:szCs w:val="24"/>
+        </w:rPr>
+      </w:pPr>
+    </w:p>
+    <w:p>
+      <w:pPr>
+        <w:spacing w:line="360" w:lineRule="auto"/>
+        <w:rPr>
+          <w:rFonts w:ascii="Arial" w:hAnsi="Arial" w:cs="Arial"/>
+          <w:sz w:val="24"/>
+          <w:szCs w:val="24"/>
+        </w:rPr>
+      </w:pPr>
+    </w:p>
+    <w:p>
+      <w:pPr>
+        <w:spacing w:line="360" w:lineRule="auto"/>
+        <w:rPr>
+          <w:rFonts w:ascii="Arial" w:hAnsi="Arial" w:cs="Arial"/>
+          <w:sz w:val="24"/>
+          <w:szCs w:val="24"/>
+        </w:rPr>
+      </w:pPr>
+    </w:p>
+    <w:p>
+      <w:pPr>
+        <w:spacing w:line="360" w:lineRule="auto"/>
+        <w:rPr>
+          <w:rFonts w:ascii="Arial" w:hAnsi="Arial" w:cs="Arial"/>
+          <w:sz w:val="24"/>
+          <w:szCs w:val="24"/>
+        </w:rPr>
+      </w:pPr>
+    </w:p>
+    <w:p>
+      <w:pPr>
+        <w:spacing w:line="360" w:lineRule="auto"/>
+        <w:rPr>
+          <w:rFonts w:ascii="Arial" w:hAnsi="Arial" w:cs="Arial"/>
+          <w:sz w:val="24"/>
+          <w:szCs w:val="24"/>
+        </w:rPr>
+      </w:pPr>
+    </w:p>
+    <w:p>
+      <w:pPr>
+        <w:spacing w:line="360" w:lineRule="auto"/>
+        <w:rPr>
+          <w:rFonts w:ascii="Arial" w:hAnsi="Arial" w:cs="Arial"/>
+          <w:sz w:val="24"/>
+          <w:szCs w:val="24"/>
+        </w:rPr>
+      </w:pPr>
+    </w:p>
+    <w:p>
+      <w:pPr>
+        <w:spacing w:line="360" w:lineRule="auto"/>
+        <w:rPr>
+          <w:rFonts w:ascii="Arial" w:hAnsi="Arial" w:cs="Arial"/>
+          <w:sz w:val="24"/>
+          <w:szCs w:val="24"/>
+        </w:rPr>
+      </w:pPr>
+    </w:p>
+    <w:p>
+      <w:pPr>
+        <w:spacing w:line="360" w:lineRule="auto"/>
+        <w:rPr>
+          <w:rFonts w:ascii="Arial" w:hAnsi="Arial" w:cs="Arial"/>
+          <w:sz w:val="24"/>
+          <w:szCs w:val="24"/>
+        </w:rPr>
+      </w:pPr>
+    </w:p>
+    <w:p>
+      <w:pPr>
+        <w:spacing w:line="360" w:lineRule="auto"/>
+        <w:rPr>
+          <w:rFonts w:ascii="Arial" w:hAnsi="Arial" w:cs="Arial"/>
+          <w:sz w:val="24"/>
+          <w:szCs w:val="24"/>
+        </w:rPr>
+      </w:pPr>
+    </w:p>
+    <w:p>
+      <w:pPr>
+        <w:spacing w:line="360" w:lineRule="auto"/>
+        <w:rPr>
+          <w:rFonts w:ascii="Arial" w:hAnsi="Arial" w:cs="Arial"/>
+          <w:sz w:val="24"/>
+          <w:szCs w:val="24"/>
+        </w:rPr>
+      </w:pPr>
+    </w:p>
+    <w:p>
+      <w:pPr>
+        <w:spacing w:line="360" w:lineRule="auto"/>
+        <w:rPr>
+          <w:rFonts w:ascii="Arial" w:hAnsi="Arial" w:cs="Arial"/>
+          <w:sz w:val="24"/>
+          <w:szCs w:val="24"/>
+        </w:rPr>
+      </w:pPr>
+    </w:p>
+    <w:p>
+      <w:pPr>
+        <w:spacing w:line="360" w:lineRule="auto"/>
+        <w:rPr>
+          <w:rFonts w:ascii="Arial" w:hAnsi="Arial" w:cs="Arial"/>
+          <w:sz w:val="24"/>
+          <w:szCs w:val="24"/>
+        </w:rPr>
+      </w:pPr>
+    </w:p>
+    <w:p>
+      <w:pPr>
+        <w:spacing w:line="360" w:lineRule="auto"/>
+        <w:rPr>
+          <w:rFonts w:ascii="Arial" w:hAnsi="Arial" w:cs="Arial"/>
+          <w:sz w:val="24"/>
+          <w:szCs w:val="24"/>
+        </w:rPr>
+      </w:pPr>
+    </w:p>
+    <w:p>
+      <w:pPr>
+        <w:spacing w:line="360" w:lineRule="auto"/>
+        <w:rPr>
+          <w:rFonts w:ascii="Arial" w:hAnsi="Arial" w:cs="Arial"/>
+          <w:sz w:val="24"/>
+          <w:szCs w:val="24"/>
+        </w:rPr>
+      </w:pPr>
+    </w:p>
+    <w:p>
+      <w:pPr>
+        <w:spacing w:line="360" w:lineRule="auto"/>
+        <w:rPr>
+          <w:rFonts w:ascii="Arial" w:hAnsi="Arial" w:cs="Arial"/>
+          <w:sz w:val="24"/>
+          <w:szCs w:val="24"/>
+        </w:rPr>
+      </w:pPr>
+    </w:p>
+    <w:sdt>
+      <w:sdtPr>
+        <w:rPr>
+          <w:rFonts w:ascii="Arial" w:hAnsi="Arial" w:cs="Arial"/>
+          <w:sz w:val="24"/>
+          <w:szCs w:val="24"/>
+        </w:rPr>
+        <w:tag w:val="MENDELEY_BIBLIOGRAPHY"/>
+        <w:id w:val="1489671378"/>
+        <w:placeholder>
+          <w:docPart w:val="DefaultPlaceholder_-1854013440"/>
+        </w:placeholder>
+      </w:sdtPr>
+      <w:sdtContent>
+        <w:p>
+          <w:pPr>
+            <w:pStyle w:val="ListParagraph"/>
+            <w:numPr>
+              <w:ilvl w:val="0"/>
+              <w:numId w:val="2"/>
+            </w:numPr>
+            <w:autoSpaceDE w:val="0"/>
+            <w:autoSpaceDN w:val="0"/>
+            <w:divId w:val="7410626"/>
+            <w:rPr>
+              <w:rFonts w:eastAsia="Times New Roman"/>
+              <w:sz w:val="24"/>
+              <w:szCs w:val="24"/>
+            </w:rPr>
+          </w:pPr>
+          <w:r>
+            <w:rPr>
+              <w:rFonts w:eastAsia="Times New Roman"/>
+            </w:rPr>
+            <w:t xml:space="preserve">Alarid-Escudero, F., Krijkamp, E. M., Pechlivanoglou, P., Jalal, H., Kao, S. Y. Z., Yang, A., &amp; Enns, E. A. (2019). A Need for Change! A Coding Framework for Improving Transparency in Decision Modeling. </w:t>
+          </w:r>
+          <w:r>
+            <w:rPr>
+              <w:rFonts w:eastAsia="Times New Roman"/>
+              <w:i/>
+              <w:iCs/>
+            </w:rPr>
+            <w:t>PharmacoEconomics</w:t>
+          </w:r>
+          <w:r>
+            <w:rPr>
+              <w:rFonts w:eastAsia="Times New Roman"/>
+            </w:rPr>
+            <w:t xml:space="preserve">, </w:t>
+          </w:r>
+          <w:r>
+            <w:rPr>
+              <w:rFonts w:eastAsia="Times New Roman"/>
+              <w:i/>
+              <w:iCs/>
+            </w:rPr>
+            <w:t>37</w:t>
+          </w:r>
+          <w:r>
+            <w:rPr>
+              <w:rFonts w:eastAsia="Times New Roman"/>
+            </w:rPr>
+            <w:t>(11), 1329–1339. https://doi.org/10.1007/s40273-019-00837-x</w:t>
+          </w:r>
+        </w:p>
+        <w:p>
+          <w:pPr>
+            <w:pStyle w:val="ListParagraph"/>
+            <w:numPr>
+              <w:ilvl w:val="0"/>
+              <w:numId w:val="2"/>
+            </w:numPr>
+            <w:autoSpaceDE w:val="0"/>
+            <w:autoSpaceDN w:val="0"/>
+            <w:divId w:val="2053311251"/>
+            <w:rPr>
+              <w:rFonts w:eastAsia="Times New Roman"/>
+            </w:rPr>
+          </w:pPr>
+          <w:r>
+            <w:rPr>
+              <w:rFonts w:eastAsia="Times New Roman"/>
+            </w:rPr>
+            <w:t>Barone, L., Williams, J., &amp; Micklos, D. (</w:t>
+          </w:r>
+          <w:r>
+            <w:rPr>
+              <w:rFonts w:eastAsia="Times New Roman"/>
+            </w:rPr>
+            <w:t>2017</w:t>
+          </w:r>
+          <w:r>
+            <w:rPr>
+              <w:rFonts w:eastAsia="Times New Roman"/>
+            </w:rPr>
+            <w:t xml:space="preserve">). </w:t>
+          </w:r>
+          <w:r>
+            <w:rPr>
+              <w:rFonts w:eastAsia="Times New Roman"/>
+              <w:i/>
+              <w:iCs/>
+            </w:rPr>
+            <w:t>Unmet Needs for Analyzing Biological Big Data: A Survey of 704 NSF Principal Investigators</w:t>
+          </w:r>
+          <w:r>
+            <w:rPr>
+              <w:rFonts w:eastAsia="Times New Roman"/>
+            </w:rPr>
+            <w:t>. https://doi.org/10.1101/108555</w:t>
+          </w:r>
+        </w:p>
+        <w:p>
+          <w:pPr>
+            <w:pStyle w:val="ListParagraph"/>
+            <w:numPr>
+              <w:ilvl w:val="0"/>
+              <w:numId w:val="2"/>
+            </w:numPr>
+            <w:autoSpaceDE w:val="0"/>
+            <w:autoSpaceDN w:val="0"/>
+            <w:divId w:val="1382485061"/>
+            <w:rPr>
+              <w:rFonts w:eastAsia="Times New Roman"/>
+            </w:rPr>
+          </w:pPr>
+          <w:r>
+            <w:rPr>
+              <w:rFonts w:eastAsia="Times New Roman"/>
+            </w:rPr>
+            <w:t xml:space="preserve">Blischak, J. D., Davenport, E. R., &amp; Wilson, G. (2016). A Quick Introduction to Version Control with Git and GitHub. </w:t>
+          </w:r>
+          <w:r>
+            <w:rPr>
+              <w:rFonts w:eastAsia="Times New Roman"/>
+              <w:i/>
+              <w:iCs/>
+            </w:rPr>
+            <w:t>PLoS Computational Biology</w:t>
+          </w:r>
+          <w:r>
+            <w:rPr>
+              <w:rFonts w:eastAsia="Times New Roman"/>
+            </w:rPr>
+            <w:t xml:space="preserve">, </w:t>
+          </w:r>
+          <w:r>
+            <w:rPr>
+              <w:rFonts w:eastAsia="Times New Roman"/>
+              <w:i/>
+              <w:iCs/>
+            </w:rPr>
+            <w:t>12</w:t>
+          </w:r>
+          <w:r>
+            <w:rPr>
+              <w:rFonts w:eastAsia="Times New Roman"/>
+            </w:rPr>
+            <w:t>(1). https://doi.org/10.1371/journal.pcbi.1004668</w:t>
+          </w:r>
+        </w:p>
+        <w:p>
+          <w:pPr>
+            <w:pStyle w:val="ListParagraph"/>
+            <w:numPr>
+              <w:ilvl w:val="0"/>
+              <w:numId w:val="2"/>
+            </w:numPr>
+            <w:autoSpaceDE w:val="0"/>
+            <w:autoSpaceDN w:val="0"/>
+            <w:divId w:val="873811347"/>
+            <w:rPr>
+              <w:rFonts w:eastAsia="Times New Roman"/>
+            </w:rPr>
+          </w:pPr>
+          <w:r>
+            <w:rPr>
+              <w:rFonts w:eastAsia="Times New Roman"/>
+            </w:rPr>
+            <w:t xml:space="preserve">Hampton, S. E., Strasser, C. A., Tewksbury, J. J., Gram, W. K., Budden, A. E., Batcheller, A. L., Duke, C. S., &amp; Porter, J. H. (2013). Big data and the future of ecology. In </w:t>
+          </w:r>
+          <w:r>
+            <w:rPr>
+              <w:rFonts w:eastAsia="Times New Roman"/>
+              <w:i/>
+              <w:iCs/>
+            </w:rPr>
+            <w:t>Frontiers in Ecology and the Environment</w:t>
+          </w:r>
+          <w:r>
+            <w:rPr>
+              <w:rFonts w:eastAsia="Times New Roman"/>
+            </w:rPr>
+            <w:t xml:space="preserve"> (Vol. 11, Issue 3, pp. 156–162). https://doi.org/10.1890/120103</w:t>
+          </w:r>
+        </w:p>
+        <w:p>
+          <w:pPr>
+            <w:pStyle w:val="ListParagraph"/>
+            <w:numPr>
+              <w:ilvl w:val="0"/>
+              <w:numId w:val="2"/>
+            </w:numPr>
+            <w:autoSpaceDE w:val="0"/>
+            <w:autoSpaceDN w:val="0"/>
+            <w:divId w:val="320157638"/>
+            <w:rPr>
+              <w:rFonts w:eastAsia="Times New Roman"/>
+            </w:rPr>
+          </w:pPr>
+          <w:r>
+            <w:rPr>
+              <w:rFonts w:eastAsia="Times New Roman"/>
+            </w:rPr>
+            <w:t xml:space="preserve">Heidorn, B. (2008). Shedding Light on the Dark Data in the Long Tail of Science. In </w:t>
+          </w:r>
+          <w:r>
+            <w:rPr>
+              <w:rFonts w:eastAsia="Times New Roman"/>
+              <w:i/>
+              <w:iCs/>
+            </w:rPr>
+            <w:t>Library Trends</w:t>
+          </w:r>
+          <w:r>
+            <w:rPr>
+              <w:rFonts w:eastAsia="Times New Roman"/>
+            </w:rPr>
+            <w:t xml:space="preserve"> (Vol. 57, Issue 2).</w:t>
+          </w:r>
+        </w:p>
+        <w:p>
+          <w:pPr>
+            <w:pStyle w:val="ListParagraph"/>
+            <w:numPr>
+              <w:ilvl w:val="0"/>
+              <w:numId w:val="2"/>
+            </w:numPr>
+            <w:autoSpaceDE w:val="0"/>
+            <w:autoSpaceDN w:val="0"/>
+            <w:divId w:val="911812792"/>
+            <w:rPr>
+              <w:rFonts w:eastAsia="Times New Roman"/>
+            </w:rPr>
+          </w:pPr>
+          <w:r>
+            <w:rPr>
+              <w:rFonts w:eastAsia="Times New Roman"/>
+            </w:rPr>
+            <w:t>Jones, Z. M. (</w:t>
+          </w:r>
+          <w:r>
+            <w:rPr>
+              <w:rFonts w:eastAsia="Times New Roman"/>
+            </w:rPr>
+            <w:t>2013</w:t>
+          </w:r>
+          <w:r>
+            <w:rPr>
+              <w:rFonts w:eastAsia="Times New Roman"/>
+            </w:rPr>
+            <w:t xml:space="preserve">). </w:t>
+          </w:r>
+          <w:r>
+            <w:rPr>
+              <w:rFonts w:eastAsia="Times New Roman"/>
+              <w:i/>
+              <w:iCs/>
+            </w:rPr>
+            <w:t>Git/GitHub, Transparency, and Legitimacy in Quantitative Research</w:t>
+          </w:r>
+          <w:r>
+            <w:rPr>
+              <w:rFonts w:eastAsia="Times New Roman"/>
+            </w:rPr>
+            <w:t>.</w:t>
+          </w:r>
+        </w:p>
+        <w:p>
+          <w:pPr>
+            <w:pStyle w:val="ListParagraph"/>
+            <w:numPr>
+              <w:ilvl w:val="0"/>
+              <w:numId w:val="2"/>
+            </w:numPr>
+            <w:autoSpaceDE w:val="0"/>
+            <w:autoSpaceDN w:val="0"/>
+            <w:divId w:val="1056703043"/>
+            <w:rPr>
+              <w:rFonts w:eastAsia="Times New Roman"/>
+            </w:rPr>
+          </w:pPr>
+          <w:r>
+            <w:rPr>
+              <w:rFonts w:eastAsia="Times New Roman"/>
+            </w:rPr>
+            <w:t xml:space="preserve">Lowndes, J. S. S., Best, B. D., Scarborough, C., Afflerbach, J. C., Frazier, M. R., O’Hara, C. C., Jiang, N., &amp; Halpern, B. S. (2017). Our path to better science in less time using open data science tools. </w:t>
+          </w:r>
+          <w:r>
+            <w:rPr>
+              <w:rFonts w:eastAsia="Times New Roman"/>
+              <w:i/>
+              <w:iCs/>
+            </w:rPr>
+            <w:t>Nature Ecology and Evolution</w:t>
+          </w:r>
+          <w:r>
+            <w:rPr>
+              <w:rFonts w:eastAsia="Times New Roman"/>
+            </w:rPr>
+            <w:t xml:space="preserve">, </w:t>
+          </w:r>
+          <w:r>
+            <w:rPr>
+              <w:rFonts w:eastAsia="Times New Roman"/>
+              <w:i/>
+              <w:iCs/>
+            </w:rPr>
+            <w:t>1</w:t>
+          </w:r>
+          <w:r>
+            <w:rPr>
+              <w:rFonts w:eastAsia="Times New Roman"/>
+            </w:rPr>
+            <w:t>(6). https://doi.org/10.1038/s41559-017-0160</w:t>
+          </w:r>
+        </w:p>
+        <w:p>
+          <w:pPr>
+            <w:pStyle w:val="ListParagraph"/>
+            <w:numPr>
+              <w:ilvl w:val="0"/>
+              <w:numId w:val="2"/>
+            </w:numPr>
+            <w:autoSpaceDE w:val="0"/>
+            <w:autoSpaceDN w:val="0"/>
+            <w:divId w:val="1206016684"/>
+            <w:rPr>
+              <w:rFonts w:eastAsia="Times New Roman"/>
+            </w:rPr>
+          </w:pPr>
+          <w:r>
+            <w:rPr>
+              <w:rFonts w:eastAsia="Times New Roman"/>
+            </w:rPr>
+            <w:t xml:space="preserve">Michener, W. K., &amp; Jones, M. B. (2012). Ecoinformatics: Supporting ecology as a data-intensive science. In </w:t>
+          </w:r>
+          <w:r>
+            <w:rPr>
+              <w:rFonts w:eastAsia="Times New Roman"/>
+              <w:i/>
+              <w:iCs/>
+            </w:rPr>
+            <w:t>Trends in Ecology and Evolution</w:t>
+          </w:r>
+          <w:r>
+            <w:rPr>
+              <w:rFonts w:eastAsia="Times New Roman"/>
+            </w:rPr>
+            <w:t xml:space="preserve"> (Vol. 27, Issue 2, pp. 85–93). Elsevier Ltd. </w:t>
+          </w:r>
+          <w:hyperlink r:id="rId12" w:history="1">
+            <w:r>
+              <w:rPr>
+                <w:rStyle w:val="Hyperlink"/>
+                <w:rFonts w:eastAsia="Times New Roman"/>
+              </w:rPr>
+              <w:t>https://doi.org/10.1016/j.tree.2011.11.016</w:t>
+            </w:r>
+          </w:hyperlink>
+        </w:p>
+        <w:p>
+          <w:pPr>
+            <w:pStyle w:val="ListParagraph"/>
+            <w:numPr>
+              <w:ilvl w:val="0"/>
+              <w:numId w:val="2"/>
+            </w:numPr>
+            <w:autoSpaceDE w:val="0"/>
+            <w:autoSpaceDN w:val="0"/>
+            <w:divId w:val="1206016684"/>
+            <w:rPr>
+              <w:rFonts w:eastAsia="Times New Roman"/>
+            </w:rPr>
+          </w:pPr>
+          <w:r>
+            <w:rPr>
+              <w:rFonts w:eastAsia="Times New Roman"/>
+            </w:rPr>
+            <w:t>Mislan, K. A. S., Heer, J. M., &amp; White, E. P. (2016). Elevating the status of code in ecology. Trends in ecology &amp; evolution, 31(1), 4-7.</w:t>
+          </w:r>
+        </w:p>
+        <w:p>
+          <w:pPr>
+            <w:pStyle w:val="ListParagraph"/>
+            <w:numPr>
+              <w:ilvl w:val="0"/>
+              <w:numId w:val="2"/>
+            </w:numPr>
+            <w:autoSpaceDE w:val="0"/>
+            <w:autoSpaceDN w:val="0"/>
+            <w:divId w:val="256639287"/>
+            <w:rPr>
+              <w:rFonts w:eastAsia="Times New Roman"/>
+            </w:rPr>
+          </w:pPr>
+          <w:r>
+            <w:rPr>
+              <w:rFonts w:eastAsia="Times New Roman"/>
+            </w:rPr>
+            <w:t xml:space="preserve">Noble, W. S. (2009). A quick guide to organizing computational biology projects. In </w:t>
+          </w:r>
+          <w:r>
+            <w:rPr>
+              <w:rFonts w:eastAsia="Times New Roman"/>
+              <w:i/>
+              <w:iCs/>
+            </w:rPr>
+            <w:t>PLoS Computational Biology</w:t>
+          </w:r>
+          <w:r>
+            <w:rPr>
+              <w:rFonts w:eastAsia="Times New Roman"/>
+            </w:rPr>
+            <w:t xml:space="preserve"> (Vol. 5, Issue 7). https://doi.org/10.1371/journal.pcbi.1000424</w:t>
+          </w:r>
+        </w:p>
+        <w:p>
+          <w:pPr>
+            <w:pStyle w:val="ListParagraph"/>
+            <w:numPr>
+              <w:ilvl w:val="0"/>
+              <w:numId w:val="2"/>
+            </w:numPr>
+            <w:autoSpaceDE w:val="0"/>
+            <w:autoSpaceDN w:val="0"/>
+            <w:divId w:val="419299411"/>
+            <w:rPr>
+              <w:rFonts w:eastAsia="Times New Roman"/>
+            </w:rPr>
+          </w:pPr>
+          <w:r>
+            <w:rPr>
+              <w:rFonts w:eastAsia="Times New Roman"/>
+            </w:rPr>
+            <w:t xml:space="preserve">Perez-Riverol, Y., Gatto, L., Wang, R., Sachsenberg, T., Uszkoreit, J., Leprevost, F. da V., Fufezan, C., Ternent, T., Eglen, S. J., Katz, D. S., Pollard, T. J., Konovalov, A., Flight, R. M., Blin, K., &amp; Vizcaíno, J. A. (2016). Ten Simple Rules for Taking Advantage of Git and GitHub. In </w:t>
+          </w:r>
+          <w:r>
+            <w:rPr>
+              <w:rFonts w:eastAsia="Times New Roman"/>
+              <w:i/>
+              <w:iCs/>
+            </w:rPr>
+            <w:t>PLoS Computational Biology</w:t>
+          </w:r>
+          <w:r>
+            <w:rPr>
+              <w:rFonts w:eastAsia="Times New Roman"/>
+            </w:rPr>
+            <w:t xml:space="preserve"> (Vol. 12, Issue 7). Public Library of Science. https://doi.org/10.1371/journal.pcbi.1004947</w:t>
+          </w:r>
+        </w:p>
+        <w:p>
+          <w:pPr>
+            <w:pStyle w:val="ListParagraph"/>
+            <w:numPr>
+              <w:ilvl w:val="0"/>
+              <w:numId w:val="2"/>
+            </w:numPr>
+            <w:autoSpaceDE w:val="0"/>
+            <w:autoSpaceDN w:val="0"/>
+            <w:divId w:val="15666109"/>
+            <w:rPr>
+              <w:rFonts w:eastAsia="Times New Roman"/>
+            </w:rPr>
+          </w:pPr>
+          <w:r>
+            <w:rPr>
+              <w:rFonts w:eastAsia="Times New Roman"/>
+            </w:rPr>
+            <w:t xml:space="preserve">Piwowar, H. A., Day, R. S., &amp; Fridsma, D. B. (2007). Sharing detailed research data is associated with increased citation rate. </w:t>
+          </w:r>
+          <w:r>
+            <w:rPr>
+              <w:rFonts w:eastAsia="Times New Roman"/>
+              <w:i/>
+              <w:iCs/>
+            </w:rPr>
+            <w:t>PLoS ONE</w:t>
+          </w:r>
+          <w:r>
+            <w:rPr>
+              <w:rFonts w:eastAsia="Times New Roman"/>
+            </w:rPr>
+            <w:t xml:space="preserve">, </w:t>
+          </w:r>
+          <w:r>
+            <w:rPr>
+              <w:rFonts w:eastAsia="Times New Roman"/>
+              <w:i/>
+              <w:iCs/>
+            </w:rPr>
+            <w:t>2</w:t>
+          </w:r>
+          <w:r>
+            <w:rPr>
+              <w:rFonts w:eastAsia="Times New Roman"/>
+            </w:rPr>
+            <w:t>(3). https://doi.org/10.1371/journal.pone.0000308</w:t>
+          </w:r>
+        </w:p>
+        <w:p>
+          <w:pPr>
+            <w:pStyle w:val="ListParagraph"/>
+            <w:numPr>
+              <w:ilvl w:val="0"/>
+              <w:numId w:val="2"/>
+            </w:numPr>
+            <w:autoSpaceDE w:val="0"/>
+            <w:autoSpaceDN w:val="0"/>
+            <w:divId w:val="1346637387"/>
+            <w:rPr>
+              <w:rFonts w:eastAsia="Times New Roman"/>
+            </w:rPr>
+          </w:pPr>
+          <w:r>
+            <w:rPr>
+              <w:rFonts w:eastAsia="Times New Roman"/>
+            </w:rPr>
+            <w:t xml:space="preserve">Prana, G. A. A., Treude, C., Thung, F., Atapattu, T., &amp; Lo, D. (2019). Categorizing the Content of GitHub README Files. </w:t>
+          </w:r>
+          <w:r>
+            <w:rPr>
+              <w:rFonts w:eastAsia="Times New Roman"/>
+              <w:i/>
+              <w:iCs/>
+            </w:rPr>
+            <w:t>Empirical Software Engineering</w:t>
+          </w:r>
+          <w:r>
+            <w:rPr>
+              <w:rFonts w:eastAsia="Times New Roman"/>
+            </w:rPr>
+            <w:t xml:space="preserve">, </w:t>
+          </w:r>
+          <w:r>
+            <w:rPr>
+              <w:rFonts w:eastAsia="Times New Roman"/>
+              <w:i/>
+              <w:iCs/>
+            </w:rPr>
+            <w:t>24</w:t>
+          </w:r>
+          <w:r>
+            <w:rPr>
+              <w:rFonts w:eastAsia="Times New Roman"/>
+            </w:rPr>
+            <w:t>(3), 1296–1327. https://doi.org/10.1007/s10664-018-9660-3</w:t>
+          </w:r>
+        </w:p>
+        <w:p>
+          <w:pPr>
+            <w:pStyle w:val="ListParagraph"/>
+            <w:numPr>
+              <w:ilvl w:val="0"/>
+              <w:numId w:val="2"/>
+            </w:numPr>
+            <w:autoSpaceDE w:val="0"/>
+            <w:autoSpaceDN w:val="0"/>
+            <w:divId w:val="1355115799"/>
+            <w:rPr>
+              <w:rFonts w:eastAsia="Times New Roman"/>
+            </w:rPr>
+          </w:pPr>
+          <w:r>
+            <w:rPr>
+              <w:rFonts w:eastAsia="Times New Roman"/>
+            </w:rPr>
+            <w:t xml:space="preserve">Prlić, A., &amp; Procter, J. B. (2012). Ten Simple Rules for the Open Development of Scientific Software. In </w:t>
+          </w:r>
+          <w:r>
+            <w:rPr>
+              <w:rFonts w:eastAsia="Times New Roman"/>
+              <w:i/>
+              <w:iCs/>
+            </w:rPr>
+            <w:t>PLoS Computational Biology</w:t>
+          </w:r>
+          <w:r>
+            <w:rPr>
+              <w:rFonts w:eastAsia="Times New Roman"/>
+            </w:rPr>
+            <w:t xml:space="preserve"> (Vol. 8, Issue 12). https://doi.org/10.1371/journal.pcbi.1002802</w:t>
+          </w:r>
+        </w:p>
+        <w:p>
+          <w:pPr>
+            <w:pStyle w:val="ListParagraph"/>
+            <w:numPr>
+              <w:ilvl w:val="0"/>
+              <w:numId w:val="2"/>
+            </w:numPr>
+            <w:autoSpaceDE w:val="0"/>
+            <w:autoSpaceDN w:val="0"/>
+            <w:divId w:val="686639198"/>
+            <w:rPr>
+              <w:rFonts w:eastAsia="Times New Roman"/>
+            </w:rPr>
+          </w:pPr>
+          <w:r>
+            <w:rPr>
+              <w:rFonts w:eastAsia="Times New Roman"/>
+            </w:rPr>
+            <w:t xml:space="preserve">Ram, K. (2013). </w:t>
+          </w:r>
+          <w:r>
+            <w:rPr>
+              <w:rFonts w:eastAsia="Times New Roman"/>
+              <w:i/>
+              <w:iCs/>
+            </w:rPr>
+            <w:t>Git can facilitate greater reproducibility and increased transparency in science</w:t>
+          </w:r>
+          <w:r>
+            <w:rPr>
+              <w:rFonts w:eastAsia="Times New Roman"/>
+            </w:rPr>
+            <w:t xml:space="preserve"> (Vol. 8). http://www.scfbm.org/content/8/1/7</w:t>
+          </w:r>
+        </w:p>
+        <w:p>
+          <w:pPr>
+            <w:pStyle w:val="ListParagraph"/>
+            <w:numPr>
+              <w:ilvl w:val="0"/>
+              <w:numId w:val="2"/>
+            </w:numPr>
+            <w:autoSpaceDE w:val="0"/>
+            <w:autoSpaceDN w:val="0"/>
+            <w:divId w:val="1481649757"/>
+            <w:rPr>
+              <w:rFonts w:eastAsia="Times New Roman"/>
+            </w:rPr>
+          </w:pPr>
+          <w:r>
+            <w:rPr>
+              <w:rFonts w:eastAsia="Times New Roman"/>
+            </w:rPr>
+            <w:lastRenderedPageBreak/>
+            <w:t xml:space="preserve">White, E., Baldridge, E., Brym, Z., Locey, K., McGlinn, D., &amp; Supp, S. (2013). Nine simple ways to make it easier to (re)use your data. </w:t>
+          </w:r>
+          <w:r>
+            <w:rPr>
+              <w:rFonts w:eastAsia="Times New Roman"/>
+              <w:i/>
+              <w:iCs/>
+            </w:rPr>
+            <w:t>Ideas in Ecology and Evolution</w:t>
+          </w:r>
+          <w:r>
+            <w:rPr>
+              <w:rFonts w:eastAsia="Times New Roman"/>
+            </w:rPr>
+            <w:t xml:space="preserve">, </w:t>
+          </w:r>
+          <w:r>
+            <w:rPr>
+              <w:rFonts w:eastAsia="Times New Roman"/>
+              <w:i/>
+              <w:iCs/>
+            </w:rPr>
+            <w:t>6</w:t>
+          </w:r>
+          <w:r>
+            <w:rPr>
+              <w:rFonts w:eastAsia="Times New Roman"/>
+            </w:rPr>
+            <w:t>(2). https://doi.org/10.4033/iee.2013.6b.6.f</w:t>
+          </w:r>
+        </w:p>
+        <w:p>
+          <w:pPr>
+            <w:pStyle w:val="ListParagraph"/>
+            <w:numPr>
+              <w:ilvl w:val="0"/>
+              <w:numId w:val="2"/>
+            </w:numPr>
+            <w:autoSpaceDE w:val="0"/>
+            <w:autoSpaceDN w:val="0"/>
+            <w:divId w:val="880436860"/>
+            <w:rPr>
+              <w:rFonts w:eastAsia="Times New Roman"/>
+            </w:rPr>
+          </w:pPr>
+          <w:r>
+            <w:rPr>
+              <w:rFonts w:eastAsia="Times New Roman"/>
+            </w:rPr>
+            <w:t>Yenni, G. M., Christensen, E. M., Bledsoe, E. K., Supp, S. R., Diaz, R. M., White, E. P., &amp; Morgan Ernest, S. K. (</w:t>
+          </w:r>
+          <w:r>
+            <w:rPr>
+              <w:rFonts w:eastAsia="Times New Roman"/>
+            </w:rPr>
+            <w:t>2018</w:t>
+          </w:r>
+          <w:r>
+            <w:rPr>
+              <w:rFonts w:eastAsia="Times New Roman"/>
+            </w:rPr>
+            <w:t xml:space="preserve">). </w:t>
+          </w:r>
+          <w:r>
+            <w:rPr>
+              <w:rFonts w:eastAsia="Times New Roman"/>
+              <w:i/>
+              <w:iCs/>
+            </w:rPr>
+            <w:t>Developing a modern data workflow for living data</w:t>
+          </w:r>
+          <w:r>
+            <w:rPr>
+              <w:rFonts w:eastAsia="Times New Roman"/>
+            </w:rPr>
+            <w:t>. https://doi.org/10.1101/344804</w:t>
+          </w:r>
+        </w:p>
+        <w:p>
+          <w:pPr>
+            <w:spacing w:line="360" w:lineRule="auto"/>
+            <w:ind w:firstLine="45"/>
+            <w:rPr>
+              <w:rFonts w:ascii="Arial" w:hAnsi="Arial" w:cs="Arial"/>
+              <w:sz w:val="24"/>
+              <w:szCs w:val="24"/>
+            </w:rPr>
+          </w:pPr>
+        </w:p>
+      </w:sdtContent>
+    </w:sdt>
     <w:p>
       <w:pPr>
         <w:spacing w:line="360" w:lineRule="auto"/>
@@ -7234,8 +8327,97 @@
       </w:rPr>
     </w:lvl>
   </w:abstractNum>
+  <w:abstractNum w:abstractNumId="1" w15:restartNumberingAfterBreak="0">
+    <w:nsid w:val="392D349B"/>
+    <w:multiLevelType w:val="hybridMultilevel"/>
+    <w:tmpl w:val="A62C88A2"/>
+    <w:lvl w:ilvl="0" w:tplc="0409000F">
+      <w:start w:val="1"/>
+      <w:numFmt w:val="decimal"/>
+      <w:lvlText w:val="%1."/>
+      <w:lvlJc w:val="left"/>
+      <w:pPr>
+        <w:ind w:left="720" w:hanging="360"/>
+      </w:pPr>
+    </w:lvl>
+    <w:lvl w:ilvl="1" w:tplc="04090019" w:tentative="1">
+      <w:start w:val="1"/>
+      <w:numFmt w:val="lowerLetter"/>
+      <w:lvlText w:val="%2."/>
+      <w:lvlJc w:val="left"/>
+      <w:pPr>
+        <w:ind w:left="1440" w:hanging="360"/>
+      </w:pPr>
+    </w:lvl>
+    <w:lvl w:ilvl="2" w:tplc="0409001B" w:tentative="1">
+      <w:start w:val="1"/>
+      <w:numFmt w:val="lowerRoman"/>
+      <w:lvlText w:val="%3."/>
+      <w:lvlJc w:val="right"/>
+      <w:pPr>
+        <w:ind w:left="2160" w:hanging="180"/>
+      </w:pPr>
+    </w:lvl>
+    <w:lvl w:ilvl="3" w:tplc="0409000F" w:tentative="1">
+      <w:start w:val="1"/>
+      <w:numFmt w:val="decimal"/>
+      <w:lvlText w:val="%4."/>
+      <w:lvlJc w:val="left"/>
+      <w:pPr>
+        <w:ind w:left="2880" w:hanging="360"/>
+      </w:pPr>
+    </w:lvl>
+    <w:lvl w:ilvl="4" w:tplc="04090019" w:tentative="1">
+      <w:start w:val="1"/>
+      <w:numFmt w:val="lowerLetter"/>
+      <w:lvlText w:val="%5."/>
+      <w:lvlJc w:val="left"/>
+      <w:pPr>
+        <w:ind w:left="3600" w:hanging="360"/>
+      </w:pPr>
+    </w:lvl>
+    <w:lvl w:ilvl="5" w:tplc="0409001B" w:tentative="1">
+      <w:start w:val="1"/>
+      <w:numFmt w:val="lowerRoman"/>
+      <w:lvlText w:val="%6."/>
+      <w:lvlJc w:val="right"/>
+      <w:pPr>
+        <w:ind w:left="4320" w:hanging="180"/>
+      </w:pPr>
+    </w:lvl>
+    <w:lvl w:ilvl="6" w:tplc="0409000F" w:tentative="1">
+      <w:start w:val="1"/>
+      <w:numFmt w:val="decimal"/>
+      <w:lvlText w:val="%7."/>
+      <w:lvlJc w:val="left"/>
+      <w:pPr>
+        <w:ind w:left="5040" w:hanging="360"/>
+      </w:pPr>
+    </w:lvl>
+    <w:lvl w:ilvl="7" w:tplc="04090019" w:tentative="1">
+      <w:start w:val="1"/>
+      <w:numFmt w:val="lowerLetter"/>
+      <w:lvlText w:val="%8."/>
+      <w:lvlJc w:val="left"/>
+      <w:pPr>
+        <w:ind w:left="5760" w:hanging="360"/>
+      </w:pPr>
+    </w:lvl>
+    <w:lvl w:ilvl="8" w:tplc="0409001B" w:tentative="1">
+      <w:start w:val="1"/>
+      <w:numFmt w:val="lowerRoman"/>
+      <w:lvlText w:val="%9."/>
+      <w:lvlJc w:val="right"/>
+      <w:pPr>
+        <w:ind w:left="6480" w:hanging="180"/>
+      </w:pPr>
+    </w:lvl>
+  </w:abstractNum>
   <w:num w:numId="1">
     <w:abstractNumId w:val="0"/>
+  </w:num>
+  <w:num w:numId="2">
+    <w:abstractNumId w:val="1"/>
   </w:num>
 </w:numbering>
 </file>
@@ -7759,7 +8941,602 @@
       <w:bCs/>
     </w:rPr>
   </w:style>
+  <w:style w:type="character" w:styleId="PlaceholderText">
+    <w:name w:val="Placeholder Text"/>
+    <w:basedOn w:val="DefaultParagraphFont"/>
+    <w:uiPriority w:val="99"/>
+    <w:semiHidden/>
+    <w:rsid w:val="00E27D34"/>
+    <w:rPr>
+      <w:color w:val="808080"/>
+    </w:rPr>
+  </w:style>
+  <w:style w:type="paragraph" w:styleId="ListParagraph">
+    <w:name w:val="List Paragraph"/>
+    <w:basedOn w:val="Normal"/>
+    <w:uiPriority w:val="34"/>
+    <w:qFormat/>
+    <w:rsid w:val="004E5EE9"/>
+    <w:pPr>
+      <w:ind w:left="720"/>
+      <w:contextualSpacing/>
+    </w:pPr>
+  </w:style>
 </w:styles>
+</file>
+
+<file path=word/glossary/document.xml><?xml version="1.0" encoding="utf-8"?>
+<w:glossaryDocument xmlns:wpc="http://schemas.microsoft.com/office/word/2010/wordprocessingCanvas" xmlns:cx="http://schemas.microsoft.com/office/drawing/2014/chartex" xmlns:cx1="http://schemas.microsoft.com/office/drawing/2015/9/8/chartex" xmlns:cx2="http://schemas.microsoft.com/office/drawing/2015/10/21/chartex" xmlns:cx3="http://schemas.microsoft.com/office/drawing/2016/5/9/chartex" xmlns:cx4="http://schemas.microsoft.com/office/drawing/2016/5/10/chartex" xmlns:cx5="http://schemas.microsoft.com/office/drawing/2016/5/11/chartex" xmlns:cx6="http://schemas.microsoft.com/office/drawing/2016/5/12/chartex" xmlns:cx7="http://schemas.microsoft.com/office/drawing/2016/5/13/chartex" xmlns:cx8="http://schemas.microsoft.com/office/drawing/2016/5/14/chartex" xmlns:mc="http://schemas.openxmlformats.org/markup-compatibility/2006" xmlns:aink="http://schemas.microsoft.com/office/drawing/2016/ink" xmlns:am3d="http://schemas.microsoft.com/office/drawing/2017/model3d" xmlns:o="urn:schemas-microsoft-com:office:office" xmlns:r="http://schemas.openxmlformats.org/officeDocument/2006/relationships" xmlns:m="http://schemas.openxmlformats.org/officeDocument/2006/math" xmlns:v="urn:schemas-microsoft-com:vml" xmlns:wp14="http://schemas.microsoft.com/office/word/2010/wordprocessingDrawing" xmlns:wp="http://schemas.openxmlformats.org/drawingml/2006/wordprocessingDrawing" xmlns:w10="urn:schemas-microsoft-com:office:word" xmlns:w="http://schemas.openxmlformats.org/wordprocessingml/2006/main" xmlns:w14="http://schemas.microsoft.com/office/word/2010/wordml" xmlns:w15="http://schemas.microsoft.com/office/word/2012/wordml" xmlns:w16cex="http://schemas.microsoft.com/office/word/2018/wordml/cex" xmlns:w16cid="http://schemas.microsoft.com/office/word/2016/wordml/cid" xmlns:w16="http://schemas.microsoft.com/office/word/2018/wordml" xmlns:w16se="http://schemas.microsoft.com/office/word/2015/wordml/symex" xmlns:wpg="http://schemas.microsoft.com/office/word/2010/wordprocessingGroup" xmlns:wpi="http://schemas.microsoft.com/office/word/2010/wordprocessingInk" xmlns:wne="http://schemas.microsoft.com/office/word/2006/wordml" xmlns:wps="http://schemas.microsoft.com/office/word/2010/wordprocessingShape" mc:Ignorable="w14 w15 w16se w16cid w16 w16cex wp14">
+  <w:docParts>
+    <w:docPart>
+      <w:docPartPr>
+        <w:name w:val="DefaultPlaceholder_-1854013440"/>
+        <w:category>
+          <w:name w:val="General"/>
+          <w:gallery w:val="placeholder"/>
+        </w:category>
+        <w:types>
+          <w:type w:val="bbPlcHdr"/>
+        </w:types>
+        <w:behaviors>
+          <w:behavior w:val="content"/>
+        </w:behaviors>
+        <w:guid w:val="{4E1A6AEA-4819-4AA7-B348-2992A71DEC41}"/>
+      </w:docPartPr>
+      <w:docPartBody>
+        <w:p>
+          <w:r>
+            <w:rPr>
+              <w:rStyle w:val="PlaceholderText"/>
+            </w:rPr>
+            <w:t>Click or tap here to enter text.</w:t>
+          </w:r>
+        </w:p>
+      </w:docPartBody>
+    </w:docPart>
+  </w:docParts>
+</w:glossaryDocument>
+</file>
+
+<file path=word/glossary/fontTable.xml><?xml version="1.0" encoding="utf-8"?>
+<w:fonts xmlns:mc="http://schemas.openxmlformats.org/markup-compatibility/2006" xmlns:r="http://schemas.openxmlformats.org/officeDocument/2006/relationships" xmlns:w="http://schemas.openxmlformats.org/wordprocessingml/2006/main" xmlns:w14="http://schemas.microsoft.com/office/word/2010/wordml" xmlns:w15="http://schemas.microsoft.com/office/word/2012/wordml" xmlns:w16cex="http://schemas.microsoft.com/office/word/2018/wordml/cex" xmlns:w16cid="http://schemas.microsoft.com/office/word/2016/wordml/cid" xmlns:w16="http://schemas.microsoft.com/office/word/2018/wordml" xmlns:w16se="http://schemas.microsoft.com/office/word/2015/wordml/symex" mc:Ignorable="w14 w15 w16se w16cid w16 w16cex">
+  <w:font w:name="Symbol">
+    <w:panose1 w:val="05050102010706020507"/>
+    <w:charset w:val="02"/>
+    <w:family w:val="roman"/>
+    <w:pitch w:val="variable"/>
+    <w:sig w:usb0="00000000" w:usb1="10000000" w:usb2="00000000" w:usb3="00000000" w:csb0="80000000" w:csb1="00000000"/>
+  </w:font>
+  <w:font w:name="Times New Roman">
+    <w:panose1 w:val="02020603050405020304"/>
+    <w:charset w:val="00"/>
+    <w:family w:val="roman"/>
+    <w:pitch w:val="variable"/>
+    <w:sig w:usb0="E0002EFF" w:usb1="C000785B" w:usb2="00000009" w:usb3="00000000" w:csb0="000001FF" w:csb1="00000000"/>
+  </w:font>
+  <w:font w:name="Courier New">
+    <w:panose1 w:val="02070309020205020404"/>
+    <w:charset w:val="00"/>
+    <w:family w:val="modern"/>
+    <w:pitch w:val="fixed"/>
+    <w:sig w:usb0="E0002EFF" w:usb1="C0007843" w:usb2="00000009" w:usb3="00000000" w:csb0="000001FF" w:csb1="00000000"/>
+  </w:font>
+  <w:font w:name="Wingdings">
+    <w:panose1 w:val="05000000000000000000"/>
+    <w:charset w:val="02"/>
+    <w:family w:val="auto"/>
+    <w:pitch w:val="variable"/>
+    <w:sig w:usb0="00000000" w:usb1="10000000" w:usb2="00000000" w:usb3="00000000" w:csb0="80000000" w:csb1="00000000"/>
+  </w:font>
+  <w:font w:name="Calibri">
+    <w:panose1 w:val="020F0502020204030204"/>
+    <w:charset w:val="00"/>
+    <w:family w:val="swiss"/>
+    <w:pitch w:val="variable"/>
+    <w:sig w:usb0="E4002EFF" w:usb1="C000247B" w:usb2="00000009" w:usb3="00000000" w:csb0="000001FF" w:csb1="00000000"/>
+  </w:font>
+  <w:font w:name="Arial">
+    <w:panose1 w:val="020B0604020202020204"/>
+    <w:charset w:val="00"/>
+    <w:family w:val="swiss"/>
+    <w:pitch w:val="variable"/>
+    <w:sig w:usb0="E0002EFF" w:usb1="C000785B" w:usb2="00000009" w:usb3="00000000" w:csb0="000001FF" w:csb1="00000000"/>
+  </w:font>
+  <w:font w:name="Calibri Light">
+    <w:panose1 w:val="020F0302020204030204"/>
+    <w:charset w:val="00"/>
+    <w:family w:val="swiss"/>
+    <w:pitch w:val="variable"/>
+    <w:sig w:usb0="E4002EFF" w:usb1="C000247B" w:usb2="00000009" w:usb3="00000000" w:csb0="000001FF" w:csb1="00000000"/>
+  </w:font>
+</w:fonts>
+</file>
+
+<file path=word/glossary/settings.xml><?xml version="1.0" encoding="utf-8"?>
+<w:settings xmlns:mc="http://schemas.openxmlformats.org/markup-compatibility/2006" xmlns:o="urn:schemas-microsoft-com:office:office" xmlns:r="http://schemas.openxmlformats.org/officeDocument/2006/relationships" xmlns:m="http://schemas.openxmlformats.org/officeDocument/2006/math" xmlns:v="urn:schemas-microsoft-com:vml" xmlns:w10="urn:schemas-microsoft-com:office:word" xmlns:w="http://schemas.openxmlformats.org/wordprocessingml/2006/main" xmlns:w14="http://schemas.microsoft.com/office/word/2010/wordml" xmlns:w15="http://schemas.microsoft.com/office/word/2012/wordml" xmlns:w16cex="http://schemas.microsoft.com/office/word/2018/wordml/cex" xmlns:w16cid="http://schemas.microsoft.com/office/word/2016/wordml/cid" xmlns:w16="http://schemas.microsoft.com/office/word/2018/wordml" xmlns:w16se="http://schemas.microsoft.com/office/word/2015/wordml/symex" xmlns:sl="http://schemas.openxmlformats.org/schemaLibrary/2006/main" mc:Ignorable="w14 w15 w16se w16cid w16 w16cex">
+  <w:view w:val="normal"/>
+  <w:revisionView w:formatting="0"/>
+  <w:defaultTabStop w:val="720"/>
+  <w:characterSpacingControl w:val="doNotCompress"/>
+  <w:compat>
+    <w:useFELayout/>
+    <w:compatSetting w:name="compatibilityMode" w:uri="http://schemas.microsoft.com/office/word" w:val="15"/>
+    <w:compatSetting w:name="overrideTableStyleFontSizeAndJustification" w:uri="http://schemas.microsoft.com/office/word" w:val="1"/>
+    <w:compatSetting w:name="enableOpenTypeFeatures" w:uri="http://schemas.microsoft.com/office/word" w:val="1"/>
+    <w:compatSetting w:name="doNotFlipMirrorIndents" w:uri="http://schemas.microsoft.com/office/word" w:val="1"/>
+    <w:compatSetting w:name="differentiateMultirowTableHeaders" w:uri="http://schemas.microsoft.com/office/word" w:val="1"/>
+    <w:compatSetting w:name="useWord2013TrackBottomHyphenation" w:uri="http://schemas.microsoft.com/office/word" w:val="0"/>
+  </w:compat>
+  <w:rsids>
+    <w:rsidRoot w:val="00592F95"/>
+    <w:rsid w:val="002457A2"/>
+    <w:rsid w:val="00592F95"/>
+  </w:rsids>
+  <m:mathPr>
+    <m:mathFont m:val="Cambria Math"/>
+    <m:brkBin m:val="before"/>
+    <m:brkBinSub m:val="--"/>
+    <m:smallFrac m:val="0"/>
+    <m:dispDef/>
+    <m:lMargin m:val="0"/>
+    <m:rMargin m:val="0"/>
+    <m:defJc m:val="centerGroup"/>
+    <m:wrapIndent m:val="1440"/>
+    <m:intLim m:val="subSup"/>
+    <m:naryLim m:val="undOvr"/>
+  </m:mathPr>
+  <w:themeFontLang w:val="en-US"/>
+  <w:clrSchemeMapping w:bg1="light1" w:t1="dark1" w:bg2="light2" w:t2="dark2" w:accent1="accent1" w:accent2="accent2" w:accent3="accent3" w:accent4="accent4" w:accent5="accent5" w:accent6="accent6" w:hyperlink="hyperlink" w:followedHyperlink="followedHyperlink"/>
+  <w:decimalSymbol w:val="."/>
+  <w:listSeparator w:val=","/>
+  <w15:chartTrackingRefBased/>
+</w:settings>
+</file>
+
+<file path=word/glossary/styles.xml><?xml version="1.0" encoding="utf-8"?>
+<w:styles xmlns:mc="http://schemas.openxmlformats.org/markup-compatibility/2006" xmlns:r="http://schemas.openxmlformats.org/officeDocument/2006/relationships" xmlns:w="http://schemas.openxmlformats.org/wordprocessingml/2006/main" xmlns:w14="http://schemas.microsoft.com/office/word/2010/wordml" xmlns:w15="http://schemas.microsoft.com/office/word/2012/wordml" xmlns:w16cex="http://schemas.microsoft.com/office/word/2018/wordml/cex" xmlns:w16cid="http://schemas.microsoft.com/office/word/2016/wordml/cid" xmlns:w16="http://schemas.microsoft.com/office/word/2018/wordml" xmlns:w16se="http://schemas.microsoft.com/office/word/2015/wordml/symex" mc:Ignorable="w14 w15 w16se w16cid w16 w16cex">
+  <w:docDefaults>
+    <w:rPrDefault>
+      <w:rPr>
+        <w:rFonts w:asciiTheme="minorHAnsi" w:eastAsiaTheme="minorEastAsia" w:hAnsiTheme="minorHAnsi" w:cstheme="minorBidi"/>
+        <w:sz w:val="22"/>
+        <w:szCs w:val="22"/>
+        <w:lang w:val="en-US" w:eastAsia="en-US" w:bidi="ar-SA"/>
+      </w:rPr>
+    </w:rPrDefault>
+    <w:pPrDefault>
+      <w:pPr>
+        <w:spacing w:after="160" w:line="259" w:lineRule="auto"/>
+      </w:pPr>
+    </w:pPrDefault>
+  </w:docDefaults>
+  <w:latentStyles w:defLockedState="0" w:defUIPriority="99" w:defSemiHidden="0" w:defUnhideWhenUsed="0" w:defQFormat="0" w:count="376">
+    <w:lsdException w:name="Normal" w:uiPriority="0" w:qFormat="1"/>
+    <w:lsdException w:name="heading 1" w:uiPriority="9" w:qFormat="1"/>
+    <w:lsdException w:name="heading 2" w:semiHidden="1" w:uiPriority="9" w:unhideWhenUsed="1" w:qFormat="1"/>
+    <w:lsdException w:name="heading 3" w:semiHidden="1" w:uiPriority="9" w:unhideWhenUsed="1" w:qFormat="1"/>
+    <w:lsdException w:name="heading 4" w:semiHidden="1" w:uiPriority="9" w:unhideWhenUsed="1" w:qFormat="1"/>
+    <w:lsdException w:name="heading 5" w:semiHidden="1" w:uiPriority="9" w:unhideWhenUsed="1" w:qFormat="1"/>
+    <w:lsdException w:name="heading 6" w:semiHidden="1" w:uiPriority="9" w:unhideWhenUsed="1" w:qFormat="1"/>
+    <w:lsdException w:name="heading 7" w:semiHidden="1" w:uiPriority="9" w:unhideWhenUsed="1" w:qFormat="1"/>
+    <w:lsdException w:name="heading 8" w:semiHidden="1" w:uiPriority="9" w:unhideWhenUsed="1" w:qFormat="1"/>
+    <w:lsdException w:name="heading 9" w:semiHidden="1" w:uiPriority="9" w:unhideWhenUsed="1" w:qFormat="1"/>
+    <w:lsdException w:name="index 1" w:semiHidden="1" w:unhideWhenUsed="1"/>
+    <w:lsdException w:name="index 2" w:semiHidden="1" w:unhideWhenUsed="1"/>
+    <w:lsdException w:name="index 3" w:semiHidden="1" w:unhideWhenUsed="1"/>
+    <w:lsdException w:name="index 4" w:semiHidden="1" w:unhideWhenUsed="1"/>
+    <w:lsdException w:name="index 5" w:semiHidden="1" w:unhideWhenUsed="1"/>
+    <w:lsdException w:name="index 6" w:semiHidden="1" w:unhideWhenUsed="1"/>
+    <w:lsdException w:name="index 7" w:semiHidden="1" w:unhideWhenUsed="1"/>
+    <w:lsdException w:name="index 8" w:semiHidden="1" w:unhideWhenUsed="1"/>
+    <w:lsdException w:name="index 9" w:semiHidden="1" w:unhideWhenUsed="1"/>
+    <w:lsdException w:name="toc 1" w:semiHidden="1" w:uiPriority="39" w:unhideWhenUsed="1"/>
+    <w:lsdException w:name="toc 2" w:semiHidden="1" w:uiPriority="39" w:unhideWhenUsed="1"/>
+    <w:lsdException w:name="toc 3" w:semiHidden="1" w:uiPriority="39" w:unhideWhenUsed="1"/>
+    <w:lsdException w:name="toc 4" w:semiHidden="1" w:uiPriority="39" w:unhideWhenUsed="1"/>
+    <w:lsdException w:name="toc 5" w:semiHidden="1" w:uiPriority="39" w:unhideWhenUsed="1"/>
+    <w:lsdException w:name="toc 6" w:semiHidden="1" w:uiPriority="39" w:unhideWhenUsed="1"/>
+    <w:lsdException w:name="toc 7" w:semiHidden="1" w:uiPriority="39" w:unhideWhenUsed="1"/>
+    <w:lsdException w:name="toc 8" w:semiHidden="1" w:uiPriority="39" w:unhideWhenUsed="1"/>
+    <w:lsdException w:name="toc 9" w:semiHidden="1" w:uiPriority="39" w:unhideWhenUsed="1"/>
+    <w:lsdException w:name="Normal Indent" w:semiHidden="1" w:unhideWhenUsed="1"/>
+    <w:lsdException w:name="footnote text" w:semiHidden="1" w:unhideWhenUsed="1"/>
+    <w:lsdException w:name="annotation text" w:semiHidden="1" w:unhideWhenUsed="1"/>
+    <w:lsdException w:name="header" w:semiHidden="1" w:unhideWhenUsed="1"/>
+    <w:lsdException w:name="footer" w:semiHidden="1" w:unhideWhenUsed="1"/>
+    <w:lsdException w:name="index heading" w:semiHidden="1" w:unhideWhenUsed="1"/>
+    <w:lsdException w:name="caption" w:semiHidden="1" w:uiPriority="35" w:unhideWhenUsed="1" w:qFormat="1"/>
+    <w:lsdException w:name="table of figures" w:semiHidden="1" w:unhideWhenUsed="1"/>
+    <w:lsdException w:name="envelope address" w:semiHidden="1" w:unhideWhenUsed="1"/>
+    <w:lsdException w:name="envelope return" w:semiHidden="1" w:unhideWhenUsed="1"/>
+    <w:lsdException w:name="footnote reference" w:semiHidden="1" w:unhideWhenUsed="1"/>
+    <w:lsdException w:name="annotation reference" w:semiHidden="1" w:unhideWhenUsed="1"/>
+    <w:lsdException w:name="line number" w:semiHidden="1" w:unhideWhenUsed="1"/>
+    <w:lsdException w:name="page number" w:semiHidden="1" w:unhideWhenUsed="1"/>
+    <w:lsdException w:name="endnote reference" w:semiHidden="1" w:unhideWhenUsed="1"/>
+    <w:lsdException w:name="endnote text" w:semiHidden="1" w:unhideWhenUsed="1"/>
+    <w:lsdException w:name="table of authorities" w:semiHidden="1" w:unhideWhenUsed="1"/>
+    <w:lsdException w:name="macro" w:semiHidden="1" w:unhideWhenUsed="1"/>
+    <w:lsdException w:name="toa heading" w:semiHidden="1" w:unhideWhenUsed="1"/>
+    <w:lsdException w:name="List" w:semiHidden="1" w:unhideWhenUsed="1"/>
+    <w:lsdException w:name="List Bullet" w:semiHidden="1" w:unhideWhenUsed="1"/>
+    <w:lsdException w:name="List Number" w:semiHidden="1" w:unhideWhenUsed="1"/>
+    <w:lsdException w:name="List 2" w:semiHidden="1" w:unhideWhenUsed="1"/>
+    <w:lsdException w:name="List 3" w:semiHidden="1" w:unhideWhenUsed="1"/>
+    <w:lsdException w:name="List 4" w:semiHidden="1" w:unhideWhenUsed="1"/>
+    <w:lsdException w:name="List 5" w:semiHidden="1" w:unhideWhenUsed="1"/>
+    <w:lsdException w:name="List Bullet 2" w:semiHidden="1" w:unhideWhenUsed="1"/>
+    <w:lsdException w:name="List Bullet 3" w:semiHidden="1" w:unhideWhenUsed="1"/>
+    <w:lsdException w:name="List Bullet 4" w:semiHidden="1" w:unhideWhenUsed="1"/>
+    <w:lsdException w:name="List Bullet 5" w:semiHidden="1" w:unhideWhenUsed="1"/>
+    <w:lsdException w:name="List Number 2" w:semiHidden="1" w:unhideWhenUsed="1"/>
+    <w:lsdException w:name="List Number 3" w:semiHidden="1" w:unhideWhenUsed="1"/>
+    <w:lsdException w:name="List Number 4" w:semiHidden="1" w:unhideWhenUsed="1"/>
+    <w:lsdException w:name="List Number 5" w:semiHidden="1" w:unhideWhenUsed="1"/>
+    <w:lsdException w:name="Title" w:uiPriority="10" w:qFormat="1"/>
+    <w:lsdException w:name="Closing" w:semiHidden="1" w:unhideWhenUsed="1"/>
+    <w:lsdException w:name="Signature" w:semiHidden="1" w:unhideWhenUsed="1"/>
+    <w:lsdException w:name="Default Paragraph Font" w:semiHidden="1" w:uiPriority="1" w:unhideWhenUsed="1"/>
+    <w:lsdException w:name="Body Text" w:semiHidden="1" w:unhideWhenUsed="1"/>
+    <w:lsdException w:name="Body Text Indent" w:semiHidden="1" w:unhideWhenUsed="1"/>
+    <w:lsdException w:name="List Continue" w:semiHidden="1" w:unhideWhenUsed="1"/>
+    <w:lsdException w:name="List Continue 2" w:semiHidden="1" w:unhideWhenUsed="1"/>
+    <w:lsdException w:name="List Continue 3" w:semiHidden="1" w:unhideWhenUsed="1"/>
+    <w:lsdException w:name="List Continue 4" w:semiHidden="1" w:unhideWhenUsed="1"/>
+    <w:lsdException w:name="List Continue 5" w:semiHidden="1" w:unhideWhenUsed="1"/>
+    <w:lsdException w:name="Message Header" w:semiHidden="1" w:unhideWhenUsed="1"/>
+    <w:lsdException w:name="Subtitle" w:uiPriority="11" w:qFormat="1"/>
+    <w:lsdException w:name="Salutation" w:semiHidden="1" w:unhideWhenUsed="1"/>
+    <w:lsdException w:name="Date" w:semiHidden="1" w:unhideWhenUsed="1"/>
+    <w:lsdException w:name="Body Text First Indent" w:semiHidden="1" w:unhideWhenUsed="1"/>
+    <w:lsdException w:name="Body Text First Indent 2" w:semiHidden="1" w:unhideWhenUsed="1"/>
+    <w:lsdException w:name="Note Heading" w:semiHidden="1" w:unhideWhenUsed="1"/>
+    <w:lsdException w:name="Body Text 2" w:semiHidden="1" w:unhideWhenUsed="1"/>
+    <w:lsdException w:name="Body Text 3" w:semiHidden="1" w:unhideWhenUsed="1"/>
+    <w:lsdException w:name="Body Text Indent 2" w:semiHidden="1" w:unhideWhenUsed="1"/>
+    <w:lsdException w:name="Body Text Indent 3" w:semiHidden="1" w:unhideWhenUsed="1"/>
+    <w:lsdException w:name="Block Text" w:semiHidden="1" w:unhideWhenUsed="1"/>
+    <w:lsdException w:name="Hyperlink" w:semiHidden="1" w:unhideWhenUsed="1"/>
+    <w:lsdException w:name="FollowedHyperlink" w:semiHidden="1" w:unhideWhenUsed="1"/>
+    <w:lsdException w:name="Strong" w:uiPriority="22" w:qFormat="1"/>
+    <w:lsdException w:name="Emphasis" w:uiPriority="20" w:qFormat="1"/>
+    <w:lsdException w:name="Document Map" w:semiHidden="1" w:unhideWhenUsed="1"/>
+    <w:lsdException w:name="Plain Text" w:semiHidden="1" w:unhideWhenUsed="1"/>
+    <w:lsdException w:name="E-mail Signature" w:semiHidden="1" w:unhideWhenUsed="1"/>
+    <w:lsdException w:name="HTML Top of Form" w:semiHidden="1" w:unhideWhenUsed="1"/>
+    <w:lsdException w:name="HTML Bottom of Form" w:semiHidden="1" w:unhideWhenUsed="1"/>
+    <w:lsdException w:name="Normal (Web)" w:semiHidden="1" w:unhideWhenUsed="1"/>
+    <w:lsdException w:name="HTML Acronym" w:semiHidden="1" w:unhideWhenUsed="1"/>
+    <w:lsdException w:name="HTML Address" w:semiHidden="1" w:unhideWhenUsed="1"/>
+    <w:lsdException w:name="HTML Cite" w:semiHidden="1" w:unhideWhenUsed="1"/>
+    <w:lsdException w:name="HTML Code" w:semiHidden="1" w:unhideWhenUsed="1"/>
+    <w:lsdException w:name="HTML Definition" w:semiHidden="1" w:unhideWhenUsed="1"/>
+    <w:lsdException w:name="HTML Keyboard" w:semiHidden="1" w:unhideWhenUsed="1"/>
+    <w:lsdException w:name="HTML Preformatted" w:semiHidden="1" w:unhideWhenUsed="1"/>
+    <w:lsdException w:name="HTML Sample" w:semiHidden="1" w:unhideWhenUsed="1"/>
+    <w:lsdException w:name="HTML Typewriter" w:semiHidden="1" w:unhideWhenUsed="1"/>
+    <w:lsdException w:name="HTML Variable" w:semiHidden="1" w:unhideWhenUsed="1"/>
+    <w:lsdException w:name="Normal Table" w:semiHidden="1" w:unhideWhenUsed="1"/>
+    <w:lsdException w:name="annotation subject" w:semiHidden="1" w:unhideWhenUsed="1"/>
+    <w:lsdException w:name="No List" w:semiHidden="1" w:unhideWhenUsed="1"/>
+    <w:lsdException w:name="Outline List 1" w:semiHidden="1" w:unhideWhenUsed="1"/>
+    <w:lsdException w:name="Outline List 2" w:semiHidden="1" w:unhideWhenUsed="1"/>
+    <w:lsdException w:name="Outline List 3" w:semiHidden="1" w:unhideWhenUsed="1"/>
+    <w:lsdException w:name="Table Simple 1" w:semiHidden="1" w:unhideWhenUsed="1"/>
+    <w:lsdException w:name="Table Simple 2" w:semiHidden="1" w:unhideWhenUsed="1"/>
+    <w:lsdException w:name="Table Simple 3" w:semiHidden="1" w:unhideWhenUsed="1"/>
+    <w:lsdException w:name="Table Classic 1" w:semiHidden="1" w:unhideWhenUsed="1"/>
+    <w:lsdException w:name="Table Classic 2" w:semiHidden="1" w:unhideWhenUsed="1"/>
+    <w:lsdException w:name="Table Classic 3" w:semiHidden="1" w:unhideWhenUsed="1"/>
+    <w:lsdException w:name="Table Classic 4" w:semiHidden="1" w:unhideWhenUsed="1"/>
+    <w:lsdException w:name="Table Colorful 1" w:semiHidden="1" w:unhideWhenUsed="1"/>
+    <w:lsdException w:name="Table Colorful 2" w:semiHidden="1" w:unhideWhenUsed="1"/>
+    <w:lsdException w:name="Table Colorful 3" w:semiHidden="1" w:unhideWhenUsed="1"/>
+    <w:lsdException w:name="Table Columns 1" w:semiHidden="1" w:unhideWhenUsed="1"/>
+    <w:lsdException w:name="Table Columns 2" w:semiHidden="1" w:unhideWhenUsed="1"/>
+    <w:lsdException w:name="Table Columns 3" w:semiHidden="1" w:unhideWhenUsed="1"/>
+    <w:lsdException w:name="Table Columns 4" w:semiHidden="1" w:unhideWhenUsed="1"/>
+    <w:lsdException w:name="Table Columns 5" w:semiHidden="1" w:unhideWhenUsed="1"/>
+    <w:lsdException w:name="Table Grid 1" w:semiHidden="1" w:unhideWhenUsed="1"/>
+    <w:lsdException w:name="Table Grid 2" w:semiHidden="1" w:unhideWhenUsed="1"/>
+    <w:lsdException w:name="Table Grid 3" w:semiHidden="1" w:unhideWhenUsed="1"/>
+    <w:lsdException w:name="Table Grid 4" w:semiHidden="1" w:unhideWhenUsed="1"/>
+    <w:lsdException w:name="Table Grid 5" w:semiHidden="1" w:unhideWhenUsed="1"/>
+    <w:lsdException w:name="Table Grid 6" w:semiHidden="1" w:unhideWhenUsed="1"/>
+    <w:lsdException w:name="Table Grid 7" w:semiHidden="1" w:unhideWhenUsed="1"/>
+    <w:lsdException w:name="Table Grid 8" w:semiHidden="1" w:unhideWhenUsed="1"/>
+    <w:lsdException w:name="Table List 1" w:semiHidden="1" w:unhideWhenUsed="1"/>
+    <w:lsdException w:name="Table List 2" w:semiHidden="1" w:unhideWhenUsed="1"/>
+    <w:lsdException w:name="Table List 3" w:semiHidden="1" w:unhideWhenUsed="1"/>
+    <w:lsdException w:name="Table List 4" w:semiHidden="1" w:unhideWhenUsed="1"/>
+    <w:lsdException w:name="Table List 5" w:semiHidden="1" w:unhideWhenUsed="1"/>
+    <w:lsdException w:name="Table List 6" w:semiHidden="1" w:unhideWhenUsed="1"/>
+    <w:lsdException w:name="Table List 7" w:semiHidden="1" w:unhideWhenUsed="1"/>
+    <w:lsdException w:name="Table List 8" w:semiHidden="1" w:unhideWhenUsed="1"/>
+    <w:lsdException w:name="Table 3D effects 1" w:semiHidden="1" w:unhideWhenUsed="1"/>
+    <w:lsdException w:name="Table 3D effects 2" w:semiHidden="1" w:unhideWhenUsed="1"/>
+    <w:lsdException w:name="Table 3D effects 3" w:semiHidden="1" w:unhideWhenUsed="1"/>
+    <w:lsdException w:name="Table Contemporary" w:semiHidden="1" w:unhideWhenUsed="1"/>
+    <w:lsdException w:name="Table Elegant" w:semiHidden="1" w:unhideWhenUsed="1"/>
+    <w:lsdException w:name="Table Professional" w:semiHidden="1" w:unhideWhenUsed="1"/>
+    <w:lsdException w:name="Table Subtle 1" w:semiHidden="1" w:unhideWhenUsed="1"/>
+    <w:lsdException w:name="Table Subtle 2" w:semiHidden="1" w:unhideWhenUsed="1"/>
+    <w:lsdException w:name="Table Web 1" w:semiHidden="1" w:unhideWhenUsed="1"/>
+    <w:lsdException w:name="Table Web 2" w:semiHidden="1" w:unhideWhenUsed="1"/>
+    <w:lsdException w:name="Table Web 3" w:semiHidden="1" w:unhideWhenUsed="1"/>
+    <w:lsdException w:name="Balloon Text" w:semiHidden="1" w:unhideWhenUsed="1"/>
+    <w:lsdException w:name="Table Grid" w:uiPriority="39"/>
+    <w:lsdException w:name="Table Theme" w:semiHidden="1" w:unhideWhenUsed="1"/>
+    <w:lsdException w:name="Placeholder Text" w:semiHidden="1"/>
+    <w:lsdException w:name="No Spacing" w:uiPriority="1" w:qFormat="1"/>
+    <w:lsdException w:name="Light Shading" w:uiPriority="60"/>
+    <w:lsdException w:name="Light List" w:uiPriority="61"/>
+    <w:lsdException w:name="Light Grid" w:uiPriority="62"/>
+    <w:lsdException w:name="Medium Shading 1" w:uiPriority="63"/>
+    <w:lsdException w:name="Medium Shading 2" w:uiPriority="64"/>
+    <w:lsdException w:name="Medium List 1" w:uiPriority="65"/>
+    <w:lsdException w:name="Medium List 2" w:uiPriority="66"/>
+    <w:lsdException w:name="Medium Grid 1" w:uiPriority="67"/>
+    <w:lsdException w:name="Medium Grid 2" w:uiPriority="68"/>
+    <w:lsdException w:name="Medium Grid 3" w:uiPriority="69"/>
+    <w:lsdException w:name="Dark List" w:uiPriority="70"/>
+    <w:lsdException w:name="Colorful Shading" w:uiPriority="71"/>
+    <w:lsdException w:name="Colorful List" w:uiPriority="72"/>
+    <w:lsdException w:name="Colorful Grid" w:uiPriority="73"/>
+    <w:lsdException w:name="Light Shading Accent 1" w:uiPriority="60"/>
+    <w:lsdException w:name="Light List Accent 1" w:uiPriority="61"/>
+    <w:lsdException w:name="Light Grid Accent 1" w:uiPriority="62"/>
+    <w:lsdException w:name="Medium Shading 1 Accent 1" w:uiPriority="63"/>
+    <w:lsdException w:name="Medium Shading 2 Accent 1" w:uiPriority="64"/>
+    <w:lsdException w:name="Medium List 1 Accent 1" w:uiPriority="65"/>
+    <w:lsdException w:name="Revision" w:semiHidden="1"/>
+    <w:lsdException w:name="List Paragraph" w:uiPriority="34" w:qFormat="1"/>
+    <w:lsdException w:name="Quote" w:uiPriority="29" w:qFormat="1"/>
+    <w:lsdException w:name="Intense Quote" w:uiPriority="30" w:qFormat="1"/>
+    <w:lsdException w:name="Medium List 2 Accent 1" w:uiPriority="66"/>
+    <w:lsdException w:name="Medium Grid 1 Accent 1" w:uiPriority="67"/>
+    <w:lsdException w:name="Medium Grid 2 Accent 1" w:uiPriority="68"/>
+    <w:lsdException w:name="Medium Grid 3 Accent 1" w:uiPriority="69"/>
+    <w:lsdException w:name="Dark List Accent 1" w:uiPriority="70"/>
+    <w:lsdException w:name="Colorful Shading Accent 1" w:uiPriority="71"/>
+    <w:lsdException w:name="Colorful List Accent 1" w:uiPriority="72"/>
+    <w:lsdException w:name="Colorful Grid Accent 1" w:uiPriority="73"/>
+    <w:lsdException w:name="Light Shading Accent 2" w:uiPriority="60"/>
+    <w:lsdException w:name="Light List Accent 2" w:uiPriority="61"/>
+    <w:lsdException w:name="Light Grid Accent 2" w:uiPriority="62"/>
+    <w:lsdException w:name="Medium Shading 1 Accent 2" w:uiPriority="63"/>
+    <w:lsdException w:name="Medium Shading 2 Accent 2" w:uiPriority="64"/>
+    <w:lsdException w:name="Medium List 1 Accent 2" w:uiPriority="65"/>
+    <w:lsdException w:name="Medium List 2 Accent 2" w:uiPriority="66"/>
+    <w:lsdException w:name="Medium Grid 1 Accent 2" w:uiPriority="67"/>
+    <w:lsdException w:name="Medium Grid 2 Accent 2" w:uiPriority="68"/>
+    <w:lsdException w:name="Medium Grid 3 Accent 2" w:uiPriority="69"/>
+    <w:lsdException w:name="Dark List Accent 2" w:uiPriority="70"/>
+    <w:lsdException w:name="Colorful Shading Accent 2" w:uiPriority="71"/>
+    <w:lsdException w:name="Colorful List Accent 2" w:uiPriority="72"/>
+    <w:lsdException w:name="Colorful Grid Accent 2" w:uiPriority="73"/>
+    <w:lsdException w:name="Light Shading Accent 3" w:uiPriority="60"/>
+    <w:lsdException w:name="Light List Accent 3" w:uiPriority="61"/>
+    <w:lsdException w:name="Light Grid Accent 3" w:uiPriority="62"/>
+    <w:lsdException w:name="Medium Shading 1 Accent 3" w:uiPriority="63"/>
+    <w:lsdException w:name="Medium Shading 2 Accent 3" w:uiPriority="64"/>
+    <w:lsdException w:name="Medium List 1 Accent 3" w:uiPriority="65"/>
+    <w:lsdException w:name="Medium List 2 Accent 3" w:uiPriority="66"/>
+    <w:lsdException w:name="Medium Grid 1 Accent 3" w:uiPriority="67"/>
+    <w:lsdException w:name="Medium Grid 2 Accent 3" w:uiPriority="68"/>
+    <w:lsdException w:name="Medium Grid 3 Accent 3" w:uiPriority="69"/>
+    <w:lsdException w:name="Dark List Accent 3" w:uiPriority="70"/>
+    <w:lsdException w:name="Colorful Shading Accent 3" w:uiPriority="71"/>
+    <w:lsdException w:name="Colorful List Accent 3" w:uiPriority="72"/>
+    <w:lsdException w:name="Colorful Grid Accent 3" w:uiPriority="73"/>
+    <w:lsdException w:name="Light Shading Accent 4" w:uiPriority="60"/>
+    <w:lsdException w:name="Light List Accent 4" w:uiPriority="61"/>
+    <w:lsdException w:name="Light Grid Accent 4" w:uiPriority="62"/>
+    <w:lsdException w:name="Medium Shading 1 Accent 4" w:uiPriority="63"/>
+    <w:lsdException w:name="Medium Shading 2 Accent 4" w:uiPriority="64"/>
+    <w:lsdException w:name="Medium List 1 Accent 4" w:uiPriority="65"/>
+    <w:lsdException w:name="Medium List 2 Accent 4" w:uiPriority="66"/>
+    <w:lsdException w:name="Medium Grid 1 Accent 4" w:uiPriority="67"/>
+    <w:lsdException w:name="Medium Grid 2 Accent 4" w:uiPriority="68"/>
+    <w:lsdException w:name="Medium Grid 3 Accent 4" w:uiPriority="69"/>
+    <w:lsdException w:name="Dark List Accent 4" w:uiPriority="70"/>
+    <w:lsdException w:name="Colorful Shading Accent 4" w:uiPriority="71"/>
+    <w:lsdException w:name="Colorful List Accent 4" w:uiPriority="72"/>
+    <w:lsdException w:name="Colorful Grid Accent 4" w:uiPriority="73"/>
+    <w:lsdException w:name="Light Shading Accent 5" w:uiPriority="60"/>
+    <w:lsdException w:name="Light List Accent 5" w:uiPriority="61"/>
+    <w:lsdException w:name="Light Grid Accent 5" w:uiPriority="62"/>
+    <w:lsdException w:name="Medium Shading 1 Accent 5" w:uiPriority="63"/>
+    <w:lsdException w:name="Medium Shading 2 Accent 5" w:uiPriority="64"/>
+    <w:lsdException w:name="Medium List 1 Accent 5" w:uiPriority="65"/>
+    <w:lsdException w:name="Medium List 2 Accent 5" w:uiPriority="66"/>
+    <w:lsdException w:name="Medium Grid 1 Accent 5" w:uiPriority="67"/>
+    <w:lsdException w:name="Medium Grid 2 Accent 5" w:uiPriority="68"/>
+    <w:lsdException w:name="Medium Grid 3 Accent 5" w:uiPriority="69"/>
+    <w:lsdException w:name="Dark List Accent 5" w:uiPriority="70"/>
+    <w:lsdException w:name="Colorful Shading Accent 5" w:uiPriority="71"/>
+    <w:lsdException w:name="Colorful List Accent 5" w:uiPriority="72"/>
+    <w:lsdException w:name="Colorful Grid Accent 5" w:uiPriority="73"/>
+    <w:lsdException w:name="Light Shading Accent 6" w:uiPriority="60"/>
+    <w:lsdException w:name="Light List Accent 6" w:uiPriority="61"/>
+    <w:lsdException w:name="Light Grid Accent 6" w:uiPriority="62"/>
+    <w:lsdException w:name="Medium Shading 1 Accent 6" w:uiPriority="63"/>
+    <w:lsdException w:name="Medium Shading 2 Accent 6" w:uiPriority="64"/>
+    <w:lsdException w:name="Medium List 1 Accent 6" w:uiPriority="65"/>
+    <w:lsdException w:name="Medium List 2 Accent 6" w:uiPriority="66"/>
+    <w:lsdException w:name="Medium Grid 1 Accent 6" w:uiPriority="67"/>
+    <w:lsdException w:name="Medium Grid 2 Accent 6" w:uiPriority="68"/>
+    <w:lsdException w:name="Medium Grid 3 Accent 6" w:uiPriority="69"/>
+    <w:lsdException w:name="Dark List Accent 6" w:uiPriority="70"/>
+    <w:lsdException w:name="Colorful Shading Accent 6" w:uiPriority="71"/>
+    <w:lsdException w:name="Colorful List Accent 6" w:uiPriority="72"/>
+    <w:lsdException w:name="Colorful Grid Accent 6" w:uiPriority="73"/>
+    <w:lsdException w:name="Subtle Emphasis" w:uiPriority="19" w:qFormat="1"/>
+    <w:lsdException w:name="Intense Emphasis" w:uiPriority="21" w:qFormat="1"/>
+    <w:lsdException w:name="Subtle Reference" w:uiPriority="31" w:qFormat="1"/>
+    <w:lsdException w:name="Intense Reference" w:uiPriority="32" w:qFormat="1"/>
+    <w:lsdException w:name="Book Title" w:uiPriority="33" w:qFormat="1"/>
+    <w:lsdException w:name="Bibliography" w:semiHidden="1" w:uiPriority="37" w:unhideWhenUsed="1"/>
+    <w:lsdException w:name="TOC Heading" w:semiHidden="1" w:uiPriority="39" w:unhideWhenUsed="1" w:qFormat="1"/>
+    <w:lsdException w:name="Plain Table 1" w:uiPriority="41"/>
+    <w:lsdException w:name="Plain Table 2" w:uiPriority="42"/>
+    <w:lsdException w:name="Plain Table 3" w:uiPriority="43"/>
+    <w:lsdException w:name="Plain Table 4" w:uiPriority="44"/>
+    <w:lsdException w:name="Plain Table 5" w:uiPriority="45"/>
+    <w:lsdException w:name="Grid Table Light" w:uiPriority="40"/>
+    <w:lsdException w:name="Grid Table 1 Light" w:uiPriority="46"/>
+    <w:lsdException w:name="Grid Table 2" w:uiPriority="47"/>
+    <w:lsdException w:name="Grid Table 3" w:uiPriority="48"/>
+    <w:lsdException w:name="Grid Table 4" w:uiPriority="49"/>
+    <w:lsdException w:name="Grid Table 5 Dark" w:uiPriority="50"/>
+    <w:lsdException w:name="Grid Table 6 Colorful" w:uiPriority="51"/>
+    <w:lsdException w:name="Grid Table 7 Colorful" w:uiPriority="52"/>
+    <w:lsdException w:name="Grid Table 1 Light Accent 1" w:uiPriority="46"/>
+    <w:lsdException w:name="Grid Table 2 Accent 1" w:uiPriority="47"/>
+    <w:lsdException w:name="Grid Table 3 Accent 1" w:uiPriority="48"/>
+    <w:lsdException w:name="Grid Table 4 Accent 1" w:uiPriority="49"/>
+    <w:lsdException w:name="Grid Table 5 Dark Accent 1" w:uiPriority="50"/>
+    <w:lsdException w:name="Grid Table 6 Colorful Accent 1" w:uiPriority="51"/>
+    <w:lsdException w:name="Grid Table 7 Colorful Accent 1" w:uiPriority="52"/>
+    <w:lsdException w:name="Grid Table 1 Light Accent 2" w:uiPriority="46"/>
+    <w:lsdException w:name="Grid Table 2 Accent 2" w:uiPriority="47"/>
+    <w:lsdException w:name="Grid Table 3 Accent 2" w:uiPriority="48"/>
+    <w:lsdException w:name="Grid Table 4 Accent 2" w:uiPriority="49"/>
+    <w:lsdException w:name="Grid Table 5 Dark Accent 2" w:uiPriority="50"/>
+    <w:lsdException w:name="Grid Table 6 Colorful Accent 2" w:uiPriority="51"/>
+    <w:lsdException w:name="Grid Table 7 Colorful Accent 2" w:uiPriority="52"/>
+    <w:lsdException w:name="Grid Table 1 Light Accent 3" w:uiPriority="46"/>
+    <w:lsdException w:name="Grid Table 2 Accent 3" w:uiPriority="47"/>
+    <w:lsdException w:name="Grid Table 3 Accent 3" w:uiPriority="48"/>
+    <w:lsdException w:name="Grid Table 4 Accent 3" w:uiPriority="49"/>
+    <w:lsdException w:name="Grid Table 5 Dark Accent 3" w:uiPriority="50"/>
+    <w:lsdException w:name="Grid Table 6 Colorful Accent 3" w:uiPriority="51"/>
+    <w:lsdException w:name="Grid Table 7 Colorful Accent 3" w:uiPriority="52"/>
+    <w:lsdException w:name="Grid Table 1 Light Accent 4" w:uiPriority="46"/>
+    <w:lsdException w:name="Grid Table 2 Accent 4" w:uiPriority="47"/>
+    <w:lsdException w:name="Grid Table 3 Accent 4" w:uiPriority="48"/>
+    <w:lsdException w:name="Grid Table 4 Accent 4" w:uiPriority="49"/>
+    <w:lsdException w:name="Grid Table 5 Dark Accent 4" w:uiPriority="50"/>
+    <w:lsdException w:name="Grid Table 6 Colorful Accent 4" w:uiPriority="51"/>
+    <w:lsdException w:name="Grid Table 7 Colorful Accent 4" w:uiPriority="52"/>
+    <w:lsdException w:name="Grid Table 1 Light Accent 5" w:uiPriority="46"/>
+    <w:lsdException w:name="Grid Table 2 Accent 5" w:uiPriority="47"/>
+    <w:lsdException w:name="Grid Table 3 Accent 5" w:uiPriority="48"/>
+    <w:lsdException w:name="Grid Table 4 Accent 5" w:uiPriority="49"/>
+    <w:lsdException w:name="Grid Table 5 Dark Accent 5" w:uiPriority="50"/>
+    <w:lsdException w:name="Grid Table 6 Colorful Accent 5" w:uiPriority="51"/>
+    <w:lsdException w:name="Grid Table 7 Colorful Accent 5" w:uiPriority="52"/>
+    <w:lsdException w:name="Grid Table 1 Light Accent 6" w:uiPriority="46"/>
+    <w:lsdException w:name="Grid Table 2 Accent 6" w:uiPriority="47"/>
+    <w:lsdException w:name="Grid Table 3 Accent 6" w:uiPriority="48"/>
+    <w:lsdException w:name="Grid Table 4 Accent 6" w:uiPriority="49"/>
+    <w:lsdException w:name="Grid Table 5 Dark Accent 6" w:uiPriority="50"/>
+    <w:lsdException w:name="Grid Table 6 Colorful Accent 6" w:uiPriority="51"/>
+    <w:lsdException w:name="Grid Table 7 Colorful Accent 6" w:uiPriority="52"/>
+    <w:lsdException w:name="List Table 1 Light" w:uiPriority="46"/>
+    <w:lsdException w:name="List Table 2" w:uiPriority="47"/>
+    <w:lsdException w:name="List Table 3" w:uiPriority="48"/>
+    <w:lsdException w:name="List Table 4" w:uiPriority="49"/>
+    <w:lsdException w:name="List Table 5 Dark" w:uiPriority="50"/>
+    <w:lsdException w:name="List Table 6 Colorful" w:uiPriority="51"/>
+    <w:lsdException w:name="List Table 7 Colorful" w:uiPriority="52"/>
+    <w:lsdException w:name="List Table 1 Light Accent 1" w:uiPriority="46"/>
+    <w:lsdException w:name="List Table 2 Accent 1" w:uiPriority="47"/>
+    <w:lsdException w:name="List Table 3 Accent 1" w:uiPriority="48"/>
+    <w:lsdException w:name="List Table 4 Accent 1" w:uiPriority="49"/>
+    <w:lsdException w:name="List Table 5 Dark Accent 1" w:uiPriority="50"/>
+    <w:lsdException w:name="List Table 6 Colorful Accent 1" w:uiPriority="51"/>
+    <w:lsdException w:name="List Table 7 Colorful Accent 1" w:uiPriority="52"/>
+    <w:lsdException w:name="List Table 1 Light Accent 2" w:uiPriority="46"/>
+    <w:lsdException w:name="List Table 2 Accent 2" w:uiPriority="47"/>
+    <w:lsdException w:name="List Table 3 Accent 2" w:uiPriority="48"/>
+    <w:lsdException w:name="List Table 4 Accent 2" w:uiPriority="49"/>
+    <w:lsdException w:name="List Table 5 Dark Accent 2" w:uiPriority="50"/>
+    <w:lsdException w:name="List Table 6 Colorful Accent 2" w:uiPriority="51"/>
+    <w:lsdException w:name="List Table 7 Colorful Accent 2" w:uiPriority="52"/>
+    <w:lsdException w:name="List Table 1 Light Accent 3" w:uiPriority="46"/>
+    <w:lsdException w:name="List Table 2 Accent 3" w:uiPriority="47"/>
+    <w:lsdException w:name="List Table 3 Accent 3" w:uiPriority="48"/>
+    <w:lsdException w:name="List Table 4 Accent 3" w:uiPriority="49"/>
+    <w:lsdException w:name="List Table 5 Dark Accent 3" w:uiPriority="50"/>
+    <w:lsdException w:name="List Table 6 Colorful Accent 3" w:uiPriority="51"/>
+    <w:lsdException w:name="List Table 7 Colorful Accent 3" w:uiPriority="52"/>
+    <w:lsdException w:name="List Table 1 Light Accent 4" w:uiPriority="46"/>
+    <w:lsdException w:name="List Table 2 Accent 4" w:uiPriority="47"/>
+    <w:lsdException w:name="List Table 3 Accent 4" w:uiPriority="48"/>
+    <w:lsdException w:name="List Table 4 Accent 4" w:uiPriority="49"/>
+    <w:lsdException w:name="List Table 5 Dark Accent 4" w:uiPriority="50"/>
+    <w:lsdException w:name="List Table 6 Colorful Accent 4" w:uiPriority="51"/>
+    <w:lsdException w:name="List Table 7 Colorful Accent 4" w:uiPriority="52"/>
+    <w:lsdException w:name="List Table 1 Light Accent 5" w:uiPriority="46"/>
+    <w:lsdException w:name="List Table 2 Accent 5" w:uiPriority="47"/>
+    <w:lsdException w:name="List Table 3 Accent 5" w:uiPriority="48"/>
+    <w:lsdException w:name="List Table 4 Accent 5" w:uiPriority="49"/>
+    <w:lsdException w:name="List Table 5 Dark Accent 5" w:uiPriority="50"/>
+    <w:lsdException w:name="List Table 6 Colorful Accent 5" w:uiPriority="51"/>
+    <w:lsdException w:name="List Table 7 Colorful Accent 5" w:uiPriority="52"/>
+    <w:lsdException w:name="List Table 1 Light Accent 6" w:uiPriority="46"/>
+    <w:lsdException w:name="List Table 2 Accent 6" w:uiPriority="47"/>
+    <w:lsdException w:name="List Table 3 Accent 6" w:uiPriority="48"/>
+    <w:lsdException w:name="List Table 4 Accent 6" w:uiPriority="49"/>
+    <w:lsdException w:name="List Table 5 Dark Accent 6" w:uiPriority="50"/>
+    <w:lsdException w:name="List Table 6 Colorful Accent 6" w:uiPriority="51"/>
+    <w:lsdException w:name="List Table 7 Colorful Accent 6" w:uiPriority="52"/>
+    <w:lsdException w:name="Mention" w:semiHidden="1" w:unhideWhenUsed="1"/>
+    <w:lsdException w:name="Smart Hyperlink" w:semiHidden="1" w:unhideWhenUsed="1"/>
+    <w:lsdException w:name="Hashtag" w:semiHidden="1" w:unhideWhenUsed="1"/>
+    <w:lsdException w:name="Unresolved Mention" w:semiHidden="1" w:unhideWhenUsed="1"/>
+    <w:lsdException w:name="Smart Link" w:semiHidden="1" w:unhideWhenUsed="1"/>
+  </w:latentStyles>
+  <w:style w:type="paragraph" w:default="1" w:styleId="Normal">
+    <w:name w:val="Normal"/>
+    <w:qFormat/>
+  </w:style>
+  <w:style w:type="character" w:default="1" w:styleId="DefaultParagraphFont">
+    <w:name w:val="Default Paragraph Font"/>
+    <w:uiPriority w:val="1"/>
+    <w:semiHidden/>
+    <w:unhideWhenUsed/>
+  </w:style>
+  <w:style w:type="table" w:default="1" w:styleId="TableNormal">
+    <w:name w:val="Normal Table"/>
+    <w:uiPriority w:val="99"/>
+    <w:semiHidden/>
+    <w:unhideWhenUsed/>
+    <w:tblPr>
+      <w:tblInd w:w="0" w:type="dxa"/>
+      <w:tblCellMar>
+        <w:top w:w="0" w:type="dxa"/>
+        <w:left w:w="108" w:type="dxa"/>
+        <w:bottom w:w="0" w:type="dxa"/>
+        <w:right w:w="108" w:type="dxa"/>
+      </w:tblCellMar>
+    </w:tblPr>
+  </w:style>
+  <w:style w:type="numbering" w:default="1" w:styleId="NoList">
+    <w:name w:val="No List"/>
+    <w:uiPriority w:val="99"/>
+    <w:semiHidden/>
+    <w:unhideWhenUsed/>
+  </w:style>
+  <w:style w:type="character" w:styleId="PlaceholderText">
+    <w:name w:val="Placeholder Text"/>
+    <w:basedOn w:val="DefaultParagraphFont"/>
+    <w:uiPriority w:val="99"/>
+    <w:semiHidden/>
+    <w:rsid w:val="00592F95"/>
+    <w:rPr>
+      <w:color w:val="808080"/>
+    </w:rPr>
+  </w:style>
+</w:styles>
+</file>
+
+<file path=word/glossary/webSettings.xml><?xml version="1.0" encoding="utf-8"?>
+<w:webSettings xmlns:mc="http://schemas.openxmlformats.org/markup-compatibility/2006" xmlns:r="http://schemas.openxmlformats.org/officeDocument/2006/relationships" xmlns:w="http://schemas.openxmlformats.org/wordprocessingml/2006/main" xmlns:w14="http://schemas.microsoft.com/office/word/2010/wordml" xmlns:w15="http://schemas.microsoft.com/office/word/2012/wordml" xmlns:w16cex="http://schemas.microsoft.com/office/word/2018/wordml/cex" xmlns:w16cid="http://schemas.microsoft.com/office/word/2016/wordml/cid" xmlns:w16="http://schemas.microsoft.com/office/word/2018/wordml" xmlns:w16se="http://schemas.microsoft.com/office/word/2015/wordml/symex" mc:Ignorable="w14 w15 w16se w16cid w16 w16cex">
+  <w:optimizeForBrowser/>
+  <w:allowPNG/>
+</w:webSettings>
 </file>
 
 <file path=word/theme/theme1.xml><?xml version="1.0" encoding="utf-8"?>
@@ -8055,4 +9832,40 @@
     </a:ext>
   </a:extLst>
 </a:theme>
+</file>
+
+<file path=word/webextensions/taskpanes.xml><?xml version="1.0" encoding="utf-8"?>
+<wetp:taskpanes xmlns:wetp="http://schemas.microsoft.com/office/webextensions/taskpanes/2010/11">
+  <wetp:taskpane dockstate="right" visibility="0" width="350" row="1">
+    <wetp:webextensionref xmlns:r="http://schemas.openxmlformats.org/officeDocument/2006/relationships" r:id="rId1"/>
+  </wetp:taskpane>
+</wetp:taskpanes>
+</file>
+
+<file path=word/webextensions/webextension1.xml><?xml version="1.0" encoding="utf-8"?>
+<we:webextension xmlns:we="http://schemas.microsoft.com/office/webextensions/webextension/2010/11" id="{ADEF65D9-1734-451C-8954-318B34AC2829}">
+  <we:reference id="f78a3046-9e99-4300-aa2b-5814002b01a2" version="1.16.0.0" store="EXCatalog" storeType="EXCatalog"/>
+  <we:alternateReferences>
+    <we:reference id="WA104382081" version="1.16.0.0" store="en-US" storeType="OMEX"/>
+  </we:alternateReferences>
+  <we:properties>
+    <we:property name="MENDELEY_CITATIONS" value="[{&quot;citationID&quot;:&quot;MENDELEY_CITATION_338e8e81-bb6f-4075-b169-bb516b44655f&quot;,&quot;citationItems&quot;:[{&quot;id&quot;:&quot;4b7a5096-7326-3cf5-9613-08e32f6438b9&quot;,&quot;itemData&quot;:{&quot;type&quot;:&quot;article-journal&quot;,&quot;id&quot;:&quot;4b7a5096-7326-3cf5-9613-08e32f6438b9&quot;,&quot;title&quot;:&quot;Developing a modern data workflow for living data&quot;,&quot;author&quot;:[{&quot;family&quot;:&quot;Yenni&quot;,&quot;given&quot;:&quot;Glenda M&quot;,&quot;parse-names&quot;:false,&quot;dropping-particle&quot;:&quot;&quot;,&quot;non-dropping-particle&quot;:&quot;&quot;},{&quot;family&quot;:&quot;Christensen&quot;,&quot;given&quot;:&quot;Erica M&quot;,&quot;parse-names&quot;:false,&quot;dropping-particle&quot;:&quot;&quot;,&quot;non-dropping-particle&quot;:&quot;&quot;},{&quot;family&quot;:&quot;Bledsoe&quot;,&quot;given&quot;:&quot;Ellen K&quot;,&quot;parse-names&quot;:false,&quot;dropping-particle&quot;:&quot;&quot;,&quot;non-dropping-particle&quot;:&quot;&quot;},{&quot;family&quot;:&quot;Supp&quot;,&quot;given&quot;:&quot;Sarah R&quot;,&quot;parse-names&quot;:false,&quot;dropping-particle&quot;:&quot;&quot;,&quot;non-dropping-particle&quot;:&quot;&quot;},{&quot;family&quot;:&quot;Diaz&quot;,&quot;given&quot;:&quot;Renata M&quot;,&quot;parse-names&quot;:false,&quot;dropping-particle&quot;:&quot;&quot;,&quot;non-dropping-particle&quot;:&quot;&quot;},{&quot;family&quot;:&quot;White&quot;,&quot;given&quot;:&quot;Ethan P&quot;,&quot;parse-names&quot;:false,&quot;dropping-particle&quot;:&quot;&quot;,&quot;non-dropping-particle&quot;:&quot;&quot;},{&quot;family&quot;:&quot;Morgan Ernest&quot;,&quot;given&quot;:&quot;S K&quot;,&quot;parse-names&quot;:false,&quot;dropping-particle&quot;:&quot;&quot;,&quot;non-dropping-particle&quot;:&quot;&quot;}],&quot;DOI&quot;:&quot;10.1101/344804&quot;,&quot;URL&quot;:&quot;http://dx.doi.org/10.1101/344804&quot;,&quot;abstract&quot;:&quot;Data management and publication are core components of the research process. An emerging challenge that has received limited attention in biology is managing, working with, and providing access to data under continual active collection. \&quot;Living data\&quot; present unique challenges in quality assurance and control, data publication, archiving, and reproducibility. We developed a living data workflow for a long­term ecological study that addresses many of the challenges associated with managing this type of data. We do this by leveraging existing tools to: 1) perform quality assurance and control; 2) import, restructure, version, and archive data; 3) rapidly publish new data in ways that ensure appropriate credit to all contributors; and 4) automate most steps in the data pipeline to reduce the time and effort required by researchers. The workflow uses two tools from software development, version control and continuous integration, to create a modern data management system that automates the pipeline.&quot;},&quot;isTemporary&quot;:false}],&quot;properties&quot;:{&quot;noteIndex&quot;:0},&quot;isEdited&quot;:false,&quot;manualOverride&quot;:{&quot;isManuallyOverriden&quot;:false,&quot;citeprocText&quot;:&quot;(Yenni et al., n.d.)&quot;,&quot;manualOverrideText&quot;:&quot;&quot;}},{&quot;citationID&quot;:&quot;MENDELEY_CITATION_5737d41b-aff5-46a2-86bc-8d8b07352d55&quot;,&quot;citationItems&quot;:[{&quot;id&quot;:&quot;cc76d644-b933-3248-a996-1482aba35021&quot;,&quot;itemData&quot;:{&quot;type&quot;:&quot;article-journal&quot;,&quot;id&quot;:&quot;cc76d644-b933-3248-a996-1482aba35021&quot;,&quot;title&quot;:&quot;Our path to better science in less time using open data science tools&quot;,&quot;author&quot;:[{&quot;family&quot;:&quot;Lowndes&quot;,&quot;given&quot;:&quot;Julia S.Stewart&quot;,&quot;parse-names&quot;:false,&quot;dropping-particle&quot;:&quot;&quot;,&quot;non-dropping-particle&quot;:&quot;&quot;},{&quot;family&quot;:&quot;Best&quot;,&quot;given&quot;:&quot;Benjamin D.&quot;,&quot;parse-names&quot;:false,&quot;dropping-particle&quot;:&quot;&quot;,&quot;non-dropping-particle&quot;:&quot;&quot;},{&quot;family&quot;:&quot;Scarborough&quot;,&quot;given&quot;:&quot;Courtney&quot;,&quot;parse-names&quot;:false,&quot;dropping-particle&quot;:&quot;&quot;,&quot;non-dropping-particle&quot;:&quot;&quot;},{&quot;family&quot;:&quot;Afflerbach&quot;,&quot;given&quot;:&quot;Jamie C.&quot;,&quot;parse-names&quot;:false,&quot;dropping-particle&quot;:&quot;&quot;,&quot;non-dropping-particle&quot;:&quot;&quot;},{&quot;family&quot;:&quot;Frazier&quot;,&quot;given&quot;:&quot;Melanie R.&quot;,&quot;parse-names&quot;:false,&quot;dropping-particle&quot;:&quot;&quot;,&quot;non-dropping-particle&quot;:&quot;&quot;},{&quot;family&quot;:&quot;O'Hara&quot;,&quot;given&quot;:&quot;Casey C.&quot;,&quot;parse-names&quot;:false,&quot;dropping-particle&quot;:&quot;&quot;,&quot;non-dropping-particle&quot;:&quot;&quot;},{&quot;family&quot;:&quot;Jiang&quot;,&quot;given&quot;:&quot;Ning&quot;,&quot;parse-names&quot;:false,&quot;dropping-particle&quot;:&quot;&quot;,&quot;non-dropping-particle&quot;:&quot;&quot;},{&quot;family&quot;:&quot;Halpern&quot;,&quot;given&quot;:&quot;Benjamin S.&quot;,&quot;parse-names&quot;:false,&quot;dropping-particle&quot;:&quot;&quot;,&quot;non-dropping-particle&quot;:&quot;&quot;}],&quot;container-title&quot;:&quot;Nature Ecology and Evolution&quot;,&quot;DOI&quot;:&quot;10.1038/s41559-017-0160&quot;,&quot;ISSN&quot;:&quot;2397334X&quot;,&quot;issued&quot;:{&quot;date-parts&quot;:[[2017,5,23]]},&quot;abstract&quot;:&quot;Reproducibility has long been a tenet of science but has been challenging to achieve - we learned this the hard way when our old approaches proved inadequate to efficiently reproduce our own work. Here we describe how several free software tools have fundamentally upgraded our approach to collaborative research, making our entire workflow more transparent and streamlined. By describing specific tools and how we incrementally began using them for the Ocean Health Index project, we hope to encourage others in the scientific community to do the same - so we can all produce better science in less time.&quot;,&quot;publisher&quot;:&quot;Nature Publishing Group&quot;,&quot;issue&quot;:&quot;6&quot;,&quot;volume&quot;:&quot;1&quot;},&quot;isTemporary&quot;:false}],&quot;properties&quot;:{&quot;noteIndex&quot;:0},&quot;isEdited&quot;:false,&quot;manualOverride&quot;:{&quot;isManuallyOverriden&quot;:false,&quot;citeprocText&quot;:&quot;(Lowndes et al., 2017)&quot;,&quot;manualOverrideText&quot;:&quot;&quot;}},{&quot;citationID&quot;:&quot;MENDELEY_CITATION_53ded927-08a8-49df-abef-954a8cc0f1fa&quot;,&quot;citationItems&quot;:[{&quot;id&quot;:&quot;cc76d644-b933-3248-a996-1482aba35021&quot;,&quot;itemData&quot;:{&quot;type&quot;:&quot;article-journal&quot;,&quot;id&quot;:&quot;cc76d644-b933-3248-a996-1482aba35021&quot;,&quot;title&quot;:&quot;Our path to better science in less time using open data science tools&quot;,&quot;author&quot;:[{&quot;family&quot;:&quot;Lowndes&quot;,&quot;given&quot;:&quot;Julia S.Stewart&quot;,&quot;parse-names&quot;:false,&quot;dropping-particle&quot;:&quot;&quot;,&quot;non-dropping-particle&quot;:&quot;&quot;},{&quot;family&quot;:&quot;Best&quot;,&quot;given&quot;:&quot;Benjamin D.&quot;,&quot;parse-names&quot;:false,&quot;dropping-particle&quot;:&quot;&quot;,&quot;non-dropping-particle&quot;:&quot;&quot;},{&quot;family&quot;:&quot;Scarborough&quot;,&quot;given&quot;:&quot;Courtney&quot;,&quot;parse-names&quot;:false,&quot;dropping-particle&quot;:&quot;&quot;,&quot;non-dropping-particle&quot;:&quot;&quot;},{&quot;family&quot;:&quot;Afflerbach&quot;,&quot;given&quot;:&quot;Jamie C.&quot;,&quot;parse-names&quot;:false,&quot;dropping-particle&quot;:&quot;&quot;,&quot;non-dropping-particle&quot;:&quot;&quot;},{&quot;family&quot;:&quot;Frazier&quot;,&quot;given&quot;:&quot;Melanie R.&quot;,&quot;parse-names&quot;:false,&quot;dropping-particle&quot;:&quot;&quot;,&quot;non-dropping-particle&quot;:&quot;&quot;},{&quot;family&quot;:&quot;O'Hara&quot;,&quot;given&quot;:&quot;Casey C.&quot;,&quot;parse-names&quot;:false,&quot;dropping-particle&quot;:&quot;&quot;,&quot;non-dropping-particle&quot;:&quot;&quot;},{&quot;family&quot;:&quot;Jiang&quot;,&quot;given&quot;:&quot;Ning&quot;,&quot;parse-names&quot;:false,&quot;dropping-particle&quot;:&quot;&quot;,&quot;non-dropping-particle&quot;:&quot;&quot;},{&quot;family&quot;:&quot;Halpern&quot;,&quot;given&quot;:&quot;Benjamin S.&quot;,&quot;parse-names&quot;:false,&quot;dropping-particle&quot;:&quot;&quot;,&quot;non-dropping-particle&quot;:&quot;&quot;}],&quot;container-title&quot;:&quot;Nature Ecology and Evolution&quot;,&quot;DOI&quot;:&quot;10.1038/s41559-017-0160&quot;,&quot;ISSN&quot;:&quot;2397334X&quot;,&quot;issued&quot;:{&quot;date-parts&quot;:[[2017,5,23]]},&quot;abstract&quot;:&quot;Reproducibility has long been a tenet of science but has been challenging to achieve - we learned this the hard way when our old approaches proved inadequate to efficiently reproduce our own work. Here we describe how several free software tools have fundamentally upgraded our approach to collaborative research, making our entire workflow more transparent and streamlined. By describing specific tools and how we incrementally began using them for the Ocean Health Index project, we hope to encourage others in the scientific community to do the same - so we can all produce better science in less time.&quot;,&quot;publisher&quot;:&quot;Nature Publishing Group&quot;,&quot;issue&quot;:&quot;6&quot;,&quot;volume&quot;:&quot;1&quot;},&quot;isTemporary&quot;:false}],&quot;properties&quot;:{&quot;noteIndex&quot;:0},&quot;isEdited&quot;:false,&quot;manualOverride&quot;:{&quot;isManuallyOverriden&quot;:false,&quot;citeprocText&quot;:&quot;(Lowndes et al., 2017)&quot;,&quot;manualOverrideText&quot;:&quot;&quot;}},{&quot;citationID&quot;:&quot;MENDELEY_CITATION_ea256cc8-56ad-41a7-99ee-0765f00500d6&quot;,&quot;citationItems&quot;:[{&quot;id&quot;:&quot;cfd1badc-71fb-32cb-9a93-8244dd713bfc&quot;,&quot;itemData&quot;:{&quot;type&quot;:&quot;article-journal&quot;,&quot;id&quot;:&quot;cfd1badc-71fb-32cb-9a93-8244dd713bfc&quot;,&quot;title&quot;:&quot;Unmet Needs for Analyzing Biological Big Data: A Survey of 704 NSF Principal Investigators&quot;,&quot;author&quot;:[{&quot;family&quot;:&quot;Barone&quot;,&quot;given&quot;:&quot;Lindsay&quot;,&quot;parse-names&quot;:false,&quot;dropping-particle&quot;:&quot;&quot;,&quot;non-dropping-particle&quot;:&quot;&quot;},{&quot;family&quot;:&quot;Williams&quot;,&quot;given&quot;:&quot;Jason&quot;,&quot;parse-names&quot;:false,&quot;dropping-particle&quot;:&quot;&quot;,&quot;non-dropping-particle&quot;:&quot;&quot;},{&quot;family&quot;:&quot;Micklos&quot;,&quot;given&quot;:&quot;David&quot;,&quot;parse-names&quot;:false,&quot;dropping-particle&quot;:&quot;&quot;,&quot;non-dropping-particle&quot;:&quot;&quot;}],&quot;DOI&quot;:&quot;10.1101/108555&quot;,&quot;URL&quot;:&quot;http://dx.doi.org/10.1101/108555&quot;,&quot;abstract&quot;:&quot;In a 2016 survey of 704 National Science Foundation (NSF) Biological Sciences Directorate principal investigators (BIO PIs), nearly 90% indicated they are currently or will soon be analyzing large data sets. BIO PIs considered a range of computational needs important to their work-including high performance computing (HPC), bioinformatics support, multi-step workflows, updated analysis software, and the ability to store, share, and publish data. Previous studies in the United States and Canada emphasized infrastructure needs. However, BIO PIs said the most pressing unmet needs are training in data integration, data management, and scaling analyses for HPC-acknowledging that data science skills will be required to build a deeper understanding of life. This portends a growing data knowledge gap in biology and challenges institutions and funding agencies to redouble their support for computational training in biology. Background&quot;},&quot;isTemporary&quot;:false}],&quot;properties&quot;:{&quot;noteIndex&quot;:0},&quot;isEdited&quot;:false,&quot;manualOverride&quot;:{&quot;isManuallyOverriden&quot;:false,&quot;citeprocText&quot;:&quot;(Barone et al., n.d.)&quot;,&quot;manualOverrideText&quot;:&quot;&quot;}},{&quot;citationID&quot;:&quot;MENDELEY_CITATION_d50c10b7-d953-44fd-a553-3be0e263e7c1&quot;,&quot;citationItems&quot;:[{&quot;id&quot;:&quot;61bd6dd4-298c-39d4-95ee-7897eba2fbba&quot;,&quot;itemData&quot;:{&quot;type&quot;:&quot;article-journal&quot;,&quot;id&quot;:&quot;61bd6dd4-298c-39d4-95ee-7897eba2fbba&quot;,&quot;title&quot;:&quot;A Need for Change! A Coding Framework for Improving Transparency in Decision Modeling&quot;,&quot;author&quot;:[{&quot;family&quot;:&quot;Alarid-Escudero&quot;,&quot;given&quot;:&quot;Fernando&quot;,&quot;parse-names&quot;:false,&quot;dropping-particle&quot;:&quot;&quot;,&quot;non-dropping-particle&quot;:&quot;&quot;},{&quot;family&quot;:&quot;Krijkamp&quot;,&quot;given&quot;:&quot;Eline M.&quot;,&quot;parse-names&quot;:false,&quot;dropping-particle&quot;:&quot;&quot;,&quot;non-dropping-particle&quot;:&quot;&quot;},{&quot;family&quot;:&quot;Pechlivanoglou&quot;,&quot;given&quot;:&quot;Petros&quot;,&quot;parse-names&quot;:false,&quot;dropping-particle&quot;:&quot;&quot;,&quot;non-dropping-particle&quot;:&quot;&quot;},{&quot;family&quot;:&quot;Jalal&quot;,&quot;given&quot;:&quot;Hawre&quot;,&quot;parse-names&quot;:false,&quot;dropping-particle&quot;:&quot;&quot;,&quot;non-dropping-particle&quot;:&quot;&quot;},{&quot;family&quot;:&quot;Kao&quot;,&quot;given&quot;:&quot;Szu Yu Zoe&quot;,&quot;parse-names&quot;:false,&quot;dropping-particle&quot;:&quot;&quot;,&quot;non-dropping-particle&quot;:&quot;&quot;},{&quot;family&quot;:&quot;Yang&quot;,&quot;given&quot;:&quot;Alan&quot;,&quot;parse-names&quot;:false,&quot;dropping-particle&quot;:&quot;&quot;,&quot;non-dropping-particle&quot;:&quot;&quot;},{&quot;family&quot;:&quot;Enns&quot;,&quot;given&quot;:&quot;Eva A.&quot;,&quot;parse-names&quot;:false,&quot;dropping-particle&quot;:&quot;&quot;,&quot;non-dropping-particle&quot;:&quot;&quot;}],&quot;container-title&quot;:&quot;PharmacoEconomics&quot;,&quot;DOI&quot;:&quot;10.1007/s40273-019-00837-x&quot;,&quot;ISSN&quot;:&quot;11792027&quot;,&quot;PMID&quot;:&quot;31549359&quot;,&quot;issued&quot;:{&quot;date-parts&quot;:[[2019,11,1]]},&quot;page&quot;:&quot;1329-1339&quot;,&quot;abstract&quot;:&quot;The use of open-source programming languages, such as R, in health decision sciences is growing and has the potential to facilitate model transparency, reproducibility, and shareability. However, realizing this potential can be challenging. Models are complex and primarily built to answer a research question, with model sharing and transparency relegated to being secondary goals. Consequently, code is often neither well documented nor systematically organized in a comprehensible and shareable approach. Moreover, many decision modelers are not formally trained in computer programming and may lack good coding practices, further compounding the problem of model transparency. To address these challenges, we propose a high-level framework for model-based decision and cost-effectiveness analyses (CEA) in R. The proposed framework consists of a conceptual, modular structure and coding recommendations for the implementation of model-based decision analyses in R. This framework defines a set of common decision model elements divided into five components: (1) model inputs, (2) decision model implementation, (3) model calibration, (4) model validation, and (5) analysis. The first four components form the model development phase. The analysis component is the application of the fully developed decision model to answer the policy or the research question of interest, assess decision uncertainty, and/or to determine the value of future research through value of information (VOI) analysis. In this framework, we also make recommendations for good coding practices specific to decision modeling, such as file organization and variable naming conventions. We showcase the framework through a fully functional, testbed decision model, which is hosted on GitHub for free download and easy adaptation to other applications. The use of this framework in decision modeling will improve code readability and model sharing, paving the way to an ideal, open-source world.&quot;,&quot;publisher&quot;:&quot;Springer International Publishing&quot;,&quot;issue&quot;:&quot;11&quot;,&quot;volume&quot;:&quot;37&quot;},&quot;isTemporary&quot;:false}],&quot;properties&quot;:{&quot;noteIndex&quot;:0},&quot;isEdited&quot;:false,&quot;manualOverride&quot;:{&quot;isManuallyOverriden&quot;:false,&quot;citeprocText&quot;:&quot;(Alarid-Escudero et al., 2019)&quot;,&quot;manualOverrideText&quot;:&quot;&quot;}},{&quot;citationID&quot;:&quot;MENDELEY_CITATION_ae203d59-e442-4afa-a7e3-ceb0a7befef3&quot;,&quot;citationItems&quot;:[{&quot;id&quot;:&quot;4b7a5096-7326-3cf5-9613-08e32f6438b9&quot;,&quot;itemData&quot;:{&quot;type&quot;:&quot;article-journal&quot;,&quot;id&quot;:&quot;4b7a5096-7326-3cf5-9613-08e32f6438b9&quot;,&quot;title&quot;:&quot;Developing a modern data workflow for living data&quot;,&quot;author&quot;:[{&quot;family&quot;:&quot;Yenni&quot;,&quot;given&quot;:&quot;Glenda M&quot;,&quot;parse-names&quot;:false,&quot;dropping-particle&quot;:&quot;&quot;,&quot;non-dropping-particle&quot;:&quot;&quot;},{&quot;family&quot;:&quot;Christensen&quot;,&quot;given&quot;:&quot;Erica M&quot;,&quot;parse-names&quot;:false,&quot;dropping-particle&quot;:&quot;&quot;,&quot;non-dropping-particle&quot;:&quot;&quot;},{&quot;family&quot;:&quot;Bledsoe&quot;,&quot;given&quot;:&quot;Ellen K&quot;,&quot;parse-names&quot;:false,&quot;dropping-particle&quot;:&quot;&quot;,&quot;non-dropping-particle&quot;:&quot;&quot;},{&quot;family&quot;:&quot;Supp&quot;,&quot;given&quot;:&quot;Sarah R&quot;,&quot;parse-names&quot;:false,&quot;dropping-particle&quot;:&quot;&quot;,&quot;non-dropping-particle&quot;:&quot;&quot;},{&quot;family&quot;:&quot;Diaz&quot;,&quot;given&quot;:&quot;Renata M&quot;,&quot;parse-names&quot;:false,&quot;dropping-particle&quot;:&quot;&quot;,&quot;non-dropping-particle&quot;:&quot;&quot;},{&quot;family&quot;:&quot;White&quot;,&quot;given&quot;:&quot;Ethan P&quot;,&quot;parse-names&quot;:false,&quot;dropping-particle&quot;:&quot;&quot;,&quot;non-dropping-particle&quot;:&quot;&quot;},{&quot;family&quot;:&quot;Morgan Ernest&quot;,&quot;given&quot;:&quot;S K&quot;,&quot;parse-names&quot;:false,&quot;dropping-particle&quot;:&quot;&quot;,&quot;non-dropping-particle&quot;:&quot;&quot;}],&quot;DOI&quot;:&quot;10.1101/344804&quot;,&quot;URL&quot;:&quot;http://dx.doi.org/10.1101/344804&quot;,&quot;abstract&quot;:&quot;Data management and publication are core components of the research process. An emerging challenge that has received limited attention in biology is managing, working with, and providing access to data under continual active collection. \&quot;Living data\&quot; present unique challenges in quality assurance and control, data publication, archiving, and reproducibility. We developed a living data workflow for a long­term ecological study that addresses many of the challenges associated with managing this type of data. We do this by leveraging existing tools to: 1) perform quality assurance and control; 2) import, restructure, version, and archive data; 3) rapidly publish new data in ways that ensure appropriate credit to all contributors; and 4) automate most steps in the data pipeline to reduce the time and effort required by researchers. The workflow uses two tools from software development, version control and continuous integration, to create a modern data management system that automates the pipeline.&quot;},&quot;isTemporary&quot;:false}],&quot;properties&quot;:{&quot;noteIndex&quot;:0},&quot;isEdited&quot;:false,&quot;manualOverride&quot;:{&quot;isManuallyOverriden&quot;:false,&quot;citeprocText&quot;:&quot;(Yenni et al., n.d.)&quot;,&quot;manualOverrideText&quot;:&quot;&quot;}},{&quot;citationID&quot;:&quot;MENDELEY_CITATION_f24f4758-5ada-41f6-bfcd-8cb62bcbb2bb&quot;,&quot;citationItems&quot;:[{&quot;id&quot;:&quot;378a4802-1d81-3449-881e-12aaaba94e3a&quot;,&quot;itemData&quot;:{&quot;type&quot;:&quot;article-journal&quot;,&quot;id&quot;:&quot;378a4802-1d81-3449-881e-12aaaba94e3a&quot;,&quot;title&quot;:&quot;A Quick Introduction to Version Control with Git and GitHub&quot;,&quot;author&quot;:[{&quot;family&quot;:&quot;Blischak&quot;,&quot;given&quot;:&quot;John D.&quot;,&quot;parse-names&quot;:false,&quot;dropping-particle&quot;:&quot;&quot;,&quot;non-dropping-particle&quot;:&quot;&quot;},{&quot;family&quot;:&quot;Davenport&quot;,&quot;given&quot;:&quot;Emily R.&quot;,&quot;parse-names&quot;:false,&quot;dropping-particle&quot;:&quot;&quot;,&quot;non-dropping-particle&quot;:&quot;&quot;},{&quot;family&quot;:&quot;Wilson&quot;,&quot;given&quot;:&quot;Greg&quot;,&quot;parse-names&quot;:false,&quot;dropping-particle&quot;:&quot;&quot;,&quot;non-dropping-particle&quot;:&quot;&quot;}],&quot;container-title&quot;:&quot;PLoS Computational Biology&quot;,&quot;DOI&quot;:&quot;10.1371/journal.pcbi.1004668&quot;,&quot;ISSN&quot;:&quot;15537358&quot;,&quot;issued&quot;:{&quot;date-parts&quot;:[[2016]]},&quot;publisher&quot;:&quot;Public Library of Science&quot;,&quot;issue&quot;:&quot;1&quot;,&quot;volume&quot;:&quot;12&quot;},&quot;isTemporary&quot;:false}],&quot;properties&quot;:{&quot;noteIndex&quot;:0},&quot;isEdited&quot;:false,&quot;manualOverride&quot;:{&quot;isManuallyOverriden&quot;:false,&quot;citeprocText&quot;:&quot;(Blischak et al., 2016)&quot;,&quot;manualOverrideText&quot;:&quot;&quot;}},{&quot;citationID&quot;:&quot;MENDELEY_CITATION_ae368d05-4ced-4517-8475-b0dadebb558a&quot;,&quot;citationItems&quot;:[{&quot;id&quot;:&quot;b8ad5af6-6cc0-331e-bd87-f7d64998361a&quot;,&quot;itemData&quot;:{&quot;type&quot;:&quot;report&quot;,&quot;id&quot;:&quot;b8ad5af6-6cc0-331e-bd87-f7d64998361a&quot;,&quot;title&quot;:&quot;Shedding Light on the Dark Data in the Long Tail of Science&quot;,&quot;author&quot;:[{&quot;family&quot;:&quot;Heidorn&quot;,&quot;given&quot;:&quot;Bryan&quot;,&quot;parse-names&quot;:false,&quot;dropping-particle&quot;:&quot;&quot;,&quot;non-dropping-particle&quot;:&quot;&quot;}],&quot;container-title&quot;:&quot;Library Trends&quot;,&quot;issued&quot;:{&quot;date-parts&quot;:[[2008]]},&quot;abstract&quot;:&quot;One of the primary outputs of the scientific enterprise is data, but many institutions such as libraries that are charged with preserving and disseminating scholarly output have largely ignored this form of documentation of scholarly activity. This paper focuses on a particularly troublesome class of data, termed dark data. \&quot;Dark data\&quot; is not carefully indexed and stored so it becomes nearly invisible to scientists and other potential users and therefore is more likely to remain underutilized and eventually lost. The article discusses how the concepts from long tail economics can be used to understand potential solutions for better curation of this data. The paper describes why this data is critical to scientific progress, some of the properties of this data, as well as some social and technical barriers to proper management of this class of data. Many potentially useful institutional, social and technical solutions are under development and are introduced in the last sections of the paper, but these solutions are largely unproven and require additional research and development.&quot;,&quot;issue&quot;:&quot;2&quot;,&quot;volume&quot;:&quot;57&quot;},&quot;isTemporary&quot;:false}],&quot;properties&quot;:{&quot;noteIndex&quot;:0},&quot;isEdited&quot;:false,&quot;manualOverride&quot;:{&quot;isManuallyOverriden&quot;:false,&quot;citeprocText&quot;:&quot;(Heidorn, 2008)&quot;,&quot;manualOverrideText&quot;:&quot;&quot;}},{&quot;citationID&quot;:&quot;MENDELEY_CITATION_cf3cffa9-adb2-4312-9519-8fb92df5930e&quot;,&quot;citationItems&quot;:[{&quot;id&quot;:&quot;378a4802-1d81-3449-881e-12aaaba94e3a&quot;,&quot;itemData&quot;:{&quot;type&quot;:&quot;article-journal&quot;,&quot;id&quot;:&quot;378a4802-1d81-3449-881e-12aaaba94e3a&quot;,&quot;title&quot;:&quot;A Quick Introduction to Version Control with Git and GitHub&quot;,&quot;author&quot;:[{&quot;family&quot;:&quot;Blischak&quot;,&quot;given&quot;:&quot;John D.&quot;,&quot;parse-names&quot;:false,&quot;dropping-particle&quot;:&quot;&quot;,&quot;non-dropping-particle&quot;:&quot;&quot;},{&quot;family&quot;:&quot;Davenport&quot;,&quot;given&quot;:&quot;Emily R.&quot;,&quot;parse-names&quot;:false,&quot;dropping-particle&quot;:&quot;&quot;,&quot;non-dropping-particle&quot;:&quot;&quot;},{&quot;family&quot;:&quot;Wilson&quot;,&quot;given&quot;:&quot;Greg&quot;,&quot;parse-names&quot;:false,&quot;dropping-particle&quot;:&quot;&quot;,&quot;non-dropping-particle&quot;:&quot;&quot;}],&quot;container-title&quot;:&quot;PLoS Computational Biology&quot;,&quot;DOI&quot;:&quot;10.1371/journal.pcbi.1004668&quot;,&quot;ISSN&quot;:&quot;15537358&quot;,&quot;issued&quot;:{&quot;date-parts&quot;:[[2016]]},&quot;publisher&quot;:&quot;Public Library of Science&quot;,&quot;issue&quot;:&quot;1&quot;,&quot;volume&quot;:&quot;12&quot;},&quot;isTemporary&quot;:false}],&quot;properties&quot;:{&quot;noteIndex&quot;:0},&quot;isEdited&quot;:false,&quot;manualOverride&quot;:{&quot;isManuallyOverriden&quot;:false,&quot;citeprocText&quot;:&quot;(Blischak et al., 2016)&quot;,&quot;manualOverrideText&quot;:&quot;&quot;}},{&quot;citationID&quot;:&quot;MENDELEY_CITATION_78b4860a-a842-4d0b-bb80-4157a7ab44b3&quot;,&quot;citationItems&quot;:[{&quot;id&quot;:&quot;9c2f2e1f-1db3-3751-91c6-dbf994fdf90a&quot;,&quot;itemData&quot;:{&quot;type&quot;:&quot;article&quot;,&quot;id&quot;:&quot;9c2f2e1f-1db3-3751-91c6-dbf994fdf90a&quot;,&quot;title&quot;:&quot;A quick guide to organizing computational biology projects&quot;,&quot;author&quot;:[{&quot;family&quot;:&quot;Noble&quot;,&quot;given&quot;:&quot;William Stafford&quot;,&quot;parse-names&quot;:false,&quot;dropping-particle&quot;:&quot;&quot;,&quot;non-dropping-particle&quot;:&quot;&quot;}],&quot;container-title&quot;:&quot;PLoS Computational Biology&quot;,&quot;DOI&quot;:&quot;10.1371/journal.pcbi.1000424&quot;,&quot;ISSN&quot;:&quot;1553734X&quot;,&quot;issued&quot;:{&quot;date-parts&quot;:[[2009,7]]},&quot;issue&quot;:&quot;7&quot;,&quot;volume&quot;:&quot;5&quot;},&quot;isTemporary&quot;:false}],&quot;properties&quot;:{&quot;noteIndex&quot;:0},&quot;isEdited&quot;:false,&quot;manualOverride&quot;:{&quot;isManuallyOverriden&quot;:false,&quot;citeprocText&quot;:&quot;(Noble, 2009)&quot;,&quot;manualOverrideText&quot;:&quot;&quot;}},{&quot;citationID&quot;:&quot;MENDELEY_CITATION_0236b093-dd5e-4fd0-aa9d-4905c107f7ac&quot;,&quot;citationItems&quot;:[{&quot;id&quot;:&quot;f9496a20-791d-3e1e-8dc5-439a9dec7522&quot;,&quot;itemData&quot;:{&quot;type&quot;:&quot;article&quot;,&quot;id&quot;:&quot;f9496a20-791d-3e1e-8dc5-439a9dec7522&quot;,&quot;title&quot;:&quot;Ten Simple Rules for Taking Advantage of Git and GitHub&quot;,&quot;author&quot;:[{&quot;family&quot;:&quot;Perez-Riverol&quot;,&quot;given&quot;:&quot;Yasset&quot;,&quot;parse-names&quot;:false,&quot;dropping-particle&quot;:&quot;&quot;,&quot;non-dropping-particle&quot;:&quot;&quot;},{&quot;family&quot;:&quot;Gatto&quot;,&quot;given&quot;:&quot;Laurent&quot;,&quot;parse-names&quot;:false,&quot;dropping-particle&quot;:&quot;&quot;,&quot;non-dropping-particle&quot;:&quot;&quot;},{&quot;family&quot;:&quot;Wang&quot;,&quot;given&quot;:&quot;Rui&quot;,&quot;parse-names&quot;:false,&quot;dropping-particle&quot;:&quot;&quot;,&quot;non-dropping-particle&quot;:&quot;&quot;},{&quot;family&quot;:&quot;Sachsenberg&quot;,&quot;given&quot;:&quot;Timo&quot;,&quot;parse-names&quot;:false,&quot;dropping-particle&quot;:&quot;&quot;,&quot;non-dropping-particle&quot;:&quot;&quot;},{&quot;family&quot;:&quot;Uszkoreit&quot;,&quot;given&quot;:&quot;Julian&quot;,&quot;parse-names&quot;:false,&quot;dropping-particle&quot;:&quot;&quot;,&quot;non-dropping-particle&quot;:&quot;&quot;},{&quot;family&quot;:&quot;Leprevost&quot;,&quot;given&quot;:&quot;Felipe da Veiga&quot;,&quot;parse-names&quot;:false,&quot;dropping-particle&quot;:&quot;&quot;,&quot;non-dropping-particle&quot;:&quot;&quot;},{&quot;family&quot;:&quot;Fufezan&quot;,&quot;given&quot;:&quot;Christian&quot;,&quot;parse-names&quot;:false,&quot;dropping-particle&quot;:&quot;&quot;,&quot;non-dropping-particle&quot;:&quot;&quot;},{&quot;family&quot;:&quot;Ternent&quot;,&quot;given&quot;:&quot;Tobias&quot;,&quot;parse-names&quot;:false,&quot;dropping-particle&quot;:&quot;&quot;,&quot;non-dropping-particle&quot;:&quot;&quot;},{&quot;family&quot;:&quot;Eglen&quot;,&quot;given&quot;:&quot;Stephen J.&quot;,&quot;parse-names&quot;:false,&quot;dropping-particle&quot;:&quot;&quot;,&quot;non-dropping-particle&quot;:&quot;&quot;},{&quot;family&quot;:&quot;Katz&quot;,&quot;given&quot;:&quot;Daniel S.&quot;,&quot;parse-names&quot;:false,&quot;dropping-particle&quot;:&quot;&quot;,&quot;non-dropping-particle&quot;:&quot;&quot;},{&quot;family&quot;:&quot;Pollard&quot;,&quot;given&quot;:&quot;Tom J.&quot;,&quot;parse-names&quot;:false,&quot;dropping-particle&quot;:&quot;&quot;,&quot;non-dropping-particle&quot;:&quot;&quot;},{&quot;family&quot;:&quot;Konovalov&quot;,&quot;given&quot;:&quot;Alexander&quot;,&quot;parse-names&quot;:false,&quot;dropping-particle&quot;:&quot;&quot;,&quot;non-dropping-particle&quot;:&quot;&quot;},{&quot;family&quot;:&quot;Flight&quot;,&quot;given&quot;:&quot;Robert M.&quot;,&quot;parse-names&quot;:false,&quot;dropping-particle&quot;:&quot;&quot;,&quot;non-dropping-particle&quot;:&quot;&quot;},{&quot;family&quot;:&quot;Blin&quot;,&quot;given&quot;:&quot;Kai&quot;,&quot;parse-names&quot;:false,&quot;dropping-particle&quot;:&quot;&quot;,&quot;non-dropping-particle&quot;:&quot;&quot;},{&quot;family&quot;:&quot;Vizcaíno&quot;,&quot;given&quot;:&quot;Juan Antonio&quot;,&quot;parse-names&quot;:false,&quot;dropping-particle&quot;:&quot;&quot;,&quot;non-dropping-particle&quot;:&quot;&quot;}],&quot;container-title&quot;:&quot;PLoS Computational Biology&quot;,&quot;DOI&quot;:&quot;10.1371/journal.pcbi.1004947&quot;,&quot;ISSN&quot;:&quot;15537358&quot;,&quot;PMID&quot;:&quot;27415786&quot;,&quot;issued&quot;:{&quot;date-parts&quot;:[[2016,7,1]]},&quot;publisher&quot;:&quot;Public Library of Science&quot;,&quot;issue&quot;:&quot;7&quot;,&quot;volume&quot;:&quot;12&quot;},&quot;isTemporary&quot;:false}],&quot;properties&quot;:{&quot;noteIndex&quot;:0},&quot;isEdited&quot;:false,&quot;manualOverride&quot;:{&quot;isManuallyOverriden&quot;:false,&quot;citeprocText&quot;:&quot;(Perez-Riverol et al., 2016)&quot;,&quot;manualOverrideText&quot;:&quot;&quot;}},{&quot;citationID&quot;:&quot;MENDELEY_CITATION_22d92e34-158d-463d-a5d1-fe94e70c3e1c&quot;,&quot;citationItems&quot;:[{&quot;id&quot;:&quot;12d5b3e4-4510-3104-b269-bfaafc4d867d&quot;,&quot;itemData&quot;:{&quot;type&quot;:&quot;article&quot;,&quot;id&quot;:&quot;12d5b3e4-4510-3104-b269-bfaafc4d867d&quot;,&quot;title&quot;:&quot;Ten Simple Rules for the Open Development of Scientific Software&quot;,&quot;author&quot;:[{&quot;family&quot;:&quot;Prlić&quot;,&quot;given&quot;:&quot;Andreas&quot;,&quot;parse-names&quot;:false,&quot;dropping-particle&quot;:&quot;&quot;,&quot;non-dropping-particle&quot;:&quot;&quot;},{&quot;family&quot;:&quot;Procter&quot;,&quot;given&quot;:&quot;James B.&quot;,&quot;parse-names&quot;:false,&quot;dropping-particle&quot;:&quot;&quot;,&quot;non-dropping-particle&quot;:&quot;&quot;}],&quot;container-title&quot;:&quot;PLoS Computational Biology&quot;,&quot;DOI&quot;:&quot;10.1371/journal.pcbi.1002802&quot;,&quot;ISSN&quot;:&quot;1553734X&quot;,&quot;issued&quot;:{&quot;date-parts&quot;:[[2012,12]]},&quot;issue&quot;:&quot;12&quot;,&quot;volume&quot;:&quot;8&quot;},&quot;isTemporary&quot;:false}],&quot;properties&quot;:{&quot;noteIndex&quot;:0},&quot;isEdited&quot;:false,&quot;manualOverride&quot;:{&quot;isManuallyOverriden&quot;:false,&quot;citeprocText&quot;:&quot;(Prlić &amp;#38; Procter, 2012)&quot;,&quot;manualOverrideText&quot;:&quot;&quot;}},{&quot;citationID&quot;:&quot;MENDELEY_CITATION_8880a66d-02ec-40ca-bd81-968581a22c1b&quot;,&quot;citationItems&quot;:[{&quot;id&quot;:&quot;dc8a826d-51de-3add-b960-f536f5069095&quot;,&quot;itemData&quot;:{&quot;type&quot;:&quot;article-journal&quot;,&quot;id&quot;:&quot;dc8a826d-51de-3add-b960-f536f5069095&quot;,&quot;title&quot;:&quot;Nine simple ways to make it easier to (re)use your data&quot;,&quot;author&quot;:[{&quot;family&quot;:&quot;White&quot;,&quot;given&quot;:&quot;Ethan&quot;,&quot;parse-names&quot;:false,&quot;dropping-particle&quot;:&quot;&quot;,&quot;non-dropping-particle&quot;:&quot;&quot;},{&quot;family&quot;:&quot;Baldridge&quot;,&quot;given&quot;:&quot;Elita&quot;,&quot;parse-names&quot;:false,&quot;dropping-particle&quot;:&quot;&quot;,&quot;non-dropping-particle&quot;:&quot;&quot;},{&quot;family&quot;:&quot;Brym&quot;,&quot;given&quot;:&quot;Zachary&quot;,&quot;parse-names&quot;:false,&quot;dropping-particle&quot;:&quot;&quot;,&quot;non-dropping-particle&quot;:&quot;&quot;},{&quot;family&quot;:&quot;Locey&quot;,&quot;given&quot;:&quot;Kenneth&quot;,&quot;parse-names&quot;:false,&quot;dropping-particle&quot;:&quot;&quot;,&quot;non-dropping-particle&quot;:&quot;&quot;},{&quot;family&quot;:&quot;McGlinn&quot;,&quot;given&quot;:&quot;Daniel&quot;,&quot;parse-names&quot;:false,&quot;dropping-particle&quot;:&quot;&quot;,&quot;non-dropping-particle&quot;:&quot;&quot;},{&quot;family&quot;:&quot;Supp&quot;,&quot;given&quot;:&quot;Sarah&quot;,&quot;parse-names&quot;:false,&quot;dropping-particle&quot;:&quot;&quot;,&quot;non-dropping-particle&quot;:&quot;&quot;}],&quot;container-title&quot;:&quot;Ideas in Ecology and Evolution&quot;,&quot;DOI&quot;:&quot;10.4033/iee.2013.6b.6.f&quot;,&quot;ISSN&quot;:&quot;1918-3178&quot;,&quot;issued&quot;:{&quot;date-parts&quot;:[[2013]]},&quot;abstract&quot;:&quot;Sharing data is increasingly considered to be an important part of the scientific process. Making your data publicly available allows original results to be reproduced and new analyses to be conducted. While sharing your data is the first step in allowing reuse, it is also important that the data be easy to understand and use. We describe nine simple ways to make it easy to reuse the data that you share and also make it easier to work with it yourself. Our recommendations focus on making your data understandable, easy to analyze, and readily available to the wider community of scientists.&quot;,&quot;publisher&quot;:&quot;Queen's University Library&quot;,&quot;issue&quot;:&quot;2&quot;,&quot;volume&quot;:&quot;6&quot;},&quot;isTemporary&quot;:false}],&quot;properties&quot;:{&quot;noteIndex&quot;:0},&quot;isEdited&quot;:false,&quot;manualOverride&quot;:{&quot;isManuallyOverriden&quot;:false,&quot;citeprocText&quot;:&quot;(White et al., 2013)&quot;,&quot;manualOverrideText&quot;:&quot;&quot;}},{&quot;citationID&quot;:&quot;MENDELEY_CITATION_430e3673-204a-43c5-946e-3f31be3df269&quot;,&quot;citationItems&quot;:[{&quot;id&quot;:&quot;d8fd8ecf-2b75-3864-b4c3-e3246c58179a&quot;,&quot;itemData&quot;:{&quot;type&quot;:&quot;article-journal&quot;,&quot;id&quot;:&quot;d8fd8ecf-2b75-3864-b4c3-e3246c58179a&quot;,&quot;title&quot;:&quot;Sharing detailed research data is associated with increased citation rate&quot;,&quot;author&quot;:[{&quot;family&quot;:&quot;Piwowar&quot;,&quot;given&quot;:&quot;Heather A.&quot;,&quot;parse-names&quot;:false,&quot;dropping-particle&quot;:&quot;&quot;,&quot;non-dropping-particle&quot;:&quot;&quot;},{&quot;family&quot;:&quot;Day&quot;,&quot;given&quot;:&quot;Roger S.&quot;,&quot;parse-names&quot;:false,&quot;dropping-particle&quot;:&quot;&quot;,&quot;non-dropping-particle&quot;:&quot;&quot;},{&quot;family&quot;:&quot;Fridsma&quot;,&quot;given&quot;:&quot;Douglas B.&quot;,&quot;parse-names&quot;:false,&quot;dropping-particle&quot;:&quot;&quot;,&quot;non-dropping-particle&quot;:&quot;&quot;}],&quot;container-title&quot;:&quot;PLoS ONE&quot;,&quot;DOI&quot;:&quot;10.1371/journal.pone.0000308&quot;,&quot;ISSN&quot;:&quot;19326203&quot;,&quot;issued&quot;:{&quot;date-parts&quot;:[[2007,3,21]]},&quot;abstract&quot;:&quot;Background. Sharing research data provides benefit to the general scientific community, but the benefit is less obvious for the investigator who makes his or her data available. Principal Findings. We examined the citation history of 85 cancer microarray clinical trial publications with respect to the availability of their data. The 48% of trials with publicly available microarray data received 85% of the aggregate citations. Publicly available data was significantly (p=0.006) associated with a 69% increase in citations, independently of journal impact factor, date of publication, and author country of origin using linear regression. Significance. This correlation between publicly available data and increased literature impact may further motivate investigators to share their detailed research data. © 2007 Piwowar et al.&quot;,&quot;issue&quot;:&quot;3&quot;,&quot;volume&quot;:&quot;2&quot;},&quot;isTemporary&quot;:false}],&quot;properties&quot;:{&quot;noteIndex&quot;:0},&quot;isEdited&quot;:false,&quot;manualOverride&quot;:{&quot;isManuallyOverriden&quot;:false,&quot;citeprocText&quot;:&quot;(Piwowar et al., 2007)&quot;,&quot;manualOverrideText&quot;:&quot;&quot;}},{&quot;citationID&quot;:&quot;MENDELEY_CITATION_148b5726-c201-4639-aa24-ad555d53deaa&quot;,&quot;citationItems&quot;:[{&quot;id&quot;:&quot;87e6083d-7f0c-356d-bc8d-8664402ee765&quot;,&quot;itemData&quot;:{&quot;type&quot;:&quot;article-journal&quot;,&quot;id&quot;:&quot;87e6083d-7f0c-356d-bc8d-8664402ee765&quot;,&quot;title&quot;:&quot;Categorizing the Content of GitHub README Files&quot;,&quot;author&quot;:[{&quot;family&quot;:&quot;Prana&quot;,&quot;given&quot;:&quot;Gede Artha Azriadi&quot;,&quot;parse-names&quot;:false,&quot;dropping-particle&quot;:&quot;&quot;,&quot;non-dropping-particle&quot;:&quot;&quot;},{&quot;family&quot;:&quot;Treude&quot;,&quot;given&quot;:&quot;Christoph&quot;,&quot;parse-names&quot;:false,&quot;dropping-particle&quot;:&quot;&quot;,&quot;non-dropping-particle&quot;:&quot;&quot;},{&quot;family&quot;:&quot;Thung&quot;,&quot;given&quot;:&quot;Ferdian&quot;,&quot;parse-names&quot;:false,&quot;dropping-particle&quot;:&quot;&quot;,&quot;non-dropping-particle&quot;:&quot;&quot;},{&quot;family&quot;:&quot;Atapattu&quot;,&quot;given&quot;:&quot;Thushari&quot;,&quot;parse-names&quot;:false,&quot;dropping-particle&quot;:&quot;&quot;,&quot;non-dropping-particle&quot;:&quot;&quot;},{&quot;family&quot;:&quot;Lo&quot;,&quot;given&quot;:&quot;David&quot;,&quot;parse-names&quot;:false,&quot;dropping-particle&quot;:&quot;&quot;,&quot;non-dropping-particle&quot;:&quot;&quot;}],&quot;container-title&quot;:&quot;Empirical Software Engineering&quot;,&quot;DOI&quot;:&quot;10.1007/s10664-018-9660-3&quot;,&quot;ISSN&quot;:&quot;15737616&quot;,&quot;issued&quot;:{&quot;date-parts&quot;:[[2019,6,15]]},&quot;page&quot;:&quot;1296-1327&quot;,&quot;abstract&quot;:&quot;README files play an essential role in shaping a developer’s first impression of a software repository and in documenting the software project that the repository hosts. Yet, we lack a systematic understanding of the content of a typical README file as well as tools that can process these files automatically. To close this gap, we conduct a qualitative study involving the manual annotation of 4,226 README file sections from 393 randomly sampled GitHub repositories and we design and evaluate a classifier and a set of features that can categorize these sections automatically. We find that information discussing the ‘What’ and ‘How’ of a repository is very common, while many README files lack information regarding the purpose and status of a repository. Our multi-label classifier which can predict eight different categories achieves an F1 score of 0.746. To evaluate the usefulness of the classification, we used the automatically determined classes to label sections in GitHub README files using badges and showed files with and without these badges to twenty software professionals. The majority of participants perceived the automated labeling of sections based on our classifier to ease information discovery. This work enables the owners of software repositories to improve the quality of their documentation and it has the potential to make it easier for the software development community to discover relevant information in GitHub README files.&quot;,&quot;publisher&quot;:&quot;Springer New York LLC&quot;,&quot;issue&quot;:&quot;3&quot;,&quot;volume&quot;:&quot;24&quot;},&quot;isTemporary&quot;:false}],&quot;properties&quot;:{&quot;noteIndex&quot;:0},&quot;isEdited&quot;:false,&quot;manualOverride&quot;:{&quot;isManuallyOverriden&quot;:false,&quot;citeprocText&quot;:&quot;(Prana et al., 2019)&quot;,&quot;manualOverrideText&quot;:&quot;&quot;}},{&quot;citationID&quot;:&quot;MENDELEY_CITATION_38cef8c5-1d14-42da-8fc5-9f2206d92cf9&quot;,&quot;citationItems&quot;:[{&quot;id&quot;:&quot;9a70fd27-de11-3676-bdd8-d33bd2a375c1&quot;,&quot;itemData&quot;:{&quot;type&quot;:&quot;report&quot;,&quot;id&quot;:&quot;9a70fd27-de11-3676-bdd8-d33bd2a375c1&quot;,&quot;title&quot;:&quot;Git/GitHub, Transparency, and Legitimacy in Quantitative Research&quot;,&quot;author&quot;:[{&quot;family&quot;:&quot;Jones&quot;,&quot;given&quot;:&quot;Zachary M&quot;,&quot;parse-names&quot;:false,&quot;dropping-particle&quot;:&quot;&quot;,&quot;non-dropping-particle&quot;:&quot;&quot;}],&quot;abstract&quot;:&quot;The decreasing cost of computing power and the increase in the availability of a variety of public data has made quantitative research much more attractive to quantitative social scientists. I would argue that the increasing availability of public data and the availability of enormous computational power has generally been a good thing for the discipline. It has not been without cost however. Since researchers now have enormous flexibility in data collection and manipulation , as well as model selection, estimation, and reporting, it is often difficult to evaluate the internal and external validity of published findings. In other disciplines (notably psychology and medicine) there has been a perceived and actual increase in the false-positive rate of published quantitative research (Sim-mons, Nelson and Simonsohn 2011). Increases in the actual and/or percieved false-positive rate may have policy implications, as politicians and grant-giving institutions decide how to allocate limited resources.&quot;},&quot;isTemporary&quot;:false}],&quot;properties&quot;:{&quot;noteIndex&quot;:0},&quot;isEdited&quot;:false,&quot;manualOverride&quot;:{&quot;isManuallyOverriden&quot;:false,&quot;citeprocText&quot;:&quot;(Jones, n.d.)&quot;,&quot;manualOverrideText&quot;:&quot;&quot;}},{&quot;citationID&quot;:&quot;MENDELEY_CITATION_bea337ac-9322-4f09-8070-f1e64b065831&quot;,&quot;citationItems&quot;:[{&quot;id&quot;:&quot;4b7a5096-7326-3cf5-9613-08e32f6438b9&quot;,&quot;itemData&quot;:{&quot;type&quot;:&quot;article-journal&quot;,&quot;id&quot;:&quot;4b7a5096-7326-3cf5-9613-08e32f6438b9&quot;,&quot;title&quot;:&quot;Developing a modern data workflow for living data&quot;,&quot;author&quot;:[{&quot;family&quot;:&quot;Yenni&quot;,&quot;given&quot;:&quot;Glenda M&quot;,&quot;parse-names&quot;:false,&quot;dropping-particle&quot;:&quot;&quot;,&quot;non-dropping-particle&quot;:&quot;&quot;},{&quot;family&quot;:&quot;Christensen&quot;,&quot;given&quot;:&quot;Erica M&quot;,&quot;parse-names&quot;:false,&quot;dropping-particle&quot;:&quot;&quot;,&quot;non-dropping-particle&quot;:&quot;&quot;},{&quot;family&quot;:&quot;Bledsoe&quot;,&quot;given&quot;:&quot;Ellen K&quot;,&quot;parse-names&quot;:false,&quot;dropping-particle&quot;:&quot;&quot;,&quot;non-dropping-particle&quot;:&quot;&quot;},{&quot;family&quot;:&quot;Supp&quot;,&quot;given&quot;:&quot;Sarah R&quot;,&quot;parse-names&quot;:false,&quot;dropping-particle&quot;:&quot;&quot;,&quot;non-dropping-particle&quot;:&quot;&quot;},{&quot;family&quot;:&quot;Diaz&quot;,&quot;given&quot;:&quot;Renata M&quot;,&quot;parse-names&quot;:false,&quot;dropping-particle&quot;:&quot;&quot;,&quot;non-dropping-particle&quot;:&quot;&quot;},{&quot;family&quot;:&quot;White&quot;,&quot;given&quot;:&quot;Ethan P&quot;,&quot;parse-names&quot;:false,&quot;dropping-particle&quot;:&quot;&quot;,&quot;non-dropping-particle&quot;:&quot;&quot;},{&quot;family&quot;:&quot;Morgan Ernest&quot;,&quot;given&quot;:&quot;S K&quot;,&quot;parse-names&quot;:false,&quot;dropping-particle&quot;:&quot;&quot;,&quot;non-dropping-particle&quot;:&quot;&quot;}],&quot;DOI&quot;:&quot;10.1101/344804&quot;,&quot;URL&quot;:&quot;http://dx.doi.org/10.1101/344804&quot;,&quot;abstract&quot;:&quot;Data management and publication are core components of the research process. An emerging challenge that has received limited attention in biology is managing, working with, and providing access to data under continual active collection. \&quot;Living data\&quot; present unique challenges in quality assurance and control, data publication, archiving, and reproducibility. We developed a living data workflow for a long­term ecological study that addresses many of the challenges associated with managing this type of data. We do this by leveraging existing tools to: 1) perform quality assurance and control; 2) import, restructure, version, and archive data; 3) rapidly publish new data in ways that ensure appropriate credit to all contributors; and 4) automate most steps in the data pipeline to reduce the time and effort required by researchers. The workflow uses two tools from software development, version control and continuous integration, to create a modern data management system that automates the pipeline.&quot;},&quot;isTemporary&quot;:false}],&quot;properties&quot;:{&quot;noteIndex&quot;:0},&quot;isEdited&quot;:false,&quot;manualOverride&quot;:{&quot;isManuallyOverriden&quot;:false,&quot;citeprocText&quot;:&quot;(Yenni et al., n.d.)&quot;,&quot;manualOverrideText&quot;:&quot;&quot;}},{&quot;citationID&quot;:&quot;MENDELEY_CITATION_d272b2b2-6952-47f9-9f21-e83cd9c26430&quot;,&quot;citationItems&quot;:[{&quot;id&quot;:&quot;1a86329b-b6c6-3ecf-bafa-74acc1b4987f&quot;,&quot;itemData&quot;:{&quot;type&quot;:&quot;article&quot;,&quot;id&quot;:&quot;1a86329b-b6c6-3ecf-bafa-74acc1b4987f&quot;,&quot;title&quot;:&quot;Big data and the future of ecology&quot;,&quot;author&quot;:[{&quot;family&quot;:&quot;Hampton&quot;,&quot;given&quot;:&quot;Stephanie E.&quot;,&quot;parse-names&quot;:false,&quot;dropping-particle&quot;:&quot;&quot;,&quot;non-dropping-particle&quot;:&quot;&quot;},{&quot;family&quot;:&quot;Strasser&quot;,&quot;given&quot;:&quot;Carly A.&quot;,&quot;parse-names&quot;:false,&quot;dropping-particle&quot;:&quot;&quot;,&quot;non-dropping-particle&quot;:&quot;&quot;},{&quot;family&quot;:&quot;Tewksbury&quot;,&quot;given&quot;:&quot;Joshua J.&quot;,&quot;parse-names&quot;:false,&quot;dropping-particle&quot;:&quot;&quot;,&quot;non-dropping-particle&quot;:&quot;&quot;},{&quot;family&quot;:&quot;Gram&quot;,&quot;given&quot;:&quot;Wendy K.&quot;,&quot;parse-names&quot;:false,&quot;dropping-particle&quot;:&quot;&quot;,&quot;non-dropping-particle&quot;:&quot;&quot;},{&quot;family&quot;:&quot;Budden&quot;,&quot;given&quot;:&quot;Amber E.&quot;,&quot;parse-names&quot;:false,&quot;dropping-particle&quot;:&quot;&quot;,&quot;non-dropping-particle&quot;:&quot;&quot;},{&quot;family&quot;:&quot;Batcheller&quot;,&quot;given&quot;:&quot;Archer L.&quot;,&quot;parse-names&quot;:false,&quot;dropping-particle&quot;:&quot;&quot;,&quot;non-dropping-particle&quot;:&quot;&quot;},{&quot;family&quot;:&quot;Duke&quot;,&quot;given&quot;:&quot;Clifford S.&quot;,&quot;parse-names&quot;:false,&quot;dropping-particle&quot;:&quot;&quot;,&quot;non-dropping-particle&quot;:&quot;&quot;},{&quot;family&quot;:&quot;Porter&quot;,&quot;given&quot;:&quot;John H.&quot;,&quot;parse-names&quot;:false,&quot;dropping-particle&quot;:&quot;&quot;,&quot;non-dropping-particle&quot;:&quot;&quot;}],&quot;container-title&quot;:&quot;Frontiers in Ecology and the Environment&quot;,&quot;DOI&quot;:&quot;10.1890/120103&quot;,&quot;ISSN&quot;:&quot;15409295&quot;,&quot;issued&quot;:{&quot;date-parts&quot;:[[2013,4]]},&quot;page&quot;:&quot;156-162&quot;,&quot;abstract&quot;:&quot;The need for sound ecological science has escalated alongside the rise of the information age and \&quot;big data\&quot; across all sectors of society. Big data generally refer to massive volumes of data not readily handled by the usual data tools and practices and present unprecedented opportunities for advancing science and informing resource management through data-intensive approaches. The era of big data need not be propelled only by \&quot;big science\&quot; - the term used to describe large-scale efforts that have had mixed success in the individual-driven culture of ecology. Collectively, ecologists already have big data to bolster the scientific effort - a large volume of distributed, high-value information - but many simply fail to contribute. We encourage ecologists to join the larger scientific community in global initiatives to address major scientific and societal problems by bringing their distributed data to the table and harnessing its collective power. The scientists who contribute such information will be at the forefront of socially relevant science - but will they be ecologists?. © The Ecological Society of America.&quot;,&quot;issue&quot;:&quot;3&quot;,&quot;volume&quot;:&quot;11&quot;},&quot;isTemporary&quot;:false}],&quot;properties&quot;:{&quot;noteIndex&quot;:0},&quot;isEdited&quot;:false,&quot;manualOverride&quot;:{&quot;isManuallyOverriden&quot;:false,&quot;citeprocText&quot;:&quot;(Hampton et al., 2013)&quot;,&quot;manualOverrideText&quot;:&quot;&quot;}},{&quot;citationID&quot;:&quot;MENDELEY_CITATION_2ef7d44d-23f8-4b71-a3f4-babf02f703a3&quot;,&quot;citationItems&quot;:[{&quot;id&quot;:&quot;383ed81a-4f27-3757-9cfa-40d8718c2d86&quot;,&quot;itemData&quot;:{&quot;type&quot;:&quot;article&quot;,&quot;id&quot;:&quot;383ed81a-4f27-3757-9cfa-40d8718c2d86&quot;,&quot;title&quot;:&quot;Ecoinformatics: Supporting ecology as a data-intensive science&quot;,&quot;author&quot;:[{&quot;family&quot;:&quot;Michener&quot;,&quot;given&quot;:&quot;William K.&quot;,&quot;parse-names&quot;:false,&quot;dropping-particle&quot;:&quot;&quot;,&quot;non-dropping-particle&quot;:&quot;&quot;},{&quot;family&quot;:&quot;Jones&quot;,&quot;given&quot;:&quot;Matthew B.&quot;,&quot;parse-names&quot;:false,&quot;dropping-particle&quot;:&quot;&quot;,&quot;non-dropping-particle&quot;:&quot;&quot;}],&quot;container-title&quot;:&quot;Trends in Ecology and Evolution&quot;,&quot;DOI&quot;:&quot;10.1016/j.tree.2011.11.016&quot;,&quot;ISSN&quot;:&quot;01695347&quot;,&quot;PMID&quot;:&quot;22240191&quot;,&quot;issued&quot;:{&quot;date-parts&quot;:[[2012]]},&quot;page&quot;:&quot;85-93&quot;,&quot;abstract&quot;:&quot;Ecology is evolving rapidly and increasingly changing into a more open, accountable, interdisciplinary, collaborative and data-intensive science. Discovering, integrating and analyzing massive amounts of heterogeneous data are central to ecology as researchers address complex questions at scales from the gene to the biosphere. Ecoinformatics offers tools and approaches for managing ecological data and transforming the data into information and knowledge. Here, we review the state-of-the-art and recent advances in ecoinformatics that can benefit ecologists and environmental scientists as they tackle increasingly challenging questions that require voluminous amounts of data across disciplines and scales of space and time. We also highlight the challenges and opportunities that remain. © 2011 Elsevier Ltd.&quot;,&quot;publisher&quot;:&quot;Elsevier Ltd&quot;,&quot;issue&quot;:&quot;2&quot;,&quot;volume&quot;:&quot;27&quot;},&quot;isTemporary&quot;:false}],&quot;properties&quot;:{&quot;noteIndex&quot;:0},&quot;isEdited&quot;:false,&quot;manualOverride&quot;:{&quot;isManuallyOverriden&quot;:false,&quot;citeprocText&quot;:&quot;(Michener &amp;#38; Jones, 2012)&quot;,&quot;manualOverrideText&quot;:&quot;&quot;}},{&quot;citationID&quot;:&quot;MENDELEY_CITATION_93e85afd-cbe8-4ee0-b4eb-422629286e14&quot;,&quot;citationItems&quot;:[{&quot;id&quot;:&quot;c0ad4c74-d335-33b5-b184-7cd4f3831115&quot;,&quot;itemData&quot;:{&quot;type&quot;:&quot;report&quot;,&quot;id&quot;:&quot;c0ad4c74-d335-33b5-b184-7cd4f3831115&quot;,&quot;title&quot;:&quot;Git can facilitate greater reproducibility and increased transparency in science&quot;,&quot;author&quot;:[{&quot;family&quot;:&quot;Ram&quot;,&quot;given&quot;:&quot;Karthik&quot;,&quot;parse-names&quot;:false,&quot;dropping-particle&quot;:&quot;&quot;,&quot;non-dropping-particle&quot;:&quot;&quot;}],&quot;URL&quot;:&quot;http://www.scfbm.org/content/8/1/7&quot;,&quot;issued&quot;:{&quot;date-parts&quot;:[[2013]]},&quot;number-of-pages&quot;:&quot;7&quot;,&quot;abstract&quot;:&quot;Background: Reproducibility is the hallmark of good science. Maintaining a high degree of transparency in scientific reporting is essential not just for gaining trust and credibility within the scientific community but also for facilitating the development of new ideas. Sharing data and computer code associated with publications is becoming increasingly common, motivated partly in response to data deposition requirements from journals and mandates from funders. Despite this increase in transparency, it is still difficult to reproduce or build upon the findings of most scientific publications without access to a more complete workflow. Findings: Version control systems (VCS), which have long been used to maintain code repositories in the software industry, are now finding new applications in science. One such open source VCS, Git, provides a lightweight yet robust framework that is ideal for managing the full suite of research outputs such as datasets, statistical code, figures, lab notes, and manuscripts. For individual researchers, Git provides a powerful way to track and compare versions, retrace errors, explore new approaches in a structured manner, while maintaining a full audit trail. For larger collaborative efforts, Git and Git hosting services make it possible for everyone to work asynchronously and merge their contributions at any time, all the while maintaining a complete authorship trail. In this paper I provide an overview of Git along with use-cases that highlight how this tool can be leveraged to make science more reproducible and transparent, foster new collaborations, and support novel uses.&quot;,&quot;volume&quot;:&quot;8&quot;},&quot;isTemporary&quot;:false}],&quot;properties&quot;:{&quot;noteIndex&quot;:0},&quot;isEdited&quot;:false,&quot;manualOverride&quot;:{&quot;isManuallyOverriden&quot;:false,&quot;citeprocText&quot;:&quot;(Ram, 2013)&quot;,&quot;manualOverrideText&quot;:&quot;&quot;}}]"/>
+    <we:property name="MENDELEY_CITATIONS_STYLE" value="&quot;https://www.zotero.org/styles/apa&quot;"/>
+    <we:property name="MENDELEY_PROFILE_ID" value="&quot;4c9b81f9d9e4235dc0aca11dba2f78ac5c0ecb33&quot;"/>
+  </we:properties>
+  <we:bindings/>
+  <we:snapshot xmlns:r="http://schemas.openxmlformats.org/officeDocument/2006/relationships"/>
+</we:webextension>
+</file>
+
+<file path=customXml/item1.xml><?xml version="1.0" encoding="utf-8"?>
+<b:Sources xmlns:b="http://schemas.openxmlformats.org/officeDocument/2006/bibliography" xmlns="http://schemas.openxmlformats.org/officeDocument/2006/bibliography" SelectedStyle="\APASixthEditionOfficeOnline.xsl" StyleName="APA" Version="6"/>
+</file>
+
+<file path=customXml/itemProps1.xml><?xml version="1.0" encoding="utf-8"?>
+<ds:datastoreItem xmlns:ds="http://schemas.openxmlformats.org/officeDocument/2006/customXml" ds:itemID="{EF279FBF-9650-4877-B60A-ED0E54516F96}">
+  <ds:schemaRefs>
+    <ds:schemaRef ds:uri="http://schemas.openxmlformats.org/officeDocument/2006/bibliography"/>
+  </ds:schemaRefs>
+</ds:datastoreItem>
 </file>
</xml_diff>

<commit_message>
added all three chapter together, need to read it over once or twice more and to send it to my committee
</commit_message>
<xml_diff>
--- a/graduate_research/github_paper.docx
+++ b/graduate_research/github_paper.docx
@@ -451,6 +451,7 @@
             <w:docPart w:val="DefaultPlaceholder_-1854013440"/>
           </w:placeholder>
         </w:sdtPr>
+        <w:sdtEndPr/>
         <w:sdtContent>
           <w:r>
             <w:rPr>
@@ -566,6 +567,7 @@
             <w:docPart w:val="DefaultPlaceholder_-1854013440"/>
           </w:placeholder>
         </w:sdtPr>
+        <w:sdtEndPr/>
         <w:sdtContent>
           <w:r>
             <w:rPr>
@@ -618,6 +620,7 @@
             <w:docPart w:val="DefaultPlaceholder_-1854013440"/>
           </w:placeholder>
         </w:sdtPr>
+        <w:sdtEndPr/>
         <w:sdtContent>
           <w:r>
             <w:rPr>
@@ -671,6 +674,7 @@
             <w:docPart w:val="DefaultPlaceholder_-1854013440"/>
           </w:placeholder>
         </w:sdtPr>
+        <w:sdtEndPr/>
         <w:sdtContent>
           <w:r>
             <w:rPr>
@@ -791,7 +795,25 @@
           <w:sz w:val="24"/>
           <w:szCs w:val="24"/>
         </w:rPr>
-        <w:t xml:space="preserve"> and modeling research (Mislan et al., 2016).</w:t>
+        <w:t xml:space="preserve"> and modeling research (</w:t>
+      </w:r>
+      <w:proofErr w:type="spellStart"/>
+      <w:r>
+        <w:rPr>
+          <w:rFonts w:ascii="Arial" w:hAnsi="Arial" w:cs="Arial"/>
+          <w:sz w:val="24"/>
+          <w:szCs w:val="24"/>
+        </w:rPr>
+        <w:t>Mislan</w:t>
+      </w:r>
+      <w:proofErr w:type="spellEnd"/>
+      <w:r>
+        <w:rPr>
+          <w:rFonts w:ascii="Arial" w:hAnsi="Arial" w:cs="Arial"/>
+          <w:sz w:val="24"/>
+          <w:szCs w:val="24"/>
+        </w:rPr>
+        <w:t xml:space="preserve"> et al., 2016).</w:t>
       </w:r>
       <w:r>
         <w:rPr>
@@ -911,6 +933,7 @@
             <w:docPart w:val="DefaultPlaceholder_-1854013440"/>
           </w:placeholder>
         </w:sdtPr>
+        <w:sdtEndPr/>
         <w:sdtContent>
           <w:r>
             <w:rPr>
@@ -919,7 +942,27 @@
               <w:sz w:val="24"/>
               <w:szCs w:val="24"/>
             </w:rPr>
-            <w:t>(Alarid-Escudero et al., 2019)</w:t>
+            <w:t>(</w:t>
+          </w:r>
+          <w:proofErr w:type="spellStart"/>
+          <w:r>
+            <w:rPr>
+              <w:rFonts w:ascii="Arial" w:hAnsi="Arial" w:cs="Arial"/>
+              <w:color w:val="000000"/>
+              <w:sz w:val="24"/>
+              <w:szCs w:val="24"/>
+            </w:rPr>
+            <w:t>Alarid</w:t>
+          </w:r>
+          <w:proofErr w:type="spellEnd"/>
+          <w:r>
+            <w:rPr>
+              <w:rFonts w:ascii="Arial" w:hAnsi="Arial" w:cs="Arial"/>
+              <w:color w:val="000000"/>
+              <w:sz w:val="24"/>
+              <w:szCs w:val="24"/>
+            </w:rPr>
+            <w:t>-Escudero et al., 2019)</w:t>
           </w:r>
         </w:sdtContent>
       </w:sdt>
@@ -1434,6 +1477,7 @@
             <w:docPart w:val="DefaultPlaceholder_-1854013440"/>
           </w:placeholder>
         </w:sdtPr>
+        <w:sdtEndPr/>
         <w:sdtContent>
           <w:r>
             <w:rPr>
@@ -1496,6 +1540,7 @@
             <w:docPart w:val="DefaultPlaceholder_-1854013440"/>
           </w:placeholder>
         </w:sdtPr>
+        <w:sdtEndPr/>
         <w:sdtContent>
           <w:r>
             <w:rPr>
@@ -1504,7 +1549,27 @@
               <w:sz w:val="24"/>
               <w:szCs w:val="24"/>
             </w:rPr>
-            <w:t>(Blischak et al., 2016)</w:t>
+            <w:t>(</w:t>
+          </w:r>
+          <w:proofErr w:type="spellStart"/>
+          <w:r>
+            <w:rPr>
+              <w:rFonts w:ascii="Arial" w:hAnsi="Arial" w:cs="Arial"/>
+              <w:color w:val="000000"/>
+              <w:sz w:val="24"/>
+              <w:szCs w:val="24"/>
+            </w:rPr>
+            <w:t>Blischak</w:t>
+          </w:r>
+          <w:proofErr w:type="spellEnd"/>
+          <w:r>
+            <w:rPr>
+              <w:rFonts w:ascii="Arial" w:hAnsi="Arial" w:cs="Arial"/>
+              <w:color w:val="000000"/>
+              <w:sz w:val="24"/>
+              <w:szCs w:val="24"/>
+            </w:rPr>
+            <w:t xml:space="preserve"> et al., 2016)</w:t>
           </w:r>
         </w:sdtContent>
       </w:sdt>
@@ -1890,6 +1955,7 @@
             <w:docPart w:val="DefaultPlaceholder_-1854013440"/>
           </w:placeholder>
         </w:sdtPr>
+        <w:sdtEndPr/>
         <w:sdtContent>
           <w:r>
             <w:rPr>
@@ -1898,7 +1964,27 @@
               <w:sz w:val="24"/>
               <w:szCs w:val="24"/>
             </w:rPr>
-            <w:t>(Heidorn, 2008)</w:t>
+            <w:t>(</w:t>
+          </w:r>
+          <w:proofErr w:type="spellStart"/>
+          <w:r>
+            <w:rPr>
+              <w:rFonts w:ascii="Arial" w:hAnsi="Arial" w:cs="Arial"/>
+              <w:color w:val="000000"/>
+              <w:sz w:val="24"/>
+              <w:szCs w:val="24"/>
+            </w:rPr>
+            <w:t>Heidorn</w:t>
+          </w:r>
+          <w:proofErr w:type="spellEnd"/>
+          <w:r>
+            <w:rPr>
+              <w:rFonts w:ascii="Arial" w:hAnsi="Arial" w:cs="Arial"/>
+              <w:color w:val="000000"/>
+              <w:sz w:val="24"/>
+              <w:szCs w:val="24"/>
+            </w:rPr>
+            <w:t>, 2008)</w:t>
           </w:r>
         </w:sdtContent>
       </w:sdt>
@@ -2025,6 +2111,7 @@
             <w:docPart w:val="DefaultPlaceholder_-1854013440"/>
           </w:placeholder>
         </w:sdtPr>
+        <w:sdtEndPr/>
         <w:sdtContent>
           <w:r>
             <w:rPr>
@@ -2033,7 +2120,27 @@
               <w:sz w:val="24"/>
               <w:szCs w:val="24"/>
             </w:rPr>
-            <w:t>(Blischak et al., 2016)</w:t>
+            <w:t>(</w:t>
+          </w:r>
+          <w:proofErr w:type="spellStart"/>
+          <w:r>
+            <w:rPr>
+              <w:rFonts w:ascii="Arial" w:hAnsi="Arial" w:cs="Arial"/>
+              <w:color w:val="000000"/>
+              <w:sz w:val="24"/>
+              <w:szCs w:val="24"/>
+            </w:rPr>
+            <w:t>Blischak</w:t>
+          </w:r>
+          <w:proofErr w:type="spellEnd"/>
+          <w:r>
+            <w:rPr>
+              <w:rFonts w:ascii="Arial" w:hAnsi="Arial" w:cs="Arial"/>
+              <w:color w:val="000000"/>
+              <w:sz w:val="24"/>
+              <w:szCs w:val="24"/>
+            </w:rPr>
+            <w:t xml:space="preserve"> et al., 2016)</w:t>
           </w:r>
         </w:sdtContent>
       </w:sdt>
@@ -2067,7 +2174,23 @@
           <w:sz w:val="24"/>
           <w:szCs w:val="24"/>
         </w:rPr>
-        <w:t xml:space="preserve">. Version control allows the user to track changes </w:t>
+        <w:t xml:space="preserve">. Version control </w:t>
+      </w:r>
+      <w:r>
+        <w:rPr>
+          <w:rFonts w:ascii="Arial" w:hAnsi="Arial" w:cs="Arial"/>
+          <w:sz w:val="24"/>
+          <w:szCs w:val="24"/>
+        </w:rPr>
+        <w:t>helps</w:t>
+      </w:r>
+      <w:r>
+        <w:rPr>
+          <w:rFonts w:ascii="Arial" w:hAnsi="Arial" w:cs="Arial"/>
+          <w:sz w:val="24"/>
+          <w:szCs w:val="24"/>
+        </w:rPr>
+        <w:t xml:space="preserve"> the user track changes </w:t>
       </w:r>
       <w:r>
         <w:rPr>
@@ -2131,7 +2254,39 @@
           <w:sz w:val="24"/>
           <w:szCs w:val="24"/>
         </w:rPr>
-        <w:t xml:space="preserve"> version identifier to track each change and allow the user to revert back to those changes if needed</w:t>
+        <w:t xml:space="preserve"> version identifier</w:t>
+      </w:r>
+      <w:r>
+        <w:rPr>
+          <w:rFonts w:ascii="Arial" w:hAnsi="Arial" w:cs="Arial"/>
+          <w:sz w:val="24"/>
+          <w:szCs w:val="24"/>
+        </w:rPr>
+        <w:t xml:space="preserve"> for each iteration</w:t>
+      </w:r>
+      <w:r>
+        <w:rPr>
+          <w:rFonts w:ascii="Arial" w:hAnsi="Arial" w:cs="Arial"/>
+          <w:sz w:val="24"/>
+          <w:szCs w:val="24"/>
+        </w:rPr>
+        <w:t xml:space="preserve"> </w:t>
+      </w:r>
+      <w:r>
+        <w:rPr>
+          <w:rFonts w:ascii="Arial" w:hAnsi="Arial" w:cs="Arial"/>
+          <w:sz w:val="24"/>
+          <w:szCs w:val="24"/>
+        </w:rPr>
+        <w:t>and allow</w:t>
+      </w:r>
+      <w:r>
+        <w:rPr>
+          <w:rFonts w:ascii="Arial" w:hAnsi="Arial" w:cs="Arial"/>
+          <w:sz w:val="24"/>
+          <w:szCs w:val="24"/>
+        </w:rPr>
+        <w:t xml:space="preserve"> the user to revert back to those changes if needed</w:t>
       </w:r>
       <w:r>
         <w:rPr>
@@ -2155,6 +2310,7 @@
             <w:docPart w:val="DefaultPlaceholder_-1854013440"/>
           </w:placeholder>
         </w:sdtPr>
+        <w:sdtEndPr/>
         <w:sdtContent>
           <w:r>
             <w:rPr>
@@ -2377,7 +2533,25 @@
           <w:sz w:val="24"/>
           <w:szCs w:val="24"/>
         </w:rPr>
-        <w:t xml:space="preserve"> (e.g, rscript_1.R, rscript_2.R) </w:t>
+        <w:t xml:space="preserve"> (</w:t>
+      </w:r>
+      <w:proofErr w:type="spellStart"/>
+      <w:r>
+        <w:rPr>
+          <w:rFonts w:ascii="Arial" w:hAnsi="Arial" w:cs="Arial"/>
+          <w:sz w:val="24"/>
+          <w:szCs w:val="24"/>
+        </w:rPr>
+        <w:t>e.g</w:t>
+      </w:r>
+      <w:proofErr w:type="spellEnd"/>
+      <w:r>
+        <w:rPr>
+          <w:rFonts w:ascii="Arial" w:hAnsi="Arial" w:cs="Arial"/>
+          <w:sz w:val="24"/>
+          <w:szCs w:val="24"/>
+        </w:rPr>
+        <w:t xml:space="preserve">, rscript_1.R, rscript_2.R) </w:t>
       </w:r>
       <w:r>
         <w:rPr>
@@ -2401,7 +2575,23 @@
           <w:sz w:val="24"/>
           <w:szCs w:val="24"/>
         </w:rPr>
-        <w:t xml:space="preserve">was the most up to date, and which script should be used for analysis. Using version control stores </w:t>
+        <w:t xml:space="preserve">was the most up to date, and which script should be used for </w:t>
+      </w:r>
+      <w:r>
+        <w:rPr>
+          <w:rFonts w:ascii="Arial" w:hAnsi="Arial" w:cs="Arial"/>
+          <w:sz w:val="24"/>
+          <w:szCs w:val="24"/>
+        </w:rPr>
+        <w:t xml:space="preserve">which </w:t>
+      </w:r>
+      <w:r>
+        <w:rPr>
+          <w:rFonts w:ascii="Arial" w:hAnsi="Arial" w:cs="Arial"/>
+          <w:sz w:val="24"/>
+          <w:szCs w:val="24"/>
+        </w:rPr>
+        <w:t xml:space="preserve">analysis. Using version control stores </w:t>
       </w:r>
       <w:r>
         <w:rPr>
@@ -2617,7 +2807,23 @@
           <w:sz w:val="24"/>
           <w:szCs w:val="24"/>
         </w:rPr>
-        <w:t xml:space="preserve">becoming increasing more difficult to </w:t>
+        <w:t>becoming increasing</w:t>
+      </w:r>
+      <w:r>
+        <w:rPr>
+          <w:rFonts w:ascii="Arial" w:hAnsi="Arial" w:cs="Arial"/>
+          <w:sz w:val="24"/>
+          <w:szCs w:val="24"/>
+        </w:rPr>
+        <w:t>ly</w:t>
+      </w:r>
+      <w:r>
+        <w:rPr>
+          <w:rFonts w:ascii="Arial" w:hAnsi="Arial" w:cs="Arial"/>
+          <w:sz w:val="24"/>
+          <w:szCs w:val="24"/>
+        </w:rPr>
+        <w:t xml:space="preserve"> more difficult to </w:t>
       </w:r>
       <w:r>
         <w:rPr>
@@ -2641,7 +2847,23 @@
           <w:sz w:val="24"/>
           <w:szCs w:val="24"/>
         </w:rPr>
-        <w:t>. One of the main complaints was that it was difficult to find files and</w:t>
+        <w:t xml:space="preserve">. One of the main complaints was that it was difficult to </w:t>
+      </w:r>
+      <w:r>
+        <w:rPr>
+          <w:rFonts w:ascii="Arial" w:hAnsi="Arial" w:cs="Arial"/>
+          <w:sz w:val="24"/>
+          <w:szCs w:val="24"/>
+        </w:rPr>
+        <w:t xml:space="preserve">find scripts </w:t>
+      </w:r>
+      <w:r>
+        <w:rPr>
+          <w:rFonts w:ascii="Arial" w:hAnsi="Arial" w:cs="Arial"/>
+          <w:sz w:val="24"/>
+          <w:szCs w:val="24"/>
+        </w:rPr>
+        <w:t>and</w:t>
       </w:r>
       <w:r>
         <w:rPr>
@@ -2657,7 +2879,7 @@
           <w:sz w:val="24"/>
           <w:szCs w:val="24"/>
         </w:rPr>
-        <w:t xml:space="preserve">locate their data source. Collaborators working in </w:t>
+        <w:t xml:space="preserve">their data source. Collaborators working in </w:t>
       </w:r>
       <w:r>
         <w:rPr>
@@ -2849,7 +3071,23 @@
           <w:sz w:val="24"/>
           <w:szCs w:val="24"/>
         </w:rPr>
-        <w:t xml:space="preserve">repository started to grow projects inside of itself, leading to a confusion of what was </w:t>
+        <w:t xml:space="preserve">repository started to </w:t>
+      </w:r>
+      <w:r>
+        <w:rPr>
+          <w:rFonts w:ascii="Arial" w:hAnsi="Arial" w:cs="Arial"/>
+          <w:sz w:val="24"/>
+          <w:szCs w:val="24"/>
+        </w:rPr>
+        <w:t>store multiple</w:t>
+      </w:r>
+      <w:r>
+        <w:rPr>
+          <w:rFonts w:ascii="Arial" w:hAnsi="Arial" w:cs="Arial"/>
+          <w:sz w:val="24"/>
+          <w:szCs w:val="24"/>
+        </w:rPr>
+        <w:t xml:space="preserve"> projects inside of itself, leading to a confusion of what was </w:t>
       </w:r>
       <w:r>
         <w:rPr>
@@ -2993,7 +3231,23 @@
           <w:sz w:val="24"/>
           <w:szCs w:val="24"/>
         </w:rPr>
-        <w:t xml:space="preserve">this structure. </w:t>
+        <w:t xml:space="preserve">this </w:t>
+      </w:r>
+      <w:r>
+        <w:rPr>
+          <w:rFonts w:ascii="Arial" w:hAnsi="Arial" w:cs="Arial"/>
+          <w:sz w:val="24"/>
+          <w:szCs w:val="24"/>
+        </w:rPr>
+        <w:t xml:space="preserve">particular repository </w:t>
+      </w:r>
+      <w:r>
+        <w:rPr>
+          <w:rFonts w:ascii="Arial" w:hAnsi="Arial" w:cs="Arial"/>
+          <w:sz w:val="24"/>
+          <w:szCs w:val="24"/>
+        </w:rPr>
+        <w:t xml:space="preserve">structure. </w:t>
       </w:r>
     </w:p>
     <w:p>
@@ -3285,7 +3539,25 @@
           <w:sz w:val="24"/>
           <w:szCs w:val="24"/>
         </w:rPr>
-        <w:t>These README.md’s are essential in maintaining transparency of what each script does and what their outputs are. Our project team members are required to make update</w:t>
+        <w:t xml:space="preserve">These </w:t>
+      </w:r>
+      <w:proofErr w:type="spellStart"/>
+      <w:r>
+        <w:rPr>
+          <w:rFonts w:ascii="Arial" w:hAnsi="Arial" w:cs="Arial"/>
+          <w:sz w:val="24"/>
+          <w:szCs w:val="24"/>
+        </w:rPr>
+        <w:t>README.md’s</w:t>
+      </w:r>
+      <w:proofErr w:type="spellEnd"/>
+      <w:r>
+        <w:rPr>
+          <w:rFonts w:ascii="Arial" w:hAnsi="Arial" w:cs="Arial"/>
+          <w:sz w:val="24"/>
+          <w:szCs w:val="24"/>
+        </w:rPr>
+        <w:t xml:space="preserve"> are essential in maintaining transparency of what each script does and what their outputs are. Our project team members are required to make update</w:t>
       </w:r>
       <w:r>
         <w:rPr>
@@ -3301,7 +3573,25 @@
           <w:sz w:val="24"/>
           <w:szCs w:val="24"/>
         </w:rPr>
-        <w:t xml:space="preserve"> to README.md’s as they </w:t>
+        <w:t xml:space="preserve"> to </w:t>
+      </w:r>
+      <w:proofErr w:type="spellStart"/>
+      <w:r>
+        <w:rPr>
+          <w:rFonts w:ascii="Arial" w:hAnsi="Arial" w:cs="Arial"/>
+          <w:sz w:val="24"/>
+          <w:szCs w:val="24"/>
+        </w:rPr>
+        <w:t>README.md’s</w:t>
+      </w:r>
+      <w:proofErr w:type="spellEnd"/>
+      <w:r>
+        <w:rPr>
+          <w:rFonts w:ascii="Arial" w:hAnsi="Arial" w:cs="Arial"/>
+          <w:sz w:val="24"/>
+          <w:szCs w:val="24"/>
+        </w:rPr>
+        <w:t xml:space="preserve"> as they </w:t>
       </w:r>
       <w:r>
         <w:rPr>
@@ -3317,7 +3607,23 @@
           <w:sz w:val="24"/>
           <w:szCs w:val="24"/>
         </w:rPr>
-        <w:t xml:space="preserve">scripts and text. </w:t>
+        <w:t>scripts and text</w:t>
+      </w:r>
+      <w:r>
+        <w:rPr>
+          <w:rFonts w:ascii="Arial" w:hAnsi="Arial" w:cs="Arial"/>
+          <w:sz w:val="24"/>
+          <w:szCs w:val="24"/>
+        </w:rPr>
+        <w:t>, ensuring clarity and transparency in the repository</w:t>
+      </w:r>
+      <w:r>
+        <w:rPr>
+          <w:rFonts w:ascii="Arial" w:hAnsi="Arial" w:cs="Arial"/>
+          <w:sz w:val="24"/>
+          <w:szCs w:val="24"/>
+        </w:rPr>
+        <w:t xml:space="preserve">. </w:t>
       </w:r>
     </w:p>
     <w:p>
@@ -3352,15 +3658,39 @@
           <w:sz w:val="24"/>
           <w:szCs w:val="24"/>
         </w:rPr>
-        <w:t xml:space="preserve"> have access to the repository. </w:t>
-      </w:r>
-      <w:r>
-        <w:rPr>
-          <w:rFonts w:ascii="Arial" w:hAnsi="Arial" w:cs="Arial"/>
-          <w:sz w:val="24"/>
-          <w:szCs w:val="24"/>
-        </w:rPr>
-        <w:t xml:space="preserve">These </w:t>
+        <w:t xml:space="preserve"> have access to th</w:t>
+      </w:r>
+      <w:r>
+        <w:rPr>
+          <w:rFonts w:ascii="Arial" w:hAnsi="Arial" w:cs="Arial"/>
+          <w:sz w:val="24"/>
+          <w:szCs w:val="24"/>
+        </w:rPr>
+        <w:t>ese types of</w:t>
+      </w:r>
+      <w:r>
+        <w:rPr>
+          <w:rFonts w:ascii="Arial" w:hAnsi="Arial" w:cs="Arial"/>
+          <w:sz w:val="24"/>
+          <w:szCs w:val="24"/>
+        </w:rPr>
+        <w:t xml:space="preserve"> reposito</w:t>
+      </w:r>
+      <w:r>
+        <w:rPr>
+          <w:rFonts w:ascii="Arial" w:hAnsi="Arial" w:cs="Arial"/>
+          <w:sz w:val="24"/>
+          <w:szCs w:val="24"/>
+        </w:rPr>
+        <w:t>ries</w:t>
+      </w:r>
+      <w:r>
+        <w:rPr>
+          <w:rFonts w:ascii="Arial" w:hAnsi="Arial" w:cs="Arial"/>
+          <w:sz w:val="24"/>
+          <w:szCs w:val="24"/>
+        </w:rPr>
+        <w:t xml:space="preserve">. </w:t>
       </w:r>
       <w:r>
         <w:rPr>
@@ -3369,7 +3699,7 @@
           <w:szCs w:val="24"/>
         </w:rPr>
         <w:lastRenderedPageBreak/>
-        <w:t xml:space="preserve">repositories are self-sustaining in the sense that they are independent from one another, and their scripts are not influenced by other project </w:t>
+        <w:t xml:space="preserve">These repositories are self-sustaining in the sense that they are independent from one another, and their scripts are not influenced by other project </w:t>
       </w:r>
       <w:r>
         <w:rPr>
@@ -4065,6 +4395,14 @@
         </w:rPr>
         <w:t>s</w:t>
       </w:r>
+      <w:r>
+        <w:rPr>
+          <w:rFonts w:ascii="Arial" w:hAnsi="Arial" w:cs="Arial"/>
+          <w:sz w:val="24"/>
+          <w:szCs w:val="24"/>
+        </w:rPr>
+        <w:t xml:space="preserve"> with newly downloaded data, ready for reporting and analysis</w:t>
+      </w:r>
     </w:p>
     <w:p>
       <w:pPr>
@@ -4136,6 +4474,7 @@
             <w:docPart w:val="DefaultPlaceholder_-1854013440"/>
           </w:placeholder>
         </w:sdtPr>
+        <w:sdtEndPr/>
         <w:sdtContent>
           <w:r>
             <w:rPr>
@@ -4144,7 +4483,27 @@
               <w:sz w:val="24"/>
               <w:szCs w:val="24"/>
             </w:rPr>
-            <w:t>(Perez-Riverol et al., 2016)</w:t>
+            <w:t>(Perez-</w:t>
+          </w:r>
+          <w:proofErr w:type="spellStart"/>
+          <w:r>
+            <w:rPr>
+              <w:rFonts w:ascii="Arial" w:hAnsi="Arial" w:cs="Arial"/>
+              <w:color w:val="000000"/>
+              <w:sz w:val="24"/>
+              <w:szCs w:val="24"/>
+            </w:rPr>
+            <w:t>Riverol</w:t>
+          </w:r>
+          <w:proofErr w:type="spellEnd"/>
+          <w:r>
+            <w:rPr>
+              <w:rFonts w:ascii="Arial" w:hAnsi="Arial" w:cs="Arial"/>
+              <w:color w:val="000000"/>
+              <w:sz w:val="24"/>
+              <w:szCs w:val="24"/>
+            </w:rPr>
+            <w:t xml:space="preserve"> et al., 2016)</w:t>
           </w:r>
           <w:r>
             <w:rPr>
@@ -4238,7 +4597,33 @@
           <w:sz w:val="24"/>
           <w:szCs w:val="24"/>
         </w:rPr>
-        <w:t xml:space="preserve">Furthermore, GitHub has the functionality to make repositories public or private. Whether a repository is public or private is ultimately up to the admins of that project repository. Public repositories are open and searchable to the public. Private repositories are only initially viewable to the creator of the repository. Additionally, in the LCR project we also limit the users who have access to any given repository. All users have access to the master data repository, however they do not have access to other collaborator repositories, unless an LCR admin grants them access. We allow some repositories to be public and protected, and actively worked on repositories to be private. GitHub allows project managers to change the status of any repository, to private or public, at any time. </w:t>
+        <w:t xml:space="preserve">Furthermore, GitHub has the functionality to make repositories public or private. Whether a repository is public or private is ultimately up to the </w:t>
+      </w:r>
+      <w:proofErr w:type="spellStart"/>
+      <w:r>
+        <w:rPr>
+          <w:rFonts w:ascii="Arial" w:hAnsi="Arial" w:cs="Arial"/>
+          <w:sz w:val="24"/>
+          <w:szCs w:val="24"/>
+        </w:rPr>
+        <w:t>admins</w:t>
+      </w:r>
+      <w:r>
+        <w:rPr>
+          <w:rFonts w:ascii="Arial" w:hAnsi="Arial" w:cs="Arial"/>
+          <w:sz w:val="24"/>
+          <w:szCs w:val="24"/>
+        </w:rPr>
+        <w:t>trators</w:t>
+      </w:r>
+      <w:proofErr w:type="spellEnd"/>
+      <w:r>
+        <w:rPr>
+          <w:rFonts w:ascii="Arial" w:hAnsi="Arial" w:cs="Arial"/>
+          <w:sz w:val="24"/>
+          <w:szCs w:val="24"/>
+        </w:rPr>
+        <w:t xml:space="preserve"> of that project repository. Public repositories are open and searchable to the public. Private repositories are only initially viewable to the creator of the repository. Additionally, in the LCR project we also limit the users who have access to any given repository. All users have access to the master data repository, however they do not have access to other collaborator repositories, unless an LCR admin grants them access. We allow some repositories to be public and protected, and actively worked on repositories to be private. GitHub allows project managers to change the status of any repository, to private or public, at any time. </w:t>
       </w:r>
       <w:r>
         <w:rPr>
@@ -4284,6 +4669,7 @@
           <w:sz w:val="24"/>
           <w:szCs w:val="24"/>
         </w:rPr>
+        <w:lastRenderedPageBreak/>
         <w:t xml:space="preserve">Naming conventions </w:t>
       </w:r>
       <w:r>
@@ -4353,7 +4739,6 @@
           <w:sz w:val="24"/>
           <w:szCs w:val="24"/>
         </w:rPr>
-        <w:lastRenderedPageBreak/>
         <w:t>Proper file naming conventions help user</w:t>
       </w:r>
       <w:r>
@@ -4890,6 +5275,7 @@
                 <w:szCs w:val="16"/>
               </w:rPr>
             </w:pPr>
+            <w:proofErr w:type="spellStart"/>
             <w:r>
               <w:rPr>
                 <w:rFonts w:ascii="Arial" w:hAnsi="Arial" w:cs="Arial"/>
@@ -4900,6 +5286,7 @@
               </w:rPr>
               <w:t>study_location_projectsummary</w:t>
             </w:r>
+            <w:proofErr w:type="spellEnd"/>
           </w:p>
         </w:tc>
         <w:tc>
@@ -4923,6 +5310,7 @@
                 <w:shd w:val="clear" w:color="auto" w:fill="FFFFFF"/>
               </w:rPr>
             </w:pPr>
+            <w:proofErr w:type="spellStart"/>
             <w:r>
               <w:rPr>
                 <w:rFonts w:ascii="Arial" w:hAnsi="Arial" w:cs="Arial"/>
@@ -4931,7 +5319,18 @@
                 <w:szCs w:val="16"/>
                 <w:shd w:val="clear" w:color="auto" w:fill="FFFFFF"/>
               </w:rPr>
-              <w:t>bird_bb_monitoring </w:t>
+              <w:t>bird_bb_monitoring</w:t>
+            </w:r>
+            <w:proofErr w:type="spellEnd"/>
+            <w:r>
+              <w:rPr>
+                <w:rFonts w:ascii="Arial" w:hAnsi="Arial" w:cs="Arial"/>
+                <w:color w:val="24292E"/>
+                <w:sz w:val="16"/>
+                <w:szCs w:val="16"/>
+                <w:shd w:val="clear" w:color="auto" w:fill="FFFFFF"/>
+              </w:rPr>
+              <w:t> </w:t>
             </w:r>
           </w:p>
           <w:p>
@@ -5032,8 +5431,36 @@
                 <w:sz w:val="16"/>
                 <w:szCs w:val="16"/>
               </w:rPr>
-              <w:t>lowercase, no uppercase (camelcase) nor all caps, all names with separate words need to include a underscore ( _ ) and no spaces, no dates in the names unless it helps with the descriptions of the conten</w:t>
+              <w:t>lowercase, no uppercase (</w:t>
             </w:r>
+            <w:proofErr w:type="spellStart"/>
+            <w:r>
+              <w:rPr>
+                <w:rFonts w:ascii="Arial" w:hAnsi="Arial" w:cs="Arial"/>
+                <w:sz w:val="16"/>
+                <w:szCs w:val="16"/>
+              </w:rPr>
+              <w:t>camelcase</w:t>
+            </w:r>
+            <w:proofErr w:type="spellEnd"/>
+            <w:r>
+              <w:rPr>
+                <w:rFonts w:ascii="Arial" w:hAnsi="Arial" w:cs="Arial"/>
+                <w:sz w:val="16"/>
+                <w:szCs w:val="16"/>
+              </w:rPr>
+              <w:t xml:space="preserve">) nor all caps, all names with separate words need to include a underscore ( _ ) and no spaces, no dates in the names unless it helps with the descriptions of the </w:t>
+            </w:r>
+            <w:proofErr w:type="spellStart"/>
+            <w:r>
+              <w:rPr>
+                <w:rFonts w:ascii="Arial" w:hAnsi="Arial" w:cs="Arial"/>
+                <w:sz w:val="16"/>
+                <w:szCs w:val="16"/>
+              </w:rPr>
+              <w:t>conten</w:t>
+            </w:r>
+            <w:proofErr w:type="spellEnd"/>
             <w:r>
               <w:rPr>
                 <w:rFonts w:ascii="Arial" w:hAnsi="Arial" w:cs="Arial"/>
@@ -5176,6 +5603,7 @@
                 <w:szCs w:val="16"/>
               </w:rPr>
             </w:pPr>
+            <w:proofErr w:type="spellStart"/>
             <w:r>
               <w:rPr>
                 <w:rFonts w:ascii="Arial" w:hAnsi="Arial" w:cs="Arial"/>
@@ -5186,6 +5614,7 @@
               </w:rPr>
               <w:t>study_location_type_summary.filetype</w:t>
             </w:r>
+            <w:proofErr w:type="spellEnd"/>
           </w:p>
         </w:tc>
         <w:tc>
@@ -5313,6 +5742,7 @@
                 <w:szCs w:val="16"/>
               </w:rPr>
             </w:pPr>
+            <w:proofErr w:type="spellStart"/>
             <w:r>
               <w:rPr>
                 <w:rFonts w:ascii="Arial" w:hAnsi="Arial" w:cs="Arial"/>
@@ -5321,6 +5751,7 @@
               </w:rPr>
               <w:t>study_location_summary.filetype</w:t>
             </w:r>
+            <w:proofErr w:type="spellEnd"/>
           </w:p>
         </w:tc>
         <w:tc>
@@ -5408,6 +5839,7 @@
                 <w:sz w:val="16"/>
                 <w:szCs w:val="16"/>
               </w:rPr>
+              <w:lastRenderedPageBreak/>
               <w:t>Data</w:t>
             </w:r>
           </w:p>
@@ -5445,16 +5877,25 @@
                 <w:sz w:val="16"/>
                 <w:szCs w:val="16"/>
               </w:rPr>
-              <w:t xml:space="preserve">very dataset file is required to be in lowercase, no uppercase (camelcase) </w:t>
+              <w:t>very dataset file is required to be in lowercase, no uppercase (</w:t>
             </w:r>
+            <w:proofErr w:type="spellStart"/>
             <w:r>
               <w:rPr>
                 <w:rFonts w:ascii="Arial" w:hAnsi="Arial" w:cs="Arial"/>
                 <w:sz w:val="16"/>
                 <w:szCs w:val="16"/>
               </w:rPr>
-              <w:lastRenderedPageBreak/>
-              <w:t>nor all caps, all names with separate words need to include a underscore ( _ ) with </w:t>
+              <w:t>camelcase</w:t>
+            </w:r>
+            <w:proofErr w:type="spellEnd"/>
+            <w:r>
+              <w:rPr>
+                <w:rFonts w:ascii="Arial" w:hAnsi="Arial" w:cs="Arial"/>
+                <w:sz w:val="16"/>
+                <w:szCs w:val="16"/>
+              </w:rPr>
+              <w:t>) nor all caps, all names with separate words need to include a underscore ( _ ) with </w:t>
             </w:r>
             <w:r>
               <w:rPr>
@@ -5501,7 +5942,6 @@
                 <w:sz w:val="16"/>
                 <w:szCs w:val="16"/>
               </w:rPr>
-              <w:lastRenderedPageBreak/>
               <w:t>discharge_1941_2018.csv</w:t>
             </w:r>
           </w:p>
@@ -5531,16 +5971,7 @@
                 <w:sz w:val="16"/>
                 <w:szCs w:val="16"/>
               </w:rPr>
-              <w:t xml:space="preserve">River discharge data </w:t>
-            </w:r>
-            <w:r>
-              <w:rPr>
-                <w:rFonts w:ascii="Arial" w:hAnsi="Arial" w:cs="Arial"/>
-                <w:sz w:val="16"/>
-                <w:szCs w:val="16"/>
-              </w:rPr>
-              <w:lastRenderedPageBreak/>
-              <w:t>from 1941 to 2018 in a text file</w:t>
+              <w:t>River discharge data from 1941 to 2018 in a text file</w:t>
             </w:r>
           </w:p>
         </w:tc>
@@ -5561,7 +5992,6 @@
           <w:sz w:val="24"/>
           <w:szCs w:val="24"/>
         </w:rPr>
-        <w:lastRenderedPageBreak/>
         <w:t>Table 1</w:t>
       </w:r>
       <w:r>
@@ -5867,15 +6297,55 @@
           <w:sz w:val="24"/>
           <w:szCs w:val="24"/>
         </w:rPr>
-        <w:t xml:space="preserve">An additional benefit to a transparent repository is that many eyes will be available to evaluate code and text, which can increase the time is takes to debug an issue. </w:t>
-      </w:r>
-      <w:r>
-        <w:rPr>
-          <w:rFonts w:ascii="Arial" w:hAnsi="Arial" w:cs="Arial"/>
-          <w:sz w:val="24"/>
-          <w:szCs w:val="24"/>
-        </w:rPr>
-        <w:t xml:space="preserve">Generally, most scientists with related research interested are more willing to collaborate </w:t>
+        <w:t>An additional benefit to a transparent repository is that many eyes will be available to evaluate code and text, which can increase the time is takes to debug a</w:t>
+      </w:r>
+      <w:r>
+        <w:rPr>
+          <w:rFonts w:ascii="Arial" w:hAnsi="Arial" w:cs="Arial"/>
+          <w:sz w:val="24"/>
+          <w:szCs w:val="24"/>
+        </w:rPr>
+        <w:t xml:space="preserve"> script </w:t>
+      </w:r>
+      <w:r>
+        <w:rPr>
+          <w:rFonts w:ascii="Arial" w:hAnsi="Arial" w:cs="Arial"/>
+          <w:sz w:val="24"/>
+          <w:szCs w:val="24"/>
+        </w:rPr>
+        <w:t xml:space="preserve">issue. </w:t>
+      </w:r>
+      <w:r>
+        <w:rPr>
+          <w:rFonts w:ascii="Arial" w:hAnsi="Arial" w:cs="Arial"/>
+          <w:sz w:val="24"/>
+          <w:szCs w:val="24"/>
+        </w:rPr>
+        <w:t xml:space="preserve">Generally, most scientists with </w:t>
+      </w:r>
+      <w:r>
+        <w:rPr>
+          <w:rFonts w:ascii="Arial" w:hAnsi="Arial" w:cs="Arial"/>
+          <w:sz w:val="24"/>
+          <w:szCs w:val="24"/>
+        </w:rPr>
+        <w:t xml:space="preserve">interested in </w:t>
+      </w:r>
+      <w:r>
+        <w:rPr>
+          <w:rFonts w:ascii="Arial" w:hAnsi="Arial" w:cs="Arial"/>
+          <w:sz w:val="24"/>
+          <w:szCs w:val="24"/>
+        </w:rPr>
+        <w:t xml:space="preserve">related research are more willing to collaborate </w:t>
+      </w:r>
+      <w:r>
+        <w:rPr>
+          <w:rFonts w:ascii="Arial" w:hAnsi="Arial" w:cs="Arial"/>
+          <w:sz w:val="24"/>
+          <w:szCs w:val="24"/>
+        </w:rPr>
+        <w:t xml:space="preserve">with the </w:t>
       </w:r>
       <w:r>
         <w:rPr>
@@ -5922,6 +6392,7 @@
             <w:docPart w:val="DefaultPlaceholder_-1854013440"/>
           </w:placeholder>
         </w:sdtPr>
+        <w:sdtEndPr/>
         <w:sdtContent>
           <w:r>
             <w:rPr>
@@ -5929,7 +6400,25 @@
               <w:sz w:val="24"/>
               <w:szCs w:val="24"/>
             </w:rPr>
-            <w:t>(Prlić &amp; Procter, 2012).</w:t>
+            <w:t>(</w:t>
+          </w:r>
+          <w:proofErr w:type="spellStart"/>
+          <w:r>
+            <w:rPr>
+              <w:rFonts w:ascii="Arial" w:hAnsi="Arial" w:cs="Arial"/>
+              <w:sz w:val="24"/>
+              <w:szCs w:val="24"/>
+            </w:rPr>
+            <w:t>Prlić</w:t>
+          </w:r>
+          <w:proofErr w:type="spellEnd"/>
+          <w:r>
+            <w:rPr>
+              <w:rFonts w:ascii="Arial" w:hAnsi="Arial" w:cs="Arial"/>
+              <w:sz w:val="24"/>
+              <w:szCs w:val="24"/>
+            </w:rPr>
+            <w:t xml:space="preserve"> &amp; Procter, 2012).</w:t>
           </w:r>
         </w:sdtContent>
       </w:sdt>
@@ -6077,6 +6566,7 @@
             <w:docPart w:val="DefaultPlaceholder_-1854013440"/>
           </w:placeholder>
         </w:sdtPr>
+        <w:sdtEndPr/>
         <w:sdtContent>
           <w:r>
             <w:rPr>
@@ -6119,6 +6609,7 @@
             <w:docPart w:val="DefaultPlaceholder_-1854013440"/>
           </w:placeholder>
         </w:sdtPr>
+        <w:sdtEndPr/>
         <w:sdtContent>
           <w:r>
             <w:rPr>
@@ -6156,6 +6647,7 @@
           <w:sz w:val="24"/>
           <w:szCs w:val="24"/>
         </w:rPr>
+        <w:lastRenderedPageBreak/>
         <w:t xml:space="preserve">We employed a repository structure workflow on the recommendations </w:t>
       </w:r>
       <w:r>
@@ -6244,7 +6736,6 @@
           <w:sz w:val="24"/>
           <w:szCs w:val="24"/>
         </w:rPr>
-        <w:lastRenderedPageBreak/>
         <w:t xml:space="preserve">Separating the multiple working projects into their own repositories keeps the projects </w:t>
       </w:r>
       <w:r>
@@ -6389,6 +6880,7 @@
             <w:docPart w:val="DefaultPlaceholder_-1854013440"/>
           </w:placeholder>
         </w:sdtPr>
+        <w:sdtEndPr/>
         <w:sdtContent>
           <w:r>
             <w:rPr>
@@ -6423,6 +6915,7 @@
             <w:docPart w:val="DefaultPlaceholder_-1854013440"/>
           </w:placeholder>
         </w:sdtPr>
+        <w:sdtEndPr/>
         <w:sdtContent>
           <w:r>
             <w:rPr>
@@ -6697,6 +7190,7 @@
             <w:docPart w:val="DefaultPlaceholder_-1854013440"/>
           </w:placeholder>
         </w:sdtPr>
+        <w:sdtEndPr/>
         <w:sdtContent>
           <w:r>
             <w:rPr>
@@ -6872,6 +7366,7 @@
             <w:docPart w:val="DefaultPlaceholder_-1854013440"/>
           </w:placeholder>
         </w:sdtPr>
+        <w:sdtEndPr/>
         <w:sdtContent>
           <w:r>
             <w:rPr>
@@ -7017,6 +7512,7 @@
             <w:docPart w:val="DefaultPlaceholder_-1854013440"/>
           </w:placeholder>
         </w:sdtPr>
+        <w:sdtEndPr/>
         <w:sdtContent>
           <w:r>
             <w:rPr>
@@ -7114,7 +7610,16 @@
           <w:sz w:val="24"/>
           <w:szCs w:val="24"/>
         </w:rPr>
-        <w:t xml:space="preserve">It is also important to note that even though GitHub has been discussed in detailed as an effective way of project organization and transparency, it might not be a one stop solution for reproducibility in science </w:t>
+        <w:t xml:space="preserve">It is also important to note that even though GitHub has been discussed in detailed as an effective way of project </w:t>
+      </w:r>
+      <w:r>
+        <w:rPr>
+          <w:rFonts w:ascii="Arial" w:hAnsi="Arial" w:cs="Arial"/>
+          <w:sz w:val="24"/>
+          <w:szCs w:val="24"/>
+        </w:rPr>
+        <w:lastRenderedPageBreak/>
+        <w:t xml:space="preserve">organization and transparency, it might not be a one stop solution for reproducibility in science </w:t>
       </w:r>
       <w:sdt>
         <w:sdtPr>
@@ -7130,6 +7635,7 @@
             <w:docPart w:val="DefaultPlaceholder_-1854013440"/>
           </w:placeholder>
         </w:sdtPr>
+        <w:sdtEndPr/>
         <w:sdtContent>
           <w:r>
             <w:rPr>
@@ -7167,7 +7673,25 @@
           <w:sz w:val="24"/>
           <w:szCs w:val="24"/>
         </w:rPr>
-        <w:t>The approach we have described in this paper is meant to be a guideline for ecological efforts who desire to make their project organized through concise workflows, standardized naming conventions, and well documented README.md’s.</w:t>
+        <w:t xml:space="preserve">The approach we have described in this paper is meant to be a guideline for ecological efforts who desire to make their project organized through concise workflows, standardized naming conventions, and well documented </w:t>
+      </w:r>
+      <w:proofErr w:type="spellStart"/>
+      <w:r>
+        <w:rPr>
+          <w:rFonts w:ascii="Arial" w:hAnsi="Arial" w:cs="Arial"/>
+          <w:sz w:val="24"/>
+          <w:szCs w:val="24"/>
+        </w:rPr>
+        <w:t>README.md’s</w:t>
+      </w:r>
+      <w:proofErr w:type="spellEnd"/>
+      <w:r>
+        <w:rPr>
+          <w:rFonts w:ascii="Arial" w:hAnsi="Arial" w:cs="Arial"/>
+          <w:sz w:val="24"/>
+          <w:szCs w:val="24"/>
+        </w:rPr>
+        <w:t>.</w:t>
       </w:r>
       <w:r>
         <w:rPr>
@@ -7183,16 +7707,7 @@
           <w:sz w:val="24"/>
           <w:szCs w:val="24"/>
         </w:rPr>
-        <w:t xml:space="preserve">Our hope is </w:t>
-      </w:r>
-      <w:r>
-        <w:rPr>
-          <w:rFonts w:ascii="Arial" w:hAnsi="Arial" w:cs="Arial"/>
-          <w:sz w:val="24"/>
-          <w:szCs w:val="24"/>
-        </w:rPr>
-        <w:lastRenderedPageBreak/>
-        <w:t>that this paper can serve as a mechanism for designing version control software, such as GitHub, to meet the needs of an ecological project with a continu</w:t>
+        <w:t>Our hope is that this paper can serve as a mechanism for designing version control software, such as GitHub, to meet the needs of an ecological project with a continu</w:t>
       </w:r>
       <w:r>
         <w:rPr>
@@ -7216,7 +7731,25 @@
           <w:sz w:val="24"/>
           <w:szCs w:val="24"/>
         </w:rPr>
-        <w:t xml:space="preserve"> Increasing transparency through managing a well-documented repository, through README.md’s, may lead to useful future collaborations.</w:t>
+        <w:t xml:space="preserve"> Increasing transparency through managing a well-documented repository, through </w:t>
+      </w:r>
+      <w:proofErr w:type="spellStart"/>
+      <w:r>
+        <w:rPr>
+          <w:rFonts w:ascii="Arial" w:hAnsi="Arial" w:cs="Arial"/>
+          <w:sz w:val="24"/>
+          <w:szCs w:val="24"/>
+        </w:rPr>
+        <w:t>README.md’s</w:t>
+      </w:r>
+      <w:proofErr w:type="spellEnd"/>
+      <w:r>
+        <w:rPr>
+          <w:rFonts w:ascii="Arial" w:hAnsi="Arial" w:cs="Arial"/>
+          <w:sz w:val="24"/>
+          <w:szCs w:val="24"/>
+        </w:rPr>
+        <w:t>, may lead to useful future collaborations.</w:t>
       </w:r>
       <w:r>
         <w:rPr>
@@ -7417,6 +7950,7 @@
           <w:docPart w:val="DefaultPlaceholder_-1854013440"/>
         </w:placeholder>
       </w:sdtPr>
+      <w:sdtEndPr/>
       <w:sdtContent>
         <w:p>
           <w:pPr>
@@ -7434,12 +7968,49 @@
               <w:szCs w:val="24"/>
             </w:rPr>
           </w:pPr>
-          <w:r>
-            <w:rPr>
-              <w:rFonts w:eastAsia="Times New Roman"/>
-            </w:rPr>
-            <w:t xml:space="preserve">Alarid-Escudero, F., Krijkamp, E. M., Pechlivanoglou, P., Jalal, H., Kao, S. Y. Z., Yang, A., &amp; Enns, E. A. (2019). A Need for Change! A Coding Framework for Improving Transparency in Decision Modeling. </w:t>
-          </w:r>
+          <w:proofErr w:type="spellStart"/>
+          <w:r>
+            <w:rPr>
+              <w:rFonts w:eastAsia="Times New Roman"/>
+            </w:rPr>
+            <w:t>Alarid</w:t>
+          </w:r>
+          <w:proofErr w:type="spellEnd"/>
+          <w:r>
+            <w:rPr>
+              <w:rFonts w:eastAsia="Times New Roman"/>
+            </w:rPr>
+            <w:t xml:space="preserve">-Escudero, F., </w:t>
+          </w:r>
+          <w:proofErr w:type="spellStart"/>
+          <w:r>
+            <w:rPr>
+              <w:rFonts w:eastAsia="Times New Roman"/>
+            </w:rPr>
+            <w:t>Krijkamp</w:t>
+          </w:r>
+          <w:proofErr w:type="spellEnd"/>
+          <w:r>
+            <w:rPr>
+              <w:rFonts w:eastAsia="Times New Roman"/>
+            </w:rPr>
+            <w:t xml:space="preserve">, E. M., </w:t>
+          </w:r>
+          <w:proofErr w:type="spellStart"/>
+          <w:r>
+            <w:rPr>
+              <w:rFonts w:eastAsia="Times New Roman"/>
+            </w:rPr>
+            <w:t>Pechlivanoglou</w:t>
+          </w:r>
+          <w:proofErr w:type="spellEnd"/>
+          <w:r>
+            <w:rPr>
+              <w:rFonts w:eastAsia="Times New Roman"/>
+            </w:rPr>
+            <w:t xml:space="preserve">, P., Jalal, H., Kao, S. Y. Z., Yang, A., &amp; Enns, E. A. (2019). A Need for Change! A Coding Framework for Improving Transparency in Decision Modeling. </w:t>
+          </w:r>
+          <w:proofErr w:type="spellStart"/>
           <w:r>
             <w:rPr>
               <w:rFonts w:eastAsia="Times New Roman"/>
@@ -7448,6 +8019,7 @@
             </w:rPr>
             <w:t>PharmacoEconomics</w:t>
           </w:r>
+          <w:proofErr w:type="spellEnd"/>
           <w:r>
             <w:rPr>
               <w:rFonts w:eastAsia="Times New Roman"/>
@@ -7487,7 +8059,21 @@
             <w:rPr>
               <w:rFonts w:eastAsia="Times New Roman"/>
             </w:rPr>
-            <w:t>Barone, L., Williams, J., &amp; Micklos, D. (</w:t>
+            <w:t xml:space="preserve">Barone, L., Williams, J., &amp; </w:t>
+          </w:r>
+          <w:proofErr w:type="spellStart"/>
+          <w:r>
+            <w:rPr>
+              <w:rFonts w:eastAsia="Times New Roman"/>
+            </w:rPr>
+            <w:t>Micklos</w:t>
+          </w:r>
+          <w:proofErr w:type="spellEnd"/>
+          <w:r>
+            <w:rPr>
+              <w:rFonts w:eastAsia="Times New Roman"/>
+            </w:rPr>
+            <w:t>, D. (</w:t>
           </w:r>
           <w:r>
             <w:rPr>
@@ -7530,19 +8116,37 @@
               <w:rFonts w:eastAsia="Times New Roman"/>
             </w:rPr>
           </w:pPr>
-          <w:r>
-            <w:rPr>
-              <w:rFonts w:eastAsia="Times New Roman"/>
-            </w:rPr>
-            <w:t xml:space="preserve">Blischak, J. D., Davenport, E. R., &amp; Wilson, G. (2016). A Quick Introduction to Version Control with Git and GitHub. </w:t>
-          </w:r>
+          <w:proofErr w:type="spellStart"/>
+          <w:r>
+            <w:rPr>
+              <w:rFonts w:eastAsia="Times New Roman"/>
+            </w:rPr>
+            <w:t>Blischak</w:t>
+          </w:r>
+          <w:proofErr w:type="spellEnd"/>
+          <w:r>
+            <w:rPr>
+              <w:rFonts w:eastAsia="Times New Roman"/>
+            </w:rPr>
+            <w:t xml:space="preserve">, J. D., Davenport, E. R., &amp; Wilson, G. (2016). A Quick Introduction to Version Control with Git and GitHub. </w:t>
+          </w:r>
+          <w:proofErr w:type="spellStart"/>
           <w:r>
             <w:rPr>
               <w:rFonts w:eastAsia="Times New Roman"/>
               <w:i/>
               <w:iCs/>
             </w:rPr>
-            <w:t>PLoS Computational Biology</w:t>
+            <w:t>PLoS</w:t>
+          </w:r>
+          <w:proofErr w:type="spellEnd"/>
+          <w:r>
+            <w:rPr>
+              <w:rFonts w:eastAsia="Times New Roman"/>
+              <w:i/>
+              <w:iCs/>
+            </w:rPr>
+            <w:t xml:space="preserve"> Computational Biology</w:t>
           </w:r>
           <w:r>
             <w:rPr>
@@ -7583,7 +8187,21 @@
             <w:rPr>
               <w:rFonts w:eastAsia="Times New Roman"/>
             </w:rPr>
-            <w:t xml:space="preserve">Hampton, S. E., Strasser, C. A., Tewksbury, J. J., Gram, W. K., Budden, A. E., Batcheller, A. L., Duke, C. S., &amp; Porter, J. H. (2013). Big data and the future of ecology. In </w:t>
+            <w:t xml:space="preserve">Hampton, S. E., Strasser, C. A., Tewksbury, J. J., Gram, W. K., Budden, A. E., </w:t>
+          </w:r>
+          <w:proofErr w:type="spellStart"/>
+          <w:r>
+            <w:rPr>
+              <w:rFonts w:eastAsia="Times New Roman"/>
+            </w:rPr>
+            <w:t>Batcheller</w:t>
+          </w:r>
+          <w:proofErr w:type="spellEnd"/>
+          <w:r>
+            <w:rPr>
+              <w:rFonts w:eastAsia="Times New Roman"/>
+            </w:rPr>
+            <w:t xml:space="preserve">, A. L., Duke, C. S., &amp; Porter, J. H. (2013). Big data and the future of ecology. In </w:t>
           </w:r>
           <w:r>
             <w:rPr>
@@ -7614,11 +8232,19 @@
               <w:rFonts w:eastAsia="Times New Roman"/>
             </w:rPr>
           </w:pPr>
-          <w:r>
-            <w:rPr>
-              <w:rFonts w:eastAsia="Times New Roman"/>
-            </w:rPr>
-            <w:t xml:space="preserve">Heidorn, B. (2008). Shedding Light on the Dark Data in the Long Tail of Science. In </w:t>
+          <w:proofErr w:type="spellStart"/>
+          <w:r>
+            <w:rPr>
+              <w:rFonts w:eastAsia="Times New Roman"/>
+            </w:rPr>
+            <w:t>Heidorn</w:t>
+          </w:r>
+          <w:proofErr w:type="spellEnd"/>
+          <w:r>
+            <w:rPr>
+              <w:rFonts w:eastAsia="Times New Roman"/>
+            </w:rPr>
+            <w:t xml:space="preserve">, B. (2008). Shedding Light on the Dark Data in the Long Tail of Science. In </w:t>
           </w:r>
           <w:r>
             <w:rPr>
@@ -7700,7 +8326,21 @@
             <w:rPr>
               <w:rFonts w:eastAsia="Times New Roman"/>
             </w:rPr>
-            <w:t xml:space="preserve">Lowndes, J. S. S., Best, B. D., Scarborough, C., Afflerbach, J. C., Frazier, M. R., O’Hara, C. C., Jiang, N., &amp; Halpern, B. S. (2017). Our path to better science in less time using open data science tools. </w:t>
+            <w:t xml:space="preserve">Lowndes, J. S. S., Best, B. D., Scarborough, C., </w:t>
+          </w:r>
+          <w:proofErr w:type="spellStart"/>
+          <w:r>
+            <w:rPr>
+              <w:rFonts w:eastAsia="Times New Roman"/>
+            </w:rPr>
+            <w:t>Afflerbach</w:t>
+          </w:r>
+          <w:proofErr w:type="spellEnd"/>
+          <w:r>
+            <w:rPr>
+              <w:rFonts w:eastAsia="Times New Roman"/>
+            </w:rPr>
+            <w:t xml:space="preserve">, J. C., Frazier, M. R., O’Hara, C. C., Jiang, N., &amp; Halpern, B. S. (2017). Our path to better science in less time using open data science tools. </w:t>
           </w:r>
           <w:r>
             <w:rPr>
@@ -7789,11 +8429,33 @@
               <w:rFonts w:eastAsia="Times New Roman"/>
             </w:rPr>
           </w:pPr>
-          <w:r>
-            <w:rPr>
-              <w:rFonts w:eastAsia="Times New Roman"/>
-            </w:rPr>
-            <w:t>Mislan, K. A. S., Heer, J. M., &amp; White, E. P. (2016). Elevating the status of code in ecology. Trends in ecology &amp; evolution, 31(1), 4-7.</w:t>
+          <w:proofErr w:type="spellStart"/>
+          <w:r>
+            <w:rPr>
+              <w:rFonts w:eastAsia="Times New Roman"/>
+            </w:rPr>
+            <w:t>Mislan</w:t>
+          </w:r>
+          <w:proofErr w:type="spellEnd"/>
+          <w:r>
+            <w:rPr>
+              <w:rFonts w:eastAsia="Times New Roman"/>
+            </w:rPr>
+            <w:t xml:space="preserve">, K. A. S., </w:t>
+          </w:r>
+          <w:proofErr w:type="spellStart"/>
+          <w:r>
+            <w:rPr>
+              <w:rFonts w:eastAsia="Times New Roman"/>
+            </w:rPr>
+            <w:t>Heer</w:t>
+          </w:r>
+          <w:proofErr w:type="spellEnd"/>
+          <w:r>
+            <w:rPr>
+              <w:rFonts w:eastAsia="Times New Roman"/>
+            </w:rPr>
+            <w:t>, J. M., &amp; White, E. P. (2016). Elevating the status of code in ecology. Trends in ecology &amp; evolution, 31(1), 4-7.</w:t>
           </w:r>
         </w:p>
         <w:p>
@@ -7816,13 +8478,23 @@
             </w:rPr>
             <w:t xml:space="preserve">Noble, W. S. (2009). A quick guide to organizing computational biology projects. In </w:t>
           </w:r>
+          <w:proofErr w:type="spellStart"/>
           <w:r>
             <w:rPr>
               <w:rFonts w:eastAsia="Times New Roman"/>
               <w:i/>
               <w:iCs/>
             </w:rPr>
-            <w:t>PLoS Computational Biology</w:t>
+            <w:t>PLoS</w:t>
+          </w:r>
+          <w:proofErr w:type="spellEnd"/>
+          <w:r>
+            <w:rPr>
+              <w:rFonts w:eastAsia="Times New Roman"/>
+              <w:i/>
+              <w:iCs/>
+            </w:rPr>
+            <w:t xml:space="preserve"> Computational Biology</w:t>
           </w:r>
           <w:r>
             <w:rPr>
@@ -7849,15 +8521,165 @@
             <w:rPr>
               <w:rFonts w:eastAsia="Times New Roman"/>
             </w:rPr>
-            <w:t xml:space="preserve">Perez-Riverol, Y., Gatto, L., Wang, R., Sachsenberg, T., Uszkoreit, J., Leprevost, F. da V., Fufezan, C., Ternent, T., Eglen, S. J., Katz, D. S., Pollard, T. J., Konovalov, A., Flight, R. M., Blin, K., &amp; Vizcaíno, J. A. (2016). Ten Simple Rules for Taking Advantage of Git and GitHub. In </w:t>
-          </w:r>
+            <w:t>Perez-</w:t>
+          </w:r>
+          <w:proofErr w:type="spellStart"/>
+          <w:r>
+            <w:rPr>
+              <w:rFonts w:eastAsia="Times New Roman"/>
+            </w:rPr>
+            <w:t>Riverol</w:t>
+          </w:r>
+          <w:proofErr w:type="spellEnd"/>
+          <w:r>
+            <w:rPr>
+              <w:rFonts w:eastAsia="Times New Roman"/>
+            </w:rPr>
+            <w:t xml:space="preserve">, Y., </w:t>
+          </w:r>
+          <w:proofErr w:type="spellStart"/>
+          <w:r>
+            <w:rPr>
+              <w:rFonts w:eastAsia="Times New Roman"/>
+            </w:rPr>
+            <w:t>Gatto</w:t>
+          </w:r>
+          <w:proofErr w:type="spellEnd"/>
+          <w:r>
+            <w:rPr>
+              <w:rFonts w:eastAsia="Times New Roman"/>
+            </w:rPr>
+            <w:t xml:space="preserve">, L., Wang, R., </w:t>
+          </w:r>
+          <w:proofErr w:type="spellStart"/>
+          <w:r>
+            <w:rPr>
+              <w:rFonts w:eastAsia="Times New Roman"/>
+            </w:rPr>
+            <w:t>Sachsenberg</w:t>
+          </w:r>
+          <w:proofErr w:type="spellEnd"/>
+          <w:r>
+            <w:rPr>
+              <w:rFonts w:eastAsia="Times New Roman"/>
+            </w:rPr>
+            <w:t xml:space="preserve">, T., </w:t>
+          </w:r>
+          <w:proofErr w:type="spellStart"/>
+          <w:r>
+            <w:rPr>
+              <w:rFonts w:eastAsia="Times New Roman"/>
+            </w:rPr>
+            <w:t>Uszkoreit</w:t>
+          </w:r>
+          <w:proofErr w:type="spellEnd"/>
+          <w:r>
+            <w:rPr>
+              <w:rFonts w:eastAsia="Times New Roman"/>
+            </w:rPr>
+            <w:t xml:space="preserve">, J., </w:t>
+          </w:r>
+          <w:proofErr w:type="spellStart"/>
+          <w:r>
+            <w:rPr>
+              <w:rFonts w:eastAsia="Times New Roman"/>
+            </w:rPr>
+            <w:t>Leprevost</w:t>
+          </w:r>
+          <w:proofErr w:type="spellEnd"/>
+          <w:r>
+            <w:rPr>
+              <w:rFonts w:eastAsia="Times New Roman"/>
+            </w:rPr>
+            <w:t xml:space="preserve">, F. da V., </w:t>
+          </w:r>
+          <w:proofErr w:type="spellStart"/>
+          <w:r>
+            <w:rPr>
+              <w:rFonts w:eastAsia="Times New Roman"/>
+            </w:rPr>
+            <w:t>Fufezan</w:t>
+          </w:r>
+          <w:proofErr w:type="spellEnd"/>
+          <w:r>
+            <w:rPr>
+              <w:rFonts w:eastAsia="Times New Roman"/>
+            </w:rPr>
+            <w:t xml:space="preserve">, C., </w:t>
+          </w:r>
+          <w:proofErr w:type="spellStart"/>
+          <w:r>
+            <w:rPr>
+              <w:rFonts w:eastAsia="Times New Roman"/>
+            </w:rPr>
+            <w:t>Ternent</w:t>
+          </w:r>
+          <w:proofErr w:type="spellEnd"/>
+          <w:r>
+            <w:rPr>
+              <w:rFonts w:eastAsia="Times New Roman"/>
+            </w:rPr>
+            <w:t xml:space="preserve">, T., </w:t>
+          </w:r>
+          <w:proofErr w:type="spellStart"/>
+          <w:r>
+            <w:rPr>
+              <w:rFonts w:eastAsia="Times New Roman"/>
+            </w:rPr>
+            <w:t>Eglen</w:t>
+          </w:r>
+          <w:proofErr w:type="spellEnd"/>
+          <w:r>
+            <w:rPr>
+              <w:rFonts w:eastAsia="Times New Roman"/>
+            </w:rPr>
+            <w:t xml:space="preserve">, S. J., Katz, D. S., Pollard, T. J., </w:t>
+          </w:r>
+          <w:proofErr w:type="spellStart"/>
+          <w:r>
+            <w:rPr>
+              <w:rFonts w:eastAsia="Times New Roman"/>
+            </w:rPr>
+            <w:t>Konovalov</w:t>
+          </w:r>
+          <w:proofErr w:type="spellEnd"/>
+          <w:r>
+            <w:rPr>
+              <w:rFonts w:eastAsia="Times New Roman"/>
+            </w:rPr>
+            <w:t xml:space="preserve">, A., Flight, R. M., Blin, K., &amp; </w:t>
+          </w:r>
+          <w:proofErr w:type="spellStart"/>
+          <w:r>
+            <w:rPr>
+              <w:rFonts w:eastAsia="Times New Roman"/>
+            </w:rPr>
+            <w:t>Vizcaíno</w:t>
+          </w:r>
+          <w:proofErr w:type="spellEnd"/>
+          <w:r>
+            <w:rPr>
+              <w:rFonts w:eastAsia="Times New Roman"/>
+            </w:rPr>
+            <w:t xml:space="preserve">, J. A. (2016). Ten Simple Rules for Taking Advantage of Git and GitHub. In </w:t>
+          </w:r>
+          <w:proofErr w:type="spellStart"/>
           <w:r>
             <w:rPr>
               <w:rFonts w:eastAsia="Times New Roman"/>
               <w:i/>
               <w:iCs/>
             </w:rPr>
-            <w:t>PLoS Computational Biology</w:t>
+            <w:t>PLoS</w:t>
+          </w:r>
+          <w:proofErr w:type="spellEnd"/>
+          <w:r>
+            <w:rPr>
+              <w:rFonts w:eastAsia="Times New Roman"/>
+              <w:i/>
+              <w:iCs/>
+            </w:rPr>
+            <w:t xml:space="preserve"> Computational Biology</w:t>
           </w:r>
           <w:r>
             <w:rPr>
@@ -7884,15 +8706,39 @@
             <w:rPr>
               <w:rFonts w:eastAsia="Times New Roman"/>
             </w:rPr>
-            <w:t xml:space="preserve">Piwowar, H. A., Day, R. S., &amp; Fridsma, D. B. (2007). Sharing detailed research data is associated with increased citation rate. </w:t>
-          </w:r>
+            <w:t xml:space="preserve">Piwowar, H. A., Day, R. S., &amp; </w:t>
+          </w:r>
+          <w:proofErr w:type="spellStart"/>
+          <w:r>
+            <w:rPr>
+              <w:rFonts w:eastAsia="Times New Roman"/>
+            </w:rPr>
+            <w:t>Fridsma</w:t>
+          </w:r>
+          <w:proofErr w:type="spellEnd"/>
+          <w:r>
+            <w:rPr>
+              <w:rFonts w:eastAsia="Times New Roman"/>
+            </w:rPr>
+            <w:t xml:space="preserve">, D. B. (2007). Sharing detailed research data is associated with increased citation rate. </w:t>
+          </w:r>
+          <w:proofErr w:type="spellStart"/>
           <w:r>
             <w:rPr>
               <w:rFonts w:eastAsia="Times New Roman"/>
               <w:i/>
               <w:iCs/>
             </w:rPr>
-            <w:t>PLoS ONE</w:t>
+            <w:t>PLoS</w:t>
+          </w:r>
+          <w:proofErr w:type="spellEnd"/>
+          <w:r>
+            <w:rPr>
+              <w:rFonts w:eastAsia="Times New Roman"/>
+              <w:i/>
+              <w:iCs/>
+            </w:rPr>
+            <w:t xml:space="preserve"> ONE</w:t>
           </w:r>
           <w:r>
             <w:rPr>
@@ -7933,7 +8779,35 @@
             <w:rPr>
               <w:rFonts w:eastAsia="Times New Roman"/>
             </w:rPr>
-            <w:t xml:space="preserve">Prana, G. A. A., Treude, C., Thung, F., Atapattu, T., &amp; Lo, D. (2019). Categorizing the Content of GitHub README Files. </w:t>
+            <w:t xml:space="preserve">Prana, G. A. A., </w:t>
+          </w:r>
+          <w:proofErr w:type="spellStart"/>
+          <w:r>
+            <w:rPr>
+              <w:rFonts w:eastAsia="Times New Roman"/>
+            </w:rPr>
+            <w:t>Treude</w:t>
+          </w:r>
+          <w:proofErr w:type="spellEnd"/>
+          <w:r>
+            <w:rPr>
+              <w:rFonts w:eastAsia="Times New Roman"/>
+            </w:rPr>
+            <w:t xml:space="preserve">, C., </w:t>
+          </w:r>
+          <w:proofErr w:type="spellStart"/>
+          <w:r>
+            <w:rPr>
+              <w:rFonts w:eastAsia="Times New Roman"/>
+            </w:rPr>
+            <w:t>Thung</w:t>
+          </w:r>
+          <w:proofErr w:type="spellEnd"/>
+          <w:r>
+            <w:rPr>
+              <w:rFonts w:eastAsia="Times New Roman"/>
+            </w:rPr>
+            <w:t xml:space="preserve">, F., Atapattu, T., &amp; Lo, D. (2019). Categorizing the Content of GitHub README Files. </w:t>
           </w:r>
           <w:r>
             <w:rPr>
@@ -7978,19 +8852,38 @@
               <w:rFonts w:eastAsia="Times New Roman"/>
             </w:rPr>
           </w:pPr>
-          <w:r>
-            <w:rPr>
-              <w:rFonts w:eastAsia="Times New Roman"/>
-            </w:rPr>
-            <w:t xml:space="preserve">Prlić, A., &amp; Procter, J. B. (2012). Ten Simple Rules for the Open Development of Scientific Software. In </w:t>
-          </w:r>
+          <w:proofErr w:type="spellStart"/>
+          <w:r>
+            <w:rPr>
+              <w:rFonts w:eastAsia="Times New Roman"/>
+            </w:rPr>
+            <w:lastRenderedPageBreak/>
+            <w:t>Prlić</w:t>
+          </w:r>
+          <w:proofErr w:type="spellEnd"/>
+          <w:r>
+            <w:rPr>
+              <w:rFonts w:eastAsia="Times New Roman"/>
+            </w:rPr>
+            <w:t xml:space="preserve">, A., &amp; Procter, J. B. (2012). Ten Simple Rules for the Open Development of Scientific Software. In </w:t>
+          </w:r>
+          <w:proofErr w:type="spellStart"/>
           <w:r>
             <w:rPr>
               <w:rFonts w:eastAsia="Times New Roman"/>
               <w:i/>
               <w:iCs/>
             </w:rPr>
-            <w:t>PLoS Computational Biology</w:t>
+            <w:t>PLoS</w:t>
+          </w:r>
+          <w:proofErr w:type="spellEnd"/>
+          <w:r>
+            <w:rPr>
+              <w:rFonts w:eastAsia="Times New Roman"/>
+              <w:i/>
+              <w:iCs/>
+            </w:rPr>
+            <w:t xml:space="preserve"> Computational Biology</w:t>
           </w:r>
           <w:r>
             <w:rPr>
@@ -8052,8 +8945,35 @@
             <w:rPr>
               <w:rFonts w:eastAsia="Times New Roman"/>
             </w:rPr>
-            <w:lastRenderedPageBreak/>
-            <w:t xml:space="preserve">White, E., Baldridge, E., Brym, Z., Locey, K., McGlinn, D., &amp; Supp, S. (2013). Nine simple ways to make it easier to (re)use your data. </w:t>
+            <w:t xml:space="preserve">White, E., Baldridge, E., </w:t>
+          </w:r>
+          <w:proofErr w:type="spellStart"/>
+          <w:r>
+            <w:rPr>
+              <w:rFonts w:eastAsia="Times New Roman"/>
+            </w:rPr>
+            <w:t>Brym</w:t>
+          </w:r>
+          <w:proofErr w:type="spellEnd"/>
+          <w:r>
+            <w:rPr>
+              <w:rFonts w:eastAsia="Times New Roman"/>
+            </w:rPr>
+            <w:t xml:space="preserve">, Z., </w:t>
+          </w:r>
+          <w:proofErr w:type="spellStart"/>
+          <w:r>
+            <w:rPr>
+              <w:rFonts w:eastAsia="Times New Roman"/>
+            </w:rPr>
+            <w:t>Locey</w:t>
+          </w:r>
+          <w:proofErr w:type="spellEnd"/>
+          <w:r>
+            <w:rPr>
+              <w:rFonts w:eastAsia="Times New Roman"/>
+            </w:rPr>
+            <w:t xml:space="preserve">, K., McGlinn, D., &amp; Supp, S. (2013). Nine simple ways to make it easier to (re)use your data. </w:t>
           </w:r>
           <w:r>
             <w:rPr>
@@ -9070,7 +9990,9 @@
   <w:rsids>
     <w:rsidRoot w:val="00592F95"/>
     <w:rsid w:val="002457A2"/>
+    <w:rsid w:val="004B3E10"/>
     <w:rsid w:val="00592F95"/>
+    <w:rsid w:val="00D24EED"/>
   </w:rsids>
   <m:mathPr>
     <m:mathFont m:val="Cambria Math"/>

</xml_diff>